<commit_message>
+ PZ point 4
</commit_message>
<xml_diff>
--- a/Explanatory note/Panin_645_Cinema.docx
+++ b/Explanatory note/Panin_645_Cinema.docx
@@ -6631,7 +6631,25 @@
                 <w:sz w:val="18"/>
                 <w:szCs w:val="18"/>
               </w:rPr>
-              <w:t xml:space="preserve">Проверка работы главного меню (пункт  "Связь с нами").                               </w:t>
+              <w:t>Проверка работы главного меню (</w:t>
+            </w:r>
+            <w:proofErr w:type="gramStart"/>
+            <w:r>
+              <w:rPr>
+                <w:color w:val="000000"/>
+                <w:sz w:val="18"/>
+                <w:szCs w:val="18"/>
+              </w:rPr>
+              <w:t>пункт  "</w:t>
+            </w:r>
+            <w:proofErr w:type="gramEnd"/>
+            <w:r>
+              <w:rPr>
+                <w:color w:val="000000"/>
+                <w:sz w:val="18"/>
+                <w:szCs w:val="18"/>
+              </w:rPr>
+              <w:t xml:space="preserve">Связь с нами").                               </w:t>
             </w:r>
           </w:p>
         </w:tc>
@@ -11003,7 +11021,15 @@
         <w:t xml:space="preserve">Данный тест-кейс представляет собой переходы на главную страницу с второстепенный путем нажатия по ссылке </w:t>
       </w:r>
       <w:r>
-        <w:t>"Главная &gt;&gt; "</w:t>
+        <w:t>"</w:t>
+      </w:r>
+      <w:proofErr w:type="gramStart"/>
+      <w:r>
+        <w:t>Главная &gt;</w:t>
+      </w:r>
+      <w:proofErr w:type="gramEnd"/>
+      <w:r>
+        <w:t>&gt; "</w:t>
       </w:r>
       <w:r>
         <w:t xml:space="preserve"> (</w:t>
@@ -18983,7 +19009,25 @@
                 <w:sz w:val="18"/>
                 <w:szCs w:val="18"/>
               </w:rPr>
-              <w:t>6. На странице "Услуги"  заполнить поля "Имя" и "Email" формы подписки на рассылку строками "Павел" и "pavelmail@gmail.com" соответственно. Нажать кнопку "Отправить", после появления сообщения об успешной отправке, нажать кнопку "Ок".</w:t>
+              <w:t>6. На странице "Услуги</w:t>
+            </w:r>
+            <w:proofErr w:type="gramStart"/>
+            <w:r>
+              <w:rPr>
+                <w:color w:val="000000"/>
+                <w:sz w:val="18"/>
+                <w:szCs w:val="18"/>
+              </w:rPr>
+              <w:t>"  заполнить</w:t>
+            </w:r>
+            <w:proofErr w:type="gramEnd"/>
+            <w:r>
+              <w:rPr>
+                <w:color w:val="000000"/>
+                <w:sz w:val="18"/>
+                <w:szCs w:val="18"/>
+              </w:rPr>
+              <w:t xml:space="preserve"> поля "Имя" и "Email" формы подписки на рассылку строками "Павел" и "pavelmail@gmail.com" соответственно. Нажать кнопку "Отправить", после появления сообщения об успешной отправке, нажать кнопку "Ок".</w:t>
             </w:r>
           </w:p>
         </w:tc>
@@ -20728,7 +20772,25 @@
                 <w:sz w:val="18"/>
                 <w:szCs w:val="18"/>
               </w:rPr>
-              <w:t>23. На странице "Услуги"  заполнить поля "Имя" и "Email" формы подписки на рассылку строками "Павел" и "pavelmail@gmail.com" соответственно. Нажать кнопку "Отправить", после появления сообщения об успешной отправке, щелкнуть по кнопке "Ок".</w:t>
+              <w:t>23. На странице "Услуги</w:t>
+            </w:r>
+            <w:proofErr w:type="gramStart"/>
+            <w:r>
+              <w:rPr>
+                <w:color w:val="000000"/>
+                <w:sz w:val="18"/>
+                <w:szCs w:val="18"/>
+              </w:rPr>
+              <w:t>"  заполнить</w:t>
+            </w:r>
+            <w:proofErr w:type="gramEnd"/>
+            <w:r>
+              <w:rPr>
+                <w:color w:val="000000"/>
+                <w:sz w:val="18"/>
+                <w:szCs w:val="18"/>
+              </w:rPr>
+              <w:t xml:space="preserve"> поля "Имя" и "Email" формы подписки на рассылку строками "Павел" и "pavelmail@gmail.com" соответственно. Нажать кнопку "Отправить", после появления сообщения об успешной отправке, щелкнуть по кнопке "Ок".</w:t>
             </w:r>
           </w:p>
         </w:tc>
@@ -21585,12 +21647,57 @@
         <w:rPr>
           <w:lang w:val="en-US"/>
         </w:rPr>
+        <w:t>Microsoft</w:t>
+      </w:r>
+      <w:r>
+        <w:t xml:space="preserve"> </w:t>
+      </w:r>
+      <w:r>
+        <w:rPr>
+          <w:lang w:val="en-US"/>
+        </w:rPr>
         <w:t>Windows</w:t>
       </w:r>
       <w:r>
         <w:t xml:space="preserve"> 10</w:t>
       </w:r>
       <w:r>
+        <w:t xml:space="preserve"> </w:t>
+      </w:r>
+      <w:r>
+        <w:t>версии</w:t>
+      </w:r>
+      <w:r>
+        <w:t xml:space="preserve"> </w:t>
+      </w:r>
+      <w:r>
+        <w:rPr>
+          <w:lang w:val="en-US"/>
+        </w:rPr>
+        <w:t>Home</w:t>
+      </w:r>
+      <w:r>
+        <w:t xml:space="preserve"> </w:t>
+      </w:r>
+      <w:r>
+        <w:t xml:space="preserve">пакета </w:t>
+      </w:r>
+      <w:r>
+        <w:rPr>
+          <w:lang w:val="en-US"/>
+        </w:rPr>
+        <w:t>Single</w:t>
+      </w:r>
+      <w:r>
+        <w:t xml:space="preserve"> </w:t>
+      </w:r>
+      <w:r>
+        <w:rPr>
+          <w:lang w:val="en-US"/>
+        </w:rPr>
+        <w:t>Language</w:t>
+      </w:r>
+      <w:r>
         <w:t xml:space="preserve"> с использованием браузера </w:t>
       </w:r>
       <w:r>
@@ -21609,7 +21716,57 @@
         <w:t>Chrome</w:t>
       </w:r>
       <w:r>
-        <w:t xml:space="preserve"> 74.0. Смоук-тест успешно был выполнен</w:t>
+        <w:t xml:space="preserve"> 74.0.</w:t>
+      </w:r>
+      <w:r>
+        <w:t xml:space="preserve"> Средой для разработки, а </w:t>
+      </w:r>
+      <w:proofErr w:type="gramStart"/>
+      <w:r>
+        <w:t>так же</w:t>
+      </w:r>
+      <w:proofErr w:type="gramEnd"/>
+      <w:r>
+        <w:t xml:space="preserve"> отладки приложения служила </w:t>
+      </w:r>
+      <w:r>
+        <w:rPr>
+          <w:lang w:val="en-US"/>
+        </w:rPr>
+        <w:t>Microsoft</w:t>
+      </w:r>
+      <w:r>
+        <w:t xml:space="preserve"> </w:t>
+      </w:r>
+      <w:r>
+        <w:rPr>
+          <w:lang w:val="en-US"/>
+        </w:rPr>
+        <w:t>Visual</w:t>
+      </w:r>
+      <w:r>
+        <w:t xml:space="preserve"> </w:t>
+      </w:r>
+      <w:r>
+        <w:rPr>
+          <w:lang w:val="en-US"/>
+        </w:rPr>
+        <w:t>Studio</w:t>
+      </w:r>
+      <w:r>
+        <w:t xml:space="preserve"> 2019 </w:t>
+      </w:r>
+      <w:r>
+        <w:rPr>
+          <w:lang w:val="en-US"/>
+        </w:rPr>
+        <w:t>Professional</w:t>
+      </w:r>
+      <w:r>
+        <w:t>.</w:t>
+      </w:r>
+      <w:r>
+        <w:t xml:space="preserve"> Смоук-тест успешно был выполнен</w:t>
       </w:r>
       <w:r>
         <w:t xml:space="preserve"> как вручную, так и</w:t>
@@ -21670,11 +21827,111 @@
         <w:t xml:space="preserve"> все автоматизированные тесты были вып</w:t>
       </w:r>
       <w:r>
-        <w:t xml:space="preserve">олнены на 100%, в ходе </w:t>
+        <w:t>олнены на 100%</w:t>
+      </w:r>
+      <w:r>
+        <w:t xml:space="preserve"> (</w:t>
+      </w:r>
+      <w:r>
+        <w:t>что представлено на рисунке 4.1</w:t>
+      </w:r>
+      <w:r>
+        <w:t>)</w:t>
+      </w:r>
+      <w:r>
+        <w:t xml:space="preserve">, в ходе </w:t>
       </w:r>
       <w:r>
         <w:t>проверки дефектов не обнаружено: приложение работает стабильно, основная функциональность работоспособна.</w:t>
       </w:r>
+    </w:p>
+    <w:p>
+      <w:pPr>
+        <w:spacing w:line="360" w:lineRule="auto"/>
+        <w:ind w:firstLine="708"/>
+        <w:jc w:val="center"/>
+      </w:pPr>
+    </w:p>
+    <w:p>
+      <w:pPr>
+        <w:spacing w:line="360" w:lineRule="auto"/>
+        <w:ind w:firstLine="708"/>
+        <w:jc w:val="center"/>
+        <w:rPr>
+          <w:lang w:val="en-US"/>
+        </w:rPr>
+      </w:pPr>
+      <w:r>
+        <w:rPr>
+          <w:noProof/>
+          <w:lang w:val="en-US" w:eastAsia="en-US"/>
+        </w:rPr>
+        <w:drawing>
+          <wp:inline distT="0" distB="0" distL="0" distR="0">
+            <wp:extent cx="2838450" cy="2809875"/>
+            <wp:effectExtent l="0" t="0" r="0" b="9525"/>
+            <wp:docPr id="1" name="Picture 1" descr="C:\PaulP\GitHub\AIS_CW\Explanatory note\Screenshots\all_tests_complete.png"/>
+            <wp:cNvGraphicFramePr>
+              <a:graphicFrameLocks xmlns:a="http://schemas.openxmlformats.org/drawingml/2006/main" noChangeAspect="1"/>
+            </wp:cNvGraphicFramePr>
+            <a:graphic xmlns:a="http://schemas.openxmlformats.org/drawingml/2006/main">
+              <a:graphicData uri="http://schemas.openxmlformats.org/drawingml/2006/picture">
+                <pic:pic xmlns:pic="http://schemas.openxmlformats.org/drawingml/2006/picture">
+                  <pic:nvPicPr>
+                    <pic:cNvPr id="0" name="Picture 1" descr="C:\PaulP\GitHub\AIS_CW\Explanatory note\Screenshots\all_tests_complete.png"/>
+                    <pic:cNvPicPr>
+                      <a:picLocks noChangeAspect="1" noChangeArrowheads="1"/>
+                    </pic:cNvPicPr>
+                  </pic:nvPicPr>
+                  <pic:blipFill>
+                    <a:blip r:embed="rId11">
+                      <a:extLst>
+                        <a:ext uri="{28A0092B-C50C-407E-A947-70E740481C1C}">
+                          <a14:useLocalDpi xmlns:a14="http://schemas.microsoft.com/office/drawing/2010/main" val="0"/>
+                        </a:ext>
+                      </a:extLst>
+                    </a:blip>
+                    <a:srcRect/>
+                    <a:stretch>
+                      <a:fillRect/>
+                    </a:stretch>
+                  </pic:blipFill>
+                  <pic:spPr bwMode="auto">
+                    <a:xfrm>
+                      <a:off x="0" y="0"/>
+                      <a:ext cx="2838450" cy="2809875"/>
+                    </a:xfrm>
+                    <a:prstGeom prst="rect">
+                      <a:avLst/>
+                    </a:prstGeom>
+                    <a:noFill/>
+                    <a:ln>
+                      <a:noFill/>
+                    </a:ln>
+                  </pic:spPr>
+                </pic:pic>
+              </a:graphicData>
+            </a:graphic>
+          </wp:inline>
+        </w:drawing>
+      </w:r>
+    </w:p>
+    <w:p>
+      <w:pPr>
+        <w:spacing w:line="360" w:lineRule="auto"/>
+        <w:ind w:firstLine="708"/>
+        <w:jc w:val="center"/>
+      </w:pPr>
+      <w:r>
+        <w:t>Рисунок 4.1 – результат выполнения автоматизированных тестов</w:t>
+      </w:r>
+    </w:p>
+    <w:p>
+      <w:pPr>
+        <w:spacing w:line="360" w:lineRule="auto"/>
+        <w:ind w:firstLine="708"/>
+        <w:jc w:val="center"/>
+      </w:pPr>
     </w:p>
     <w:p>
       <w:pPr>
@@ -21683,27 +21940,52 @@
         <w:jc w:val="both"/>
       </w:pPr>
       <w:r>
-        <w:t>В ходе одной из проверок был выявлен</w:t>
-      </w:r>
-      <w:r>
-        <w:t xml:space="preserve"> всего один</w:t>
-      </w:r>
-      <w:r>
-        <w:t xml:space="preserve"> дефект критичности «Высокая», который состоял в неправильном определении поля для ввода даты. Оно было объявлено текстовым, хотя должно иметь тип </w:t>
-      </w:r>
-      <w:r>
-        <w:rPr>
-          <w:lang w:val="en-US"/>
-        </w:rPr>
-        <w:t>date</w:t>
-      </w:r>
-      <w:r>
-        <w:t>, вследствие этого в него можно было вводить различные даты и заказывать услуги на прошедшие дни.</w:t>
-      </w:r>
-      <w:r>
-        <w:t xml:space="preserve"> Данный дефект был успешно исправлен в последующих сборках проекта.</w:t>
-      </w:r>
-    </w:p>
+        <w:t>Всего было выполнено порядка</w:t>
+      </w:r>
+      <w:r>
+        <w:t xml:space="preserve"> 2</w:t>
+      </w:r>
+      <w:r>
+        <w:t>5 проверок, все возникшие во время</w:t>
+      </w:r>
+      <w:r>
+        <w:t xml:space="preserve"> их</w:t>
+      </w:r>
+      <w:r>
+        <w:t xml:space="preserve"> выполнения дефекты были устранены.</w:t>
+      </w:r>
+    </w:p>
+    <w:p>
+      <w:pPr>
+        <w:spacing w:after="160" w:line="259" w:lineRule="auto"/>
+      </w:pPr>
+      <w:r>
+        <w:br w:type="page"/>
+      </w:r>
+      <w:bookmarkStart w:id="10" w:name="_GoBack"/>
+      <w:bookmarkEnd w:id="10"/>
+    </w:p>
+    <w:p>
+      <w:pPr>
+        <w:pStyle w:val="Heading1"/>
+        <w:jc w:val="center"/>
+        <w:rPr>
+          <w:rFonts w:ascii="Times New Roman" w:hAnsi="Times New Roman" w:cs="Times New Roman"/>
+          <w:color w:val="000000" w:themeColor="text1"/>
+        </w:rPr>
+      </w:pPr>
+      <w:bookmarkStart w:id="11" w:name="_Toc10553586"/>
+      <w:r>
+        <w:rPr>
+          <w:rFonts w:ascii="Times New Roman" w:hAnsi="Times New Roman" w:cs="Times New Roman"/>
+          <w:color w:val="000000" w:themeColor="text1"/>
+        </w:rPr>
+        <w:lastRenderedPageBreak/>
+        <w:t>Заключение</w:t>
+      </w:r>
+      <w:bookmarkEnd w:id="11"/>
+    </w:p>
+    <w:p/>
     <w:p>
       <w:pPr>
         <w:spacing w:line="360" w:lineRule="auto"/>
@@ -21711,47 +21993,15 @@
         <w:jc w:val="both"/>
       </w:pPr>
       <w:r>
-        <w:t>Всего было выполнено порядка</w:t>
-      </w:r>
-      <w:r>
-        <w:t xml:space="preserve"> 15 проверок, все возникшие во время</w:t>
-      </w:r>
-      <w:r>
-        <w:t xml:space="preserve"> их</w:t>
-      </w:r>
-      <w:r>
-        <w:t xml:space="preserve"> выполнения дефекты были устранены.</w:t>
-      </w:r>
-    </w:p>
-    <w:p>
-      <w:pPr>
-        <w:spacing w:after="160" w:line="259" w:lineRule="auto"/>
-      </w:pPr>
-      <w:r>
-        <w:br w:type="page"/>
-      </w:r>
-    </w:p>
-    <w:p>
-      <w:pPr>
-        <w:pStyle w:val="Heading1"/>
-        <w:jc w:val="center"/>
-        <w:rPr>
-          <w:rFonts w:ascii="Times New Roman" w:hAnsi="Times New Roman" w:cs="Times New Roman"/>
-          <w:color w:val="000000" w:themeColor="text1"/>
-        </w:rPr>
-      </w:pPr>
-      <w:bookmarkStart w:id="10" w:name="_Toc10553586"/>
-      <w:r>
-        <w:rPr>
-          <w:rFonts w:ascii="Times New Roman" w:hAnsi="Times New Roman" w:cs="Times New Roman"/>
-          <w:color w:val="000000" w:themeColor="text1"/>
-        </w:rPr>
-        <w:lastRenderedPageBreak/>
-        <w:t>Заключение</w:t>
-      </w:r>
-      <w:bookmarkEnd w:id="10"/>
-    </w:p>
-    <w:p/>
+        <w:t>В ходе курсового проекта было разработано простейшее веб-приложение на тему «</w:t>
+      </w:r>
+      <w:r>
+        <w:t>Кинотеатр</w:t>
+      </w:r>
+      <w:r>
+        <w:t>», написаны тест-кейсы для тестирования функциональности приложения, и выполнено тестирование программного продукта разработанными по тест-кейсам автотестами.</w:t>
+      </w:r>
+    </w:p>
     <w:p>
       <w:pPr>
         <w:spacing w:line="360" w:lineRule="auto"/>
@@ -21759,16 +22009,6 @@
         <w:jc w:val="both"/>
       </w:pPr>
       <w:r>
-        <w:t>В ходе курсового проекта было разработано простейшее веб-приложение на тему «Автосервис», написаны тест-кейсы для тестирования функциональности приложения, и выполнено тестирование программного продукта разработанными по тест-кейсам автотестами.</w:t>
-      </w:r>
-    </w:p>
-    <w:p>
-      <w:pPr>
-        <w:spacing w:line="360" w:lineRule="auto"/>
-        <w:ind w:firstLine="708"/>
-        <w:jc w:val="both"/>
-      </w:pPr>
-      <w:r>
         <w:t xml:space="preserve">Были изучены основы использования инструмента </w:t>
       </w:r>
       <w:r>
@@ -21803,6 +22043,42 @@
           <w:lang w:val="en-US"/>
         </w:rPr>
         <w:t>NUnit</w:t>
+      </w:r>
+      <w:r>
+        <w:t xml:space="preserve"> в среде программирования </w:t>
+      </w:r>
+      <w:r>
+        <w:rPr>
+          <w:lang w:val="en-US"/>
+        </w:rPr>
+        <w:t>Microsoft</w:t>
+      </w:r>
+      <w:r>
+        <w:t xml:space="preserve"> </w:t>
+      </w:r>
+      <w:r>
+        <w:rPr>
+          <w:lang w:val="en-US"/>
+        </w:rPr>
+        <w:t>Visual</w:t>
+      </w:r>
+      <w:r>
+        <w:t xml:space="preserve"> </w:t>
+      </w:r>
+      <w:r>
+        <w:rPr>
+          <w:lang w:val="en-US"/>
+        </w:rPr>
+        <w:t>Studio</w:t>
+      </w:r>
+      <w:r>
+        <w:t xml:space="preserve"> </w:t>
+      </w:r>
+      <w:r>
+        <w:rPr>
+          <w:lang w:val="en-US"/>
+        </w:rPr>
+        <w:t>Professional</w:t>
       </w:r>
       <w:r>
         <w:t>.</w:t>
@@ -21825,7 +22101,7 @@
           <w:color w:val="000000" w:themeColor="text1"/>
         </w:rPr>
       </w:pPr>
-      <w:bookmarkStart w:id="11" w:name="_Toc10553587"/>
+      <w:bookmarkStart w:id="12" w:name="_Toc10553587"/>
       <w:r>
         <w:rPr>
           <w:rFonts w:ascii="Times New Roman" w:hAnsi="Times New Roman" w:cs="Times New Roman"/>
@@ -21834,7 +22110,7 @@
         <w:lastRenderedPageBreak/>
         <w:t>Список литературы</w:t>
       </w:r>
-      <w:bookmarkEnd w:id="11"/>
+      <w:bookmarkEnd w:id="12"/>
     </w:p>
     <w:p>
       <w:pPr>
@@ -21918,7 +22194,7 @@
       <w:r>
         <w:t xml:space="preserve">: </w:t>
       </w:r>
-      <w:hyperlink r:id="rId11" w:history="1">
+      <w:hyperlink r:id="rId12" w:history="1">
         <w:r>
           <w:rPr>
             <w:rStyle w:val="Hyperlink"/>
@@ -21996,7 +22272,7 @@
       <w:r>
         <w:t xml:space="preserve">: </w:t>
       </w:r>
-      <w:hyperlink r:id="rId12" w:history="1">
+      <w:hyperlink r:id="rId13" w:history="1">
         <w:r>
           <w:rPr>
             <w:rStyle w:val="Hyperlink"/>
@@ -22085,7 +22361,7 @@
       <w:r>
         <w:t xml:space="preserve">: </w:t>
       </w:r>
-      <w:hyperlink r:id="rId13" w:history="1">
+      <w:hyperlink r:id="rId14" w:history="1">
         <w:r>
           <w:rPr>
             <w:rStyle w:val="Hyperlink"/>
@@ -22168,7 +22444,7 @@
       <w:r>
         <w:t xml:space="preserve">: </w:t>
       </w:r>
-      <w:hyperlink r:id="rId14" w:history="1">
+      <w:hyperlink r:id="rId15" w:history="1">
         <w:r>
           <w:rPr>
             <w:rStyle w:val="Hyperlink"/>
@@ -22256,7 +22532,7 @@
       <w:r>
         <w:t xml:space="preserve"> </w:t>
       </w:r>
-      <w:hyperlink r:id="rId15" w:history="1">
+      <w:hyperlink r:id="rId16" w:history="1">
         <w:r>
           <w:rPr>
             <w:rStyle w:val="Hyperlink"/>
@@ -22353,7 +22629,7 @@
         </w:rPr>
         <w:t xml:space="preserve">: </w:t>
       </w:r>
-      <w:hyperlink r:id="rId16" w:history="1">
+      <w:hyperlink r:id="rId17" w:history="1">
         <w:r>
           <w:rPr>
             <w:rStyle w:val="Hyperlink"/>
@@ -22463,7 +22739,7 @@
       <w:r>
         <w:t xml:space="preserve"> </w:t>
       </w:r>
-      <w:hyperlink r:id="rId17" w:history="1">
+      <w:hyperlink r:id="rId18" w:history="1">
         <w:r>
           <w:rPr>
             <w:rStyle w:val="Hyperlink"/>
@@ -22564,7 +22840,7 @@
       <w:r>
         <w:t xml:space="preserve"> </w:t>
       </w:r>
-      <w:hyperlink r:id="rId18" w:history="1">
+      <w:hyperlink r:id="rId19" w:history="1">
         <w:r>
           <w:rPr>
             <w:rStyle w:val="Hyperlink"/>
@@ -22596,8 +22872,6 @@
         </w:rPr>
         <w:t>01.06</w:t>
       </w:r>
-      <w:bookmarkStart w:id="12" w:name="_GoBack"/>
-      <w:bookmarkEnd w:id="12"/>
       <w:r>
         <w:rPr>
           <w:color w:val="000000"/>
@@ -22811,6 +23085,7 @@
           <w:lang w:eastAsia="en-US"/>
         </w:rPr>
       </w:pPr>
+      <w:proofErr w:type="gramStart"/>
       <w:r>
         <w:rPr>
           <w:rFonts w:ascii="Consolas" w:eastAsiaTheme="minorHAnsi" w:hAnsi="Consolas" w:cs="Consolas"/>
@@ -22821,6 +23096,7 @@
         </w:rPr>
         <w:t>using</w:t>
       </w:r>
+      <w:proofErr w:type="gramEnd"/>
       <w:r>
         <w:rPr>
           <w:rFonts w:ascii="Consolas" w:eastAsiaTheme="minorHAnsi" w:hAnsi="Consolas" w:cs="Consolas"/>
@@ -22885,6 +23161,7 @@
           <w:lang w:val="en-US" w:eastAsia="en-US"/>
         </w:rPr>
       </w:pPr>
+      <w:proofErr w:type="gramStart"/>
       <w:r>
         <w:rPr>
           <w:rFonts w:ascii="Consolas" w:eastAsiaTheme="minorHAnsi" w:hAnsi="Consolas" w:cs="Consolas"/>
@@ -22895,6 +23172,7 @@
         </w:rPr>
         <w:t>using</w:t>
       </w:r>
+      <w:proofErr w:type="gramEnd"/>
       <w:r>
         <w:rPr>
           <w:rFonts w:ascii="Consolas" w:eastAsiaTheme="minorHAnsi" w:hAnsi="Consolas" w:cs="Consolas"/>
@@ -22919,6 +23197,7 @@
           <w:lang w:val="en-US" w:eastAsia="en-US"/>
         </w:rPr>
       </w:pPr>
+      <w:proofErr w:type="gramStart"/>
       <w:r>
         <w:rPr>
           <w:rFonts w:ascii="Consolas" w:eastAsiaTheme="minorHAnsi" w:hAnsi="Consolas" w:cs="Consolas"/>
@@ -22929,6 +23208,7 @@
         </w:rPr>
         <w:t>using</w:t>
       </w:r>
+      <w:proofErr w:type="gramEnd"/>
       <w:r>
         <w:rPr>
           <w:rFonts w:ascii="Consolas" w:eastAsiaTheme="minorHAnsi" w:hAnsi="Consolas" w:cs="Consolas"/>
@@ -22981,6 +23261,7 @@
           <w:lang w:val="en-US" w:eastAsia="en-US"/>
         </w:rPr>
       </w:pPr>
+      <w:proofErr w:type="gramStart"/>
       <w:r>
         <w:rPr>
           <w:rFonts w:ascii="Consolas" w:eastAsiaTheme="minorHAnsi" w:hAnsi="Consolas" w:cs="Consolas"/>
@@ -22991,6 +23272,7 @@
         </w:rPr>
         <w:t>namespace</w:t>
       </w:r>
+      <w:proofErr w:type="gramEnd"/>
       <w:r>
         <w:rPr>
           <w:rFonts w:ascii="Consolas" w:eastAsiaTheme="minorHAnsi" w:hAnsi="Consolas" w:cs="Consolas"/>
@@ -23049,6 +23331,7 @@
         </w:rPr>
         <w:t xml:space="preserve">    </w:t>
       </w:r>
+      <w:proofErr w:type="gramStart"/>
       <w:r>
         <w:rPr>
           <w:rFonts w:ascii="Consolas" w:eastAsiaTheme="minorHAnsi" w:hAnsi="Consolas" w:cs="Consolas"/>
@@ -23059,6 +23342,7 @@
         </w:rPr>
         <w:t>class</w:t>
       </w:r>
+      <w:proofErr w:type="gramEnd"/>
       <w:r>
         <w:rPr>
           <w:rFonts w:ascii="Consolas" w:eastAsiaTheme="minorHAnsi" w:hAnsi="Consolas" w:cs="Consolas"/>
@@ -23247,6 +23531,7 @@
         </w:rPr>
         <w:t xml:space="preserve">        </w:t>
       </w:r>
+      <w:proofErr w:type="gramStart"/>
       <w:r>
         <w:rPr>
           <w:rFonts w:ascii="Consolas" w:eastAsiaTheme="minorHAnsi" w:hAnsi="Consolas" w:cs="Consolas"/>
@@ -23257,6 +23542,7 @@
         </w:rPr>
         <w:t>public</w:t>
       </w:r>
+      <w:proofErr w:type="gramEnd"/>
       <w:r>
         <w:rPr>
           <w:rFonts w:ascii="Consolas" w:eastAsiaTheme="minorHAnsi" w:hAnsi="Consolas" w:cs="Consolas"/>
@@ -23387,7 +23673,29 @@
           <w:szCs w:val="19"/>
           <w:lang w:val="en-US" w:eastAsia="en-US"/>
         </w:rPr>
-        <w:t xml:space="preserve"> OpenQA.Selenium.Chrome.ChromeDriver();</w:t>
+        <w:t xml:space="preserve"> </w:t>
+      </w:r>
+      <w:proofErr w:type="gramStart"/>
+      <w:r>
+        <w:rPr>
+          <w:rFonts w:ascii="Consolas" w:eastAsiaTheme="minorHAnsi" w:hAnsi="Consolas" w:cs="Consolas"/>
+          <w:color w:val="000000"/>
+          <w:sz w:val="19"/>
+          <w:szCs w:val="19"/>
+          <w:lang w:val="en-US" w:eastAsia="en-US"/>
+        </w:rPr>
+        <w:t>OpenQA.Selenium.Chrome.ChromeDriver(</w:t>
+      </w:r>
+      <w:proofErr w:type="gramEnd"/>
+      <w:r>
+        <w:rPr>
+          <w:rFonts w:ascii="Consolas" w:eastAsiaTheme="minorHAnsi" w:hAnsi="Consolas" w:cs="Consolas"/>
+          <w:color w:val="000000"/>
+          <w:sz w:val="19"/>
+          <w:szCs w:val="19"/>
+          <w:lang w:val="en-US" w:eastAsia="en-US"/>
+        </w:rPr>
+        <w:t>);</w:t>
       </w:r>
     </w:p>
     <w:p>
@@ -23445,7 +23753,29 @@
           <w:szCs w:val="19"/>
           <w:lang w:val="en-US" w:eastAsia="en-US"/>
         </w:rPr>
-        <w:t xml:space="preserve">            Browser.Manage().Window.Maximize();</w:t>
+        <w:t xml:space="preserve">            </w:t>
+      </w:r>
+      <w:proofErr w:type="gramStart"/>
+      <w:r>
+        <w:rPr>
+          <w:rFonts w:ascii="Consolas" w:eastAsiaTheme="minorHAnsi" w:hAnsi="Consolas" w:cs="Consolas"/>
+          <w:color w:val="000000"/>
+          <w:sz w:val="19"/>
+          <w:szCs w:val="19"/>
+          <w:lang w:val="en-US" w:eastAsia="en-US"/>
+        </w:rPr>
+        <w:t>Browser.Manage(</w:t>
+      </w:r>
+      <w:proofErr w:type="gramEnd"/>
+      <w:r>
+        <w:rPr>
+          <w:rFonts w:ascii="Consolas" w:eastAsiaTheme="minorHAnsi" w:hAnsi="Consolas" w:cs="Consolas"/>
+          <w:color w:val="000000"/>
+          <w:sz w:val="19"/>
+          <w:szCs w:val="19"/>
+          <w:lang w:val="en-US" w:eastAsia="en-US"/>
+        </w:rPr>
+        <w:t>).Window.Maximize();</w:t>
       </w:r>
     </w:p>
     <w:p>
@@ -23503,7 +23833,29 @@
           <w:szCs w:val="19"/>
           <w:lang w:val="en-US" w:eastAsia="en-US"/>
         </w:rPr>
-        <w:t xml:space="preserve">            Browser.Navigate().GoToUrl(</w:t>
+        <w:t xml:space="preserve">            </w:t>
+      </w:r>
+      <w:proofErr w:type="gramStart"/>
+      <w:r>
+        <w:rPr>
+          <w:rFonts w:ascii="Consolas" w:eastAsiaTheme="minorHAnsi" w:hAnsi="Consolas" w:cs="Consolas"/>
+          <w:color w:val="000000"/>
+          <w:sz w:val="19"/>
+          <w:szCs w:val="19"/>
+          <w:lang w:val="en-US" w:eastAsia="en-US"/>
+        </w:rPr>
+        <w:t>Browser.Navigate(</w:t>
+      </w:r>
+      <w:proofErr w:type="gramEnd"/>
+      <w:r>
+        <w:rPr>
+          <w:rFonts w:ascii="Consolas" w:eastAsiaTheme="minorHAnsi" w:hAnsi="Consolas" w:cs="Consolas"/>
+          <w:color w:val="000000"/>
+          <w:sz w:val="19"/>
+          <w:szCs w:val="19"/>
+          <w:lang w:val="en-US" w:eastAsia="en-US"/>
+        </w:rPr>
+        <w:t>).GoToUrl(</w:t>
       </w:r>
       <w:r>
         <w:rPr>
@@ -23581,7 +23933,29 @@
           <w:szCs w:val="19"/>
           <w:lang w:val="en-US" w:eastAsia="en-US"/>
         </w:rPr>
-        <w:t xml:space="preserve">            IWebElement Password = Browser.FindElement( By.XPath(</w:t>
+        <w:t xml:space="preserve">            IWebElement Password = </w:t>
+      </w:r>
+      <w:proofErr w:type="gramStart"/>
+      <w:r>
+        <w:rPr>
+          <w:rFonts w:ascii="Consolas" w:eastAsiaTheme="minorHAnsi" w:hAnsi="Consolas" w:cs="Consolas"/>
+          <w:color w:val="000000"/>
+          <w:sz w:val="19"/>
+          <w:szCs w:val="19"/>
+          <w:lang w:val="en-US" w:eastAsia="en-US"/>
+        </w:rPr>
+        <w:t>Browser.FindElement(</w:t>
+      </w:r>
+      <w:proofErr w:type="gramEnd"/>
+      <w:r>
+        <w:rPr>
+          <w:rFonts w:ascii="Consolas" w:eastAsiaTheme="minorHAnsi" w:hAnsi="Consolas" w:cs="Consolas"/>
+          <w:color w:val="000000"/>
+          <w:sz w:val="19"/>
+          <w:szCs w:val="19"/>
+          <w:lang w:val="en-US" w:eastAsia="en-US"/>
+        </w:rPr>
+        <w:t xml:space="preserve"> By.XPath(</w:t>
       </w:r>
       <w:r>
         <w:rPr>
@@ -23717,7 +24091,29 @@
           <w:szCs w:val="19"/>
           <w:lang w:val="en-US" w:eastAsia="en-US"/>
         </w:rPr>
-        <w:t xml:space="preserve">            IWebElement InputPassword = Browser.FindElement( By.Id(</w:t>
+        <w:t xml:space="preserve">            IWebElement InputPassword = </w:t>
+      </w:r>
+      <w:proofErr w:type="gramStart"/>
+      <w:r>
+        <w:rPr>
+          <w:rFonts w:ascii="Consolas" w:eastAsiaTheme="minorHAnsi" w:hAnsi="Consolas" w:cs="Consolas"/>
+          <w:color w:val="000000"/>
+          <w:sz w:val="19"/>
+          <w:szCs w:val="19"/>
+          <w:lang w:val="en-US" w:eastAsia="en-US"/>
+        </w:rPr>
+        <w:t>Browser.FindElement(</w:t>
+      </w:r>
+      <w:proofErr w:type="gramEnd"/>
+      <w:r>
+        <w:rPr>
+          <w:rFonts w:ascii="Consolas" w:eastAsiaTheme="minorHAnsi" w:hAnsi="Consolas" w:cs="Consolas"/>
+          <w:color w:val="000000"/>
+          <w:sz w:val="19"/>
+          <w:szCs w:val="19"/>
+          <w:lang w:val="en-US" w:eastAsia="en-US"/>
+        </w:rPr>
+        <w:t xml:space="preserve"> By.Id(</w:t>
       </w:r>
       <w:r>
         <w:rPr>
@@ -23795,7 +24191,29 @@
           <w:szCs w:val="19"/>
           <w:lang w:val="en-US" w:eastAsia="en-US"/>
         </w:rPr>
-        <w:t xml:space="preserve">            InputPassword.SendKeys( PasswordText + OpenQA.Selenium.Keys.Enter );</w:t>
+        <w:t xml:space="preserve">            </w:t>
+      </w:r>
+      <w:proofErr w:type="gramStart"/>
+      <w:r>
+        <w:rPr>
+          <w:rFonts w:ascii="Consolas" w:eastAsiaTheme="minorHAnsi" w:hAnsi="Consolas" w:cs="Consolas"/>
+          <w:color w:val="000000"/>
+          <w:sz w:val="19"/>
+          <w:szCs w:val="19"/>
+          <w:lang w:val="en-US" w:eastAsia="en-US"/>
+        </w:rPr>
+        <w:t>InputPassword.SendKeys(</w:t>
+      </w:r>
+      <w:proofErr w:type="gramEnd"/>
+      <w:r>
+        <w:rPr>
+          <w:rFonts w:ascii="Consolas" w:eastAsiaTheme="minorHAnsi" w:hAnsi="Consolas" w:cs="Consolas"/>
+          <w:color w:val="000000"/>
+          <w:sz w:val="19"/>
+          <w:szCs w:val="19"/>
+          <w:lang w:val="en-US" w:eastAsia="en-US"/>
+        </w:rPr>
+        <w:t xml:space="preserve"> PasswordText + OpenQA.Selenium.Keys.Enter );</w:t>
       </w:r>
     </w:p>
     <w:p>
@@ -23863,7 +24281,29 @@
           <w:szCs w:val="19"/>
           <w:lang w:val="en-US" w:eastAsia="en-US"/>
         </w:rPr>
-        <w:t>//System.Threading.Thread.Sleep(5000);</w:t>
+        <w:t>//</w:t>
+      </w:r>
+      <w:proofErr w:type="gramStart"/>
+      <w:r>
+        <w:rPr>
+          <w:rFonts w:ascii="Consolas" w:eastAsiaTheme="minorHAnsi" w:hAnsi="Consolas" w:cs="Consolas"/>
+          <w:color w:val="008000"/>
+          <w:sz w:val="19"/>
+          <w:szCs w:val="19"/>
+          <w:lang w:val="en-US" w:eastAsia="en-US"/>
+        </w:rPr>
+        <w:t>System.Threading.Thread.Sleep(</w:t>
+      </w:r>
+      <w:proofErr w:type="gramEnd"/>
+      <w:r>
+        <w:rPr>
+          <w:rFonts w:ascii="Consolas" w:eastAsiaTheme="minorHAnsi" w:hAnsi="Consolas" w:cs="Consolas"/>
+          <w:color w:val="008000"/>
+          <w:sz w:val="19"/>
+          <w:szCs w:val="19"/>
+          <w:lang w:val="en-US" w:eastAsia="en-US"/>
+        </w:rPr>
+        <w:t>5000);</w:t>
       </w:r>
     </w:p>
     <w:p>
@@ -24009,6 +24449,7 @@
         </w:rPr>
         <w:t xml:space="preserve">        </w:t>
       </w:r>
+      <w:proofErr w:type="gramStart"/>
       <w:r>
         <w:rPr>
           <w:rFonts w:ascii="Consolas" w:eastAsiaTheme="minorHAnsi" w:hAnsi="Consolas" w:cs="Consolas"/>
@@ -24019,6 +24460,7 @@
         </w:rPr>
         <w:t>public</w:t>
       </w:r>
+      <w:proofErr w:type="gramEnd"/>
       <w:r>
         <w:rPr>
           <w:rFonts w:ascii="Consolas" w:eastAsiaTheme="minorHAnsi" w:hAnsi="Consolas" w:cs="Consolas"/>
@@ -24153,7 +24595,29 @@
           <w:szCs w:val="19"/>
           <w:lang w:val="en-US" w:eastAsia="en-US"/>
         </w:rPr>
-        <w:t xml:space="preserve">            IWebElement LinkContacts = Browser.FindElement( By.PartialLinkText(</w:t>
+        <w:t xml:space="preserve">            IWebElement LinkContacts = </w:t>
+      </w:r>
+      <w:proofErr w:type="gramStart"/>
+      <w:r>
+        <w:rPr>
+          <w:rFonts w:ascii="Consolas" w:eastAsiaTheme="minorHAnsi" w:hAnsi="Consolas" w:cs="Consolas"/>
+          <w:color w:val="000000"/>
+          <w:sz w:val="19"/>
+          <w:szCs w:val="19"/>
+          <w:lang w:val="en-US" w:eastAsia="en-US"/>
+        </w:rPr>
+        <w:t>Browser.FindElement(</w:t>
+      </w:r>
+      <w:proofErr w:type="gramEnd"/>
+      <w:r>
+        <w:rPr>
+          <w:rFonts w:ascii="Consolas" w:eastAsiaTheme="minorHAnsi" w:hAnsi="Consolas" w:cs="Consolas"/>
+          <w:color w:val="000000"/>
+          <w:sz w:val="19"/>
+          <w:szCs w:val="19"/>
+          <w:lang w:val="en-US" w:eastAsia="en-US"/>
+        </w:rPr>
+        <w:t xml:space="preserve"> By.PartialLinkText(</w:t>
       </w:r>
       <w:r>
         <w:rPr>
@@ -24231,7 +24695,29 @@
           <w:szCs w:val="19"/>
           <w:lang w:val="en-US" w:eastAsia="en-US"/>
         </w:rPr>
-        <w:t xml:space="preserve">            LinkContacts.Click();</w:t>
+        <w:t xml:space="preserve">            </w:t>
+      </w:r>
+      <w:proofErr w:type="gramStart"/>
+      <w:r>
+        <w:rPr>
+          <w:rFonts w:ascii="Consolas" w:eastAsiaTheme="minorHAnsi" w:hAnsi="Consolas" w:cs="Consolas"/>
+          <w:color w:val="000000"/>
+          <w:sz w:val="19"/>
+          <w:szCs w:val="19"/>
+          <w:lang w:val="en-US" w:eastAsia="en-US"/>
+        </w:rPr>
+        <w:t>LinkContacts.Click(</w:t>
+      </w:r>
+      <w:proofErr w:type="gramEnd"/>
+      <w:r>
+        <w:rPr>
+          <w:rFonts w:ascii="Consolas" w:eastAsiaTheme="minorHAnsi" w:hAnsi="Consolas" w:cs="Consolas"/>
+          <w:color w:val="000000"/>
+          <w:sz w:val="19"/>
+          <w:szCs w:val="19"/>
+          <w:lang w:val="en-US" w:eastAsia="en-US"/>
+        </w:rPr>
+        <w:t>);</w:t>
       </w:r>
     </w:p>
     <w:p>
@@ -24299,7 +24785,29 @@
           <w:szCs w:val="19"/>
           <w:lang w:val="en-US" w:eastAsia="en-US"/>
         </w:rPr>
-        <w:t>//System.Threading.Thread.Sleep(5000);</w:t>
+        <w:t>//</w:t>
+      </w:r>
+      <w:proofErr w:type="gramStart"/>
+      <w:r>
+        <w:rPr>
+          <w:rFonts w:ascii="Consolas" w:eastAsiaTheme="minorHAnsi" w:hAnsi="Consolas" w:cs="Consolas"/>
+          <w:color w:val="008000"/>
+          <w:sz w:val="19"/>
+          <w:szCs w:val="19"/>
+          <w:lang w:val="en-US" w:eastAsia="en-US"/>
+        </w:rPr>
+        <w:t>System.Threading.Thread.Sleep(</w:t>
+      </w:r>
+      <w:proofErr w:type="gramEnd"/>
+      <w:r>
+        <w:rPr>
+          <w:rFonts w:ascii="Consolas" w:eastAsiaTheme="minorHAnsi" w:hAnsi="Consolas" w:cs="Consolas"/>
+          <w:color w:val="008000"/>
+          <w:sz w:val="19"/>
+          <w:szCs w:val="19"/>
+          <w:lang w:val="en-US" w:eastAsia="en-US"/>
+        </w:rPr>
+        <w:t>5000);</w:t>
       </w:r>
     </w:p>
     <w:p>
@@ -24357,7 +24865,29 @@
           <w:szCs w:val="19"/>
           <w:lang w:val="en-US" w:eastAsia="en-US"/>
         </w:rPr>
-        <w:t xml:space="preserve">            LinkContacts = Browser.FindElement(By.PartialLinkText(</w:t>
+        <w:t xml:space="preserve">            LinkContacts = </w:t>
+      </w:r>
+      <w:proofErr w:type="gramStart"/>
+      <w:r>
+        <w:rPr>
+          <w:rFonts w:ascii="Consolas" w:eastAsiaTheme="minorHAnsi" w:hAnsi="Consolas" w:cs="Consolas"/>
+          <w:color w:val="000000"/>
+          <w:sz w:val="19"/>
+          <w:szCs w:val="19"/>
+          <w:lang w:val="en-US" w:eastAsia="en-US"/>
+        </w:rPr>
+        <w:t>Browser.FindElement(</w:t>
+      </w:r>
+      <w:proofErr w:type="gramEnd"/>
+      <w:r>
+        <w:rPr>
+          <w:rFonts w:ascii="Consolas" w:eastAsiaTheme="minorHAnsi" w:hAnsi="Consolas" w:cs="Consolas"/>
+          <w:color w:val="000000"/>
+          <w:sz w:val="19"/>
+          <w:szCs w:val="19"/>
+          <w:lang w:val="en-US" w:eastAsia="en-US"/>
+        </w:rPr>
+        <w:t>By.PartialLinkText(</w:t>
       </w:r>
       <w:r>
         <w:rPr>
@@ -24435,7 +24965,29 @@
           <w:szCs w:val="19"/>
           <w:lang w:val="en-US" w:eastAsia="en-US"/>
         </w:rPr>
-        <w:t xml:space="preserve">            LinkContacts.Click();</w:t>
+        <w:t xml:space="preserve">            </w:t>
+      </w:r>
+      <w:proofErr w:type="gramStart"/>
+      <w:r>
+        <w:rPr>
+          <w:rFonts w:ascii="Consolas" w:eastAsiaTheme="minorHAnsi" w:hAnsi="Consolas" w:cs="Consolas"/>
+          <w:color w:val="000000"/>
+          <w:sz w:val="19"/>
+          <w:szCs w:val="19"/>
+          <w:lang w:val="en-US" w:eastAsia="en-US"/>
+        </w:rPr>
+        <w:t>LinkContacts.Click(</w:t>
+      </w:r>
+      <w:proofErr w:type="gramEnd"/>
+      <w:r>
+        <w:rPr>
+          <w:rFonts w:ascii="Consolas" w:eastAsiaTheme="minorHAnsi" w:hAnsi="Consolas" w:cs="Consolas"/>
+          <w:color w:val="000000"/>
+          <w:sz w:val="19"/>
+          <w:szCs w:val="19"/>
+          <w:lang w:val="en-US" w:eastAsia="en-US"/>
+        </w:rPr>
+        <w:t>);</w:t>
       </w:r>
     </w:p>
     <w:p>
@@ -24503,7 +25055,29 @@
           <w:szCs w:val="19"/>
           <w:lang w:val="en-US" w:eastAsia="en-US"/>
         </w:rPr>
-        <w:t>//System.Threading.Thread.Sleep(3000);</w:t>
+        <w:t>//</w:t>
+      </w:r>
+      <w:proofErr w:type="gramStart"/>
+      <w:r>
+        <w:rPr>
+          <w:rFonts w:ascii="Consolas" w:eastAsiaTheme="minorHAnsi" w:hAnsi="Consolas" w:cs="Consolas"/>
+          <w:color w:val="008000"/>
+          <w:sz w:val="19"/>
+          <w:szCs w:val="19"/>
+          <w:lang w:val="en-US" w:eastAsia="en-US"/>
+        </w:rPr>
+        <w:t>System.Threading.Thread.Sleep(</w:t>
+      </w:r>
+      <w:proofErr w:type="gramEnd"/>
+      <w:r>
+        <w:rPr>
+          <w:rFonts w:ascii="Consolas" w:eastAsiaTheme="minorHAnsi" w:hAnsi="Consolas" w:cs="Consolas"/>
+          <w:color w:val="008000"/>
+          <w:sz w:val="19"/>
+          <w:szCs w:val="19"/>
+          <w:lang w:val="en-US" w:eastAsia="en-US"/>
+        </w:rPr>
+        <w:t>3000);</w:t>
       </w:r>
     </w:p>
     <w:p>
@@ -24561,7 +25135,29 @@
           <w:szCs w:val="19"/>
           <w:lang w:val="en-US" w:eastAsia="en-US"/>
         </w:rPr>
-        <w:t xml:space="preserve">            IWebElement LinkOrder = Browser.FindElement(By.PartialLinkText(</w:t>
+        <w:t xml:space="preserve">            IWebElement LinkOrder = </w:t>
+      </w:r>
+      <w:proofErr w:type="gramStart"/>
+      <w:r>
+        <w:rPr>
+          <w:rFonts w:ascii="Consolas" w:eastAsiaTheme="minorHAnsi" w:hAnsi="Consolas" w:cs="Consolas"/>
+          <w:color w:val="000000"/>
+          <w:sz w:val="19"/>
+          <w:szCs w:val="19"/>
+          <w:lang w:val="en-US" w:eastAsia="en-US"/>
+        </w:rPr>
+        <w:t>Browser.FindElement(</w:t>
+      </w:r>
+      <w:proofErr w:type="gramEnd"/>
+      <w:r>
+        <w:rPr>
+          <w:rFonts w:ascii="Consolas" w:eastAsiaTheme="minorHAnsi" w:hAnsi="Consolas" w:cs="Consolas"/>
+          <w:color w:val="000000"/>
+          <w:sz w:val="19"/>
+          <w:szCs w:val="19"/>
+          <w:lang w:val="en-US" w:eastAsia="en-US"/>
+        </w:rPr>
+        <w:t>By.PartialLinkText(</w:t>
       </w:r>
       <w:r>
         <w:rPr>
@@ -24640,7 +25236,29 @@
           <w:szCs w:val="19"/>
           <w:lang w:val="en-US" w:eastAsia="en-US"/>
         </w:rPr>
-        <w:t xml:space="preserve">            LinkOrder.Click();</w:t>
+        <w:t xml:space="preserve">            </w:t>
+      </w:r>
+      <w:proofErr w:type="gramStart"/>
+      <w:r>
+        <w:rPr>
+          <w:rFonts w:ascii="Consolas" w:eastAsiaTheme="minorHAnsi" w:hAnsi="Consolas" w:cs="Consolas"/>
+          <w:color w:val="000000"/>
+          <w:sz w:val="19"/>
+          <w:szCs w:val="19"/>
+          <w:lang w:val="en-US" w:eastAsia="en-US"/>
+        </w:rPr>
+        <w:t>LinkOrder.Click(</w:t>
+      </w:r>
+      <w:proofErr w:type="gramEnd"/>
+      <w:r>
+        <w:rPr>
+          <w:rFonts w:ascii="Consolas" w:eastAsiaTheme="minorHAnsi" w:hAnsi="Consolas" w:cs="Consolas"/>
+          <w:color w:val="000000"/>
+          <w:sz w:val="19"/>
+          <w:szCs w:val="19"/>
+          <w:lang w:val="en-US" w:eastAsia="en-US"/>
+        </w:rPr>
+        <w:t>);</w:t>
       </w:r>
     </w:p>
     <w:p>
@@ -24708,7 +25326,29 @@
           <w:szCs w:val="19"/>
           <w:lang w:val="en-US" w:eastAsia="en-US"/>
         </w:rPr>
-        <w:t>//System.Threading.Thread.Sleep(5000);</w:t>
+        <w:t>//</w:t>
+      </w:r>
+      <w:proofErr w:type="gramStart"/>
+      <w:r>
+        <w:rPr>
+          <w:rFonts w:ascii="Consolas" w:eastAsiaTheme="minorHAnsi" w:hAnsi="Consolas" w:cs="Consolas"/>
+          <w:color w:val="008000"/>
+          <w:sz w:val="19"/>
+          <w:szCs w:val="19"/>
+          <w:lang w:val="en-US" w:eastAsia="en-US"/>
+        </w:rPr>
+        <w:t>System.Threading.Thread.Sleep(</w:t>
+      </w:r>
+      <w:proofErr w:type="gramEnd"/>
+      <w:r>
+        <w:rPr>
+          <w:rFonts w:ascii="Consolas" w:eastAsiaTheme="minorHAnsi" w:hAnsi="Consolas" w:cs="Consolas"/>
+          <w:color w:val="008000"/>
+          <w:sz w:val="19"/>
+          <w:szCs w:val="19"/>
+          <w:lang w:val="en-US" w:eastAsia="en-US"/>
+        </w:rPr>
+        <w:t>5000);</w:t>
       </w:r>
     </w:p>
     <w:p>
@@ -24766,7 +25406,29 @@
           <w:szCs w:val="19"/>
           <w:lang w:val="en-US" w:eastAsia="en-US"/>
         </w:rPr>
-        <w:t xml:space="preserve">            LinkOrder = Browser.FindElement(By.PartialLinkText(</w:t>
+        <w:t xml:space="preserve">            LinkOrder = </w:t>
+      </w:r>
+      <w:proofErr w:type="gramStart"/>
+      <w:r>
+        <w:rPr>
+          <w:rFonts w:ascii="Consolas" w:eastAsiaTheme="minorHAnsi" w:hAnsi="Consolas" w:cs="Consolas"/>
+          <w:color w:val="000000"/>
+          <w:sz w:val="19"/>
+          <w:szCs w:val="19"/>
+          <w:lang w:val="en-US" w:eastAsia="en-US"/>
+        </w:rPr>
+        <w:t>Browser.FindElement(</w:t>
+      </w:r>
+      <w:proofErr w:type="gramEnd"/>
+      <w:r>
+        <w:rPr>
+          <w:rFonts w:ascii="Consolas" w:eastAsiaTheme="minorHAnsi" w:hAnsi="Consolas" w:cs="Consolas"/>
+          <w:color w:val="000000"/>
+          <w:sz w:val="19"/>
+          <w:szCs w:val="19"/>
+          <w:lang w:val="en-US" w:eastAsia="en-US"/>
+        </w:rPr>
+        <w:t>By.PartialLinkText(</w:t>
       </w:r>
       <w:r>
         <w:rPr>
@@ -24844,7 +25506,29 @@
           <w:szCs w:val="19"/>
           <w:lang w:val="en-US" w:eastAsia="en-US"/>
         </w:rPr>
-        <w:t xml:space="preserve">            LinkOrder.Click();</w:t>
+        <w:t xml:space="preserve">            </w:t>
+      </w:r>
+      <w:proofErr w:type="gramStart"/>
+      <w:r>
+        <w:rPr>
+          <w:rFonts w:ascii="Consolas" w:eastAsiaTheme="minorHAnsi" w:hAnsi="Consolas" w:cs="Consolas"/>
+          <w:color w:val="000000"/>
+          <w:sz w:val="19"/>
+          <w:szCs w:val="19"/>
+          <w:lang w:val="en-US" w:eastAsia="en-US"/>
+        </w:rPr>
+        <w:t>LinkOrder.Click(</w:t>
+      </w:r>
+      <w:proofErr w:type="gramEnd"/>
+      <w:r>
+        <w:rPr>
+          <w:rFonts w:ascii="Consolas" w:eastAsiaTheme="minorHAnsi" w:hAnsi="Consolas" w:cs="Consolas"/>
+          <w:color w:val="000000"/>
+          <w:sz w:val="19"/>
+          <w:szCs w:val="19"/>
+          <w:lang w:val="en-US" w:eastAsia="en-US"/>
+        </w:rPr>
+        <w:t>);</w:t>
       </w:r>
     </w:p>
     <w:p>
@@ -24878,7 +25562,29 @@
           <w:szCs w:val="19"/>
           <w:lang w:val="en-US" w:eastAsia="en-US"/>
         </w:rPr>
-        <w:t>//Finding element with About link</w:t>
+        <w:t xml:space="preserve">//Finding element with </w:t>
+      </w:r>
+      <w:proofErr w:type="gramStart"/>
+      <w:r>
+        <w:rPr>
+          <w:rFonts w:ascii="Consolas" w:eastAsiaTheme="minorHAnsi" w:hAnsi="Consolas" w:cs="Consolas"/>
+          <w:color w:val="008000"/>
+          <w:sz w:val="19"/>
+          <w:szCs w:val="19"/>
+          <w:lang w:val="en-US" w:eastAsia="en-US"/>
+        </w:rPr>
+        <w:t>About</w:t>
+      </w:r>
+      <w:proofErr w:type="gramEnd"/>
+      <w:r>
+        <w:rPr>
+          <w:rFonts w:ascii="Consolas" w:eastAsiaTheme="minorHAnsi" w:hAnsi="Consolas" w:cs="Consolas"/>
+          <w:color w:val="008000"/>
+          <w:sz w:val="19"/>
+          <w:szCs w:val="19"/>
+          <w:lang w:val="en-US" w:eastAsia="en-US"/>
+        </w:rPr>
+        <w:t xml:space="preserve"> link</w:t>
       </w:r>
     </w:p>
     <w:p>
@@ -24902,7 +25608,29 @@
           <w:szCs w:val="19"/>
           <w:lang w:val="en-US" w:eastAsia="en-US"/>
         </w:rPr>
-        <w:t xml:space="preserve">            IWebElement LinkAbout = Browser.FindElement(By.PartialLinkText(</w:t>
+        <w:t xml:space="preserve">            IWebElement LinkAbout = </w:t>
+      </w:r>
+      <w:proofErr w:type="gramStart"/>
+      <w:r>
+        <w:rPr>
+          <w:rFonts w:ascii="Consolas" w:eastAsiaTheme="minorHAnsi" w:hAnsi="Consolas" w:cs="Consolas"/>
+          <w:color w:val="000000"/>
+          <w:sz w:val="19"/>
+          <w:szCs w:val="19"/>
+          <w:lang w:val="en-US" w:eastAsia="en-US"/>
+        </w:rPr>
+        <w:t>Browser.FindElement(</w:t>
+      </w:r>
+      <w:proofErr w:type="gramEnd"/>
+      <w:r>
+        <w:rPr>
+          <w:rFonts w:ascii="Consolas" w:eastAsiaTheme="minorHAnsi" w:hAnsi="Consolas" w:cs="Consolas"/>
+          <w:color w:val="000000"/>
+          <w:sz w:val="19"/>
+          <w:szCs w:val="19"/>
+          <w:lang w:val="en-US" w:eastAsia="en-US"/>
+        </w:rPr>
+        <w:t>By.PartialLinkText(</w:t>
       </w:r>
       <w:r>
         <w:rPr>
@@ -24956,7 +25684,29 @@
           <w:szCs w:val="19"/>
           <w:lang w:val="en-US" w:eastAsia="en-US"/>
         </w:rPr>
-        <w:t>//Clicking on element with About link</w:t>
+        <w:t xml:space="preserve">//Clicking on element with </w:t>
+      </w:r>
+      <w:proofErr w:type="gramStart"/>
+      <w:r>
+        <w:rPr>
+          <w:rFonts w:ascii="Consolas" w:eastAsiaTheme="minorHAnsi" w:hAnsi="Consolas" w:cs="Consolas"/>
+          <w:color w:val="008000"/>
+          <w:sz w:val="19"/>
+          <w:szCs w:val="19"/>
+          <w:lang w:val="en-US" w:eastAsia="en-US"/>
+        </w:rPr>
+        <w:t>About</w:t>
+      </w:r>
+      <w:proofErr w:type="gramEnd"/>
+      <w:r>
+        <w:rPr>
+          <w:rFonts w:ascii="Consolas" w:eastAsiaTheme="minorHAnsi" w:hAnsi="Consolas" w:cs="Consolas"/>
+          <w:color w:val="008000"/>
+          <w:sz w:val="19"/>
+          <w:szCs w:val="19"/>
+          <w:lang w:val="en-US" w:eastAsia="en-US"/>
+        </w:rPr>
+        <w:t xml:space="preserve"> link</w:t>
       </w:r>
     </w:p>
     <w:p>
@@ -24980,7 +25730,29 @@
           <w:szCs w:val="19"/>
           <w:lang w:val="en-US" w:eastAsia="en-US"/>
         </w:rPr>
-        <w:t xml:space="preserve">            LinkAbout.Click();</w:t>
+        <w:t xml:space="preserve">            </w:t>
+      </w:r>
+      <w:proofErr w:type="gramStart"/>
+      <w:r>
+        <w:rPr>
+          <w:rFonts w:ascii="Consolas" w:eastAsiaTheme="minorHAnsi" w:hAnsi="Consolas" w:cs="Consolas"/>
+          <w:color w:val="000000"/>
+          <w:sz w:val="19"/>
+          <w:szCs w:val="19"/>
+          <w:lang w:val="en-US" w:eastAsia="en-US"/>
+        </w:rPr>
+        <w:t>LinkAbout.Click(</w:t>
+      </w:r>
+      <w:proofErr w:type="gramEnd"/>
+      <w:r>
+        <w:rPr>
+          <w:rFonts w:ascii="Consolas" w:eastAsiaTheme="minorHAnsi" w:hAnsi="Consolas" w:cs="Consolas"/>
+          <w:color w:val="000000"/>
+          <w:sz w:val="19"/>
+          <w:szCs w:val="19"/>
+          <w:lang w:val="en-US" w:eastAsia="en-US"/>
+        </w:rPr>
+        <w:t>);</w:t>
       </w:r>
     </w:p>
     <w:p>
@@ -25038,7 +25810,29 @@
           <w:szCs w:val="19"/>
           <w:lang w:val="en-US" w:eastAsia="en-US"/>
         </w:rPr>
-        <w:t xml:space="preserve">            IWebElement LinkServices = Browser.FindElement(By.PartialLinkText(</w:t>
+        <w:t xml:space="preserve">            IWebElement LinkServices = </w:t>
+      </w:r>
+      <w:proofErr w:type="gramStart"/>
+      <w:r>
+        <w:rPr>
+          <w:rFonts w:ascii="Consolas" w:eastAsiaTheme="minorHAnsi" w:hAnsi="Consolas" w:cs="Consolas"/>
+          <w:color w:val="000000"/>
+          <w:sz w:val="19"/>
+          <w:szCs w:val="19"/>
+          <w:lang w:val="en-US" w:eastAsia="en-US"/>
+        </w:rPr>
+        <w:t>Browser.FindElement(</w:t>
+      </w:r>
+      <w:proofErr w:type="gramEnd"/>
+      <w:r>
+        <w:rPr>
+          <w:rFonts w:ascii="Consolas" w:eastAsiaTheme="minorHAnsi" w:hAnsi="Consolas" w:cs="Consolas"/>
+          <w:color w:val="000000"/>
+          <w:sz w:val="19"/>
+          <w:szCs w:val="19"/>
+          <w:lang w:val="en-US" w:eastAsia="en-US"/>
+        </w:rPr>
+        <w:t>By.PartialLinkText(</w:t>
       </w:r>
       <w:r>
         <w:rPr>
@@ -25116,7 +25910,29 @@
           <w:szCs w:val="19"/>
           <w:lang w:val="en-US" w:eastAsia="en-US"/>
         </w:rPr>
-        <w:t xml:space="preserve">            LinkServices.Click();</w:t>
+        <w:t xml:space="preserve">            </w:t>
+      </w:r>
+      <w:proofErr w:type="gramStart"/>
+      <w:r>
+        <w:rPr>
+          <w:rFonts w:ascii="Consolas" w:eastAsiaTheme="minorHAnsi" w:hAnsi="Consolas" w:cs="Consolas"/>
+          <w:color w:val="000000"/>
+          <w:sz w:val="19"/>
+          <w:szCs w:val="19"/>
+          <w:lang w:val="en-US" w:eastAsia="en-US"/>
+        </w:rPr>
+        <w:t>LinkServices.Click(</w:t>
+      </w:r>
+      <w:proofErr w:type="gramEnd"/>
+      <w:r>
+        <w:rPr>
+          <w:rFonts w:ascii="Consolas" w:eastAsiaTheme="minorHAnsi" w:hAnsi="Consolas" w:cs="Consolas"/>
+          <w:color w:val="000000"/>
+          <w:sz w:val="19"/>
+          <w:szCs w:val="19"/>
+          <w:lang w:val="en-US" w:eastAsia="en-US"/>
+        </w:rPr>
+        <w:t>);</w:t>
       </w:r>
     </w:p>
     <w:p>
@@ -25174,7 +25990,29 @@
           <w:szCs w:val="19"/>
           <w:lang w:val="en-US" w:eastAsia="en-US"/>
         </w:rPr>
-        <w:t xml:space="preserve">            IWebElement LinkFilms = Browser.FindElement(By.PartialLinkText(</w:t>
+        <w:t xml:space="preserve">            IWebElement LinkFilms = </w:t>
+      </w:r>
+      <w:proofErr w:type="gramStart"/>
+      <w:r>
+        <w:rPr>
+          <w:rFonts w:ascii="Consolas" w:eastAsiaTheme="minorHAnsi" w:hAnsi="Consolas" w:cs="Consolas"/>
+          <w:color w:val="000000"/>
+          <w:sz w:val="19"/>
+          <w:szCs w:val="19"/>
+          <w:lang w:val="en-US" w:eastAsia="en-US"/>
+        </w:rPr>
+        <w:t>Browser.FindElement(</w:t>
+      </w:r>
+      <w:proofErr w:type="gramEnd"/>
+      <w:r>
+        <w:rPr>
+          <w:rFonts w:ascii="Consolas" w:eastAsiaTheme="minorHAnsi" w:hAnsi="Consolas" w:cs="Consolas"/>
+          <w:color w:val="000000"/>
+          <w:sz w:val="19"/>
+          <w:szCs w:val="19"/>
+          <w:lang w:val="en-US" w:eastAsia="en-US"/>
+        </w:rPr>
+        <w:t>By.PartialLinkText(</w:t>
       </w:r>
       <w:r>
         <w:rPr>
@@ -25252,7 +26090,29 @@
           <w:szCs w:val="19"/>
           <w:lang w:val="en-US" w:eastAsia="en-US"/>
         </w:rPr>
-        <w:t xml:space="preserve">            LinkFilms.Click();</w:t>
+        <w:t xml:space="preserve">            </w:t>
+      </w:r>
+      <w:proofErr w:type="gramStart"/>
+      <w:r>
+        <w:rPr>
+          <w:rFonts w:ascii="Consolas" w:eastAsiaTheme="minorHAnsi" w:hAnsi="Consolas" w:cs="Consolas"/>
+          <w:color w:val="000000"/>
+          <w:sz w:val="19"/>
+          <w:szCs w:val="19"/>
+          <w:lang w:val="en-US" w:eastAsia="en-US"/>
+        </w:rPr>
+        <w:t>LinkFilms.Click(</w:t>
+      </w:r>
+      <w:proofErr w:type="gramEnd"/>
+      <w:r>
+        <w:rPr>
+          <w:rFonts w:ascii="Consolas" w:eastAsiaTheme="minorHAnsi" w:hAnsi="Consolas" w:cs="Consolas"/>
+          <w:color w:val="000000"/>
+          <w:sz w:val="19"/>
+          <w:szCs w:val="19"/>
+          <w:lang w:val="en-US" w:eastAsia="en-US"/>
+        </w:rPr>
+        <w:t>);</w:t>
       </w:r>
     </w:p>
     <w:p>
@@ -25381,6 +26241,7 @@
         </w:rPr>
         <w:t xml:space="preserve">        </w:t>
       </w:r>
+      <w:proofErr w:type="gramStart"/>
       <w:r>
         <w:rPr>
           <w:rFonts w:ascii="Consolas" w:eastAsiaTheme="minorHAnsi" w:hAnsi="Consolas" w:cs="Consolas"/>
@@ -25391,6 +26252,7 @@
         </w:rPr>
         <w:t>public</w:t>
       </w:r>
+      <w:proofErr w:type="gramEnd"/>
       <w:r>
         <w:rPr>
           <w:rFonts w:ascii="Consolas" w:eastAsiaTheme="minorHAnsi" w:hAnsi="Consolas" w:cs="Consolas"/>
@@ -25501,7 +26363,29 @@
           <w:szCs w:val="19"/>
           <w:lang w:val="en-US" w:eastAsia="en-US"/>
         </w:rPr>
-        <w:t xml:space="preserve">            IWebElement LinkOrder = Browser.FindElement(By.PartialLinkText(</w:t>
+        <w:t xml:space="preserve">            IWebElement LinkOrder = </w:t>
+      </w:r>
+      <w:proofErr w:type="gramStart"/>
+      <w:r>
+        <w:rPr>
+          <w:rFonts w:ascii="Consolas" w:eastAsiaTheme="minorHAnsi" w:hAnsi="Consolas" w:cs="Consolas"/>
+          <w:color w:val="000000"/>
+          <w:sz w:val="19"/>
+          <w:szCs w:val="19"/>
+          <w:lang w:val="en-US" w:eastAsia="en-US"/>
+        </w:rPr>
+        <w:t>Browser.FindElement(</w:t>
+      </w:r>
+      <w:proofErr w:type="gramEnd"/>
+      <w:r>
+        <w:rPr>
+          <w:rFonts w:ascii="Consolas" w:eastAsiaTheme="minorHAnsi" w:hAnsi="Consolas" w:cs="Consolas"/>
+          <w:color w:val="000000"/>
+          <w:sz w:val="19"/>
+          <w:szCs w:val="19"/>
+          <w:lang w:val="en-US" w:eastAsia="en-US"/>
+        </w:rPr>
+        <w:t>By.PartialLinkText(</w:t>
       </w:r>
       <w:r>
         <w:rPr>
@@ -25579,7 +26463,29 @@
           <w:szCs w:val="19"/>
           <w:lang w:val="en-US" w:eastAsia="en-US"/>
         </w:rPr>
-        <w:t xml:space="preserve">            LinkOrder.Click();</w:t>
+        <w:t xml:space="preserve">            </w:t>
+      </w:r>
+      <w:proofErr w:type="gramStart"/>
+      <w:r>
+        <w:rPr>
+          <w:rFonts w:ascii="Consolas" w:eastAsiaTheme="minorHAnsi" w:hAnsi="Consolas" w:cs="Consolas"/>
+          <w:color w:val="000000"/>
+          <w:sz w:val="19"/>
+          <w:szCs w:val="19"/>
+          <w:lang w:val="en-US" w:eastAsia="en-US"/>
+        </w:rPr>
+        <w:t>LinkOrder.Click(</w:t>
+      </w:r>
+      <w:proofErr w:type="gramEnd"/>
+      <w:r>
+        <w:rPr>
+          <w:rFonts w:ascii="Consolas" w:eastAsiaTheme="minorHAnsi" w:hAnsi="Consolas" w:cs="Consolas"/>
+          <w:color w:val="000000"/>
+          <w:sz w:val="19"/>
+          <w:szCs w:val="19"/>
+          <w:lang w:val="en-US" w:eastAsia="en-US"/>
+        </w:rPr>
+        <w:t>);</w:t>
       </w:r>
     </w:p>
     <w:p>
@@ -25637,7 +26543,29 @@
           <w:szCs w:val="19"/>
           <w:lang w:val="en-US" w:eastAsia="en-US"/>
         </w:rPr>
-        <w:t xml:space="preserve">            IWebElement FIO = Browser.FindElement( By.Name (</w:t>
+        <w:t xml:space="preserve">            IWebElement FIO = </w:t>
+      </w:r>
+      <w:proofErr w:type="gramStart"/>
+      <w:r>
+        <w:rPr>
+          <w:rFonts w:ascii="Consolas" w:eastAsiaTheme="minorHAnsi" w:hAnsi="Consolas" w:cs="Consolas"/>
+          <w:color w:val="000000"/>
+          <w:sz w:val="19"/>
+          <w:szCs w:val="19"/>
+          <w:lang w:val="en-US" w:eastAsia="en-US"/>
+        </w:rPr>
+        <w:t>Browser.FindElement(</w:t>
+      </w:r>
+      <w:proofErr w:type="gramEnd"/>
+      <w:r>
+        <w:rPr>
+          <w:rFonts w:ascii="Consolas" w:eastAsiaTheme="minorHAnsi" w:hAnsi="Consolas" w:cs="Consolas"/>
+          <w:color w:val="000000"/>
+          <w:sz w:val="19"/>
+          <w:szCs w:val="19"/>
+          <w:lang w:val="en-US" w:eastAsia="en-US"/>
+        </w:rPr>
+        <w:t xml:space="preserve"> By.Name (</w:t>
       </w:r>
       <w:r>
         <w:rPr>
@@ -25715,8 +26643,20 @@
           <w:szCs w:val="19"/>
           <w:lang w:val="en-US" w:eastAsia="en-US"/>
         </w:rPr>
-        <w:t xml:space="preserve">            FIO.SendKeys(</w:t>
-      </w:r>
+        <w:t xml:space="preserve">            </w:t>
+      </w:r>
+      <w:proofErr w:type="gramStart"/>
+      <w:r>
+        <w:rPr>
+          <w:rFonts w:ascii="Consolas" w:eastAsiaTheme="minorHAnsi" w:hAnsi="Consolas" w:cs="Consolas"/>
+          <w:color w:val="000000"/>
+          <w:sz w:val="19"/>
+          <w:szCs w:val="19"/>
+          <w:lang w:val="en-US" w:eastAsia="en-US"/>
+        </w:rPr>
+        <w:t>FIO.SendKeys(</w:t>
+      </w:r>
+      <w:proofErr w:type="gramEnd"/>
       <w:r>
         <w:rPr>
           <w:rFonts w:ascii="Consolas" w:eastAsiaTheme="minorHAnsi" w:hAnsi="Consolas" w:cs="Consolas"/>
@@ -25793,7 +26733,29 @@
           <w:szCs w:val="19"/>
           <w:lang w:val="en-US" w:eastAsia="en-US"/>
         </w:rPr>
-        <w:t xml:space="preserve">            IWebElement Phone = Browser.FindElement(By.Name(</w:t>
+        <w:t xml:space="preserve">            IWebElement Phone = </w:t>
+      </w:r>
+      <w:proofErr w:type="gramStart"/>
+      <w:r>
+        <w:rPr>
+          <w:rFonts w:ascii="Consolas" w:eastAsiaTheme="minorHAnsi" w:hAnsi="Consolas" w:cs="Consolas"/>
+          <w:color w:val="000000"/>
+          <w:sz w:val="19"/>
+          <w:szCs w:val="19"/>
+          <w:lang w:val="en-US" w:eastAsia="en-US"/>
+        </w:rPr>
+        <w:t>Browser.FindElement(</w:t>
+      </w:r>
+      <w:proofErr w:type="gramEnd"/>
+      <w:r>
+        <w:rPr>
+          <w:rFonts w:ascii="Consolas" w:eastAsiaTheme="minorHAnsi" w:hAnsi="Consolas" w:cs="Consolas"/>
+          <w:color w:val="000000"/>
+          <w:sz w:val="19"/>
+          <w:szCs w:val="19"/>
+          <w:lang w:val="en-US" w:eastAsia="en-US"/>
+        </w:rPr>
+        <w:t>By.Name(</w:t>
       </w:r>
       <w:r>
         <w:rPr>
@@ -25871,8 +26833,20 @@
           <w:szCs w:val="19"/>
           <w:lang w:val="en-US" w:eastAsia="en-US"/>
         </w:rPr>
-        <w:t xml:space="preserve">            Phone.SendKeys(</w:t>
-      </w:r>
+        <w:t xml:space="preserve">            </w:t>
+      </w:r>
+      <w:proofErr w:type="gramStart"/>
+      <w:r>
+        <w:rPr>
+          <w:rFonts w:ascii="Consolas" w:eastAsiaTheme="minorHAnsi" w:hAnsi="Consolas" w:cs="Consolas"/>
+          <w:color w:val="000000"/>
+          <w:sz w:val="19"/>
+          <w:szCs w:val="19"/>
+          <w:lang w:val="en-US" w:eastAsia="en-US"/>
+        </w:rPr>
+        <w:t>Phone.SendKeys(</w:t>
+      </w:r>
+      <w:proofErr w:type="gramEnd"/>
       <w:r>
         <w:rPr>
           <w:rFonts w:ascii="Consolas" w:eastAsiaTheme="minorHAnsi" w:hAnsi="Consolas" w:cs="Consolas"/>
@@ -25949,7 +26923,29 @@
           <w:szCs w:val="19"/>
           <w:lang w:val="en-US" w:eastAsia="en-US"/>
         </w:rPr>
-        <w:t xml:space="preserve">            IWebElement Call_time = Browser.FindElement(By.Name(</w:t>
+        <w:t xml:space="preserve">            IWebElement Call_time = </w:t>
+      </w:r>
+      <w:proofErr w:type="gramStart"/>
+      <w:r>
+        <w:rPr>
+          <w:rFonts w:ascii="Consolas" w:eastAsiaTheme="minorHAnsi" w:hAnsi="Consolas" w:cs="Consolas"/>
+          <w:color w:val="000000"/>
+          <w:sz w:val="19"/>
+          <w:szCs w:val="19"/>
+          <w:lang w:val="en-US" w:eastAsia="en-US"/>
+        </w:rPr>
+        <w:t>Browser.FindElement(</w:t>
+      </w:r>
+      <w:proofErr w:type="gramEnd"/>
+      <w:r>
+        <w:rPr>
+          <w:rFonts w:ascii="Consolas" w:eastAsiaTheme="minorHAnsi" w:hAnsi="Consolas" w:cs="Consolas"/>
+          <w:color w:val="000000"/>
+          <w:sz w:val="19"/>
+          <w:szCs w:val="19"/>
+          <w:lang w:val="en-US" w:eastAsia="en-US"/>
+        </w:rPr>
+        <w:t>By.Name(</w:t>
       </w:r>
       <w:r>
         <w:rPr>
@@ -26027,7 +27023,29 @@
           <w:szCs w:val="19"/>
           <w:lang w:val="en-US" w:eastAsia="en-US"/>
         </w:rPr>
-        <w:t xml:space="preserve">            Call_time.Click();</w:t>
+        <w:t xml:space="preserve">            Call_</w:t>
+      </w:r>
+      <w:proofErr w:type="gramStart"/>
+      <w:r>
+        <w:rPr>
+          <w:rFonts w:ascii="Consolas" w:eastAsiaTheme="minorHAnsi" w:hAnsi="Consolas" w:cs="Consolas"/>
+          <w:color w:val="000000"/>
+          <w:sz w:val="19"/>
+          <w:szCs w:val="19"/>
+          <w:lang w:val="en-US" w:eastAsia="en-US"/>
+        </w:rPr>
+        <w:t>time.Click(</w:t>
+      </w:r>
+      <w:proofErr w:type="gramEnd"/>
+      <w:r>
+        <w:rPr>
+          <w:rFonts w:ascii="Consolas" w:eastAsiaTheme="minorHAnsi" w:hAnsi="Consolas" w:cs="Consolas"/>
+          <w:color w:val="000000"/>
+          <w:sz w:val="19"/>
+          <w:szCs w:val="19"/>
+          <w:lang w:val="en-US" w:eastAsia="en-US"/>
+        </w:rPr>
+        <w:t>);</w:t>
       </w:r>
     </w:p>
     <w:p>
@@ -26085,7 +27103,29 @@
           <w:szCs w:val="19"/>
           <w:lang w:val="en-US" w:eastAsia="en-US"/>
         </w:rPr>
-        <w:t xml:space="preserve">            IWebElement Call_time_Variants = Browser.FindElement(By.CssSelector (</w:t>
+        <w:t xml:space="preserve">            IWebElement Call_time_Variants = </w:t>
+      </w:r>
+      <w:proofErr w:type="gramStart"/>
+      <w:r>
+        <w:rPr>
+          <w:rFonts w:ascii="Consolas" w:eastAsiaTheme="minorHAnsi" w:hAnsi="Consolas" w:cs="Consolas"/>
+          <w:color w:val="000000"/>
+          <w:sz w:val="19"/>
+          <w:szCs w:val="19"/>
+          <w:lang w:val="en-US" w:eastAsia="en-US"/>
+        </w:rPr>
+        <w:t>Browser.FindElement(</w:t>
+      </w:r>
+      <w:proofErr w:type="gramEnd"/>
+      <w:r>
+        <w:rPr>
+          <w:rFonts w:ascii="Consolas" w:eastAsiaTheme="minorHAnsi" w:hAnsi="Consolas" w:cs="Consolas"/>
+          <w:color w:val="000000"/>
+          <w:sz w:val="19"/>
+          <w:szCs w:val="19"/>
+          <w:lang w:val="en-US" w:eastAsia="en-US"/>
+        </w:rPr>
+        <w:t>By.CssSelector (</w:t>
       </w:r>
       <w:r>
         <w:rPr>
@@ -26163,7 +27203,29 @@
           <w:szCs w:val="19"/>
           <w:lang w:val="en-US" w:eastAsia="en-US"/>
         </w:rPr>
-        <w:t xml:space="preserve">            Call_time_Variants.Click();</w:t>
+        <w:t xml:space="preserve">            Call_time_</w:t>
+      </w:r>
+      <w:proofErr w:type="gramStart"/>
+      <w:r>
+        <w:rPr>
+          <w:rFonts w:ascii="Consolas" w:eastAsiaTheme="minorHAnsi" w:hAnsi="Consolas" w:cs="Consolas"/>
+          <w:color w:val="000000"/>
+          <w:sz w:val="19"/>
+          <w:szCs w:val="19"/>
+          <w:lang w:val="en-US" w:eastAsia="en-US"/>
+        </w:rPr>
+        <w:t>Variants.Click(</w:t>
+      </w:r>
+      <w:proofErr w:type="gramEnd"/>
+      <w:r>
+        <w:rPr>
+          <w:rFonts w:ascii="Consolas" w:eastAsiaTheme="minorHAnsi" w:hAnsi="Consolas" w:cs="Consolas"/>
+          <w:color w:val="000000"/>
+          <w:sz w:val="19"/>
+          <w:szCs w:val="19"/>
+          <w:lang w:val="en-US" w:eastAsia="en-US"/>
+        </w:rPr>
+        <w:t>);</w:t>
       </w:r>
     </w:p>
     <w:p>
@@ -26221,7 +27283,29 @@
           <w:szCs w:val="19"/>
           <w:lang w:val="en-US" w:eastAsia="en-US"/>
         </w:rPr>
-        <w:t xml:space="preserve">            IWebElement email = Browser.FindElement(By.Name(</w:t>
+        <w:t xml:space="preserve">            IWebElement email = </w:t>
+      </w:r>
+      <w:proofErr w:type="gramStart"/>
+      <w:r>
+        <w:rPr>
+          <w:rFonts w:ascii="Consolas" w:eastAsiaTheme="minorHAnsi" w:hAnsi="Consolas" w:cs="Consolas"/>
+          <w:color w:val="000000"/>
+          <w:sz w:val="19"/>
+          <w:szCs w:val="19"/>
+          <w:lang w:val="en-US" w:eastAsia="en-US"/>
+        </w:rPr>
+        <w:t>Browser.FindElement(</w:t>
+      </w:r>
+      <w:proofErr w:type="gramEnd"/>
+      <w:r>
+        <w:rPr>
+          <w:rFonts w:ascii="Consolas" w:eastAsiaTheme="minorHAnsi" w:hAnsi="Consolas" w:cs="Consolas"/>
+          <w:color w:val="000000"/>
+          <w:sz w:val="19"/>
+          <w:szCs w:val="19"/>
+          <w:lang w:val="en-US" w:eastAsia="en-US"/>
+        </w:rPr>
+        <w:t>By.Name(</w:t>
       </w:r>
       <w:r>
         <w:rPr>
@@ -26299,8 +27383,20 @@
           <w:szCs w:val="19"/>
           <w:lang w:val="en-US" w:eastAsia="en-US"/>
         </w:rPr>
-        <w:t xml:space="preserve">            email.SendKeys(</w:t>
-      </w:r>
+        <w:t xml:space="preserve">            </w:t>
+      </w:r>
+      <w:proofErr w:type="gramStart"/>
+      <w:r>
+        <w:rPr>
+          <w:rFonts w:ascii="Consolas" w:eastAsiaTheme="minorHAnsi" w:hAnsi="Consolas" w:cs="Consolas"/>
+          <w:color w:val="000000"/>
+          <w:sz w:val="19"/>
+          <w:szCs w:val="19"/>
+          <w:lang w:val="en-US" w:eastAsia="en-US"/>
+        </w:rPr>
+        <w:t>email.SendKeys(</w:t>
+      </w:r>
+      <w:proofErr w:type="gramEnd"/>
       <w:r>
         <w:rPr>
           <w:rFonts w:ascii="Consolas" w:eastAsiaTheme="minorHAnsi" w:hAnsi="Consolas" w:cs="Consolas"/>
@@ -26377,7 +27473,29 @@
           <w:szCs w:val="19"/>
           <w:lang w:val="en-US" w:eastAsia="en-US"/>
         </w:rPr>
-        <w:t xml:space="preserve">            IWebElement date = Browser.FindElement(By.Name(</w:t>
+        <w:t xml:space="preserve">            IWebElement date = </w:t>
+      </w:r>
+      <w:proofErr w:type="gramStart"/>
+      <w:r>
+        <w:rPr>
+          <w:rFonts w:ascii="Consolas" w:eastAsiaTheme="minorHAnsi" w:hAnsi="Consolas" w:cs="Consolas"/>
+          <w:color w:val="000000"/>
+          <w:sz w:val="19"/>
+          <w:szCs w:val="19"/>
+          <w:lang w:val="en-US" w:eastAsia="en-US"/>
+        </w:rPr>
+        <w:t>Browser.FindElement(</w:t>
+      </w:r>
+      <w:proofErr w:type="gramEnd"/>
+      <w:r>
+        <w:rPr>
+          <w:rFonts w:ascii="Consolas" w:eastAsiaTheme="minorHAnsi" w:hAnsi="Consolas" w:cs="Consolas"/>
+          <w:color w:val="000000"/>
+          <w:sz w:val="19"/>
+          <w:szCs w:val="19"/>
+          <w:lang w:val="en-US" w:eastAsia="en-US"/>
+        </w:rPr>
+        <w:t>By.Name(</w:t>
       </w:r>
       <w:r>
         <w:rPr>
@@ -26455,8 +27573,20 @@
           <w:szCs w:val="19"/>
           <w:lang w:val="en-US" w:eastAsia="en-US"/>
         </w:rPr>
-        <w:t xml:space="preserve">            date.SendKeys(</w:t>
-      </w:r>
+        <w:t xml:space="preserve">            </w:t>
+      </w:r>
+      <w:proofErr w:type="gramStart"/>
+      <w:r>
+        <w:rPr>
+          <w:rFonts w:ascii="Consolas" w:eastAsiaTheme="minorHAnsi" w:hAnsi="Consolas" w:cs="Consolas"/>
+          <w:color w:val="000000"/>
+          <w:sz w:val="19"/>
+          <w:szCs w:val="19"/>
+          <w:lang w:val="en-US" w:eastAsia="en-US"/>
+        </w:rPr>
+        <w:t>date.SendKeys(</w:t>
+      </w:r>
+      <w:proofErr w:type="gramEnd"/>
       <w:r>
         <w:rPr>
           <w:rFonts w:ascii="Consolas" w:eastAsiaTheme="minorHAnsi" w:hAnsi="Consolas" w:cs="Consolas"/>
@@ -26533,7 +27663,29 @@
           <w:szCs w:val="19"/>
           <w:lang w:val="en-US" w:eastAsia="en-US"/>
         </w:rPr>
-        <w:t xml:space="preserve">            IWebElement comment = Browser.FindElement(By.Name(</w:t>
+        <w:t xml:space="preserve">            IWebElement comment = </w:t>
+      </w:r>
+      <w:proofErr w:type="gramStart"/>
+      <w:r>
+        <w:rPr>
+          <w:rFonts w:ascii="Consolas" w:eastAsiaTheme="minorHAnsi" w:hAnsi="Consolas" w:cs="Consolas"/>
+          <w:color w:val="000000"/>
+          <w:sz w:val="19"/>
+          <w:szCs w:val="19"/>
+          <w:lang w:val="en-US" w:eastAsia="en-US"/>
+        </w:rPr>
+        <w:t>Browser.FindElement(</w:t>
+      </w:r>
+      <w:proofErr w:type="gramEnd"/>
+      <w:r>
+        <w:rPr>
+          <w:rFonts w:ascii="Consolas" w:eastAsiaTheme="minorHAnsi" w:hAnsi="Consolas" w:cs="Consolas"/>
+          <w:color w:val="000000"/>
+          <w:sz w:val="19"/>
+          <w:szCs w:val="19"/>
+          <w:lang w:val="en-US" w:eastAsia="en-US"/>
+        </w:rPr>
+        <w:t>By.Name(</w:t>
       </w:r>
       <w:r>
         <w:rPr>
@@ -26611,8 +27763,20 @@
           <w:szCs w:val="19"/>
           <w:lang w:val="en-US" w:eastAsia="en-US"/>
         </w:rPr>
-        <w:t xml:space="preserve">            comment.SendKeys(</w:t>
-      </w:r>
+        <w:t xml:space="preserve">            </w:t>
+      </w:r>
+      <w:proofErr w:type="gramStart"/>
+      <w:r>
+        <w:rPr>
+          <w:rFonts w:ascii="Consolas" w:eastAsiaTheme="minorHAnsi" w:hAnsi="Consolas" w:cs="Consolas"/>
+          <w:color w:val="000000"/>
+          <w:sz w:val="19"/>
+          <w:szCs w:val="19"/>
+          <w:lang w:val="en-US" w:eastAsia="en-US"/>
+        </w:rPr>
+        <w:t>comment.SendKeys(</w:t>
+      </w:r>
+      <w:proofErr w:type="gramEnd"/>
       <w:r>
         <w:rPr>
           <w:rFonts w:ascii="Consolas" w:eastAsiaTheme="minorHAnsi" w:hAnsi="Consolas" w:cs="Consolas"/>
@@ -26954,7 +28118,29 @@
           <w:szCs w:val="19"/>
           <w:lang w:val="en-US" w:eastAsia="en-US"/>
         </w:rPr>
-        <w:t xml:space="preserve">            IWebElement checkbox = Browser.FindElement(By.Name(</w:t>
+        <w:t xml:space="preserve">            IWebElement checkbox = </w:t>
+      </w:r>
+      <w:proofErr w:type="gramStart"/>
+      <w:r>
+        <w:rPr>
+          <w:rFonts w:ascii="Consolas" w:eastAsiaTheme="minorHAnsi" w:hAnsi="Consolas" w:cs="Consolas"/>
+          <w:color w:val="000000"/>
+          <w:sz w:val="19"/>
+          <w:szCs w:val="19"/>
+          <w:lang w:val="en-US" w:eastAsia="en-US"/>
+        </w:rPr>
+        <w:t>Browser.FindElement(</w:t>
+      </w:r>
+      <w:proofErr w:type="gramEnd"/>
+      <w:r>
+        <w:rPr>
+          <w:rFonts w:ascii="Consolas" w:eastAsiaTheme="minorHAnsi" w:hAnsi="Consolas" w:cs="Consolas"/>
+          <w:color w:val="000000"/>
+          <w:sz w:val="19"/>
+          <w:szCs w:val="19"/>
+          <w:lang w:val="en-US" w:eastAsia="en-US"/>
+        </w:rPr>
+        <w:t>By.Name(</w:t>
       </w:r>
       <w:r>
         <w:rPr>
@@ -27032,7 +28218,29 @@
           <w:szCs w:val="19"/>
           <w:lang w:val="en-US" w:eastAsia="en-US"/>
         </w:rPr>
-        <w:t xml:space="preserve">            checkbox.Click();</w:t>
+        <w:t xml:space="preserve">            </w:t>
+      </w:r>
+      <w:proofErr w:type="gramStart"/>
+      <w:r>
+        <w:rPr>
+          <w:rFonts w:ascii="Consolas" w:eastAsiaTheme="minorHAnsi" w:hAnsi="Consolas" w:cs="Consolas"/>
+          <w:color w:val="000000"/>
+          <w:sz w:val="19"/>
+          <w:szCs w:val="19"/>
+          <w:lang w:val="en-US" w:eastAsia="en-US"/>
+        </w:rPr>
+        <w:t>checkbox.Click(</w:t>
+      </w:r>
+      <w:proofErr w:type="gramEnd"/>
+      <w:r>
+        <w:rPr>
+          <w:rFonts w:ascii="Consolas" w:eastAsiaTheme="minorHAnsi" w:hAnsi="Consolas" w:cs="Consolas"/>
+          <w:color w:val="000000"/>
+          <w:sz w:val="19"/>
+          <w:szCs w:val="19"/>
+          <w:lang w:val="en-US" w:eastAsia="en-US"/>
+        </w:rPr>
+        <w:t>);</w:t>
       </w:r>
     </w:p>
     <w:p>
@@ -27090,7 +28298,29 @@
           <w:szCs w:val="19"/>
           <w:lang w:val="en-US" w:eastAsia="en-US"/>
         </w:rPr>
-        <w:t xml:space="preserve">            IWebElement Submit = Browser.FindElement(By.Name(</w:t>
+        <w:t xml:space="preserve">            IWebElement Submit = </w:t>
+      </w:r>
+      <w:proofErr w:type="gramStart"/>
+      <w:r>
+        <w:rPr>
+          <w:rFonts w:ascii="Consolas" w:eastAsiaTheme="minorHAnsi" w:hAnsi="Consolas" w:cs="Consolas"/>
+          <w:color w:val="000000"/>
+          <w:sz w:val="19"/>
+          <w:szCs w:val="19"/>
+          <w:lang w:val="en-US" w:eastAsia="en-US"/>
+        </w:rPr>
+        <w:t>Browser.FindElement(</w:t>
+      </w:r>
+      <w:proofErr w:type="gramEnd"/>
+      <w:r>
+        <w:rPr>
+          <w:rFonts w:ascii="Consolas" w:eastAsiaTheme="minorHAnsi" w:hAnsi="Consolas" w:cs="Consolas"/>
+          <w:color w:val="000000"/>
+          <w:sz w:val="19"/>
+          <w:szCs w:val="19"/>
+          <w:lang w:val="en-US" w:eastAsia="en-US"/>
+        </w:rPr>
+        <w:t>By.Name(</w:t>
       </w:r>
       <w:r>
         <w:rPr>
@@ -27178,7 +28408,29 @@
           <w:szCs w:val="19"/>
           <w:lang w:val="en-US" w:eastAsia="en-US"/>
         </w:rPr>
-        <w:t>//Submit.Click();</w:t>
+        <w:t>//</w:t>
+      </w:r>
+      <w:proofErr w:type="gramStart"/>
+      <w:r>
+        <w:rPr>
+          <w:rFonts w:ascii="Consolas" w:eastAsiaTheme="minorHAnsi" w:hAnsi="Consolas" w:cs="Consolas"/>
+          <w:color w:val="008000"/>
+          <w:sz w:val="19"/>
+          <w:szCs w:val="19"/>
+          <w:lang w:val="en-US" w:eastAsia="en-US"/>
+        </w:rPr>
+        <w:t>Submit.Click(</w:t>
+      </w:r>
+      <w:proofErr w:type="gramEnd"/>
+      <w:r>
+        <w:rPr>
+          <w:rFonts w:ascii="Consolas" w:eastAsiaTheme="minorHAnsi" w:hAnsi="Consolas" w:cs="Consolas"/>
+          <w:color w:val="008000"/>
+          <w:sz w:val="19"/>
+          <w:szCs w:val="19"/>
+          <w:lang w:val="en-US" w:eastAsia="en-US"/>
+        </w:rPr>
+        <w:t>);</w:t>
       </w:r>
     </w:p>
     <w:p>
@@ -27305,6 +28557,7 @@
         </w:rPr>
         <w:t xml:space="preserve">        </w:t>
       </w:r>
+      <w:proofErr w:type="gramStart"/>
       <w:r>
         <w:rPr>
           <w:rFonts w:ascii="Consolas" w:eastAsiaTheme="minorHAnsi" w:hAnsi="Consolas" w:cs="Consolas"/>
@@ -27315,6 +28568,7 @@
         </w:rPr>
         <w:t>public</w:t>
       </w:r>
+      <w:proofErr w:type="gramEnd"/>
       <w:r>
         <w:rPr>
           <w:rFonts w:ascii="Consolas" w:eastAsiaTheme="minorHAnsi" w:hAnsi="Consolas" w:cs="Consolas"/>
@@ -27401,7 +28655,29 @@
           <w:szCs w:val="19"/>
           <w:lang w:val="en-US" w:eastAsia="en-US"/>
         </w:rPr>
-        <w:t>//Finding element with About link</w:t>
+        <w:t xml:space="preserve">//Finding element with </w:t>
+      </w:r>
+      <w:proofErr w:type="gramStart"/>
+      <w:r>
+        <w:rPr>
+          <w:rFonts w:ascii="Consolas" w:eastAsiaTheme="minorHAnsi" w:hAnsi="Consolas" w:cs="Consolas"/>
+          <w:color w:val="008000"/>
+          <w:sz w:val="19"/>
+          <w:szCs w:val="19"/>
+          <w:lang w:val="en-US" w:eastAsia="en-US"/>
+        </w:rPr>
+        <w:t>About</w:t>
+      </w:r>
+      <w:proofErr w:type="gramEnd"/>
+      <w:r>
+        <w:rPr>
+          <w:rFonts w:ascii="Consolas" w:eastAsiaTheme="minorHAnsi" w:hAnsi="Consolas" w:cs="Consolas"/>
+          <w:color w:val="008000"/>
+          <w:sz w:val="19"/>
+          <w:szCs w:val="19"/>
+          <w:lang w:val="en-US" w:eastAsia="en-US"/>
+        </w:rPr>
+        <w:t xml:space="preserve"> link</w:t>
       </w:r>
     </w:p>
     <w:p>
@@ -27425,7 +28701,29 @@
           <w:szCs w:val="19"/>
           <w:lang w:val="en-US" w:eastAsia="en-US"/>
         </w:rPr>
-        <w:t xml:space="preserve">            IWebElement LinkAbout = Browser.FindElement(By.PartialLinkText(</w:t>
+        <w:t xml:space="preserve">            IWebElement LinkAbout = </w:t>
+      </w:r>
+      <w:proofErr w:type="gramStart"/>
+      <w:r>
+        <w:rPr>
+          <w:rFonts w:ascii="Consolas" w:eastAsiaTheme="minorHAnsi" w:hAnsi="Consolas" w:cs="Consolas"/>
+          <w:color w:val="000000"/>
+          <w:sz w:val="19"/>
+          <w:szCs w:val="19"/>
+          <w:lang w:val="en-US" w:eastAsia="en-US"/>
+        </w:rPr>
+        <w:t>Browser.FindElement(</w:t>
+      </w:r>
+      <w:proofErr w:type="gramEnd"/>
+      <w:r>
+        <w:rPr>
+          <w:rFonts w:ascii="Consolas" w:eastAsiaTheme="minorHAnsi" w:hAnsi="Consolas" w:cs="Consolas"/>
+          <w:color w:val="000000"/>
+          <w:sz w:val="19"/>
+          <w:szCs w:val="19"/>
+          <w:lang w:val="en-US" w:eastAsia="en-US"/>
+        </w:rPr>
+        <w:t>By.PartialLinkText(</w:t>
       </w:r>
       <w:r>
         <w:rPr>
@@ -27479,7 +28777,29 @@
           <w:szCs w:val="19"/>
           <w:lang w:val="en-US" w:eastAsia="en-US"/>
         </w:rPr>
-        <w:t>//Clicking on element with About link</w:t>
+        <w:t xml:space="preserve">//Clicking on element with </w:t>
+      </w:r>
+      <w:proofErr w:type="gramStart"/>
+      <w:r>
+        <w:rPr>
+          <w:rFonts w:ascii="Consolas" w:eastAsiaTheme="minorHAnsi" w:hAnsi="Consolas" w:cs="Consolas"/>
+          <w:color w:val="008000"/>
+          <w:sz w:val="19"/>
+          <w:szCs w:val="19"/>
+          <w:lang w:val="en-US" w:eastAsia="en-US"/>
+        </w:rPr>
+        <w:t>About</w:t>
+      </w:r>
+      <w:proofErr w:type="gramEnd"/>
+      <w:r>
+        <w:rPr>
+          <w:rFonts w:ascii="Consolas" w:eastAsiaTheme="minorHAnsi" w:hAnsi="Consolas" w:cs="Consolas"/>
+          <w:color w:val="008000"/>
+          <w:sz w:val="19"/>
+          <w:szCs w:val="19"/>
+          <w:lang w:val="en-US" w:eastAsia="en-US"/>
+        </w:rPr>
+        <w:t xml:space="preserve"> link</w:t>
       </w:r>
     </w:p>
     <w:p>
@@ -27503,7 +28823,29 @@
           <w:szCs w:val="19"/>
           <w:lang w:val="en-US" w:eastAsia="en-US"/>
         </w:rPr>
-        <w:t xml:space="preserve">            LinkAbout.Click();</w:t>
+        <w:t xml:space="preserve">            </w:t>
+      </w:r>
+      <w:proofErr w:type="gramStart"/>
+      <w:r>
+        <w:rPr>
+          <w:rFonts w:ascii="Consolas" w:eastAsiaTheme="minorHAnsi" w:hAnsi="Consolas" w:cs="Consolas"/>
+          <w:color w:val="000000"/>
+          <w:sz w:val="19"/>
+          <w:szCs w:val="19"/>
+          <w:lang w:val="en-US" w:eastAsia="en-US"/>
+        </w:rPr>
+        <w:t>LinkAbout.Click(</w:t>
+      </w:r>
+      <w:proofErr w:type="gramEnd"/>
+      <w:r>
+        <w:rPr>
+          <w:rFonts w:ascii="Consolas" w:eastAsiaTheme="minorHAnsi" w:hAnsi="Consolas" w:cs="Consolas"/>
+          <w:color w:val="000000"/>
+          <w:sz w:val="19"/>
+          <w:szCs w:val="19"/>
+          <w:lang w:val="en-US" w:eastAsia="en-US"/>
+        </w:rPr>
+        <w:t>);</w:t>
       </w:r>
     </w:p>
     <w:p>
@@ -27561,7 +28903,29 @@
           <w:szCs w:val="19"/>
           <w:lang w:val="en-US" w:eastAsia="en-US"/>
         </w:rPr>
-        <w:t xml:space="preserve">            IWebElement LinkFeedback = Browser.FindElement(By.PartialLinkText(</w:t>
+        <w:t xml:space="preserve">            IWebElement LinkFeedback = </w:t>
+      </w:r>
+      <w:proofErr w:type="gramStart"/>
+      <w:r>
+        <w:rPr>
+          <w:rFonts w:ascii="Consolas" w:eastAsiaTheme="minorHAnsi" w:hAnsi="Consolas" w:cs="Consolas"/>
+          <w:color w:val="000000"/>
+          <w:sz w:val="19"/>
+          <w:szCs w:val="19"/>
+          <w:lang w:val="en-US" w:eastAsia="en-US"/>
+        </w:rPr>
+        <w:t>Browser.FindElement(</w:t>
+      </w:r>
+      <w:proofErr w:type="gramEnd"/>
+      <w:r>
+        <w:rPr>
+          <w:rFonts w:ascii="Consolas" w:eastAsiaTheme="minorHAnsi" w:hAnsi="Consolas" w:cs="Consolas"/>
+          <w:color w:val="000000"/>
+          <w:sz w:val="19"/>
+          <w:szCs w:val="19"/>
+          <w:lang w:val="en-US" w:eastAsia="en-US"/>
+        </w:rPr>
+        <w:t>By.PartialLinkText(</w:t>
       </w:r>
       <w:r>
         <w:rPr>
@@ -27639,7 +29003,29 @@
           <w:szCs w:val="19"/>
           <w:lang w:val="en-US" w:eastAsia="en-US"/>
         </w:rPr>
-        <w:t xml:space="preserve">            LinkFeedback.Click();</w:t>
+        <w:t xml:space="preserve">            </w:t>
+      </w:r>
+      <w:proofErr w:type="gramStart"/>
+      <w:r>
+        <w:rPr>
+          <w:rFonts w:ascii="Consolas" w:eastAsiaTheme="minorHAnsi" w:hAnsi="Consolas" w:cs="Consolas"/>
+          <w:color w:val="000000"/>
+          <w:sz w:val="19"/>
+          <w:szCs w:val="19"/>
+          <w:lang w:val="en-US" w:eastAsia="en-US"/>
+        </w:rPr>
+        <w:t>LinkFeedback.Click(</w:t>
+      </w:r>
+      <w:proofErr w:type="gramEnd"/>
+      <w:r>
+        <w:rPr>
+          <w:rFonts w:ascii="Consolas" w:eastAsiaTheme="minorHAnsi" w:hAnsi="Consolas" w:cs="Consolas"/>
+          <w:color w:val="000000"/>
+          <w:sz w:val="19"/>
+          <w:szCs w:val="19"/>
+          <w:lang w:val="en-US" w:eastAsia="en-US"/>
+        </w:rPr>
+        <w:t>);</w:t>
       </w:r>
     </w:p>
     <w:p>
@@ -27697,7 +29083,29 @@
           <w:szCs w:val="19"/>
           <w:lang w:val="en-US" w:eastAsia="en-US"/>
         </w:rPr>
-        <w:t xml:space="preserve">            IWebElement FIO = Browser.FindElement(By.Name(</w:t>
+        <w:t xml:space="preserve">            IWebElement FIO = </w:t>
+      </w:r>
+      <w:proofErr w:type="gramStart"/>
+      <w:r>
+        <w:rPr>
+          <w:rFonts w:ascii="Consolas" w:eastAsiaTheme="minorHAnsi" w:hAnsi="Consolas" w:cs="Consolas"/>
+          <w:color w:val="000000"/>
+          <w:sz w:val="19"/>
+          <w:szCs w:val="19"/>
+          <w:lang w:val="en-US" w:eastAsia="en-US"/>
+        </w:rPr>
+        <w:t>Browser.FindElement(</w:t>
+      </w:r>
+      <w:proofErr w:type="gramEnd"/>
+      <w:r>
+        <w:rPr>
+          <w:rFonts w:ascii="Consolas" w:eastAsiaTheme="minorHAnsi" w:hAnsi="Consolas" w:cs="Consolas"/>
+          <w:color w:val="000000"/>
+          <w:sz w:val="19"/>
+          <w:szCs w:val="19"/>
+          <w:lang w:val="en-US" w:eastAsia="en-US"/>
+        </w:rPr>
+        <w:t>By.Name(</w:t>
       </w:r>
       <w:r>
         <w:rPr>
@@ -27775,8 +29183,20 @@
           <w:szCs w:val="19"/>
           <w:lang w:val="en-US" w:eastAsia="en-US"/>
         </w:rPr>
-        <w:t xml:space="preserve">            FIO.SendKeys(</w:t>
-      </w:r>
+        <w:t xml:space="preserve">            </w:t>
+      </w:r>
+      <w:proofErr w:type="gramStart"/>
+      <w:r>
+        <w:rPr>
+          <w:rFonts w:ascii="Consolas" w:eastAsiaTheme="minorHAnsi" w:hAnsi="Consolas" w:cs="Consolas"/>
+          <w:color w:val="000000"/>
+          <w:sz w:val="19"/>
+          <w:szCs w:val="19"/>
+          <w:lang w:val="en-US" w:eastAsia="en-US"/>
+        </w:rPr>
+        <w:t>FIO.SendKeys(</w:t>
+      </w:r>
+      <w:proofErr w:type="gramEnd"/>
       <w:r>
         <w:rPr>
           <w:rFonts w:ascii="Consolas" w:eastAsiaTheme="minorHAnsi" w:hAnsi="Consolas" w:cs="Consolas"/>
@@ -27853,7 +29273,29 @@
           <w:szCs w:val="19"/>
           <w:lang w:val="en-US" w:eastAsia="en-US"/>
         </w:rPr>
-        <w:t xml:space="preserve">            IWebElement Phone = Browser.FindElement(By.Name(</w:t>
+        <w:t xml:space="preserve">            IWebElement Phone = </w:t>
+      </w:r>
+      <w:proofErr w:type="gramStart"/>
+      <w:r>
+        <w:rPr>
+          <w:rFonts w:ascii="Consolas" w:eastAsiaTheme="minorHAnsi" w:hAnsi="Consolas" w:cs="Consolas"/>
+          <w:color w:val="000000"/>
+          <w:sz w:val="19"/>
+          <w:szCs w:val="19"/>
+          <w:lang w:val="en-US" w:eastAsia="en-US"/>
+        </w:rPr>
+        <w:t>Browser.FindElement(</w:t>
+      </w:r>
+      <w:proofErr w:type="gramEnd"/>
+      <w:r>
+        <w:rPr>
+          <w:rFonts w:ascii="Consolas" w:eastAsiaTheme="minorHAnsi" w:hAnsi="Consolas" w:cs="Consolas"/>
+          <w:color w:val="000000"/>
+          <w:sz w:val="19"/>
+          <w:szCs w:val="19"/>
+          <w:lang w:val="en-US" w:eastAsia="en-US"/>
+        </w:rPr>
+        <w:t>By.Name(</w:t>
       </w:r>
       <w:r>
         <w:rPr>
@@ -27931,8 +29373,20 @@
           <w:szCs w:val="19"/>
           <w:lang w:val="en-US" w:eastAsia="en-US"/>
         </w:rPr>
-        <w:t xml:space="preserve">            Phone.SendKeys(</w:t>
-      </w:r>
+        <w:t xml:space="preserve">            </w:t>
+      </w:r>
+      <w:proofErr w:type="gramStart"/>
+      <w:r>
+        <w:rPr>
+          <w:rFonts w:ascii="Consolas" w:eastAsiaTheme="minorHAnsi" w:hAnsi="Consolas" w:cs="Consolas"/>
+          <w:color w:val="000000"/>
+          <w:sz w:val="19"/>
+          <w:szCs w:val="19"/>
+          <w:lang w:val="en-US" w:eastAsia="en-US"/>
+        </w:rPr>
+        <w:t>Phone.SendKeys(</w:t>
+      </w:r>
+      <w:proofErr w:type="gramEnd"/>
       <w:r>
         <w:rPr>
           <w:rFonts w:ascii="Consolas" w:eastAsiaTheme="minorHAnsi" w:hAnsi="Consolas" w:cs="Consolas"/>
@@ -28009,7 +29463,29 @@
           <w:szCs w:val="19"/>
           <w:lang w:val="en-US" w:eastAsia="en-US"/>
         </w:rPr>
-        <w:t xml:space="preserve">            IWebElement email = Browser.FindElement(By.Name(</w:t>
+        <w:t xml:space="preserve">            IWebElement email = </w:t>
+      </w:r>
+      <w:proofErr w:type="gramStart"/>
+      <w:r>
+        <w:rPr>
+          <w:rFonts w:ascii="Consolas" w:eastAsiaTheme="minorHAnsi" w:hAnsi="Consolas" w:cs="Consolas"/>
+          <w:color w:val="000000"/>
+          <w:sz w:val="19"/>
+          <w:szCs w:val="19"/>
+          <w:lang w:val="en-US" w:eastAsia="en-US"/>
+        </w:rPr>
+        <w:t>Browser.FindElement(</w:t>
+      </w:r>
+      <w:proofErr w:type="gramEnd"/>
+      <w:r>
+        <w:rPr>
+          <w:rFonts w:ascii="Consolas" w:eastAsiaTheme="minorHAnsi" w:hAnsi="Consolas" w:cs="Consolas"/>
+          <w:color w:val="000000"/>
+          <w:sz w:val="19"/>
+          <w:szCs w:val="19"/>
+          <w:lang w:val="en-US" w:eastAsia="en-US"/>
+        </w:rPr>
+        <w:t>By.Name(</w:t>
       </w:r>
       <w:r>
         <w:rPr>
@@ -28087,8 +29563,20 @@
           <w:szCs w:val="19"/>
           <w:lang w:val="en-US" w:eastAsia="en-US"/>
         </w:rPr>
-        <w:t xml:space="preserve">            email.SendKeys(</w:t>
-      </w:r>
+        <w:t xml:space="preserve">            </w:t>
+      </w:r>
+      <w:proofErr w:type="gramStart"/>
+      <w:r>
+        <w:rPr>
+          <w:rFonts w:ascii="Consolas" w:eastAsiaTheme="minorHAnsi" w:hAnsi="Consolas" w:cs="Consolas"/>
+          <w:color w:val="000000"/>
+          <w:sz w:val="19"/>
+          <w:szCs w:val="19"/>
+          <w:lang w:val="en-US" w:eastAsia="en-US"/>
+        </w:rPr>
+        <w:t>email.SendKeys(</w:t>
+      </w:r>
+      <w:proofErr w:type="gramEnd"/>
       <w:r>
         <w:rPr>
           <w:rFonts w:ascii="Consolas" w:eastAsiaTheme="minorHAnsi" w:hAnsi="Consolas" w:cs="Consolas"/>
@@ -28165,7 +29653,29 @@
           <w:szCs w:val="19"/>
           <w:lang w:val="en-US" w:eastAsia="en-US"/>
         </w:rPr>
-        <w:t xml:space="preserve">            IWebElement checkbox = Browser.FindElement(By.Name(</w:t>
+        <w:t xml:space="preserve">            IWebElement checkbox = </w:t>
+      </w:r>
+      <w:proofErr w:type="gramStart"/>
+      <w:r>
+        <w:rPr>
+          <w:rFonts w:ascii="Consolas" w:eastAsiaTheme="minorHAnsi" w:hAnsi="Consolas" w:cs="Consolas"/>
+          <w:color w:val="000000"/>
+          <w:sz w:val="19"/>
+          <w:szCs w:val="19"/>
+          <w:lang w:val="en-US" w:eastAsia="en-US"/>
+        </w:rPr>
+        <w:t>Browser.FindElement(</w:t>
+      </w:r>
+      <w:proofErr w:type="gramEnd"/>
+      <w:r>
+        <w:rPr>
+          <w:rFonts w:ascii="Consolas" w:eastAsiaTheme="minorHAnsi" w:hAnsi="Consolas" w:cs="Consolas"/>
+          <w:color w:val="000000"/>
+          <w:sz w:val="19"/>
+          <w:szCs w:val="19"/>
+          <w:lang w:val="en-US" w:eastAsia="en-US"/>
+        </w:rPr>
+        <w:t>By.Name(</w:t>
       </w:r>
       <w:r>
         <w:rPr>
@@ -28243,7 +29753,29 @@
           <w:szCs w:val="19"/>
           <w:lang w:val="en-US" w:eastAsia="en-US"/>
         </w:rPr>
-        <w:t xml:space="preserve">            checkbox.Click();</w:t>
+        <w:t xml:space="preserve">            </w:t>
+      </w:r>
+      <w:proofErr w:type="gramStart"/>
+      <w:r>
+        <w:rPr>
+          <w:rFonts w:ascii="Consolas" w:eastAsiaTheme="minorHAnsi" w:hAnsi="Consolas" w:cs="Consolas"/>
+          <w:color w:val="000000"/>
+          <w:sz w:val="19"/>
+          <w:szCs w:val="19"/>
+          <w:lang w:val="en-US" w:eastAsia="en-US"/>
+        </w:rPr>
+        <w:t>checkbox.Click(</w:t>
+      </w:r>
+      <w:proofErr w:type="gramEnd"/>
+      <w:r>
+        <w:rPr>
+          <w:rFonts w:ascii="Consolas" w:eastAsiaTheme="minorHAnsi" w:hAnsi="Consolas" w:cs="Consolas"/>
+          <w:color w:val="000000"/>
+          <w:sz w:val="19"/>
+          <w:szCs w:val="19"/>
+          <w:lang w:val="en-US" w:eastAsia="en-US"/>
+        </w:rPr>
+        <w:t>);</w:t>
       </w:r>
     </w:p>
     <w:p>
@@ -28301,7 +29833,29 @@
           <w:szCs w:val="19"/>
           <w:lang w:val="en-US" w:eastAsia="en-US"/>
         </w:rPr>
-        <w:t xml:space="preserve">            IWebElement Feedback = Browser.FindElement(By.Name(</w:t>
+        <w:t xml:space="preserve">            IWebElement Feedback = </w:t>
+      </w:r>
+      <w:proofErr w:type="gramStart"/>
+      <w:r>
+        <w:rPr>
+          <w:rFonts w:ascii="Consolas" w:eastAsiaTheme="minorHAnsi" w:hAnsi="Consolas" w:cs="Consolas"/>
+          <w:color w:val="000000"/>
+          <w:sz w:val="19"/>
+          <w:szCs w:val="19"/>
+          <w:lang w:val="en-US" w:eastAsia="en-US"/>
+        </w:rPr>
+        <w:t>Browser.FindElement(</w:t>
+      </w:r>
+      <w:proofErr w:type="gramEnd"/>
+      <w:r>
+        <w:rPr>
+          <w:rFonts w:ascii="Consolas" w:eastAsiaTheme="minorHAnsi" w:hAnsi="Consolas" w:cs="Consolas"/>
+          <w:color w:val="000000"/>
+          <w:sz w:val="19"/>
+          <w:szCs w:val="19"/>
+          <w:lang w:val="en-US" w:eastAsia="en-US"/>
+        </w:rPr>
+        <w:t>By.Name(</w:t>
       </w:r>
       <w:r>
         <w:rPr>
@@ -28441,6 +29995,7 @@
         </w:rPr>
         <w:t xml:space="preserve">            </w:t>
       </w:r>
+      <w:proofErr w:type="gramStart"/>
       <w:r>
         <w:rPr>
           <w:rFonts w:ascii="Consolas" w:eastAsiaTheme="minorHAnsi" w:hAnsi="Consolas" w:cs="Consolas"/>
@@ -28481,6 +30036,7 @@
         </w:rPr>
         <w:t>(</w:t>
       </w:r>
+      <w:proofErr w:type="gramEnd"/>
       <w:r>
         <w:rPr>
           <w:rFonts w:ascii="Consolas" w:eastAsiaTheme="minorHAnsi" w:hAnsi="Consolas" w:cs="Consolas"/>
@@ -28681,7 +30237,29 @@
           <w:szCs w:val="19"/>
           <w:lang w:val="en-US" w:eastAsia="en-US"/>
         </w:rPr>
-        <w:t xml:space="preserve">            IWebElement Submit = Browser.FindElement(By.Name(</w:t>
+        <w:t xml:space="preserve">            IWebElement Submit = </w:t>
+      </w:r>
+      <w:proofErr w:type="gramStart"/>
+      <w:r>
+        <w:rPr>
+          <w:rFonts w:ascii="Consolas" w:eastAsiaTheme="minorHAnsi" w:hAnsi="Consolas" w:cs="Consolas"/>
+          <w:color w:val="000000"/>
+          <w:sz w:val="19"/>
+          <w:szCs w:val="19"/>
+          <w:lang w:val="en-US" w:eastAsia="en-US"/>
+        </w:rPr>
+        <w:t>Browser.FindElement(</w:t>
+      </w:r>
+      <w:proofErr w:type="gramEnd"/>
+      <w:r>
+        <w:rPr>
+          <w:rFonts w:ascii="Consolas" w:eastAsiaTheme="minorHAnsi" w:hAnsi="Consolas" w:cs="Consolas"/>
+          <w:color w:val="000000"/>
+          <w:sz w:val="19"/>
+          <w:szCs w:val="19"/>
+          <w:lang w:val="en-US" w:eastAsia="en-US"/>
+        </w:rPr>
+        <w:t>By.Name(</w:t>
       </w:r>
       <w:r>
         <w:rPr>
@@ -28769,7 +30347,29 @@
           <w:szCs w:val="19"/>
           <w:lang w:val="en-US" w:eastAsia="en-US"/>
         </w:rPr>
-        <w:t>//Submit.Click();</w:t>
+        <w:t>//</w:t>
+      </w:r>
+      <w:proofErr w:type="gramStart"/>
+      <w:r>
+        <w:rPr>
+          <w:rFonts w:ascii="Consolas" w:eastAsiaTheme="minorHAnsi" w:hAnsi="Consolas" w:cs="Consolas"/>
+          <w:color w:val="008000"/>
+          <w:sz w:val="19"/>
+          <w:szCs w:val="19"/>
+          <w:lang w:val="en-US" w:eastAsia="en-US"/>
+        </w:rPr>
+        <w:t>Submit.Click(</w:t>
+      </w:r>
+      <w:proofErr w:type="gramEnd"/>
+      <w:r>
+        <w:rPr>
+          <w:rFonts w:ascii="Consolas" w:eastAsiaTheme="minorHAnsi" w:hAnsi="Consolas" w:cs="Consolas"/>
+          <w:color w:val="008000"/>
+          <w:sz w:val="19"/>
+          <w:szCs w:val="19"/>
+          <w:lang w:val="en-US" w:eastAsia="en-US"/>
+        </w:rPr>
+        <w:t>);</w:t>
       </w:r>
     </w:p>
     <w:p>
@@ -28905,6 +30505,7 @@
         </w:rPr>
         <w:t xml:space="preserve">        </w:t>
       </w:r>
+      <w:proofErr w:type="gramStart"/>
       <w:r>
         <w:rPr>
           <w:rFonts w:ascii="Consolas" w:eastAsiaTheme="minorHAnsi" w:hAnsi="Consolas" w:cs="Consolas"/>
@@ -28915,6 +30516,7 @@
         </w:rPr>
         <w:t>public</w:t>
       </w:r>
+      <w:proofErr w:type="gramEnd"/>
       <w:r>
         <w:rPr>
           <w:rFonts w:ascii="Consolas" w:eastAsiaTheme="minorHAnsi" w:hAnsi="Consolas" w:cs="Consolas"/>
@@ -29025,7 +30627,29 @@
           <w:szCs w:val="19"/>
           <w:lang w:val="en-US" w:eastAsia="en-US"/>
         </w:rPr>
-        <w:t xml:space="preserve">            IWebElement LinkContacts = Browser.FindElement(By.PartialLinkText(</w:t>
+        <w:t xml:space="preserve">            IWebElement LinkContacts = </w:t>
+      </w:r>
+      <w:proofErr w:type="gramStart"/>
+      <w:r>
+        <w:rPr>
+          <w:rFonts w:ascii="Consolas" w:eastAsiaTheme="minorHAnsi" w:hAnsi="Consolas" w:cs="Consolas"/>
+          <w:color w:val="000000"/>
+          <w:sz w:val="19"/>
+          <w:szCs w:val="19"/>
+          <w:lang w:val="en-US" w:eastAsia="en-US"/>
+        </w:rPr>
+        <w:t>Browser.FindElement(</w:t>
+      </w:r>
+      <w:proofErr w:type="gramEnd"/>
+      <w:r>
+        <w:rPr>
+          <w:rFonts w:ascii="Consolas" w:eastAsiaTheme="minorHAnsi" w:hAnsi="Consolas" w:cs="Consolas"/>
+          <w:color w:val="000000"/>
+          <w:sz w:val="19"/>
+          <w:szCs w:val="19"/>
+          <w:lang w:val="en-US" w:eastAsia="en-US"/>
+        </w:rPr>
+        <w:t>By.PartialLinkText(</w:t>
       </w:r>
       <w:r>
         <w:rPr>
@@ -29103,7 +30727,29 @@
           <w:szCs w:val="19"/>
           <w:lang w:val="en-US" w:eastAsia="en-US"/>
         </w:rPr>
-        <w:t xml:space="preserve">            LinkContacts.Click();</w:t>
+        <w:t xml:space="preserve">            </w:t>
+      </w:r>
+      <w:proofErr w:type="gramStart"/>
+      <w:r>
+        <w:rPr>
+          <w:rFonts w:ascii="Consolas" w:eastAsiaTheme="minorHAnsi" w:hAnsi="Consolas" w:cs="Consolas"/>
+          <w:color w:val="000000"/>
+          <w:sz w:val="19"/>
+          <w:szCs w:val="19"/>
+          <w:lang w:val="en-US" w:eastAsia="en-US"/>
+        </w:rPr>
+        <w:t>LinkContacts.Click(</w:t>
+      </w:r>
+      <w:proofErr w:type="gramEnd"/>
+      <w:r>
+        <w:rPr>
+          <w:rFonts w:ascii="Consolas" w:eastAsiaTheme="minorHAnsi" w:hAnsi="Consolas" w:cs="Consolas"/>
+          <w:color w:val="000000"/>
+          <w:sz w:val="19"/>
+          <w:szCs w:val="19"/>
+          <w:lang w:val="en-US" w:eastAsia="en-US"/>
+        </w:rPr>
+        <w:t>);</w:t>
       </w:r>
     </w:p>
     <w:p>
@@ -29162,7 +30808,29 @@
           <w:szCs w:val="19"/>
           <w:lang w:val="en-US" w:eastAsia="en-US"/>
         </w:rPr>
-        <w:t xml:space="preserve">            IWebElement FIO = Browser.FindElement(By.Name(</w:t>
+        <w:t xml:space="preserve">            IWebElement FIO = </w:t>
+      </w:r>
+      <w:proofErr w:type="gramStart"/>
+      <w:r>
+        <w:rPr>
+          <w:rFonts w:ascii="Consolas" w:eastAsiaTheme="minorHAnsi" w:hAnsi="Consolas" w:cs="Consolas"/>
+          <w:color w:val="000000"/>
+          <w:sz w:val="19"/>
+          <w:szCs w:val="19"/>
+          <w:lang w:val="en-US" w:eastAsia="en-US"/>
+        </w:rPr>
+        <w:t>Browser.FindElement(</w:t>
+      </w:r>
+      <w:proofErr w:type="gramEnd"/>
+      <w:r>
+        <w:rPr>
+          <w:rFonts w:ascii="Consolas" w:eastAsiaTheme="minorHAnsi" w:hAnsi="Consolas" w:cs="Consolas"/>
+          <w:color w:val="000000"/>
+          <w:sz w:val="19"/>
+          <w:szCs w:val="19"/>
+          <w:lang w:val="en-US" w:eastAsia="en-US"/>
+        </w:rPr>
+        <w:t>By.Name(</w:t>
       </w:r>
       <w:r>
         <w:rPr>
@@ -29240,8 +30908,20 @@
           <w:szCs w:val="19"/>
           <w:lang w:val="en-US" w:eastAsia="en-US"/>
         </w:rPr>
-        <w:t xml:space="preserve">            FIO.SendKeys(</w:t>
-      </w:r>
+        <w:t xml:space="preserve">            </w:t>
+      </w:r>
+      <w:proofErr w:type="gramStart"/>
+      <w:r>
+        <w:rPr>
+          <w:rFonts w:ascii="Consolas" w:eastAsiaTheme="minorHAnsi" w:hAnsi="Consolas" w:cs="Consolas"/>
+          <w:color w:val="000000"/>
+          <w:sz w:val="19"/>
+          <w:szCs w:val="19"/>
+          <w:lang w:val="en-US" w:eastAsia="en-US"/>
+        </w:rPr>
+        <w:t>FIO.SendKeys(</w:t>
+      </w:r>
+      <w:proofErr w:type="gramEnd"/>
       <w:r>
         <w:rPr>
           <w:rFonts w:ascii="Consolas" w:eastAsiaTheme="minorHAnsi" w:hAnsi="Consolas" w:cs="Consolas"/>
@@ -29318,7 +30998,29 @@
           <w:szCs w:val="19"/>
           <w:lang w:val="en-US" w:eastAsia="en-US"/>
         </w:rPr>
-        <w:t xml:space="preserve">            IWebElement email = Browser.FindElement(By.Name(</w:t>
+        <w:t xml:space="preserve">            IWebElement email = </w:t>
+      </w:r>
+      <w:proofErr w:type="gramStart"/>
+      <w:r>
+        <w:rPr>
+          <w:rFonts w:ascii="Consolas" w:eastAsiaTheme="minorHAnsi" w:hAnsi="Consolas" w:cs="Consolas"/>
+          <w:color w:val="000000"/>
+          <w:sz w:val="19"/>
+          <w:szCs w:val="19"/>
+          <w:lang w:val="en-US" w:eastAsia="en-US"/>
+        </w:rPr>
+        <w:t>Browser.FindElement(</w:t>
+      </w:r>
+      <w:proofErr w:type="gramEnd"/>
+      <w:r>
+        <w:rPr>
+          <w:rFonts w:ascii="Consolas" w:eastAsiaTheme="minorHAnsi" w:hAnsi="Consolas" w:cs="Consolas"/>
+          <w:color w:val="000000"/>
+          <w:sz w:val="19"/>
+          <w:szCs w:val="19"/>
+          <w:lang w:val="en-US" w:eastAsia="en-US"/>
+        </w:rPr>
+        <w:t>By.Name(</w:t>
       </w:r>
       <w:r>
         <w:rPr>
@@ -29396,8 +31098,20 @@
           <w:szCs w:val="19"/>
           <w:lang w:val="en-US" w:eastAsia="en-US"/>
         </w:rPr>
-        <w:t xml:space="preserve">            email.SendKeys(</w:t>
-      </w:r>
+        <w:t xml:space="preserve">            </w:t>
+      </w:r>
+      <w:proofErr w:type="gramStart"/>
+      <w:r>
+        <w:rPr>
+          <w:rFonts w:ascii="Consolas" w:eastAsiaTheme="minorHAnsi" w:hAnsi="Consolas" w:cs="Consolas"/>
+          <w:color w:val="000000"/>
+          <w:sz w:val="19"/>
+          <w:szCs w:val="19"/>
+          <w:lang w:val="en-US" w:eastAsia="en-US"/>
+        </w:rPr>
+        <w:t>email.SendKeys(</w:t>
+      </w:r>
+      <w:proofErr w:type="gramEnd"/>
       <w:r>
         <w:rPr>
           <w:rFonts w:ascii="Consolas" w:eastAsiaTheme="minorHAnsi" w:hAnsi="Consolas" w:cs="Consolas"/>
@@ -29474,7 +31188,29 @@
           <w:szCs w:val="19"/>
           <w:lang w:val="en-US" w:eastAsia="en-US"/>
         </w:rPr>
-        <w:t xml:space="preserve">            IWebElement comment = Browser.FindElement(By.Name(</w:t>
+        <w:t xml:space="preserve">            IWebElement comment = </w:t>
+      </w:r>
+      <w:proofErr w:type="gramStart"/>
+      <w:r>
+        <w:rPr>
+          <w:rFonts w:ascii="Consolas" w:eastAsiaTheme="minorHAnsi" w:hAnsi="Consolas" w:cs="Consolas"/>
+          <w:color w:val="000000"/>
+          <w:sz w:val="19"/>
+          <w:szCs w:val="19"/>
+          <w:lang w:val="en-US" w:eastAsia="en-US"/>
+        </w:rPr>
+        <w:t>Browser.FindElement(</w:t>
+      </w:r>
+      <w:proofErr w:type="gramEnd"/>
+      <w:r>
+        <w:rPr>
+          <w:rFonts w:ascii="Consolas" w:eastAsiaTheme="minorHAnsi" w:hAnsi="Consolas" w:cs="Consolas"/>
+          <w:color w:val="000000"/>
+          <w:sz w:val="19"/>
+          <w:szCs w:val="19"/>
+          <w:lang w:val="en-US" w:eastAsia="en-US"/>
+        </w:rPr>
+        <w:t>By.Name(</w:t>
       </w:r>
       <w:r>
         <w:rPr>
@@ -29552,8 +31288,20 @@
           <w:szCs w:val="19"/>
           <w:lang w:val="en-US" w:eastAsia="en-US"/>
         </w:rPr>
-        <w:t xml:space="preserve">            comment.SendKeys(</w:t>
-      </w:r>
+        <w:t xml:space="preserve">            </w:t>
+      </w:r>
+      <w:proofErr w:type="gramStart"/>
+      <w:r>
+        <w:rPr>
+          <w:rFonts w:ascii="Consolas" w:eastAsiaTheme="minorHAnsi" w:hAnsi="Consolas" w:cs="Consolas"/>
+          <w:color w:val="000000"/>
+          <w:sz w:val="19"/>
+          <w:szCs w:val="19"/>
+          <w:lang w:val="en-US" w:eastAsia="en-US"/>
+        </w:rPr>
+        <w:t>comment.SendKeys(</w:t>
+      </w:r>
+      <w:proofErr w:type="gramEnd"/>
       <w:r>
         <w:rPr>
           <w:rFonts w:ascii="Consolas" w:eastAsiaTheme="minorHAnsi" w:hAnsi="Consolas" w:cs="Consolas"/>
@@ -29894,7 +31642,29 @@
           <w:szCs w:val="19"/>
           <w:lang w:val="en-US" w:eastAsia="en-US"/>
         </w:rPr>
-        <w:t xml:space="preserve">            IWebElement Send = Browser.FindElement(By.Name(</w:t>
+        <w:t xml:space="preserve">            IWebElement Send = </w:t>
+      </w:r>
+      <w:proofErr w:type="gramStart"/>
+      <w:r>
+        <w:rPr>
+          <w:rFonts w:ascii="Consolas" w:eastAsiaTheme="minorHAnsi" w:hAnsi="Consolas" w:cs="Consolas"/>
+          <w:color w:val="000000"/>
+          <w:sz w:val="19"/>
+          <w:szCs w:val="19"/>
+          <w:lang w:val="en-US" w:eastAsia="en-US"/>
+        </w:rPr>
+        <w:t>Browser.FindElement(</w:t>
+      </w:r>
+      <w:proofErr w:type="gramEnd"/>
+      <w:r>
+        <w:rPr>
+          <w:rFonts w:ascii="Consolas" w:eastAsiaTheme="minorHAnsi" w:hAnsi="Consolas" w:cs="Consolas"/>
+          <w:color w:val="000000"/>
+          <w:sz w:val="19"/>
+          <w:szCs w:val="19"/>
+          <w:lang w:val="en-US" w:eastAsia="en-US"/>
+        </w:rPr>
+        <w:t>By.Name(</w:t>
       </w:r>
       <w:r>
         <w:rPr>
@@ -29982,7 +31752,29 @@
           <w:szCs w:val="19"/>
           <w:lang w:val="en-US" w:eastAsia="en-US"/>
         </w:rPr>
-        <w:t>//Send.Click();</w:t>
+        <w:t>//</w:t>
+      </w:r>
+      <w:proofErr w:type="gramStart"/>
+      <w:r>
+        <w:rPr>
+          <w:rFonts w:ascii="Consolas" w:eastAsiaTheme="minorHAnsi" w:hAnsi="Consolas" w:cs="Consolas"/>
+          <w:color w:val="008000"/>
+          <w:sz w:val="19"/>
+          <w:szCs w:val="19"/>
+          <w:lang w:val="en-US" w:eastAsia="en-US"/>
+        </w:rPr>
+        <w:t>Send.Click(</w:t>
+      </w:r>
+      <w:proofErr w:type="gramEnd"/>
+      <w:r>
+        <w:rPr>
+          <w:rFonts w:ascii="Consolas" w:eastAsiaTheme="minorHAnsi" w:hAnsi="Consolas" w:cs="Consolas"/>
+          <w:color w:val="008000"/>
+          <w:sz w:val="19"/>
+          <w:szCs w:val="19"/>
+          <w:lang w:val="en-US" w:eastAsia="en-US"/>
+        </w:rPr>
+        <w:t>);</w:t>
       </w:r>
     </w:p>
     <w:p>
@@ -30118,6 +31910,7 @@
         </w:rPr>
         <w:t xml:space="preserve">        </w:t>
       </w:r>
+      <w:proofErr w:type="gramStart"/>
       <w:r>
         <w:rPr>
           <w:rFonts w:ascii="Consolas" w:eastAsiaTheme="minorHAnsi" w:hAnsi="Consolas" w:cs="Consolas"/>
@@ -30128,6 +31921,7 @@
         </w:rPr>
         <w:t>public</w:t>
       </w:r>
+      <w:proofErr w:type="gramEnd"/>
       <w:r>
         <w:rPr>
           <w:rFonts w:ascii="Consolas" w:eastAsiaTheme="minorHAnsi" w:hAnsi="Consolas" w:cs="Consolas"/>
@@ -30238,7 +32032,29 @@
           <w:szCs w:val="19"/>
           <w:lang w:val="en-US" w:eastAsia="en-US"/>
         </w:rPr>
-        <w:t xml:space="preserve">            IWebElement LinkFilms = Browser.FindElement(By.PartialLinkText(</w:t>
+        <w:t xml:space="preserve">            IWebElement LinkFilms = </w:t>
+      </w:r>
+      <w:proofErr w:type="gramStart"/>
+      <w:r>
+        <w:rPr>
+          <w:rFonts w:ascii="Consolas" w:eastAsiaTheme="minorHAnsi" w:hAnsi="Consolas" w:cs="Consolas"/>
+          <w:color w:val="000000"/>
+          <w:sz w:val="19"/>
+          <w:szCs w:val="19"/>
+          <w:lang w:val="en-US" w:eastAsia="en-US"/>
+        </w:rPr>
+        <w:t>Browser.FindElement(</w:t>
+      </w:r>
+      <w:proofErr w:type="gramEnd"/>
+      <w:r>
+        <w:rPr>
+          <w:rFonts w:ascii="Consolas" w:eastAsiaTheme="minorHAnsi" w:hAnsi="Consolas" w:cs="Consolas"/>
+          <w:color w:val="000000"/>
+          <w:sz w:val="19"/>
+          <w:szCs w:val="19"/>
+          <w:lang w:val="en-US" w:eastAsia="en-US"/>
+        </w:rPr>
+        <w:t>By.PartialLinkText(</w:t>
       </w:r>
       <w:r>
         <w:rPr>
@@ -30316,7 +32132,29 @@
           <w:szCs w:val="19"/>
           <w:lang w:val="en-US" w:eastAsia="en-US"/>
         </w:rPr>
-        <w:t xml:space="preserve">            LinkFilms.Click();</w:t>
+        <w:t xml:space="preserve">            </w:t>
+      </w:r>
+      <w:proofErr w:type="gramStart"/>
+      <w:r>
+        <w:rPr>
+          <w:rFonts w:ascii="Consolas" w:eastAsiaTheme="minorHAnsi" w:hAnsi="Consolas" w:cs="Consolas"/>
+          <w:color w:val="000000"/>
+          <w:sz w:val="19"/>
+          <w:szCs w:val="19"/>
+          <w:lang w:val="en-US" w:eastAsia="en-US"/>
+        </w:rPr>
+        <w:t>LinkFilms.Click(</w:t>
+      </w:r>
+      <w:proofErr w:type="gramEnd"/>
+      <w:r>
+        <w:rPr>
+          <w:rFonts w:ascii="Consolas" w:eastAsiaTheme="minorHAnsi" w:hAnsi="Consolas" w:cs="Consolas"/>
+          <w:color w:val="000000"/>
+          <w:sz w:val="19"/>
+          <w:szCs w:val="19"/>
+          <w:lang w:val="en-US" w:eastAsia="en-US"/>
+        </w:rPr>
+        <w:t>);</w:t>
       </w:r>
     </w:p>
     <w:p>
@@ -30374,7 +32212,29 @@
           <w:szCs w:val="19"/>
           <w:lang w:val="en-US" w:eastAsia="en-US"/>
         </w:rPr>
-        <w:t xml:space="preserve">            IWebElement LinkArthouse = Browser.FindElement(By.PartialLinkText(</w:t>
+        <w:t xml:space="preserve">            IWebElement LinkArthouse = </w:t>
+      </w:r>
+      <w:proofErr w:type="gramStart"/>
+      <w:r>
+        <w:rPr>
+          <w:rFonts w:ascii="Consolas" w:eastAsiaTheme="minorHAnsi" w:hAnsi="Consolas" w:cs="Consolas"/>
+          <w:color w:val="000000"/>
+          <w:sz w:val="19"/>
+          <w:szCs w:val="19"/>
+          <w:lang w:val="en-US" w:eastAsia="en-US"/>
+        </w:rPr>
+        <w:t>Browser.FindElement(</w:t>
+      </w:r>
+      <w:proofErr w:type="gramEnd"/>
+      <w:r>
+        <w:rPr>
+          <w:rFonts w:ascii="Consolas" w:eastAsiaTheme="minorHAnsi" w:hAnsi="Consolas" w:cs="Consolas"/>
+          <w:color w:val="000000"/>
+          <w:sz w:val="19"/>
+          <w:szCs w:val="19"/>
+          <w:lang w:val="en-US" w:eastAsia="en-US"/>
+        </w:rPr>
+        <w:t>By.PartialLinkText(</w:t>
       </w:r>
       <w:r>
         <w:rPr>
@@ -30452,7 +32312,29 @@
           <w:szCs w:val="19"/>
           <w:lang w:val="en-US" w:eastAsia="en-US"/>
         </w:rPr>
-        <w:t xml:space="preserve">            LinkArthouse.Click();</w:t>
+        <w:t xml:space="preserve">            </w:t>
+      </w:r>
+      <w:proofErr w:type="gramStart"/>
+      <w:r>
+        <w:rPr>
+          <w:rFonts w:ascii="Consolas" w:eastAsiaTheme="minorHAnsi" w:hAnsi="Consolas" w:cs="Consolas"/>
+          <w:color w:val="000000"/>
+          <w:sz w:val="19"/>
+          <w:szCs w:val="19"/>
+          <w:lang w:val="en-US" w:eastAsia="en-US"/>
+        </w:rPr>
+        <w:t>LinkArthouse.Click(</w:t>
+      </w:r>
+      <w:proofErr w:type="gramEnd"/>
+      <w:r>
+        <w:rPr>
+          <w:rFonts w:ascii="Consolas" w:eastAsiaTheme="minorHAnsi" w:hAnsi="Consolas" w:cs="Consolas"/>
+          <w:color w:val="000000"/>
+          <w:sz w:val="19"/>
+          <w:szCs w:val="19"/>
+          <w:lang w:val="en-US" w:eastAsia="en-US"/>
+        </w:rPr>
+        <w:t>);</w:t>
       </w:r>
     </w:p>
     <w:p>
@@ -30588,7 +32470,29 @@
           <w:szCs w:val="19"/>
           <w:lang w:val="en-US" w:eastAsia="en-US"/>
         </w:rPr>
-        <w:t xml:space="preserve">            LinkBTBRToCart.Click();</w:t>
+        <w:t xml:space="preserve">            </w:t>
+      </w:r>
+      <w:proofErr w:type="gramStart"/>
+      <w:r>
+        <w:rPr>
+          <w:rFonts w:ascii="Consolas" w:eastAsiaTheme="minorHAnsi" w:hAnsi="Consolas" w:cs="Consolas"/>
+          <w:color w:val="000000"/>
+          <w:sz w:val="19"/>
+          <w:szCs w:val="19"/>
+          <w:lang w:val="en-US" w:eastAsia="en-US"/>
+        </w:rPr>
+        <w:t>LinkBTBRToCart.Click(</w:t>
+      </w:r>
+      <w:proofErr w:type="gramEnd"/>
+      <w:r>
+        <w:rPr>
+          <w:rFonts w:ascii="Consolas" w:eastAsiaTheme="minorHAnsi" w:hAnsi="Consolas" w:cs="Consolas"/>
+          <w:color w:val="000000"/>
+          <w:sz w:val="19"/>
+          <w:szCs w:val="19"/>
+          <w:lang w:val="en-US" w:eastAsia="en-US"/>
+        </w:rPr>
+        <w:t>);</w:t>
       </w:r>
     </w:p>
     <w:p>
@@ -30646,7 +32550,29 @@
           <w:szCs w:val="19"/>
           <w:lang w:val="en-US" w:eastAsia="en-US"/>
         </w:rPr>
-        <w:t xml:space="preserve">            System.Threading.Thread.Sleep(2000);</w:t>
+        <w:t xml:space="preserve">            </w:t>
+      </w:r>
+      <w:proofErr w:type="gramStart"/>
+      <w:r>
+        <w:rPr>
+          <w:rFonts w:ascii="Consolas" w:eastAsiaTheme="minorHAnsi" w:hAnsi="Consolas" w:cs="Consolas"/>
+          <w:color w:val="000000"/>
+          <w:sz w:val="19"/>
+          <w:szCs w:val="19"/>
+          <w:lang w:val="en-US" w:eastAsia="en-US"/>
+        </w:rPr>
+        <w:t>System.Threading.Thread.Sleep(</w:t>
+      </w:r>
+      <w:proofErr w:type="gramEnd"/>
+      <w:r>
+        <w:rPr>
+          <w:rFonts w:ascii="Consolas" w:eastAsiaTheme="minorHAnsi" w:hAnsi="Consolas" w:cs="Consolas"/>
+          <w:color w:val="000000"/>
+          <w:sz w:val="19"/>
+          <w:szCs w:val="19"/>
+          <w:lang w:val="en-US" w:eastAsia="en-US"/>
+        </w:rPr>
+        <w:t>2000);</w:t>
       </w:r>
     </w:p>
     <w:p>
@@ -30704,7 +32630,29 @@
           <w:szCs w:val="19"/>
           <w:lang w:val="en-US" w:eastAsia="en-US"/>
         </w:rPr>
-        <w:t xml:space="preserve">            IWebElement LinkContinue = Browser.FindElement(By.Id(</w:t>
+        <w:t xml:space="preserve">            IWebElement LinkContinue = </w:t>
+      </w:r>
+      <w:proofErr w:type="gramStart"/>
+      <w:r>
+        <w:rPr>
+          <w:rFonts w:ascii="Consolas" w:eastAsiaTheme="minorHAnsi" w:hAnsi="Consolas" w:cs="Consolas"/>
+          <w:color w:val="000000"/>
+          <w:sz w:val="19"/>
+          <w:szCs w:val="19"/>
+          <w:lang w:val="en-US" w:eastAsia="en-US"/>
+        </w:rPr>
+        <w:t>Browser.FindElement(</w:t>
+      </w:r>
+      <w:proofErr w:type="gramEnd"/>
+      <w:r>
+        <w:rPr>
+          <w:rFonts w:ascii="Consolas" w:eastAsiaTheme="minorHAnsi" w:hAnsi="Consolas" w:cs="Consolas"/>
+          <w:color w:val="000000"/>
+          <w:sz w:val="19"/>
+          <w:szCs w:val="19"/>
+          <w:lang w:val="en-US" w:eastAsia="en-US"/>
+        </w:rPr>
+        <w:t>By.Id(</w:t>
       </w:r>
       <w:r>
         <w:rPr>
@@ -30782,7 +32730,29 @@
           <w:szCs w:val="19"/>
           <w:lang w:val="en-US" w:eastAsia="en-US"/>
         </w:rPr>
-        <w:t xml:space="preserve">            LinkContinue.Click();</w:t>
+        <w:t xml:space="preserve">            </w:t>
+      </w:r>
+      <w:proofErr w:type="gramStart"/>
+      <w:r>
+        <w:rPr>
+          <w:rFonts w:ascii="Consolas" w:eastAsiaTheme="minorHAnsi" w:hAnsi="Consolas" w:cs="Consolas"/>
+          <w:color w:val="000000"/>
+          <w:sz w:val="19"/>
+          <w:szCs w:val="19"/>
+          <w:lang w:val="en-US" w:eastAsia="en-US"/>
+        </w:rPr>
+        <w:t>LinkContinue.Click(</w:t>
+      </w:r>
+      <w:proofErr w:type="gramEnd"/>
+      <w:r>
+        <w:rPr>
+          <w:rFonts w:ascii="Consolas" w:eastAsiaTheme="minorHAnsi" w:hAnsi="Consolas" w:cs="Consolas"/>
+          <w:color w:val="000000"/>
+          <w:sz w:val="19"/>
+          <w:szCs w:val="19"/>
+          <w:lang w:val="en-US" w:eastAsia="en-US"/>
+        </w:rPr>
+        <w:t>);</w:t>
       </w:r>
     </w:p>
     <w:p>
@@ -30840,7 +32810,29 @@
           <w:szCs w:val="19"/>
           <w:lang w:val="en-US" w:eastAsia="en-US"/>
         </w:rPr>
-        <w:t xml:space="preserve">            System.Threading.Thread.Sleep(2000);</w:t>
+        <w:t xml:space="preserve">            </w:t>
+      </w:r>
+      <w:proofErr w:type="gramStart"/>
+      <w:r>
+        <w:rPr>
+          <w:rFonts w:ascii="Consolas" w:eastAsiaTheme="minorHAnsi" w:hAnsi="Consolas" w:cs="Consolas"/>
+          <w:color w:val="000000"/>
+          <w:sz w:val="19"/>
+          <w:szCs w:val="19"/>
+          <w:lang w:val="en-US" w:eastAsia="en-US"/>
+        </w:rPr>
+        <w:t>System.Threading.Thread.Sleep(</w:t>
+      </w:r>
+      <w:proofErr w:type="gramEnd"/>
+      <w:r>
+        <w:rPr>
+          <w:rFonts w:ascii="Consolas" w:eastAsiaTheme="minorHAnsi" w:hAnsi="Consolas" w:cs="Consolas"/>
+          <w:color w:val="000000"/>
+          <w:sz w:val="19"/>
+          <w:szCs w:val="19"/>
+          <w:lang w:val="en-US" w:eastAsia="en-US"/>
+        </w:rPr>
+        <w:t>2000);</w:t>
       </w:r>
     </w:p>
     <w:p>
@@ -30898,7 +32890,29 @@
           <w:szCs w:val="19"/>
           <w:lang w:val="en-US" w:eastAsia="en-US"/>
         </w:rPr>
-        <w:t xml:space="preserve">            IWebElement LinkFilmGays = Browser.FindElement(By.PartialLinkText(</w:t>
+        <w:t xml:space="preserve">            IWebElement LinkFilmGays = </w:t>
+      </w:r>
+      <w:proofErr w:type="gramStart"/>
+      <w:r>
+        <w:rPr>
+          <w:rFonts w:ascii="Consolas" w:eastAsiaTheme="minorHAnsi" w:hAnsi="Consolas" w:cs="Consolas"/>
+          <w:color w:val="000000"/>
+          <w:sz w:val="19"/>
+          <w:szCs w:val="19"/>
+          <w:lang w:val="en-US" w:eastAsia="en-US"/>
+        </w:rPr>
+        <w:t>Browser.FindElement(</w:t>
+      </w:r>
+      <w:proofErr w:type="gramEnd"/>
+      <w:r>
+        <w:rPr>
+          <w:rFonts w:ascii="Consolas" w:eastAsiaTheme="minorHAnsi" w:hAnsi="Consolas" w:cs="Consolas"/>
+          <w:color w:val="000000"/>
+          <w:sz w:val="19"/>
+          <w:szCs w:val="19"/>
+          <w:lang w:val="en-US" w:eastAsia="en-US"/>
+        </w:rPr>
+        <w:t>By.PartialLinkText(</w:t>
       </w:r>
       <w:r>
         <w:rPr>
@@ -30976,7 +32990,29 @@
           <w:szCs w:val="19"/>
           <w:lang w:val="en-US" w:eastAsia="en-US"/>
         </w:rPr>
-        <w:t xml:space="preserve">            LinkFilmGays.Click();</w:t>
+        <w:t xml:space="preserve">            </w:t>
+      </w:r>
+      <w:proofErr w:type="gramStart"/>
+      <w:r>
+        <w:rPr>
+          <w:rFonts w:ascii="Consolas" w:eastAsiaTheme="minorHAnsi" w:hAnsi="Consolas" w:cs="Consolas"/>
+          <w:color w:val="000000"/>
+          <w:sz w:val="19"/>
+          <w:szCs w:val="19"/>
+          <w:lang w:val="en-US" w:eastAsia="en-US"/>
+        </w:rPr>
+        <w:t>LinkFilmGays.Click(</w:t>
+      </w:r>
+      <w:proofErr w:type="gramEnd"/>
+      <w:r>
+        <w:rPr>
+          <w:rFonts w:ascii="Consolas" w:eastAsiaTheme="minorHAnsi" w:hAnsi="Consolas" w:cs="Consolas"/>
+          <w:color w:val="000000"/>
+          <w:sz w:val="19"/>
+          <w:szCs w:val="19"/>
+          <w:lang w:val="en-US" w:eastAsia="en-US"/>
+        </w:rPr>
+        <w:t>);</w:t>
       </w:r>
     </w:p>
     <w:p>
@@ -31088,7 +33124,29 @@
           <w:szCs w:val="19"/>
           <w:lang w:val="en-US" w:eastAsia="en-US"/>
         </w:rPr>
-        <w:t>//Clicking on element with Gays link - adding to cart</w:t>
+        <w:t xml:space="preserve">//Clicking on element with </w:t>
+      </w:r>
+      <w:proofErr w:type="gramStart"/>
+      <w:r>
+        <w:rPr>
+          <w:rFonts w:ascii="Consolas" w:eastAsiaTheme="minorHAnsi" w:hAnsi="Consolas" w:cs="Consolas"/>
+          <w:color w:val="008000"/>
+          <w:sz w:val="19"/>
+          <w:szCs w:val="19"/>
+          <w:lang w:val="en-US" w:eastAsia="en-US"/>
+        </w:rPr>
+        <w:t>Gays</w:t>
+      </w:r>
+      <w:proofErr w:type="gramEnd"/>
+      <w:r>
+        <w:rPr>
+          <w:rFonts w:ascii="Consolas" w:eastAsiaTheme="minorHAnsi" w:hAnsi="Consolas" w:cs="Consolas"/>
+          <w:color w:val="008000"/>
+          <w:sz w:val="19"/>
+          <w:szCs w:val="19"/>
+          <w:lang w:val="en-US" w:eastAsia="en-US"/>
+        </w:rPr>
+        <w:t xml:space="preserve"> link - adding to cart</w:t>
       </w:r>
     </w:p>
     <w:p>
@@ -31112,7 +33170,29 @@
           <w:szCs w:val="19"/>
           <w:lang w:val="en-US" w:eastAsia="en-US"/>
         </w:rPr>
-        <w:t xml:space="preserve">            LinkGaysToCart.Click();</w:t>
+        <w:t xml:space="preserve">            </w:t>
+      </w:r>
+      <w:proofErr w:type="gramStart"/>
+      <w:r>
+        <w:rPr>
+          <w:rFonts w:ascii="Consolas" w:eastAsiaTheme="minorHAnsi" w:hAnsi="Consolas" w:cs="Consolas"/>
+          <w:color w:val="000000"/>
+          <w:sz w:val="19"/>
+          <w:szCs w:val="19"/>
+          <w:lang w:val="en-US" w:eastAsia="en-US"/>
+        </w:rPr>
+        <w:t>LinkGaysToCart.Click(</w:t>
+      </w:r>
+      <w:proofErr w:type="gramEnd"/>
+      <w:r>
+        <w:rPr>
+          <w:rFonts w:ascii="Consolas" w:eastAsiaTheme="minorHAnsi" w:hAnsi="Consolas" w:cs="Consolas"/>
+          <w:color w:val="000000"/>
+          <w:sz w:val="19"/>
+          <w:szCs w:val="19"/>
+          <w:lang w:val="en-US" w:eastAsia="en-US"/>
+        </w:rPr>
+        <w:t>);</w:t>
       </w:r>
     </w:p>
     <w:p>
@@ -31171,7 +33251,29 @@
           <w:lang w:val="en-US" w:eastAsia="en-US"/>
         </w:rPr>
         <w:lastRenderedPageBreak/>
-        <w:t xml:space="preserve">            System.Threading.Thread.Sleep(2000);</w:t>
+        <w:t xml:space="preserve">            </w:t>
+      </w:r>
+      <w:proofErr w:type="gramStart"/>
+      <w:r>
+        <w:rPr>
+          <w:rFonts w:ascii="Consolas" w:eastAsiaTheme="minorHAnsi" w:hAnsi="Consolas" w:cs="Consolas"/>
+          <w:color w:val="000000"/>
+          <w:sz w:val="19"/>
+          <w:szCs w:val="19"/>
+          <w:lang w:val="en-US" w:eastAsia="en-US"/>
+        </w:rPr>
+        <w:t>System.Threading.Thread.Sleep(</w:t>
+      </w:r>
+      <w:proofErr w:type="gramEnd"/>
+      <w:r>
+        <w:rPr>
+          <w:rFonts w:ascii="Consolas" w:eastAsiaTheme="minorHAnsi" w:hAnsi="Consolas" w:cs="Consolas"/>
+          <w:color w:val="000000"/>
+          <w:sz w:val="19"/>
+          <w:szCs w:val="19"/>
+          <w:lang w:val="en-US" w:eastAsia="en-US"/>
+        </w:rPr>
+        <w:t>2000);</w:t>
       </w:r>
     </w:p>
     <w:p>
@@ -31229,7 +33331,29 @@
           <w:szCs w:val="19"/>
           <w:lang w:val="en-US" w:eastAsia="en-US"/>
         </w:rPr>
-        <w:t xml:space="preserve">            IWebElement LinkToCart = Browser.FindElement(By.PartialLinkText(</w:t>
+        <w:t xml:space="preserve">            IWebElement LinkToCart = </w:t>
+      </w:r>
+      <w:proofErr w:type="gramStart"/>
+      <w:r>
+        <w:rPr>
+          <w:rFonts w:ascii="Consolas" w:eastAsiaTheme="minorHAnsi" w:hAnsi="Consolas" w:cs="Consolas"/>
+          <w:color w:val="000000"/>
+          <w:sz w:val="19"/>
+          <w:szCs w:val="19"/>
+          <w:lang w:val="en-US" w:eastAsia="en-US"/>
+        </w:rPr>
+        <w:t>Browser.FindElement(</w:t>
+      </w:r>
+      <w:proofErr w:type="gramEnd"/>
+      <w:r>
+        <w:rPr>
+          <w:rFonts w:ascii="Consolas" w:eastAsiaTheme="minorHAnsi" w:hAnsi="Consolas" w:cs="Consolas"/>
+          <w:color w:val="000000"/>
+          <w:sz w:val="19"/>
+          <w:szCs w:val="19"/>
+          <w:lang w:val="en-US" w:eastAsia="en-US"/>
+        </w:rPr>
+        <w:t>By.PartialLinkText(</w:t>
       </w:r>
       <w:r>
         <w:rPr>
@@ -31307,7 +33431,29 @@
           <w:szCs w:val="19"/>
           <w:lang w:val="en-US" w:eastAsia="en-US"/>
         </w:rPr>
-        <w:t xml:space="preserve">            LinkToCart.Click();</w:t>
+        <w:t xml:space="preserve">            </w:t>
+      </w:r>
+      <w:proofErr w:type="gramStart"/>
+      <w:r>
+        <w:rPr>
+          <w:rFonts w:ascii="Consolas" w:eastAsiaTheme="minorHAnsi" w:hAnsi="Consolas" w:cs="Consolas"/>
+          <w:color w:val="000000"/>
+          <w:sz w:val="19"/>
+          <w:szCs w:val="19"/>
+          <w:lang w:val="en-US" w:eastAsia="en-US"/>
+        </w:rPr>
+        <w:t>LinkToCart.Click(</w:t>
+      </w:r>
+      <w:proofErr w:type="gramEnd"/>
+      <w:r>
+        <w:rPr>
+          <w:rFonts w:ascii="Consolas" w:eastAsiaTheme="minorHAnsi" w:hAnsi="Consolas" w:cs="Consolas"/>
+          <w:color w:val="000000"/>
+          <w:sz w:val="19"/>
+          <w:szCs w:val="19"/>
+          <w:lang w:val="en-US" w:eastAsia="en-US"/>
+        </w:rPr>
+        <w:t>);</w:t>
       </w:r>
     </w:p>
     <w:p>
@@ -31365,7 +33511,29 @@
           <w:szCs w:val="19"/>
           <w:lang w:val="en-US" w:eastAsia="en-US"/>
         </w:rPr>
-        <w:t xml:space="preserve">            IWebElement ButtonAddGays = Browser.FindElement(By.XPath(</w:t>
+        <w:t xml:space="preserve">            IWebElement ButtonAddGays = </w:t>
+      </w:r>
+      <w:proofErr w:type="gramStart"/>
+      <w:r>
+        <w:rPr>
+          <w:rFonts w:ascii="Consolas" w:eastAsiaTheme="minorHAnsi" w:hAnsi="Consolas" w:cs="Consolas"/>
+          <w:color w:val="000000"/>
+          <w:sz w:val="19"/>
+          <w:szCs w:val="19"/>
+          <w:lang w:val="en-US" w:eastAsia="en-US"/>
+        </w:rPr>
+        <w:t>Browser.FindElement(</w:t>
+      </w:r>
+      <w:proofErr w:type="gramEnd"/>
+      <w:r>
+        <w:rPr>
+          <w:rFonts w:ascii="Consolas" w:eastAsiaTheme="minorHAnsi" w:hAnsi="Consolas" w:cs="Consolas"/>
+          <w:color w:val="000000"/>
+          <w:sz w:val="19"/>
+          <w:szCs w:val="19"/>
+          <w:lang w:val="en-US" w:eastAsia="en-US"/>
+        </w:rPr>
+        <w:t>By.XPath(</w:t>
       </w:r>
       <w:r>
         <w:rPr>
@@ -31443,7 +33611,29 @@
           <w:szCs w:val="19"/>
           <w:lang w:val="en-US" w:eastAsia="en-US"/>
         </w:rPr>
-        <w:t xml:space="preserve">            ButtonAddGays.Click();</w:t>
+        <w:t xml:space="preserve">            </w:t>
+      </w:r>
+      <w:proofErr w:type="gramStart"/>
+      <w:r>
+        <w:rPr>
+          <w:rFonts w:ascii="Consolas" w:eastAsiaTheme="minorHAnsi" w:hAnsi="Consolas" w:cs="Consolas"/>
+          <w:color w:val="000000"/>
+          <w:sz w:val="19"/>
+          <w:szCs w:val="19"/>
+          <w:lang w:val="en-US" w:eastAsia="en-US"/>
+        </w:rPr>
+        <w:t>ButtonAddGays.Click(</w:t>
+      </w:r>
+      <w:proofErr w:type="gramEnd"/>
+      <w:r>
+        <w:rPr>
+          <w:rFonts w:ascii="Consolas" w:eastAsiaTheme="minorHAnsi" w:hAnsi="Consolas" w:cs="Consolas"/>
+          <w:color w:val="000000"/>
+          <w:sz w:val="19"/>
+          <w:szCs w:val="19"/>
+          <w:lang w:val="en-US" w:eastAsia="en-US"/>
+        </w:rPr>
+        <w:t>);</w:t>
       </w:r>
     </w:p>
     <w:p>
@@ -31501,7 +33691,29 @@
           <w:szCs w:val="19"/>
           <w:lang w:val="en-US" w:eastAsia="en-US"/>
         </w:rPr>
-        <w:t xml:space="preserve">            ButtonAddGays.Click();</w:t>
+        <w:t xml:space="preserve">            </w:t>
+      </w:r>
+      <w:proofErr w:type="gramStart"/>
+      <w:r>
+        <w:rPr>
+          <w:rFonts w:ascii="Consolas" w:eastAsiaTheme="minorHAnsi" w:hAnsi="Consolas" w:cs="Consolas"/>
+          <w:color w:val="000000"/>
+          <w:sz w:val="19"/>
+          <w:szCs w:val="19"/>
+          <w:lang w:val="en-US" w:eastAsia="en-US"/>
+        </w:rPr>
+        <w:t>ButtonAddGays.Click(</w:t>
+      </w:r>
+      <w:proofErr w:type="gramEnd"/>
+      <w:r>
+        <w:rPr>
+          <w:rFonts w:ascii="Consolas" w:eastAsiaTheme="minorHAnsi" w:hAnsi="Consolas" w:cs="Consolas"/>
+          <w:color w:val="000000"/>
+          <w:sz w:val="19"/>
+          <w:szCs w:val="19"/>
+          <w:lang w:val="en-US" w:eastAsia="en-US"/>
+        </w:rPr>
+        <w:t>);</w:t>
       </w:r>
     </w:p>
     <w:p>
@@ -31559,7 +33771,29 @@
           <w:szCs w:val="19"/>
           <w:lang w:val="en-US" w:eastAsia="en-US"/>
         </w:rPr>
-        <w:t xml:space="preserve">            ButtonAddGays.Click();</w:t>
+        <w:t xml:space="preserve">            </w:t>
+      </w:r>
+      <w:proofErr w:type="gramStart"/>
+      <w:r>
+        <w:rPr>
+          <w:rFonts w:ascii="Consolas" w:eastAsiaTheme="minorHAnsi" w:hAnsi="Consolas" w:cs="Consolas"/>
+          <w:color w:val="000000"/>
+          <w:sz w:val="19"/>
+          <w:szCs w:val="19"/>
+          <w:lang w:val="en-US" w:eastAsia="en-US"/>
+        </w:rPr>
+        <w:t>ButtonAddGays.Click(</w:t>
+      </w:r>
+      <w:proofErr w:type="gramEnd"/>
+      <w:r>
+        <w:rPr>
+          <w:rFonts w:ascii="Consolas" w:eastAsiaTheme="minorHAnsi" w:hAnsi="Consolas" w:cs="Consolas"/>
+          <w:color w:val="000000"/>
+          <w:sz w:val="19"/>
+          <w:szCs w:val="19"/>
+          <w:lang w:val="en-US" w:eastAsia="en-US"/>
+        </w:rPr>
+        <w:t>);</w:t>
       </w:r>
     </w:p>
     <w:p>
@@ -31617,7 +33851,29 @@
           <w:szCs w:val="19"/>
           <w:lang w:val="en-US" w:eastAsia="en-US"/>
         </w:rPr>
-        <w:t xml:space="preserve">            ButtonAddGays.Click();</w:t>
+        <w:t xml:space="preserve">            </w:t>
+      </w:r>
+      <w:proofErr w:type="gramStart"/>
+      <w:r>
+        <w:rPr>
+          <w:rFonts w:ascii="Consolas" w:eastAsiaTheme="minorHAnsi" w:hAnsi="Consolas" w:cs="Consolas"/>
+          <w:color w:val="000000"/>
+          <w:sz w:val="19"/>
+          <w:szCs w:val="19"/>
+          <w:lang w:val="en-US" w:eastAsia="en-US"/>
+        </w:rPr>
+        <w:t>ButtonAddGays.Click(</w:t>
+      </w:r>
+      <w:proofErr w:type="gramEnd"/>
+      <w:r>
+        <w:rPr>
+          <w:rFonts w:ascii="Consolas" w:eastAsiaTheme="minorHAnsi" w:hAnsi="Consolas" w:cs="Consolas"/>
+          <w:color w:val="000000"/>
+          <w:sz w:val="19"/>
+          <w:szCs w:val="19"/>
+          <w:lang w:val="en-US" w:eastAsia="en-US"/>
+        </w:rPr>
+        <w:t>);</w:t>
       </w:r>
     </w:p>
     <w:p>
@@ -31675,7 +33931,29 @@
           <w:szCs w:val="19"/>
           <w:lang w:val="en-US" w:eastAsia="en-US"/>
         </w:rPr>
-        <w:t xml:space="preserve">            System.Threading.Thread.Sleep(5000);</w:t>
+        <w:t xml:space="preserve">            </w:t>
+      </w:r>
+      <w:proofErr w:type="gramStart"/>
+      <w:r>
+        <w:rPr>
+          <w:rFonts w:ascii="Consolas" w:eastAsiaTheme="minorHAnsi" w:hAnsi="Consolas" w:cs="Consolas"/>
+          <w:color w:val="000000"/>
+          <w:sz w:val="19"/>
+          <w:szCs w:val="19"/>
+          <w:lang w:val="en-US" w:eastAsia="en-US"/>
+        </w:rPr>
+        <w:t>System.Threading.Thread.Sleep(</w:t>
+      </w:r>
+      <w:proofErr w:type="gramEnd"/>
+      <w:r>
+        <w:rPr>
+          <w:rFonts w:ascii="Consolas" w:eastAsiaTheme="minorHAnsi" w:hAnsi="Consolas" w:cs="Consolas"/>
+          <w:color w:val="000000"/>
+          <w:sz w:val="19"/>
+          <w:szCs w:val="19"/>
+          <w:lang w:val="en-US" w:eastAsia="en-US"/>
+        </w:rPr>
+        <w:t>5000);</w:t>
       </w:r>
     </w:p>
     <w:p>
@@ -31733,7 +34011,29 @@
           <w:szCs w:val="19"/>
           <w:lang w:val="en-US" w:eastAsia="en-US"/>
         </w:rPr>
-        <w:t xml:space="preserve">            IWebElement ButtonOrderTickets = Browser.FindElement(By.PartialLinkText(</w:t>
+        <w:t xml:space="preserve">            IWebElement ButtonOrderTickets = </w:t>
+      </w:r>
+      <w:proofErr w:type="gramStart"/>
+      <w:r>
+        <w:rPr>
+          <w:rFonts w:ascii="Consolas" w:eastAsiaTheme="minorHAnsi" w:hAnsi="Consolas" w:cs="Consolas"/>
+          <w:color w:val="000000"/>
+          <w:sz w:val="19"/>
+          <w:szCs w:val="19"/>
+          <w:lang w:val="en-US" w:eastAsia="en-US"/>
+        </w:rPr>
+        <w:t>Browser.FindElement(</w:t>
+      </w:r>
+      <w:proofErr w:type="gramEnd"/>
+      <w:r>
+        <w:rPr>
+          <w:rFonts w:ascii="Consolas" w:eastAsiaTheme="minorHAnsi" w:hAnsi="Consolas" w:cs="Consolas"/>
+          <w:color w:val="000000"/>
+          <w:sz w:val="19"/>
+          <w:szCs w:val="19"/>
+          <w:lang w:val="en-US" w:eastAsia="en-US"/>
+        </w:rPr>
+        <w:t>By.PartialLinkText(</w:t>
       </w:r>
       <w:r>
         <w:rPr>
@@ -31811,7 +34111,29 @@
           <w:szCs w:val="19"/>
           <w:lang w:val="en-US" w:eastAsia="en-US"/>
         </w:rPr>
-        <w:t xml:space="preserve">            ButtonOrderTickets.Click();</w:t>
+        <w:t xml:space="preserve">            </w:t>
+      </w:r>
+      <w:proofErr w:type="gramStart"/>
+      <w:r>
+        <w:rPr>
+          <w:rFonts w:ascii="Consolas" w:eastAsiaTheme="minorHAnsi" w:hAnsi="Consolas" w:cs="Consolas"/>
+          <w:color w:val="000000"/>
+          <w:sz w:val="19"/>
+          <w:szCs w:val="19"/>
+          <w:lang w:val="en-US" w:eastAsia="en-US"/>
+        </w:rPr>
+        <w:t>ButtonOrderTickets.Click(</w:t>
+      </w:r>
+      <w:proofErr w:type="gramEnd"/>
+      <w:r>
+        <w:rPr>
+          <w:rFonts w:ascii="Consolas" w:eastAsiaTheme="minorHAnsi" w:hAnsi="Consolas" w:cs="Consolas"/>
+          <w:color w:val="000000"/>
+          <w:sz w:val="19"/>
+          <w:szCs w:val="19"/>
+          <w:lang w:val="en-US" w:eastAsia="en-US"/>
+        </w:rPr>
+        <w:t>);</w:t>
       </w:r>
     </w:p>
     <w:p>
@@ -31869,7 +34191,29 @@
           <w:szCs w:val="19"/>
           <w:lang w:val="en-US" w:eastAsia="en-US"/>
         </w:rPr>
-        <w:t xml:space="preserve">            IWebElement FieldFIO = Browser.FindElement(By.Name(</w:t>
+        <w:t xml:space="preserve">            IWebElement FieldFIO = </w:t>
+      </w:r>
+      <w:proofErr w:type="gramStart"/>
+      <w:r>
+        <w:rPr>
+          <w:rFonts w:ascii="Consolas" w:eastAsiaTheme="minorHAnsi" w:hAnsi="Consolas" w:cs="Consolas"/>
+          <w:color w:val="000000"/>
+          <w:sz w:val="19"/>
+          <w:szCs w:val="19"/>
+          <w:lang w:val="en-US" w:eastAsia="en-US"/>
+        </w:rPr>
+        <w:t>Browser.FindElement(</w:t>
+      </w:r>
+      <w:proofErr w:type="gramEnd"/>
+      <w:r>
+        <w:rPr>
+          <w:rFonts w:ascii="Consolas" w:eastAsiaTheme="minorHAnsi" w:hAnsi="Consolas" w:cs="Consolas"/>
+          <w:color w:val="000000"/>
+          <w:sz w:val="19"/>
+          <w:szCs w:val="19"/>
+          <w:lang w:val="en-US" w:eastAsia="en-US"/>
+        </w:rPr>
+        <w:t>By.Name(</w:t>
       </w:r>
       <w:r>
         <w:rPr>
@@ -31947,8 +34291,20 @@
           <w:szCs w:val="19"/>
           <w:lang w:val="en-US" w:eastAsia="en-US"/>
         </w:rPr>
-        <w:t xml:space="preserve">            FieldFIO.SendKeys(</w:t>
-      </w:r>
+        <w:t xml:space="preserve">            </w:t>
+      </w:r>
+      <w:proofErr w:type="gramStart"/>
+      <w:r>
+        <w:rPr>
+          <w:rFonts w:ascii="Consolas" w:eastAsiaTheme="minorHAnsi" w:hAnsi="Consolas" w:cs="Consolas"/>
+          <w:color w:val="000000"/>
+          <w:sz w:val="19"/>
+          <w:szCs w:val="19"/>
+          <w:lang w:val="en-US" w:eastAsia="en-US"/>
+        </w:rPr>
+        <w:t>FieldFIO.SendKeys(</w:t>
+      </w:r>
+      <w:proofErr w:type="gramEnd"/>
       <w:r>
         <w:rPr>
           <w:rFonts w:ascii="Consolas" w:eastAsiaTheme="minorHAnsi" w:hAnsi="Consolas" w:cs="Consolas"/>
@@ -32025,7 +34381,29 @@
           <w:szCs w:val="19"/>
           <w:lang w:val="en-US" w:eastAsia="en-US"/>
         </w:rPr>
-        <w:t xml:space="preserve">            IWebElement FieldPhone = Browser.FindElement(By.Name(</w:t>
+        <w:t xml:space="preserve">            IWebElement FieldPhone = </w:t>
+      </w:r>
+      <w:proofErr w:type="gramStart"/>
+      <w:r>
+        <w:rPr>
+          <w:rFonts w:ascii="Consolas" w:eastAsiaTheme="minorHAnsi" w:hAnsi="Consolas" w:cs="Consolas"/>
+          <w:color w:val="000000"/>
+          <w:sz w:val="19"/>
+          <w:szCs w:val="19"/>
+          <w:lang w:val="en-US" w:eastAsia="en-US"/>
+        </w:rPr>
+        <w:t>Browser.FindElement(</w:t>
+      </w:r>
+      <w:proofErr w:type="gramEnd"/>
+      <w:r>
+        <w:rPr>
+          <w:rFonts w:ascii="Consolas" w:eastAsiaTheme="minorHAnsi" w:hAnsi="Consolas" w:cs="Consolas"/>
+          <w:color w:val="000000"/>
+          <w:sz w:val="19"/>
+          <w:szCs w:val="19"/>
+          <w:lang w:val="en-US" w:eastAsia="en-US"/>
+        </w:rPr>
+        <w:t>By.Name(</w:t>
       </w:r>
       <w:r>
         <w:rPr>
@@ -32103,8 +34481,20 @@
           <w:szCs w:val="19"/>
           <w:lang w:val="en-US" w:eastAsia="en-US"/>
         </w:rPr>
-        <w:t xml:space="preserve">            FieldPhone.SendKeys(</w:t>
-      </w:r>
+        <w:t xml:space="preserve">            </w:t>
+      </w:r>
+      <w:proofErr w:type="gramStart"/>
+      <w:r>
+        <w:rPr>
+          <w:rFonts w:ascii="Consolas" w:eastAsiaTheme="minorHAnsi" w:hAnsi="Consolas" w:cs="Consolas"/>
+          <w:color w:val="000000"/>
+          <w:sz w:val="19"/>
+          <w:szCs w:val="19"/>
+          <w:lang w:val="en-US" w:eastAsia="en-US"/>
+        </w:rPr>
+        <w:t>FieldPhone.SendKeys(</w:t>
+      </w:r>
+      <w:proofErr w:type="gramEnd"/>
       <w:r>
         <w:rPr>
           <w:rFonts w:ascii="Consolas" w:eastAsiaTheme="minorHAnsi" w:hAnsi="Consolas" w:cs="Consolas"/>
@@ -32181,7 +34571,29 @@
           <w:szCs w:val="19"/>
           <w:lang w:val="en-US" w:eastAsia="en-US"/>
         </w:rPr>
-        <w:t xml:space="preserve">            IWebElement FieldEmail = Browser.FindElement(By.Name(</w:t>
+        <w:t xml:space="preserve">            IWebElement FieldEmail = </w:t>
+      </w:r>
+      <w:proofErr w:type="gramStart"/>
+      <w:r>
+        <w:rPr>
+          <w:rFonts w:ascii="Consolas" w:eastAsiaTheme="minorHAnsi" w:hAnsi="Consolas" w:cs="Consolas"/>
+          <w:color w:val="000000"/>
+          <w:sz w:val="19"/>
+          <w:szCs w:val="19"/>
+          <w:lang w:val="en-US" w:eastAsia="en-US"/>
+        </w:rPr>
+        <w:t>Browser.FindElement(</w:t>
+      </w:r>
+      <w:proofErr w:type="gramEnd"/>
+      <w:r>
+        <w:rPr>
+          <w:rFonts w:ascii="Consolas" w:eastAsiaTheme="minorHAnsi" w:hAnsi="Consolas" w:cs="Consolas"/>
+          <w:color w:val="000000"/>
+          <w:sz w:val="19"/>
+          <w:szCs w:val="19"/>
+          <w:lang w:val="en-US" w:eastAsia="en-US"/>
+        </w:rPr>
+        <w:t>By.Name(</w:t>
       </w:r>
       <w:r>
         <w:rPr>
@@ -32259,8 +34671,20 @@
           <w:szCs w:val="19"/>
           <w:lang w:val="en-US" w:eastAsia="en-US"/>
         </w:rPr>
-        <w:t xml:space="preserve">            FieldEmail.SendKeys(</w:t>
-      </w:r>
+        <w:t xml:space="preserve">            </w:t>
+      </w:r>
+      <w:proofErr w:type="gramStart"/>
+      <w:r>
+        <w:rPr>
+          <w:rFonts w:ascii="Consolas" w:eastAsiaTheme="minorHAnsi" w:hAnsi="Consolas" w:cs="Consolas"/>
+          <w:color w:val="000000"/>
+          <w:sz w:val="19"/>
+          <w:szCs w:val="19"/>
+          <w:lang w:val="en-US" w:eastAsia="en-US"/>
+        </w:rPr>
+        <w:t>FieldEmail.SendKeys(</w:t>
+      </w:r>
+      <w:proofErr w:type="gramEnd"/>
       <w:r>
         <w:rPr>
           <w:rFonts w:ascii="Consolas" w:eastAsiaTheme="minorHAnsi" w:hAnsi="Consolas" w:cs="Consolas"/>
@@ -32415,7 +34839,29 @@
           <w:szCs w:val="19"/>
           <w:lang w:val="en-US" w:eastAsia="en-US"/>
         </w:rPr>
-        <w:t xml:space="preserve">            RadioButtonCash.Click();</w:t>
+        <w:t xml:space="preserve">            </w:t>
+      </w:r>
+      <w:proofErr w:type="gramStart"/>
+      <w:r>
+        <w:rPr>
+          <w:rFonts w:ascii="Consolas" w:eastAsiaTheme="minorHAnsi" w:hAnsi="Consolas" w:cs="Consolas"/>
+          <w:color w:val="000000"/>
+          <w:sz w:val="19"/>
+          <w:szCs w:val="19"/>
+          <w:lang w:val="en-US" w:eastAsia="en-US"/>
+        </w:rPr>
+        <w:t>RadioButtonCash.Click(</w:t>
+      </w:r>
+      <w:proofErr w:type="gramEnd"/>
+      <w:r>
+        <w:rPr>
+          <w:rFonts w:ascii="Consolas" w:eastAsiaTheme="minorHAnsi" w:hAnsi="Consolas" w:cs="Consolas"/>
+          <w:color w:val="000000"/>
+          <w:sz w:val="19"/>
+          <w:szCs w:val="19"/>
+          <w:lang w:val="en-US" w:eastAsia="en-US"/>
+        </w:rPr>
+        <w:t>);</w:t>
       </w:r>
     </w:p>
     <w:p>
@@ -32551,7 +34997,29 @@
           <w:szCs w:val="19"/>
           <w:lang w:val="en-US" w:eastAsia="en-US"/>
         </w:rPr>
-        <w:t xml:space="preserve">            RadioButtonDelivery.Click();</w:t>
+        <w:t xml:space="preserve">            </w:t>
+      </w:r>
+      <w:proofErr w:type="gramStart"/>
+      <w:r>
+        <w:rPr>
+          <w:rFonts w:ascii="Consolas" w:eastAsiaTheme="minorHAnsi" w:hAnsi="Consolas" w:cs="Consolas"/>
+          <w:color w:val="000000"/>
+          <w:sz w:val="19"/>
+          <w:szCs w:val="19"/>
+          <w:lang w:val="en-US" w:eastAsia="en-US"/>
+        </w:rPr>
+        <w:t>RadioButtonDelivery.Click(</w:t>
+      </w:r>
+      <w:proofErr w:type="gramEnd"/>
+      <w:r>
+        <w:rPr>
+          <w:rFonts w:ascii="Consolas" w:eastAsiaTheme="minorHAnsi" w:hAnsi="Consolas" w:cs="Consolas"/>
+          <w:color w:val="000000"/>
+          <w:sz w:val="19"/>
+          <w:szCs w:val="19"/>
+          <w:lang w:val="en-US" w:eastAsia="en-US"/>
+        </w:rPr>
+        <w:t>);</w:t>
       </w:r>
     </w:p>
     <w:p>
@@ -32609,7 +35077,29 @@
           <w:szCs w:val="19"/>
           <w:lang w:val="en-US" w:eastAsia="en-US"/>
         </w:rPr>
-        <w:t xml:space="preserve">            IWebElement Address = Browser.FindElement(By.Name(</w:t>
+        <w:t xml:space="preserve">            IWebElement Address = </w:t>
+      </w:r>
+      <w:proofErr w:type="gramStart"/>
+      <w:r>
+        <w:rPr>
+          <w:rFonts w:ascii="Consolas" w:eastAsiaTheme="minorHAnsi" w:hAnsi="Consolas" w:cs="Consolas"/>
+          <w:color w:val="000000"/>
+          <w:sz w:val="19"/>
+          <w:szCs w:val="19"/>
+          <w:lang w:val="en-US" w:eastAsia="en-US"/>
+        </w:rPr>
+        <w:t>Browser.FindElement(</w:t>
+      </w:r>
+      <w:proofErr w:type="gramEnd"/>
+      <w:r>
+        <w:rPr>
+          <w:rFonts w:ascii="Consolas" w:eastAsiaTheme="minorHAnsi" w:hAnsi="Consolas" w:cs="Consolas"/>
+          <w:color w:val="000000"/>
+          <w:sz w:val="19"/>
+          <w:szCs w:val="19"/>
+          <w:lang w:val="en-US" w:eastAsia="en-US"/>
+        </w:rPr>
+        <w:t>By.Name(</w:t>
       </w:r>
       <w:r>
         <w:rPr>
@@ -32687,8 +35177,20 @@
           <w:szCs w:val="19"/>
           <w:lang w:val="en-US" w:eastAsia="en-US"/>
         </w:rPr>
-        <w:t xml:space="preserve">            Address.SendKeys(</w:t>
-      </w:r>
+        <w:t xml:space="preserve">            </w:t>
+      </w:r>
+      <w:proofErr w:type="gramStart"/>
+      <w:r>
+        <w:rPr>
+          <w:rFonts w:ascii="Consolas" w:eastAsiaTheme="minorHAnsi" w:hAnsi="Consolas" w:cs="Consolas"/>
+          <w:color w:val="000000"/>
+          <w:sz w:val="19"/>
+          <w:szCs w:val="19"/>
+          <w:lang w:val="en-US" w:eastAsia="en-US"/>
+        </w:rPr>
+        <w:t>Address.SendKeys(</w:t>
+      </w:r>
+      <w:proofErr w:type="gramEnd"/>
       <w:r>
         <w:rPr>
           <w:rFonts w:ascii="Consolas" w:eastAsiaTheme="minorHAnsi" w:hAnsi="Consolas" w:cs="Consolas"/>
@@ -32765,7 +35267,29 @@
           <w:szCs w:val="19"/>
           <w:lang w:val="en-US" w:eastAsia="en-US"/>
         </w:rPr>
-        <w:t xml:space="preserve">            IWebElement TicketOrderComment = Browser.FindElement(By.Name(</w:t>
+        <w:t xml:space="preserve">            IWebElement TicketOrderComment = </w:t>
+      </w:r>
+      <w:proofErr w:type="gramStart"/>
+      <w:r>
+        <w:rPr>
+          <w:rFonts w:ascii="Consolas" w:eastAsiaTheme="minorHAnsi" w:hAnsi="Consolas" w:cs="Consolas"/>
+          <w:color w:val="000000"/>
+          <w:sz w:val="19"/>
+          <w:szCs w:val="19"/>
+          <w:lang w:val="en-US" w:eastAsia="en-US"/>
+        </w:rPr>
+        <w:t>Browser.FindElement(</w:t>
+      </w:r>
+      <w:proofErr w:type="gramEnd"/>
+      <w:r>
+        <w:rPr>
+          <w:rFonts w:ascii="Consolas" w:eastAsiaTheme="minorHAnsi" w:hAnsi="Consolas" w:cs="Consolas"/>
+          <w:color w:val="000000"/>
+          <w:sz w:val="19"/>
+          <w:szCs w:val="19"/>
+          <w:lang w:val="en-US" w:eastAsia="en-US"/>
+        </w:rPr>
+        <w:t>By.Name(</w:t>
       </w:r>
       <w:r>
         <w:rPr>
@@ -32843,8 +35367,20 @@
           <w:szCs w:val="19"/>
           <w:lang w:val="en-US" w:eastAsia="en-US"/>
         </w:rPr>
-        <w:t xml:space="preserve">            TicketOrderComment.SendKeys(</w:t>
-      </w:r>
+        <w:t xml:space="preserve">            </w:t>
+      </w:r>
+      <w:proofErr w:type="gramStart"/>
+      <w:r>
+        <w:rPr>
+          <w:rFonts w:ascii="Consolas" w:eastAsiaTheme="minorHAnsi" w:hAnsi="Consolas" w:cs="Consolas"/>
+          <w:color w:val="000000"/>
+          <w:sz w:val="19"/>
+          <w:szCs w:val="19"/>
+          <w:lang w:val="en-US" w:eastAsia="en-US"/>
+        </w:rPr>
+        <w:t>TicketOrderComment.SendKeys(</w:t>
+      </w:r>
+      <w:proofErr w:type="gramEnd"/>
       <w:r>
         <w:rPr>
           <w:rFonts w:ascii="Consolas" w:eastAsiaTheme="minorHAnsi" w:hAnsi="Consolas" w:cs="Consolas"/>
@@ -32921,7 +35457,29 @@
           <w:szCs w:val="19"/>
           <w:lang w:val="en-US" w:eastAsia="en-US"/>
         </w:rPr>
-        <w:t xml:space="preserve">            IWebElement ButtonSend = Browser.FindElement(By.XPath(</w:t>
+        <w:t xml:space="preserve">            IWebElement ButtonSend = </w:t>
+      </w:r>
+      <w:proofErr w:type="gramStart"/>
+      <w:r>
+        <w:rPr>
+          <w:rFonts w:ascii="Consolas" w:eastAsiaTheme="minorHAnsi" w:hAnsi="Consolas" w:cs="Consolas"/>
+          <w:color w:val="000000"/>
+          <w:sz w:val="19"/>
+          <w:szCs w:val="19"/>
+          <w:lang w:val="en-US" w:eastAsia="en-US"/>
+        </w:rPr>
+        <w:t>Browser.FindElement(</w:t>
+      </w:r>
+      <w:proofErr w:type="gramEnd"/>
+      <w:r>
+        <w:rPr>
+          <w:rFonts w:ascii="Consolas" w:eastAsiaTheme="minorHAnsi" w:hAnsi="Consolas" w:cs="Consolas"/>
+          <w:color w:val="000000"/>
+          <w:sz w:val="19"/>
+          <w:szCs w:val="19"/>
+          <w:lang w:val="en-US" w:eastAsia="en-US"/>
+        </w:rPr>
+        <w:t>By.XPath(</w:t>
       </w:r>
       <w:r>
         <w:rPr>
@@ -33009,7 +35567,29 @@
           <w:szCs w:val="19"/>
           <w:lang w:val="en-US" w:eastAsia="en-US"/>
         </w:rPr>
-        <w:t>//ButtonSend.Click();</w:t>
+        <w:t>//</w:t>
+      </w:r>
+      <w:proofErr w:type="gramStart"/>
+      <w:r>
+        <w:rPr>
+          <w:rFonts w:ascii="Consolas" w:eastAsiaTheme="minorHAnsi" w:hAnsi="Consolas" w:cs="Consolas"/>
+          <w:color w:val="008000"/>
+          <w:sz w:val="19"/>
+          <w:szCs w:val="19"/>
+          <w:lang w:val="en-US" w:eastAsia="en-US"/>
+        </w:rPr>
+        <w:t>ButtonSend.Click(</w:t>
+      </w:r>
+      <w:proofErr w:type="gramEnd"/>
+      <w:r>
+        <w:rPr>
+          <w:rFonts w:ascii="Consolas" w:eastAsiaTheme="minorHAnsi" w:hAnsi="Consolas" w:cs="Consolas"/>
+          <w:color w:val="008000"/>
+          <w:sz w:val="19"/>
+          <w:szCs w:val="19"/>
+          <w:lang w:val="en-US" w:eastAsia="en-US"/>
+        </w:rPr>
+        <w:t>);</w:t>
       </w:r>
     </w:p>
     <w:p>
@@ -33125,6 +35705,7 @@
         </w:rPr>
         <w:t xml:space="preserve">        </w:t>
       </w:r>
+      <w:proofErr w:type="gramStart"/>
       <w:r>
         <w:rPr>
           <w:rFonts w:ascii="Consolas" w:eastAsiaTheme="minorHAnsi" w:hAnsi="Consolas" w:cs="Consolas"/>
@@ -33135,6 +35716,7 @@
         </w:rPr>
         <w:t>public</w:t>
       </w:r>
+      <w:proofErr w:type="gramEnd"/>
       <w:r>
         <w:rPr>
           <w:rFonts w:ascii="Consolas" w:eastAsiaTheme="minorHAnsi" w:hAnsi="Consolas" w:cs="Consolas"/>
@@ -33245,7 +35827,29 @@
           <w:szCs w:val="19"/>
           <w:lang w:val="en-US" w:eastAsia="en-US"/>
         </w:rPr>
-        <w:t xml:space="preserve">            IWebElement InputPassword = Browser.FindElement(By.Id(</w:t>
+        <w:t xml:space="preserve">            IWebElement InputPassword = </w:t>
+      </w:r>
+      <w:proofErr w:type="gramStart"/>
+      <w:r>
+        <w:rPr>
+          <w:rFonts w:ascii="Consolas" w:eastAsiaTheme="minorHAnsi" w:hAnsi="Consolas" w:cs="Consolas"/>
+          <w:color w:val="000000"/>
+          <w:sz w:val="19"/>
+          <w:szCs w:val="19"/>
+          <w:lang w:val="en-US" w:eastAsia="en-US"/>
+        </w:rPr>
+        <w:t>Browser.FindElement(</w:t>
+      </w:r>
+      <w:proofErr w:type="gramEnd"/>
+      <w:r>
+        <w:rPr>
+          <w:rFonts w:ascii="Consolas" w:eastAsiaTheme="minorHAnsi" w:hAnsi="Consolas" w:cs="Consolas"/>
+          <w:color w:val="000000"/>
+          <w:sz w:val="19"/>
+          <w:szCs w:val="19"/>
+          <w:lang w:val="en-US" w:eastAsia="en-US"/>
+        </w:rPr>
+        <w:t>By.Id(</w:t>
       </w:r>
       <w:r>
         <w:rPr>
@@ -33323,8 +35927,20 @@
           <w:szCs w:val="19"/>
           <w:lang w:val="en-US" w:eastAsia="en-US"/>
         </w:rPr>
-        <w:t xml:space="preserve">            InputPassword.SendKeys(</w:t>
-      </w:r>
+        <w:t xml:space="preserve">            </w:t>
+      </w:r>
+      <w:proofErr w:type="gramStart"/>
+      <w:r>
+        <w:rPr>
+          <w:rFonts w:ascii="Consolas" w:eastAsiaTheme="minorHAnsi" w:hAnsi="Consolas" w:cs="Consolas"/>
+          <w:color w:val="000000"/>
+          <w:sz w:val="19"/>
+          <w:szCs w:val="19"/>
+          <w:lang w:val="en-US" w:eastAsia="en-US"/>
+        </w:rPr>
+        <w:t>InputPassword.SendKeys(</w:t>
+      </w:r>
+      <w:proofErr w:type="gramEnd"/>
       <w:r>
         <w:rPr>
           <w:rFonts w:ascii="Consolas" w:eastAsiaTheme="minorHAnsi" w:hAnsi="Consolas" w:cs="Consolas"/>
@@ -33401,7 +36017,29 @@
           <w:szCs w:val="19"/>
           <w:lang w:val="en-US" w:eastAsia="en-US"/>
         </w:rPr>
-        <w:t xml:space="preserve">            IWebElement LinkFilmGays = Browser.FindElement(By.PartialLinkText(</w:t>
+        <w:t xml:space="preserve">            IWebElement LinkFilmGays = </w:t>
+      </w:r>
+      <w:proofErr w:type="gramStart"/>
+      <w:r>
+        <w:rPr>
+          <w:rFonts w:ascii="Consolas" w:eastAsiaTheme="minorHAnsi" w:hAnsi="Consolas" w:cs="Consolas"/>
+          <w:color w:val="000000"/>
+          <w:sz w:val="19"/>
+          <w:szCs w:val="19"/>
+          <w:lang w:val="en-US" w:eastAsia="en-US"/>
+        </w:rPr>
+        <w:t>Browser.FindElement(</w:t>
+      </w:r>
+      <w:proofErr w:type="gramEnd"/>
+      <w:r>
+        <w:rPr>
+          <w:rFonts w:ascii="Consolas" w:eastAsiaTheme="minorHAnsi" w:hAnsi="Consolas" w:cs="Consolas"/>
+          <w:color w:val="000000"/>
+          <w:sz w:val="19"/>
+          <w:szCs w:val="19"/>
+          <w:lang w:val="en-US" w:eastAsia="en-US"/>
+        </w:rPr>
+        <w:t>By.PartialLinkText(</w:t>
       </w:r>
       <w:r>
         <w:rPr>
@@ -33479,7 +36117,29 @@
           <w:szCs w:val="19"/>
           <w:lang w:val="en-US" w:eastAsia="en-US"/>
         </w:rPr>
-        <w:t xml:space="preserve">            LinkFilmGays.Click();</w:t>
+        <w:t xml:space="preserve">            </w:t>
+      </w:r>
+      <w:proofErr w:type="gramStart"/>
+      <w:r>
+        <w:rPr>
+          <w:rFonts w:ascii="Consolas" w:eastAsiaTheme="minorHAnsi" w:hAnsi="Consolas" w:cs="Consolas"/>
+          <w:color w:val="000000"/>
+          <w:sz w:val="19"/>
+          <w:szCs w:val="19"/>
+          <w:lang w:val="en-US" w:eastAsia="en-US"/>
+        </w:rPr>
+        <w:t>LinkFilmGays.Click(</w:t>
+      </w:r>
+      <w:proofErr w:type="gramEnd"/>
+      <w:r>
+        <w:rPr>
+          <w:rFonts w:ascii="Consolas" w:eastAsiaTheme="minorHAnsi" w:hAnsi="Consolas" w:cs="Consolas"/>
+          <w:color w:val="000000"/>
+          <w:sz w:val="19"/>
+          <w:szCs w:val="19"/>
+          <w:lang w:val="en-US" w:eastAsia="en-US"/>
+        </w:rPr>
+        <w:t>);</w:t>
       </w:r>
     </w:p>
     <w:p>
@@ -33537,7 +36197,29 @@
           <w:szCs w:val="19"/>
           <w:lang w:val="en-US" w:eastAsia="en-US"/>
         </w:rPr>
-        <w:t xml:space="preserve">            IWebElement ButtonNewReview = Browser.FindElement(By.XPath(</w:t>
+        <w:t xml:space="preserve">            IWebElement ButtonNewReview = </w:t>
+      </w:r>
+      <w:proofErr w:type="gramStart"/>
+      <w:r>
+        <w:rPr>
+          <w:rFonts w:ascii="Consolas" w:eastAsiaTheme="minorHAnsi" w:hAnsi="Consolas" w:cs="Consolas"/>
+          <w:color w:val="000000"/>
+          <w:sz w:val="19"/>
+          <w:szCs w:val="19"/>
+          <w:lang w:val="en-US" w:eastAsia="en-US"/>
+        </w:rPr>
+        <w:t>Browser.FindElement(</w:t>
+      </w:r>
+      <w:proofErr w:type="gramEnd"/>
+      <w:r>
+        <w:rPr>
+          <w:rFonts w:ascii="Consolas" w:eastAsiaTheme="minorHAnsi" w:hAnsi="Consolas" w:cs="Consolas"/>
+          <w:color w:val="000000"/>
+          <w:sz w:val="19"/>
+          <w:szCs w:val="19"/>
+          <w:lang w:val="en-US" w:eastAsia="en-US"/>
+        </w:rPr>
+        <w:t>By.XPath(</w:t>
       </w:r>
       <w:r>
         <w:rPr>
@@ -33615,7 +36297,29 @@
           <w:szCs w:val="19"/>
           <w:lang w:val="en-US" w:eastAsia="en-US"/>
         </w:rPr>
-        <w:t xml:space="preserve">            ButtonNewReview.Click();</w:t>
+        <w:t xml:space="preserve">            </w:t>
+      </w:r>
+      <w:proofErr w:type="gramStart"/>
+      <w:r>
+        <w:rPr>
+          <w:rFonts w:ascii="Consolas" w:eastAsiaTheme="minorHAnsi" w:hAnsi="Consolas" w:cs="Consolas"/>
+          <w:color w:val="000000"/>
+          <w:sz w:val="19"/>
+          <w:szCs w:val="19"/>
+          <w:lang w:val="en-US" w:eastAsia="en-US"/>
+        </w:rPr>
+        <w:t>ButtonNewReview.Click(</w:t>
+      </w:r>
+      <w:proofErr w:type="gramEnd"/>
+      <w:r>
+        <w:rPr>
+          <w:rFonts w:ascii="Consolas" w:eastAsiaTheme="minorHAnsi" w:hAnsi="Consolas" w:cs="Consolas"/>
+          <w:color w:val="000000"/>
+          <w:sz w:val="19"/>
+          <w:szCs w:val="19"/>
+          <w:lang w:val="en-US" w:eastAsia="en-US"/>
+        </w:rPr>
+        <w:t>);</w:t>
       </w:r>
     </w:p>
     <w:p>
@@ -33673,7 +36377,29 @@
           <w:szCs w:val="19"/>
           <w:lang w:val="en-US" w:eastAsia="en-US"/>
         </w:rPr>
-        <w:t xml:space="preserve">            IWebElement FieldFIO = Browser.FindElement(By.Name(</w:t>
+        <w:t xml:space="preserve">            IWebElement FieldFIO = </w:t>
+      </w:r>
+      <w:proofErr w:type="gramStart"/>
+      <w:r>
+        <w:rPr>
+          <w:rFonts w:ascii="Consolas" w:eastAsiaTheme="minorHAnsi" w:hAnsi="Consolas" w:cs="Consolas"/>
+          <w:color w:val="000000"/>
+          <w:sz w:val="19"/>
+          <w:szCs w:val="19"/>
+          <w:lang w:val="en-US" w:eastAsia="en-US"/>
+        </w:rPr>
+        <w:t>Browser.FindElement(</w:t>
+      </w:r>
+      <w:proofErr w:type="gramEnd"/>
+      <w:r>
+        <w:rPr>
+          <w:rFonts w:ascii="Consolas" w:eastAsiaTheme="minorHAnsi" w:hAnsi="Consolas" w:cs="Consolas"/>
+          <w:color w:val="000000"/>
+          <w:sz w:val="19"/>
+          <w:szCs w:val="19"/>
+          <w:lang w:val="en-US" w:eastAsia="en-US"/>
+        </w:rPr>
+        <w:t>By.Name(</w:t>
       </w:r>
       <w:r>
         <w:rPr>
@@ -33751,8 +36477,20 @@
           <w:szCs w:val="19"/>
           <w:lang w:val="en-US" w:eastAsia="en-US"/>
         </w:rPr>
-        <w:t xml:space="preserve">            FieldFIO.SendKeys(</w:t>
-      </w:r>
+        <w:t xml:space="preserve">            </w:t>
+      </w:r>
+      <w:proofErr w:type="gramStart"/>
+      <w:r>
+        <w:rPr>
+          <w:rFonts w:ascii="Consolas" w:eastAsiaTheme="minorHAnsi" w:hAnsi="Consolas" w:cs="Consolas"/>
+          <w:color w:val="000000"/>
+          <w:sz w:val="19"/>
+          <w:szCs w:val="19"/>
+          <w:lang w:val="en-US" w:eastAsia="en-US"/>
+        </w:rPr>
+        <w:t>FieldFIO.SendKeys(</w:t>
+      </w:r>
+      <w:proofErr w:type="gramEnd"/>
       <w:r>
         <w:rPr>
           <w:rFonts w:ascii="Consolas" w:eastAsiaTheme="minorHAnsi" w:hAnsi="Consolas" w:cs="Consolas"/>
@@ -33829,7 +36567,29 @@
           <w:szCs w:val="19"/>
           <w:lang w:val="en-US" w:eastAsia="en-US"/>
         </w:rPr>
-        <w:t xml:space="preserve">            IWebElement FieldEmail = Browser.FindElement(By.Name(</w:t>
+        <w:t xml:space="preserve">            IWebElement FieldEmail = </w:t>
+      </w:r>
+      <w:proofErr w:type="gramStart"/>
+      <w:r>
+        <w:rPr>
+          <w:rFonts w:ascii="Consolas" w:eastAsiaTheme="minorHAnsi" w:hAnsi="Consolas" w:cs="Consolas"/>
+          <w:color w:val="000000"/>
+          <w:sz w:val="19"/>
+          <w:szCs w:val="19"/>
+          <w:lang w:val="en-US" w:eastAsia="en-US"/>
+        </w:rPr>
+        <w:t>Browser.FindElement(</w:t>
+      </w:r>
+      <w:proofErr w:type="gramEnd"/>
+      <w:r>
+        <w:rPr>
+          <w:rFonts w:ascii="Consolas" w:eastAsiaTheme="minorHAnsi" w:hAnsi="Consolas" w:cs="Consolas"/>
+          <w:color w:val="000000"/>
+          <w:sz w:val="19"/>
+          <w:szCs w:val="19"/>
+          <w:lang w:val="en-US" w:eastAsia="en-US"/>
+        </w:rPr>
+        <w:t>By.Name(</w:t>
       </w:r>
       <w:r>
         <w:rPr>
@@ -33907,8 +36667,20 @@
           <w:szCs w:val="19"/>
           <w:lang w:val="en-US" w:eastAsia="en-US"/>
         </w:rPr>
-        <w:t xml:space="preserve">            FieldEmail.SendKeys(</w:t>
-      </w:r>
+        <w:t xml:space="preserve">            </w:t>
+      </w:r>
+      <w:proofErr w:type="gramStart"/>
+      <w:r>
+        <w:rPr>
+          <w:rFonts w:ascii="Consolas" w:eastAsiaTheme="minorHAnsi" w:hAnsi="Consolas" w:cs="Consolas"/>
+          <w:color w:val="000000"/>
+          <w:sz w:val="19"/>
+          <w:szCs w:val="19"/>
+          <w:lang w:val="en-US" w:eastAsia="en-US"/>
+        </w:rPr>
+        <w:t>FieldEmail.SendKeys(</w:t>
+      </w:r>
+      <w:proofErr w:type="gramEnd"/>
       <w:r>
         <w:rPr>
           <w:rFonts w:ascii="Consolas" w:eastAsiaTheme="minorHAnsi" w:hAnsi="Consolas" w:cs="Consolas"/>
@@ -33985,7 +36757,29 @@
           <w:szCs w:val="19"/>
           <w:lang w:val="en-US" w:eastAsia="en-US"/>
         </w:rPr>
-        <w:t xml:space="preserve">            IWebElement ButtonOneStar = Browser.FindElement(By.XPath(</w:t>
+        <w:t xml:space="preserve">            IWebElement ButtonOneStar = </w:t>
+      </w:r>
+      <w:proofErr w:type="gramStart"/>
+      <w:r>
+        <w:rPr>
+          <w:rFonts w:ascii="Consolas" w:eastAsiaTheme="minorHAnsi" w:hAnsi="Consolas" w:cs="Consolas"/>
+          <w:color w:val="000000"/>
+          <w:sz w:val="19"/>
+          <w:szCs w:val="19"/>
+          <w:lang w:val="en-US" w:eastAsia="en-US"/>
+        </w:rPr>
+        <w:t>Browser.FindElement(</w:t>
+      </w:r>
+      <w:proofErr w:type="gramEnd"/>
+      <w:r>
+        <w:rPr>
+          <w:rFonts w:ascii="Consolas" w:eastAsiaTheme="minorHAnsi" w:hAnsi="Consolas" w:cs="Consolas"/>
+          <w:color w:val="000000"/>
+          <w:sz w:val="19"/>
+          <w:szCs w:val="19"/>
+          <w:lang w:val="en-US" w:eastAsia="en-US"/>
+        </w:rPr>
+        <w:t>By.XPath(</w:t>
       </w:r>
       <w:r>
         <w:rPr>
@@ -34063,7 +36857,29 @@
           <w:szCs w:val="19"/>
           <w:lang w:val="en-US" w:eastAsia="en-US"/>
         </w:rPr>
-        <w:t xml:space="preserve">            ButtonOneStar.Click();</w:t>
+        <w:t xml:space="preserve">            </w:t>
+      </w:r>
+      <w:proofErr w:type="gramStart"/>
+      <w:r>
+        <w:rPr>
+          <w:rFonts w:ascii="Consolas" w:eastAsiaTheme="minorHAnsi" w:hAnsi="Consolas" w:cs="Consolas"/>
+          <w:color w:val="000000"/>
+          <w:sz w:val="19"/>
+          <w:szCs w:val="19"/>
+          <w:lang w:val="en-US" w:eastAsia="en-US"/>
+        </w:rPr>
+        <w:t>ButtonOneStar.Click(</w:t>
+      </w:r>
+      <w:proofErr w:type="gramEnd"/>
+      <w:r>
+        <w:rPr>
+          <w:rFonts w:ascii="Consolas" w:eastAsiaTheme="minorHAnsi" w:hAnsi="Consolas" w:cs="Consolas"/>
+          <w:color w:val="000000"/>
+          <w:sz w:val="19"/>
+          <w:szCs w:val="19"/>
+          <w:lang w:val="en-US" w:eastAsia="en-US"/>
+        </w:rPr>
+        <w:t>);</w:t>
       </w:r>
     </w:p>
     <w:p>
@@ -34199,7 +37015,29 @@
           <w:szCs w:val="19"/>
           <w:lang w:val="en-US" w:eastAsia="en-US"/>
         </w:rPr>
-        <w:t xml:space="preserve">            RadioButtonMoreThanOneYear.Click();</w:t>
+        <w:t xml:space="preserve">            </w:t>
+      </w:r>
+      <w:proofErr w:type="gramStart"/>
+      <w:r>
+        <w:rPr>
+          <w:rFonts w:ascii="Consolas" w:eastAsiaTheme="minorHAnsi" w:hAnsi="Consolas" w:cs="Consolas"/>
+          <w:color w:val="000000"/>
+          <w:sz w:val="19"/>
+          <w:szCs w:val="19"/>
+          <w:lang w:val="en-US" w:eastAsia="en-US"/>
+        </w:rPr>
+        <w:t>RadioButtonMoreThanOneYear.Click(</w:t>
+      </w:r>
+      <w:proofErr w:type="gramEnd"/>
+      <w:r>
+        <w:rPr>
+          <w:rFonts w:ascii="Consolas" w:eastAsiaTheme="minorHAnsi" w:hAnsi="Consolas" w:cs="Consolas"/>
+          <w:color w:val="000000"/>
+          <w:sz w:val="19"/>
+          <w:szCs w:val="19"/>
+          <w:lang w:val="en-US" w:eastAsia="en-US"/>
+        </w:rPr>
+        <w:t>);</w:t>
       </w:r>
     </w:p>
     <w:p>
@@ -34257,7 +37095,29 @@
           <w:szCs w:val="19"/>
           <w:lang w:val="en-US" w:eastAsia="en-US"/>
         </w:rPr>
-        <w:t xml:space="preserve">            IWebElement FieldPros = Browser.FindElement(By.Name(</w:t>
+        <w:t xml:space="preserve">            IWebElement FieldPros = </w:t>
+      </w:r>
+      <w:proofErr w:type="gramStart"/>
+      <w:r>
+        <w:rPr>
+          <w:rFonts w:ascii="Consolas" w:eastAsiaTheme="minorHAnsi" w:hAnsi="Consolas" w:cs="Consolas"/>
+          <w:color w:val="000000"/>
+          <w:sz w:val="19"/>
+          <w:szCs w:val="19"/>
+          <w:lang w:val="en-US" w:eastAsia="en-US"/>
+        </w:rPr>
+        <w:t>Browser.FindElement(</w:t>
+      </w:r>
+      <w:proofErr w:type="gramEnd"/>
+      <w:r>
+        <w:rPr>
+          <w:rFonts w:ascii="Consolas" w:eastAsiaTheme="minorHAnsi" w:hAnsi="Consolas" w:cs="Consolas"/>
+          <w:color w:val="000000"/>
+          <w:sz w:val="19"/>
+          <w:szCs w:val="19"/>
+          <w:lang w:val="en-US" w:eastAsia="en-US"/>
+        </w:rPr>
+        <w:t>By.Name(</w:t>
       </w:r>
       <w:r>
         <w:rPr>
@@ -34335,8 +37195,20 @@
           <w:szCs w:val="19"/>
           <w:lang w:val="en-US" w:eastAsia="en-US"/>
         </w:rPr>
-        <w:t xml:space="preserve">            FieldPros.SendKeys(</w:t>
-      </w:r>
+        <w:t xml:space="preserve">            </w:t>
+      </w:r>
+      <w:proofErr w:type="gramStart"/>
+      <w:r>
+        <w:rPr>
+          <w:rFonts w:ascii="Consolas" w:eastAsiaTheme="minorHAnsi" w:hAnsi="Consolas" w:cs="Consolas"/>
+          <w:color w:val="000000"/>
+          <w:sz w:val="19"/>
+          <w:szCs w:val="19"/>
+          <w:lang w:val="en-US" w:eastAsia="en-US"/>
+        </w:rPr>
+        <w:t>FieldPros.SendKeys(</w:t>
+      </w:r>
+      <w:proofErr w:type="gramEnd"/>
       <w:r>
         <w:rPr>
           <w:rFonts w:ascii="Consolas" w:eastAsiaTheme="minorHAnsi" w:hAnsi="Consolas" w:cs="Consolas"/>
@@ -34413,7 +37285,29 @@
           <w:szCs w:val="19"/>
           <w:lang w:val="en-US" w:eastAsia="en-US"/>
         </w:rPr>
-        <w:t xml:space="preserve">            IWebElement FieldCons = Browser.FindElement(By.Name(</w:t>
+        <w:t xml:space="preserve">            IWebElement FieldCons = </w:t>
+      </w:r>
+      <w:proofErr w:type="gramStart"/>
+      <w:r>
+        <w:rPr>
+          <w:rFonts w:ascii="Consolas" w:eastAsiaTheme="minorHAnsi" w:hAnsi="Consolas" w:cs="Consolas"/>
+          <w:color w:val="000000"/>
+          <w:sz w:val="19"/>
+          <w:szCs w:val="19"/>
+          <w:lang w:val="en-US" w:eastAsia="en-US"/>
+        </w:rPr>
+        <w:t>Browser.FindElement(</w:t>
+      </w:r>
+      <w:proofErr w:type="gramEnd"/>
+      <w:r>
+        <w:rPr>
+          <w:rFonts w:ascii="Consolas" w:eastAsiaTheme="minorHAnsi" w:hAnsi="Consolas" w:cs="Consolas"/>
+          <w:color w:val="000000"/>
+          <w:sz w:val="19"/>
+          <w:szCs w:val="19"/>
+          <w:lang w:val="en-US" w:eastAsia="en-US"/>
+        </w:rPr>
+        <w:t>By.Name(</w:t>
       </w:r>
       <w:r>
         <w:rPr>
@@ -34491,8 +37385,20 @@
           <w:szCs w:val="19"/>
           <w:lang w:val="en-US" w:eastAsia="en-US"/>
         </w:rPr>
-        <w:t xml:space="preserve">            FieldCons.SendKeys(</w:t>
-      </w:r>
+        <w:t xml:space="preserve">            </w:t>
+      </w:r>
+      <w:proofErr w:type="gramStart"/>
+      <w:r>
+        <w:rPr>
+          <w:rFonts w:ascii="Consolas" w:eastAsiaTheme="minorHAnsi" w:hAnsi="Consolas" w:cs="Consolas"/>
+          <w:color w:val="000000"/>
+          <w:sz w:val="19"/>
+          <w:szCs w:val="19"/>
+          <w:lang w:val="en-US" w:eastAsia="en-US"/>
+        </w:rPr>
+        <w:t>FieldCons.SendKeys(</w:t>
+      </w:r>
+      <w:proofErr w:type="gramEnd"/>
       <w:r>
         <w:rPr>
           <w:rFonts w:ascii="Consolas" w:eastAsiaTheme="minorHAnsi" w:hAnsi="Consolas" w:cs="Consolas"/>
@@ -34569,7 +37475,29 @@
           <w:szCs w:val="19"/>
           <w:lang w:val="en-US" w:eastAsia="en-US"/>
         </w:rPr>
-        <w:t xml:space="preserve">            IWebElement FieldComment = Browser.FindElement(By.Name(</w:t>
+        <w:t xml:space="preserve">            IWebElement FieldComment = </w:t>
+      </w:r>
+      <w:proofErr w:type="gramStart"/>
+      <w:r>
+        <w:rPr>
+          <w:rFonts w:ascii="Consolas" w:eastAsiaTheme="minorHAnsi" w:hAnsi="Consolas" w:cs="Consolas"/>
+          <w:color w:val="000000"/>
+          <w:sz w:val="19"/>
+          <w:szCs w:val="19"/>
+          <w:lang w:val="en-US" w:eastAsia="en-US"/>
+        </w:rPr>
+        <w:t>Browser.FindElement(</w:t>
+      </w:r>
+      <w:proofErr w:type="gramEnd"/>
+      <w:r>
+        <w:rPr>
+          <w:rFonts w:ascii="Consolas" w:eastAsiaTheme="minorHAnsi" w:hAnsi="Consolas" w:cs="Consolas"/>
+          <w:color w:val="000000"/>
+          <w:sz w:val="19"/>
+          <w:szCs w:val="19"/>
+          <w:lang w:val="en-US" w:eastAsia="en-US"/>
+        </w:rPr>
+        <w:t>By.Name(</w:t>
       </w:r>
       <w:r>
         <w:rPr>
@@ -34647,8 +37575,20 @@
           <w:szCs w:val="19"/>
           <w:lang w:val="en-US" w:eastAsia="en-US"/>
         </w:rPr>
-        <w:t xml:space="preserve">            FieldComment.SendKeys(</w:t>
-      </w:r>
+        <w:t xml:space="preserve">            </w:t>
+      </w:r>
+      <w:proofErr w:type="gramStart"/>
+      <w:r>
+        <w:rPr>
+          <w:rFonts w:ascii="Consolas" w:eastAsiaTheme="minorHAnsi" w:hAnsi="Consolas" w:cs="Consolas"/>
+          <w:color w:val="000000"/>
+          <w:sz w:val="19"/>
+          <w:szCs w:val="19"/>
+          <w:lang w:val="en-US" w:eastAsia="en-US"/>
+        </w:rPr>
+        <w:t>FieldComment.SendKeys(</w:t>
+      </w:r>
+      <w:proofErr w:type="gramEnd"/>
       <w:r>
         <w:rPr>
           <w:rFonts w:ascii="Consolas" w:eastAsiaTheme="minorHAnsi" w:hAnsi="Consolas" w:cs="Consolas"/>
@@ -34769,7 +37709,29 @@
           <w:szCs w:val="19"/>
           <w:lang w:val="en-US" w:eastAsia="en-US"/>
         </w:rPr>
-        <w:t xml:space="preserve">            IWebElement ButtonAddReview = Browser.FindElement(By.Name(</w:t>
+        <w:t xml:space="preserve">            IWebElement ButtonAddReview = </w:t>
+      </w:r>
+      <w:proofErr w:type="gramStart"/>
+      <w:r>
+        <w:rPr>
+          <w:rFonts w:ascii="Consolas" w:eastAsiaTheme="minorHAnsi" w:hAnsi="Consolas" w:cs="Consolas"/>
+          <w:color w:val="000000"/>
+          <w:sz w:val="19"/>
+          <w:szCs w:val="19"/>
+          <w:lang w:val="en-US" w:eastAsia="en-US"/>
+        </w:rPr>
+        <w:t>Browser.FindElement(</w:t>
+      </w:r>
+      <w:proofErr w:type="gramEnd"/>
+      <w:r>
+        <w:rPr>
+          <w:rFonts w:ascii="Consolas" w:eastAsiaTheme="minorHAnsi" w:hAnsi="Consolas" w:cs="Consolas"/>
+          <w:color w:val="000000"/>
+          <w:sz w:val="19"/>
+          <w:szCs w:val="19"/>
+          <w:lang w:val="en-US" w:eastAsia="en-US"/>
+        </w:rPr>
+        <w:t>By.Name(</w:t>
       </w:r>
       <w:r>
         <w:rPr>
@@ -34857,7 +37819,29 @@
           <w:szCs w:val="19"/>
           <w:lang w:val="en-US" w:eastAsia="en-US"/>
         </w:rPr>
-        <w:t>//ButtonAddReview.Click();</w:t>
+        <w:t>//</w:t>
+      </w:r>
+      <w:proofErr w:type="gramStart"/>
+      <w:r>
+        <w:rPr>
+          <w:rFonts w:ascii="Consolas" w:eastAsiaTheme="minorHAnsi" w:hAnsi="Consolas" w:cs="Consolas"/>
+          <w:color w:val="008000"/>
+          <w:sz w:val="19"/>
+          <w:szCs w:val="19"/>
+          <w:lang w:val="en-US" w:eastAsia="en-US"/>
+        </w:rPr>
+        <w:t>ButtonAddReview.Click(</w:t>
+      </w:r>
+      <w:proofErr w:type="gramEnd"/>
+      <w:r>
+        <w:rPr>
+          <w:rFonts w:ascii="Consolas" w:eastAsiaTheme="minorHAnsi" w:hAnsi="Consolas" w:cs="Consolas"/>
+          <w:color w:val="008000"/>
+          <w:sz w:val="19"/>
+          <w:szCs w:val="19"/>
+          <w:lang w:val="en-US" w:eastAsia="en-US"/>
+        </w:rPr>
+        <w:t>);</w:t>
       </w:r>
     </w:p>
     <w:p>
@@ -34945,6 +37929,7 @@
         </w:rPr>
         <w:t xml:space="preserve">        </w:t>
       </w:r>
+      <w:proofErr w:type="gramStart"/>
       <w:r>
         <w:rPr>
           <w:rFonts w:ascii="Consolas" w:eastAsiaTheme="minorHAnsi" w:hAnsi="Consolas" w:cs="Consolas"/>
@@ -34955,6 +37940,7 @@
         </w:rPr>
         <w:t>public</w:t>
       </w:r>
+      <w:proofErr w:type="gramEnd"/>
       <w:r>
         <w:rPr>
           <w:rFonts w:ascii="Consolas" w:eastAsiaTheme="minorHAnsi" w:hAnsi="Consolas" w:cs="Consolas"/>
@@ -35065,7 +38051,29 @@
           <w:szCs w:val="19"/>
           <w:lang w:val="en-US" w:eastAsia="en-US"/>
         </w:rPr>
-        <w:t xml:space="preserve">            System.Threading.Thread.Sleep(3000);</w:t>
+        <w:t xml:space="preserve">            </w:t>
+      </w:r>
+      <w:proofErr w:type="gramStart"/>
+      <w:r>
+        <w:rPr>
+          <w:rFonts w:ascii="Consolas" w:eastAsiaTheme="minorHAnsi" w:hAnsi="Consolas" w:cs="Consolas"/>
+          <w:color w:val="000000"/>
+          <w:sz w:val="19"/>
+          <w:szCs w:val="19"/>
+          <w:lang w:val="en-US" w:eastAsia="en-US"/>
+        </w:rPr>
+        <w:t>System.Threading.Thread.Sleep(</w:t>
+      </w:r>
+      <w:proofErr w:type="gramEnd"/>
+      <w:r>
+        <w:rPr>
+          <w:rFonts w:ascii="Consolas" w:eastAsiaTheme="minorHAnsi" w:hAnsi="Consolas" w:cs="Consolas"/>
+          <w:color w:val="000000"/>
+          <w:sz w:val="19"/>
+          <w:szCs w:val="19"/>
+          <w:lang w:val="en-US" w:eastAsia="en-US"/>
+        </w:rPr>
+        <w:t>3000);</w:t>
       </w:r>
     </w:p>
     <w:p>
@@ -35124,7 +38132,29 @@
           <w:szCs w:val="19"/>
           <w:lang w:val="en-US" w:eastAsia="en-US"/>
         </w:rPr>
-        <w:t xml:space="preserve">            Browser.Quit();</w:t>
+        <w:t xml:space="preserve">            </w:t>
+      </w:r>
+      <w:proofErr w:type="gramStart"/>
+      <w:r>
+        <w:rPr>
+          <w:rFonts w:ascii="Consolas" w:eastAsiaTheme="minorHAnsi" w:hAnsi="Consolas" w:cs="Consolas"/>
+          <w:color w:val="000000"/>
+          <w:sz w:val="19"/>
+          <w:szCs w:val="19"/>
+          <w:lang w:val="en-US" w:eastAsia="en-US"/>
+        </w:rPr>
+        <w:t>Browser.Quit(</w:t>
+      </w:r>
+      <w:proofErr w:type="gramEnd"/>
+      <w:r>
+        <w:rPr>
+          <w:rFonts w:ascii="Consolas" w:eastAsiaTheme="minorHAnsi" w:hAnsi="Consolas" w:cs="Consolas"/>
+          <w:color w:val="000000"/>
+          <w:sz w:val="19"/>
+          <w:szCs w:val="19"/>
+          <w:lang w:val="en-US" w:eastAsia="en-US"/>
+        </w:rPr>
+        <w:t>);</w:t>
       </w:r>
     </w:p>
     <w:p>
@@ -35197,7 +38227,7 @@
       </w:r>
     </w:p>
     <w:sectPr>
-      <w:footerReference w:type="default" r:id="rId19"/>
+      <w:footerReference w:type="default" r:id="rId20"/>
       <w:pgSz w:w="11906" w:h="16838"/>
       <w:pgMar w:top="1134" w:right="850" w:bottom="1134" w:left="1701" w:header="708" w:footer="708" w:gutter="0"/>
       <w:cols w:space="708"/>
@@ -35256,7 +38286,7 @@
           <w:rPr>
             <w:noProof/>
           </w:rPr>
-          <w:t>30</w:t>
+          <w:t>38</w:t>
         </w:r>
         <w:r>
           <w:fldChar w:fldCharType="end"/>
@@ -36823,7 +39853,7 @@
 </file>
 
 <file path=customXml/itemProps1.xml><?xml version="1.0" encoding="utf-8"?>
-<ds:datastoreItem xmlns:ds="http://schemas.openxmlformats.org/officeDocument/2006/customXml" ds:itemID="{6BE9F4B1-A897-46C3-83F7-E5016E4A3B95}">
+<ds:datastoreItem xmlns:ds="http://schemas.openxmlformats.org/officeDocument/2006/customXml" ds:itemID="{9B3F00F0-0942-4837-8F03-3698158A8727}">
   <ds:schemaRefs>
     <ds:schemaRef ds:uri="http://schemas.openxmlformats.org/officeDocument/2006/bibliography"/>
   </ds:schemaRefs>

</xml_diff>

<commit_message>
PZ: edited code - uncommented
</commit_message>
<xml_diff>
--- a/Explanatory note/Panin_645_Cinema.docx
+++ b/Explanatory note/Panin_645_Cinema.docx
@@ -14709,6 +14709,9 @@
         <w:spacing w:line="360" w:lineRule="auto"/>
         <w:ind w:left="780" w:firstLine="636"/>
         <w:jc w:val="both"/>
+        <w:rPr>
+          <w:lang w:val="en-US"/>
+        </w:rPr>
       </w:pPr>
       <w:r>
         <w:t xml:space="preserve">Данный тест-кейс представляет собой </w:t>
@@ -14731,8 +14734,6 @@
       <w:r>
         <w:t xml:space="preserve"> 5):</w:t>
       </w:r>
-      <w:bookmarkStart w:id="7" w:name="_GoBack"/>
-      <w:bookmarkEnd w:id="7"/>
     </w:p>
     <w:p>
       <w:pPr>
@@ -21048,7 +21049,15 @@
         <w:t xml:space="preserve">Данный тест-кейс представляет собой переходы на главную страницу с второстепенный путем нажатия по ссылке </w:t>
       </w:r>
       <w:r>
-        <w:t>"Главная &gt;&gt; "</w:t>
+        <w:t>"</w:t>
+      </w:r>
+      <w:proofErr w:type="gramStart"/>
+      <w:r>
+        <w:t>Главная &gt;</w:t>
+      </w:r>
+      <w:proofErr w:type="gramEnd"/>
+      <w:r>
+        <w:t>&gt; "</w:t>
       </w:r>
       <w:r>
         <w:t xml:space="preserve"> (</w:t>
@@ -29034,7 +29043,25 @@
                 <w:sz w:val="18"/>
                 <w:szCs w:val="18"/>
               </w:rPr>
-              <w:t>6. На странице "Услуги"  заполнить поля "Имя" и "Email" формы подписки на рассылку строками "Павел" и "pavelmail@gmail.com" соответственно. Нажать кнопку "Отправить", после появления сообщения об успешной отправке, нажать кнопку "Ок".</w:t>
+              <w:t>6. На странице "Услуги</w:t>
+            </w:r>
+            <w:proofErr w:type="gramStart"/>
+            <w:r>
+              <w:rPr>
+                <w:color w:val="000000"/>
+                <w:sz w:val="18"/>
+                <w:szCs w:val="18"/>
+              </w:rPr>
+              <w:t>"  заполнить</w:t>
+            </w:r>
+            <w:proofErr w:type="gramEnd"/>
+            <w:r>
+              <w:rPr>
+                <w:color w:val="000000"/>
+                <w:sz w:val="18"/>
+                <w:szCs w:val="18"/>
+              </w:rPr>
+              <w:t xml:space="preserve"> поля "Имя" и "Email" формы подписки на рассылку строками "Павел" и "pavelmail@gmail.com" соответственно. Нажать кнопку "Отправить", после появления сообщения об успешной отправке, нажать кнопку "Ок".</w:t>
             </w:r>
           </w:p>
         </w:tc>
@@ -30779,7 +30806,25 @@
                 <w:sz w:val="18"/>
                 <w:szCs w:val="18"/>
               </w:rPr>
-              <w:t>23. На странице "Услуги"  заполнить поля "Имя" и "Email" формы подписки на рассылку строками "Павел" и "pavelmail@gmail.com" соответственно. Нажать кнопку "Отправить", после появления сообщения об успешной отправке, щелкнуть по кнопке "Ок".</w:t>
+              <w:t>23. На странице "Услуги</w:t>
+            </w:r>
+            <w:proofErr w:type="gramStart"/>
+            <w:r>
+              <w:rPr>
+                <w:color w:val="000000"/>
+                <w:sz w:val="18"/>
+                <w:szCs w:val="18"/>
+              </w:rPr>
+              <w:t>"  заполнить</w:t>
+            </w:r>
+            <w:proofErr w:type="gramEnd"/>
+            <w:r>
+              <w:rPr>
+                <w:color w:val="000000"/>
+                <w:sz w:val="18"/>
+                <w:szCs w:val="18"/>
+              </w:rPr>
+              <w:t xml:space="preserve"> поля "Имя" и "Email" формы подписки на рассылку строками "Павел" и "pavelmail@gmail.com" соответственно. Нажать кнопку "Отправить", после появления сообщения об успешной отправке, щелкнуть по кнопке "Ок".</w:t>
             </w:r>
           </w:p>
         </w:tc>
@@ -31371,14 +31416,14 @@
           <w:rFonts w:cs="Times New Roman"/>
         </w:rPr>
       </w:pPr>
-      <w:bookmarkStart w:id="8" w:name="_Toc10564921"/>
+      <w:bookmarkStart w:id="7" w:name="_Toc10564921"/>
       <w:r>
         <w:rPr>
           <w:rFonts w:cs="Times New Roman"/>
         </w:rPr>
         <w:t>3.4 Выбор тест-кейсов для автоматизации</w:t>
       </w:r>
-      <w:bookmarkEnd w:id="8"/>
+      <w:bookmarkEnd w:id="7"/>
     </w:p>
     <w:p>
       <w:pPr>
@@ -31437,14 +31482,14 @@
           <w:rFonts w:cs="Times New Roman"/>
         </w:rPr>
       </w:pPr>
-      <w:bookmarkStart w:id="9" w:name="_Toc10564922"/>
+      <w:bookmarkStart w:id="8" w:name="_Toc10564922"/>
       <w:r>
         <w:rPr>
           <w:rFonts w:cs="Times New Roman"/>
         </w:rPr>
         <w:t>3.5 Разработка автотестов по тест-кейсам</w:t>
       </w:r>
-      <w:bookmarkEnd w:id="9"/>
+      <w:bookmarkEnd w:id="8"/>
     </w:p>
     <w:p>
       <w:pPr>
@@ -32004,7 +32049,7 @@
           <w:rFonts w:cs="Times New Roman"/>
         </w:rPr>
       </w:pPr>
-      <w:bookmarkStart w:id="10" w:name="_Toc10564923"/>
+      <w:bookmarkStart w:id="9" w:name="_Toc10564923"/>
       <w:r>
         <w:rPr>
           <w:rFonts w:cs="Times New Roman"/>
@@ -32023,7 +32068,7 @@
         </w:rPr>
         <w:t>ровании</w:t>
       </w:r>
-      <w:bookmarkEnd w:id="10"/>
+      <w:bookmarkEnd w:id="9"/>
     </w:p>
     <w:p>
       <w:pPr>
@@ -32110,7 +32155,15 @@
         <w:t xml:space="preserve"> 74.0.</w:t>
       </w:r>
       <w:r>
-        <w:t xml:space="preserve"> Средой для разработки, а так же отладки приложения служила </w:t>
+        <w:t xml:space="preserve"> Средой для разработки, а </w:t>
+      </w:r>
+      <w:proofErr w:type="gramStart"/>
+      <w:r>
+        <w:t>так же</w:t>
+      </w:r>
+      <w:proofErr w:type="gramEnd"/>
+      <w:r>
+        <w:t xml:space="preserve"> отладки приложения служила </w:t>
       </w:r>
       <w:r>
         <w:rPr>
@@ -32416,7 +32469,7 @@
           <w:rFonts w:cs="Times New Roman"/>
         </w:rPr>
       </w:pPr>
-      <w:bookmarkStart w:id="11" w:name="_Toc10564924"/>
+      <w:bookmarkStart w:id="10" w:name="_Toc10564924"/>
       <w:r>
         <w:rPr>
           <w:rFonts w:cs="Times New Roman"/>
@@ -32424,7 +32477,7 @@
         <w:lastRenderedPageBreak/>
         <w:t>Заключение</w:t>
       </w:r>
-      <w:bookmarkEnd w:id="11"/>
+      <w:bookmarkEnd w:id="10"/>
     </w:p>
     <w:p/>
     <w:p>
@@ -32541,7 +32594,7 @@
           <w:rFonts w:cs="Times New Roman"/>
         </w:rPr>
       </w:pPr>
-      <w:bookmarkStart w:id="12" w:name="_Toc10564925"/>
+      <w:bookmarkStart w:id="11" w:name="_Toc10564925"/>
       <w:r>
         <w:rPr>
           <w:rFonts w:cs="Times New Roman"/>
@@ -32549,7 +32602,7 @@
         <w:lastRenderedPageBreak/>
         <w:t>Список литературы</w:t>
       </w:r>
-      <w:bookmarkEnd w:id="12"/>
+      <w:bookmarkEnd w:id="11"/>
     </w:p>
     <w:p>
       <w:pPr>
@@ -33314,7 +33367,7 @@
           <w:rFonts w:cs="Times New Roman"/>
         </w:rPr>
       </w:pPr>
-      <w:bookmarkStart w:id="13" w:name="_Toc10564926"/>
+      <w:bookmarkStart w:id="12" w:name="_Toc10564926"/>
       <w:r>
         <w:rPr>
           <w:rFonts w:cs="Times New Roman"/>
@@ -33322,7 +33375,7 @@
         <w:lastRenderedPageBreak/>
         <w:t>Приложения</w:t>
       </w:r>
-      <w:bookmarkEnd w:id="13"/>
+      <w:bookmarkEnd w:id="12"/>
       <w:r>
         <w:rPr>
           <w:rFonts w:cs="Times New Roman"/>
@@ -33348,7 +33401,7 @@
           <w:rFonts w:cs="Times New Roman"/>
         </w:rPr>
       </w:pPr>
-      <w:bookmarkStart w:id="14" w:name="_Toc10564927"/>
+      <w:bookmarkStart w:id="13" w:name="_Toc10564927"/>
       <w:r>
         <w:rPr>
           <w:rFonts w:cs="Times New Roman"/>
@@ -33367,7 +33420,7 @@
         </w:rPr>
         <w:t xml:space="preserve"> Листинг разработанных автотестов</w:t>
       </w:r>
-      <w:bookmarkEnd w:id="14"/>
+      <w:bookmarkEnd w:id="13"/>
     </w:p>
     <w:p/>
     <w:p/>
@@ -33431,6 +33484,7 @@
           <w:lang w:eastAsia="en-US"/>
         </w:rPr>
       </w:pPr>
+      <w:proofErr w:type="gramStart"/>
       <w:r>
         <w:rPr>
           <w:rFonts w:ascii="Consolas" w:eastAsiaTheme="minorHAnsi" w:hAnsi="Consolas" w:cs="Consolas"/>
@@ -33441,6 +33495,7 @@
         </w:rPr>
         <w:t>using</w:t>
       </w:r>
+      <w:proofErr w:type="gramEnd"/>
       <w:r>
         <w:rPr>
           <w:rFonts w:ascii="Consolas" w:eastAsiaTheme="minorHAnsi" w:hAnsi="Consolas" w:cs="Consolas"/>
@@ -33505,6 +33560,7 @@
           <w:lang w:val="en-US" w:eastAsia="en-US"/>
         </w:rPr>
       </w:pPr>
+      <w:proofErr w:type="gramStart"/>
       <w:r>
         <w:rPr>
           <w:rFonts w:ascii="Consolas" w:eastAsiaTheme="minorHAnsi" w:hAnsi="Consolas" w:cs="Consolas"/>
@@ -33515,6 +33571,7 @@
         </w:rPr>
         <w:t>using</w:t>
       </w:r>
+      <w:proofErr w:type="gramEnd"/>
       <w:r>
         <w:rPr>
           <w:rFonts w:ascii="Consolas" w:eastAsiaTheme="minorHAnsi" w:hAnsi="Consolas" w:cs="Consolas"/>
@@ -33539,6 +33596,7 @@
           <w:lang w:val="en-US" w:eastAsia="en-US"/>
         </w:rPr>
       </w:pPr>
+      <w:proofErr w:type="gramStart"/>
       <w:r>
         <w:rPr>
           <w:rFonts w:ascii="Consolas" w:eastAsiaTheme="minorHAnsi" w:hAnsi="Consolas" w:cs="Consolas"/>
@@ -33549,6 +33607,7 @@
         </w:rPr>
         <w:t>using</w:t>
       </w:r>
+      <w:proofErr w:type="gramEnd"/>
       <w:r>
         <w:rPr>
           <w:rFonts w:ascii="Consolas" w:eastAsiaTheme="minorHAnsi" w:hAnsi="Consolas" w:cs="Consolas"/>
@@ -33601,6 +33660,7 @@
           <w:lang w:val="en-US" w:eastAsia="en-US"/>
         </w:rPr>
       </w:pPr>
+      <w:proofErr w:type="gramStart"/>
       <w:r>
         <w:rPr>
           <w:rFonts w:ascii="Consolas" w:eastAsiaTheme="minorHAnsi" w:hAnsi="Consolas" w:cs="Consolas"/>
@@ -33611,6 +33671,7 @@
         </w:rPr>
         <w:t>namespace</w:t>
       </w:r>
+      <w:proofErr w:type="gramEnd"/>
       <w:r>
         <w:rPr>
           <w:rFonts w:ascii="Consolas" w:eastAsiaTheme="minorHAnsi" w:hAnsi="Consolas" w:cs="Consolas"/>
@@ -33669,6 +33730,7 @@
         </w:rPr>
         <w:t xml:space="preserve">    </w:t>
       </w:r>
+      <w:proofErr w:type="gramStart"/>
       <w:r>
         <w:rPr>
           <w:rFonts w:ascii="Consolas" w:eastAsiaTheme="minorHAnsi" w:hAnsi="Consolas" w:cs="Consolas"/>
@@ -33679,6 +33741,7 @@
         </w:rPr>
         <w:t>class</w:t>
       </w:r>
+      <w:proofErr w:type="gramEnd"/>
       <w:r>
         <w:rPr>
           <w:rFonts w:ascii="Consolas" w:eastAsiaTheme="minorHAnsi" w:hAnsi="Consolas" w:cs="Consolas"/>
@@ -33867,6 +33930,7 @@
         </w:rPr>
         <w:t xml:space="preserve">        </w:t>
       </w:r>
+      <w:proofErr w:type="gramStart"/>
       <w:r>
         <w:rPr>
           <w:rFonts w:ascii="Consolas" w:eastAsiaTheme="minorHAnsi" w:hAnsi="Consolas" w:cs="Consolas"/>
@@ -33877,6 +33941,7 @@
         </w:rPr>
         <w:t>public</w:t>
       </w:r>
+      <w:proofErr w:type="gramEnd"/>
       <w:r>
         <w:rPr>
           <w:rFonts w:ascii="Consolas" w:eastAsiaTheme="minorHAnsi" w:hAnsi="Consolas" w:cs="Consolas"/>
@@ -34007,7 +34072,29 @@
           <w:szCs w:val="19"/>
           <w:lang w:val="en-US" w:eastAsia="en-US"/>
         </w:rPr>
-        <w:t xml:space="preserve"> OpenQA.Selenium.Chrome.ChromeDriver();</w:t>
+        <w:t xml:space="preserve"> </w:t>
+      </w:r>
+      <w:proofErr w:type="gramStart"/>
+      <w:r>
+        <w:rPr>
+          <w:rFonts w:ascii="Consolas" w:eastAsiaTheme="minorHAnsi" w:hAnsi="Consolas" w:cs="Consolas"/>
+          <w:color w:val="000000"/>
+          <w:sz w:val="19"/>
+          <w:szCs w:val="19"/>
+          <w:lang w:val="en-US" w:eastAsia="en-US"/>
+        </w:rPr>
+        <w:t>OpenQA.Selenium.Chrome.ChromeDriver(</w:t>
+      </w:r>
+      <w:proofErr w:type="gramEnd"/>
+      <w:r>
+        <w:rPr>
+          <w:rFonts w:ascii="Consolas" w:eastAsiaTheme="minorHAnsi" w:hAnsi="Consolas" w:cs="Consolas"/>
+          <w:color w:val="000000"/>
+          <w:sz w:val="19"/>
+          <w:szCs w:val="19"/>
+          <w:lang w:val="en-US" w:eastAsia="en-US"/>
+        </w:rPr>
+        <w:t>);</w:t>
       </w:r>
     </w:p>
     <w:p>
@@ -34065,7 +34152,29 @@
           <w:szCs w:val="19"/>
           <w:lang w:val="en-US" w:eastAsia="en-US"/>
         </w:rPr>
-        <w:t xml:space="preserve">            Browser.Manage().Window.Maximize();</w:t>
+        <w:t xml:space="preserve">            </w:t>
+      </w:r>
+      <w:proofErr w:type="gramStart"/>
+      <w:r>
+        <w:rPr>
+          <w:rFonts w:ascii="Consolas" w:eastAsiaTheme="minorHAnsi" w:hAnsi="Consolas" w:cs="Consolas"/>
+          <w:color w:val="000000"/>
+          <w:sz w:val="19"/>
+          <w:szCs w:val="19"/>
+          <w:lang w:val="en-US" w:eastAsia="en-US"/>
+        </w:rPr>
+        <w:t>Browser.Manage(</w:t>
+      </w:r>
+      <w:proofErr w:type="gramEnd"/>
+      <w:r>
+        <w:rPr>
+          <w:rFonts w:ascii="Consolas" w:eastAsiaTheme="minorHAnsi" w:hAnsi="Consolas" w:cs="Consolas"/>
+          <w:color w:val="000000"/>
+          <w:sz w:val="19"/>
+          <w:szCs w:val="19"/>
+          <w:lang w:val="en-US" w:eastAsia="en-US"/>
+        </w:rPr>
+        <w:t>).Window.Maximize();</w:t>
       </w:r>
     </w:p>
     <w:p>
@@ -34123,7 +34232,29 @@
           <w:szCs w:val="19"/>
           <w:lang w:val="en-US" w:eastAsia="en-US"/>
         </w:rPr>
-        <w:t xml:space="preserve">            Browser.Navigate().GoToUrl(</w:t>
+        <w:t xml:space="preserve">            </w:t>
+      </w:r>
+      <w:proofErr w:type="gramStart"/>
+      <w:r>
+        <w:rPr>
+          <w:rFonts w:ascii="Consolas" w:eastAsiaTheme="minorHAnsi" w:hAnsi="Consolas" w:cs="Consolas"/>
+          <w:color w:val="000000"/>
+          <w:sz w:val="19"/>
+          <w:szCs w:val="19"/>
+          <w:lang w:val="en-US" w:eastAsia="en-US"/>
+        </w:rPr>
+        <w:t>Browser.Navigate(</w:t>
+      </w:r>
+      <w:proofErr w:type="gramEnd"/>
+      <w:r>
+        <w:rPr>
+          <w:rFonts w:ascii="Consolas" w:eastAsiaTheme="minorHAnsi" w:hAnsi="Consolas" w:cs="Consolas"/>
+          <w:color w:val="000000"/>
+          <w:sz w:val="19"/>
+          <w:szCs w:val="19"/>
+          <w:lang w:val="en-US" w:eastAsia="en-US"/>
+        </w:rPr>
+        <w:t>).GoToUrl(</w:t>
       </w:r>
       <w:r>
         <w:rPr>
@@ -34201,7 +34332,29 @@
           <w:szCs w:val="19"/>
           <w:lang w:val="en-US" w:eastAsia="en-US"/>
         </w:rPr>
-        <w:t xml:space="preserve">            IWebElement Password = Browser.FindElement( By.XPath(</w:t>
+        <w:t xml:space="preserve">            IWebElement Password = </w:t>
+      </w:r>
+      <w:proofErr w:type="gramStart"/>
+      <w:r>
+        <w:rPr>
+          <w:rFonts w:ascii="Consolas" w:eastAsiaTheme="minorHAnsi" w:hAnsi="Consolas" w:cs="Consolas"/>
+          <w:color w:val="000000"/>
+          <w:sz w:val="19"/>
+          <w:szCs w:val="19"/>
+          <w:lang w:val="en-US" w:eastAsia="en-US"/>
+        </w:rPr>
+        <w:t>Browser.FindElement(</w:t>
+      </w:r>
+      <w:proofErr w:type="gramEnd"/>
+      <w:r>
+        <w:rPr>
+          <w:rFonts w:ascii="Consolas" w:eastAsiaTheme="minorHAnsi" w:hAnsi="Consolas" w:cs="Consolas"/>
+          <w:color w:val="000000"/>
+          <w:sz w:val="19"/>
+          <w:szCs w:val="19"/>
+          <w:lang w:val="en-US" w:eastAsia="en-US"/>
+        </w:rPr>
+        <w:t xml:space="preserve"> By.XPath(</w:t>
       </w:r>
       <w:r>
         <w:rPr>
@@ -34337,7 +34490,29 @@
           <w:szCs w:val="19"/>
           <w:lang w:val="en-US" w:eastAsia="en-US"/>
         </w:rPr>
-        <w:t xml:space="preserve">            IWebElement InputPassword = Browser.FindElement( By.Id(</w:t>
+        <w:t xml:space="preserve">            IWebElement InputPassword = </w:t>
+      </w:r>
+      <w:proofErr w:type="gramStart"/>
+      <w:r>
+        <w:rPr>
+          <w:rFonts w:ascii="Consolas" w:eastAsiaTheme="minorHAnsi" w:hAnsi="Consolas" w:cs="Consolas"/>
+          <w:color w:val="000000"/>
+          <w:sz w:val="19"/>
+          <w:szCs w:val="19"/>
+          <w:lang w:val="en-US" w:eastAsia="en-US"/>
+        </w:rPr>
+        <w:t>Browser.FindElement(</w:t>
+      </w:r>
+      <w:proofErr w:type="gramEnd"/>
+      <w:r>
+        <w:rPr>
+          <w:rFonts w:ascii="Consolas" w:eastAsiaTheme="minorHAnsi" w:hAnsi="Consolas" w:cs="Consolas"/>
+          <w:color w:val="000000"/>
+          <w:sz w:val="19"/>
+          <w:szCs w:val="19"/>
+          <w:lang w:val="en-US" w:eastAsia="en-US"/>
+        </w:rPr>
+        <w:t xml:space="preserve"> By.Id(</w:t>
       </w:r>
       <w:r>
         <w:rPr>
@@ -34415,7 +34590,29 @@
           <w:szCs w:val="19"/>
           <w:lang w:val="en-US" w:eastAsia="en-US"/>
         </w:rPr>
-        <w:t xml:space="preserve">            InputPassword.SendKeys( PasswordText + OpenQA.Selenium.Keys.Enter );</w:t>
+        <w:t xml:space="preserve">            </w:t>
+      </w:r>
+      <w:proofErr w:type="gramStart"/>
+      <w:r>
+        <w:rPr>
+          <w:rFonts w:ascii="Consolas" w:eastAsiaTheme="minorHAnsi" w:hAnsi="Consolas" w:cs="Consolas"/>
+          <w:color w:val="000000"/>
+          <w:sz w:val="19"/>
+          <w:szCs w:val="19"/>
+          <w:lang w:val="en-US" w:eastAsia="en-US"/>
+        </w:rPr>
+        <w:t>InputPassword.SendKeys(</w:t>
+      </w:r>
+      <w:proofErr w:type="gramEnd"/>
+      <w:r>
+        <w:rPr>
+          <w:rFonts w:ascii="Consolas" w:eastAsiaTheme="minorHAnsi" w:hAnsi="Consolas" w:cs="Consolas"/>
+          <w:color w:val="000000"/>
+          <w:sz w:val="19"/>
+          <w:szCs w:val="19"/>
+          <w:lang w:val="en-US" w:eastAsia="en-US"/>
+        </w:rPr>
+        <w:t xml:space="preserve"> PasswordText + OpenQA.Selenium.Keys.Enter );</w:t>
       </w:r>
     </w:p>
     <w:p>
@@ -34483,7 +34680,29 @@
           <w:szCs w:val="19"/>
           <w:lang w:val="en-US" w:eastAsia="en-US"/>
         </w:rPr>
-        <w:t>//System.Threading.Thread.Sleep(5000);</w:t>
+        <w:t>//</w:t>
+      </w:r>
+      <w:proofErr w:type="gramStart"/>
+      <w:r>
+        <w:rPr>
+          <w:rFonts w:ascii="Consolas" w:eastAsiaTheme="minorHAnsi" w:hAnsi="Consolas" w:cs="Consolas"/>
+          <w:color w:val="008000"/>
+          <w:sz w:val="19"/>
+          <w:szCs w:val="19"/>
+          <w:lang w:val="en-US" w:eastAsia="en-US"/>
+        </w:rPr>
+        <w:t>System.Threading.Thread.Sleep(</w:t>
+      </w:r>
+      <w:proofErr w:type="gramEnd"/>
+      <w:r>
+        <w:rPr>
+          <w:rFonts w:ascii="Consolas" w:eastAsiaTheme="minorHAnsi" w:hAnsi="Consolas" w:cs="Consolas"/>
+          <w:color w:val="008000"/>
+          <w:sz w:val="19"/>
+          <w:szCs w:val="19"/>
+          <w:lang w:val="en-US" w:eastAsia="en-US"/>
+        </w:rPr>
+        <w:t>5000);</w:t>
       </w:r>
     </w:p>
     <w:p>
@@ -34629,6 +34848,7 @@
         </w:rPr>
         <w:t xml:space="preserve">        </w:t>
       </w:r>
+      <w:proofErr w:type="gramStart"/>
       <w:r>
         <w:rPr>
           <w:rFonts w:ascii="Consolas" w:eastAsiaTheme="minorHAnsi" w:hAnsi="Consolas" w:cs="Consolas"/>
@@ -34639,6 +34859,7 @@
         </w:rPr>
         <w:t>public</w:t>
       </w:r>
+      <w:proofErr w:type="gramEnd"/>
       <w:r>
         <w:rPr>
           <w:rFonts w:ascii="Consolas" w:eastAsiaTheme="minorHAnsi" w:hAnsi="Consolas" w:cs="Consolas"/>
@@ -34773,7 +34994,29 @@
           <w:szCs w:val="19"/>
           <w:lang w:val="en-US" w:eastAsia="en-US"/>
         </w:rPr>
-        <w:t xml:space="preserve">            IWebElement LinkContacts = Browser.FindElement( By.PartialLinkText(</w:t>
+        <w:t xml:space="preserve">            IWebElement LinkContacts = </w:t>
+      </w:r>
+      <w:proofErr w:type="gramStart"/>
+      <w:r>
+        <w:rPr>
+          <w:rFonts w:ascii="Consolas" w:eastAsiaTheme="minorHAnsi" w:hAnsi="Consolas" w:cs="Consolas"/>
+          <w:color w:val="000000"/>
+          <w:sz w:val="19"/>
+          <w:szCs w:val="19"/>
+          <w:lang w:val="en-US" w:eastAsia="en-US"/>
+        </w:rPr>
+        <w:t>Browser.FindElement(</w:t>
+      </w:r>
+      <w:proofErr w:type="gramEnd"/>
+      <w:r>
+        <w:rPr>
+          <w:rFonts w:ascii="Consolas" w:eastAsiaTheme="minorHAnsi" w:hAnsi="Consolas" w:cs="Consolas"/>
+          <w:color w:val="000000"/>
+          <w:sz w:val="19"/>
+          <w:szCs w:val="19"/>
+          <w:lang w:val="en-US" w:eastAsia="en-US"/>
+        </w:rPr>
+        <w:t xml:space="preserve"> By.PartialLinkText(</w:t>
       </w:r>
       <w:r>
         <w:rPr>
@@ -34851,7 +35094,29 @@
           <w:szCs w:val="19"/>
           <w:lang w:val="en-US" w:eastAsia="en-US"/>
         </w:rPr>
-        <w:t xml:space="preserve">            LinkContacts.Click();</w:t>
+        <w:t xml:space="preserve">            </w:t>
+      </w:r>
+      <w:proofErr w:type="gramStart"/>
+      <w:r>
+        <w:rPr>
+          <w:rFonts w:ascii="Consolas" w:eastAsiaTheme="minorHAnsi" w:hAnsi="Consolas" w:cs="Consolas"/>
+          <w:color w:val="000000"/>
+          <w:sz w:val="19"/>
+          <w:szCs w:val="19"/>
+          <w:lang w:val="en-US" w:eastAsia="en-US"/>
+        </w:rPr>
+        <w:t>LinkContacts.Click(</w:t>
+      </w:r>
+      <w:proofErr w:type="gramEnd"/>
+      <w:r>
+        <w:rPr>
+          <w:rFonts w:ascii="Consolas" w:eastAsiaTheme="minorHAnsi" w:hAnsi="Consolas" w:cs="Consolas"/>
+          <w:color w:val="000000"/>
+          <w:sz w:val="19"/>
+          <w:szCs w:val="19"/>
+          <w:lang w:val="en-US" w:eastAsia="en-US"/>
+        </w:rPr>
+        <w:t>);</w:t>
       </w:r>
     </w:p>
     <w:p>
@@ -34919,7 +35184,29 @@
           <w:szCs w:val="19"/>
           <w:lang w:val="en-US" w:eastAsia="en-US"/>
         </w:rPr>
-        <w:t>//System.Threading.Thread.Sleep(5000);</w:t>
+        <w:t>//</w:t>
+      </w:r>
+      <w:proofErr w:type="gramStart"/>
+      <w:r>
+        <w:rPr>
+          <w:rFonts w:ascii="Consolas" w:eastAsiaTheme="minorHAnsi" w:hAnsi="Consolas" w:cs="Consolas"/>
+          <w:color w:val="008000"/>
+          <w:sz w:val="19"/>
+          <w:szCs w:val="19"/>
+          <w:lang w:val="en-US" w:eastAsia="en-US"/>
+        </w:rPr>
+        <w:t>System.Threading.Thread.Sleep(</w:t>
+      </w:r>
+      <w:proofErr w:type="gramEnd"/>
+      <w:r>
+        <w:rPr>
+          <w:rFonts w:ascii="Consolas" w:eastAsiaTheme="minorHAnsi" w:hAnsi="Consolas" w:cs="Consolas"/>
+          <w:color w:val="008000"/>
+          <w:sz w:val="19"/>
+          <w:szCs w:val="19"/>
+          <w:lang w:val="en-US" w:eastAsia="en-US"/>
+        </w:rPr>
+        <w:t>5000);</w:t>
       </w:r>
     </w:p>
     <w:p>
@@ -34977,7 +35264,29 @@
           <w:szCs w:val="19"/>
           <w:lang w:val="en-US" w:eastAsia="en-US"/>
         </w:rPr>
-        <w:t xml:space="preserve">            LinkContacts = Browser.FindElement(By.PartialLinkText(</w:t>
+        <w:t xml:space="preserve">            LinkContacts = </w:t>
+      </w:r>
+      <w:proofErr w:type="gramStart"/>
+      <w:r>
+        <w:rPr>
+          <w:rFonts w:ascii="Consolas" w:eastAsiaTheme="minorHAnsi" w:hAnsi="Consolas" w:cs="Consolas"/>
+          <w:color w:val="000000"/>
+          <w:sz w:val="19"/>
+          <w:szCs w:val="19"/>
+          <w:lang w:val="en-US" w:eastAsia="en-US"/>
+        </w:rPr>
+        <w:t>Browser.FindElement(</w:t>
+      </w:r>
+      <w:proofErr w:type="gramEnd"/>
+      <w:r>
+        <w:rPr>
+          <w:rFonts w:ascii="Consolas" w:eastAsiaTheme="minorHAnsi" w:hAnsi="Consolas" w:cs="Consolas"/>
+          <w:color w:val="000000"/>
+          <w:sz w:val="19"/>
+          <w:szCs w:val="19"/>
+          <w:lang w:val="en-US" w:eastAsia="en-US"/>
+        </w:rPr>
+        <w:t>By.PartialLinkText(</w:t>
       </w:r>
       <w:r>
         <w:rPr>
@@ -35055,7 +35364,29 @@
           <w:szCs w:val="19"/>
           <w:lang w:val="en-US" w:eastAsia="en-US"/>
         </w:rPr>
-        <w:t xml:space="preserve">            LinkContacts.Click();</w:t>
+        <w:t xml:space="preserve">            </w:t>
+      </w:r>
+      <w:proofErr w:type="gramStart"/>
+      <w:r>
+        <w:rPr>
+          <w:rFonts w:ascii="Consolas" w:eastAsiaTheme="minorHAnsi" w:hAnsi="Consolas" w:cs="Consolas"/>
+          <w:color w:val="000000"/>
+          <w:sz w:val="19"/>
+          <w:szCs w:val="19"/>
+          <w:lang w:val="en-US" w:eastAsia="en-US"/>
+        </w:rPr>
+        <w:t>LinkContacts.Click(</w:t>
+      </w:r>
+      <w:proofErr w:type="gramEnd"/>
+      <w:r>
+        <w:rPr>
+          <w:rFonts w:ascii="Consolas" w:eastAsiaTheme="minorHAnsi" w:hAnsi="Consolas" w:cs="Consolas"/>
+          <w:color w:val="000000"/>
+          <w:sz w:val="19"/>
+          <w:szCs w:val="19"/>
+          <w:lang w:val="en-US" w:eastAsia="en-US"/>
+        </w:rPr>
+        <w:t>);</w:t>
       </w:r>
     </w:p>
     <w:p>
@@ -35124,7 +35455,29 @@
           <w:szCs w:val="19"/>
           <w:lang w:val="en-US" w:eastAsia="en-US"/>
         </w:rPr>
-        <w:t>//System.Threading.Thread.Sleep(3000);</w:t>
+        <w:t>//</w:t>
+      </w:r>
+      <w:proofErr w:type="gramStart"/>
+      <w:r>
+        <w:rPr>
+          <w:rFonts w:ascii="Consolas" w:eastAsiaTheme="minorHAnsi" w:hAnsi="Consolas" w:cs="Consolas"/>
+          <w:color w:val="008000"/>
+          <w:sz w:val="19"/>
+          <w:szCs w:val="19"/>
+          <w:lang w:val="en-US" w:eastAsia="en-US"/>
+        </w:rPr>
+        <w:t>System.Threading.Thread.Sleep(</w:t>
+      </w:r>
+      <w:proofErr w:type="gramEnd"/>
+      <w:r>
+        <w:rPr>
+          <w:rFonts w:ascii="Consolas" w:eastAsiaTheme="minorHAnsi" w:hAnsi="Consolas" w:cs="Consolas"/>
+          <w:color w:val="008000"/>
+          <w:sz w:val="19"/>
+          <w:szCs w:val="19"/>
+          <w:lang w:val="en-US" w:eastAsia="en-US"/>
+        </w:rPr>
+        <w:t>3000);</w:t>
       </w:r>
     </w:p>
     <w:p>
@@ -35182,7 +35535,29 @@
           <w:szCs w:val="19"/>
           <w:lang w:val="en-US" w:eastAsia="en-US"/>
         </w:rPr>
-        <w:t xml:space="preserve">            IWebElement LinkOrder = Browser.FindElement(By.PartialLinkText(</w:t>
+        <w:t xml:space="preserve">            IWebElement LinkOrder = </w:t>
+      </w:r>
+      <w:proofErr w:type="gramStart"/>
+      <w:r>
+        <w:rPr>
+          <w:rFonts w:ascii="Consolas" w:eastAsiaTheme="minorHAnsi" w:hAnsi="Consolas" w:cs="Consolas"/>
+          <w:color w:val="000000"/>
+          <w:sz w:val="19"/>
+          <w:szCs w:val="19"/>
+          <w:lang w:val="en-US" w:eastAsia="en-US"/>
+        </w:rPr>
+        <w:t>Browser.FindElement(</w:t>
+      </w:r>
+      <w:proofErr w:type="gramEnd"/>
+      <w:r>
+        <w:rPr>
+          <w:rFonts w:ascii="Consolas" w:eastAsiaTheme="minorHAnsi" w:hAnsi="Consolas" w:cs="Consolas"/>
+          <w:color w:val="000000"/>
+          <w:sz w:val="19"/>
+          <w:szCs w:val="19"/>
+          <w:lang w:val="en-US" w:eastAsia="en-US"/>
+        </w:rPr>
+        <w:t>By.PartialLinkText(</w:t>
       </w:r>
       <w:r>
         <w:rPr>
@@ -35260,7 +35635,29 @@
           <w:szCs w:val="19"/>
           <w:lang w:val="en-US" w:eastAsia="en-US"/>
         </w:rPr>
-        <w:t xml:space="preserve">            LinkOrder.Click();</w:t>
+        <w:t xml:space="preserve">            </w:t>
+      </w:r>
+      <w:proofErr w:type="gramStart"/>
+      <w:r>
+        <w:rPr>
+          <w:rFonts w:ascii="Consolas" w:eastAsiaTheme="minorHAnsi" w:hAnsi="Consolas" w:cs="Consolas"/>
+          <w:color w:val="000000"/>
+          <w:sz w:val="19"/>
+          <w:szCs w:val="19"/>
+          <w:lang w:val="en-US" w:eastAsia="en-US"/>
+        </w:rPr>
+        <w:t>LinkOrder.Click(</w:t>
+      </w:r>
+      <w:proofErr w:type="gramEnd"/>
+      <w:r>
+        <w:rPr>
+          <w:rFonts w:ascii="Consolas" w:eastAsiaTheme="minorHAnsi" w:hAnsi="Consolas" w:cs="Consolas"/>
+          <w:color w:val="000000"/>
+          <w:sz w:val="19"/>
+          <w:szCs w:val="19"/>
+          <w:lang w:val="en-US" w:eastAsia="en-US"/>
+        </w:rPr>
+        <w:t>);</w:t>
       </w:r>
     </w:p>
     <w:p>
@@ -35328,7 +35725,29 @@
           <w:szCs w:val="19"/>
           <w:lang w:val="en-US" w:eastAsia="en-US"/>
         </w:rPr>
-        <w:t>//System.Threading.Thread.Sleep(5000);</w:t>
+        <w:t>//</w:t>
+      </w:r>
+      <w:proofErr w:type="gramStart"/>
+      <w:r>
+        <w:rPr>
+          <w:rFonts w:ascii="Consolas" w:eastAsiaTheme="minorHAnsi" w:hAnsi="Consolas" w:cs="Consolas"/>
+          <w:color w:val="008000"/>
+          <w:sz w:val="19"/>
+          <w:szCs w:val="19"/>
+          <w:lang w:val="en-US" w:eastAsia="en-US"/>
+        </w:rPr>
+        <w:t>System.Threading.Thread.Sleep(</w:t>
+      </w:r>
+      <w:proofErr w:type="gramEnd"/>
+      <w:r>
+        <w:rPr>
+          <w:rFonts w:ascii="Consolas" w:eastAsiaTheme="minorHAnsi" w:hAnsi="Consolas" w:cs="Consolas"/>
+          <w:color w:val="008000"/>
+          <w:sz w:val="19"/>
+          <w:szCs w:val="19"/>
+          <w:lang w:val="en-US" w:eastAsia="en-US"/>
+        </w:rPr>
+        <w:t>5000);</w:t>
       </w:r>
     </w:p>
     <w:p>
@@ -35386,7 +35805,29 @@
           <w:szCs w:val="19"/>
           <w:lang w:val="en-US" w:eastAsia="en-US"/>
         </w:rPr>
-        <w:t xml:space="preserve">            LinkOrder = Browser.FindElement(By.PartialLinkText(</w:t>
+        <w:t xml:space="preserve">            LinkOrder = </w:t>
+      </w:r>
+      <w:proofErr w:type="gramStart"/>
+      <w:r>
+        <w:rPr>
+          <w:rFonts w:ascii="Consolas" w:eastAsiaTheme="minorHAnsi" w:hAnsi="Consolas" w:cs="Consolas"/>
+          <w:color w:val="000000"/>
+          <w:sz w:val="19"/>
+          <w:szCs w:val="19"/>
+          <w:lang w:val="en-US" w:eastAsia="en-US"/>
+        </w:rPr>
+        <w:t>Browser.FindElement(</w:t>
+      </w:r>
+      <w:proofErr w:type="gramEnd"/>
+      <w:r>
+        <w:rPr>
+          <w:rFonts w:ascii="Consolas" w:eastAsiaTheme="minorHAnsi" w:hAnsi="Consolas" w:cs="Consolas"/>
+          <w:color w:val="000000"/>
+          <w:sz w:val="19"/>
+          <w:szCs w:val="19"/>
+          <w:lang w:val="en-US" w:eastAsia="en-US"/>
+        </w:rPr>
+        <w:t>By.PartialLinkText(</w:t>
       </w:r>
       <w:r>
         <w:rPr>
@@ -35464,7 +35905,29 @@
           <w:szCs w:val="19"/>
           <w:lang w:val="en-US" w:eastAsia="en-US"/>
         </w:rPr>
-        <w:t xml:space="preserve">            LinkOrder.Click();</w:t>
+        <w:t xml:space="preserve">            </w:t>
+      </w:r>
+      <w:proofErr w:type="gramStart"/>
+      <w:r>
+        <w:rPr>
+          <w:rFonts w:ascii="Consolas" w:eastAsiaTheme="minorHAnsi" w:hAnsi="Consolas" w:cs="Consolas"/>
+          <w:color w:val="000000"/>
+          <w:sz w:val="19"/>
+          <w:szCs w:val="19"/>
+          <w:lang w:val="en-US" w:eastAsia="en-US"/>
+        </w:rPr>
+        <w:t>LinkOrder.Click(</w:t>
+      </w:r>
+      <w:proofErr w:type="gramEnd"/>
+      <w:r>
+        <w:rPr>
+          <w:rFonts w:ascii="Consolas" w:eastAsiaTheme="minorHAnsi" w:hAnsi="Consolas" w:cs="Consolas"/>
+          <w:color w:val="000000"/>
+          <w:sz w:val="19"/>
+          <w:szCs w:val="19"/>
+          <w:lang w:val="en-US" w:eastAsia="en-US"/>
+        </w:rPr>
+        <w:t>);</w:t>
       </w:r>
     </w:p>
     <w:p>
@@ -35498,7 +35961,29 @@
           <w:szCs w:val="19"/>
           <w:lang w:val="en-US" w:eastAsia="en-US"/>
         </w:rPr>
-        <w:t>//Finding element with About link</w:t>
+        <w:t xml:space="preserve">//Finding element with </w:t>
+      </w:r>
+      <w:proofErr w:type="gramStart"/>
+      <w:r>
+        <w:rPr>
+          <w:rFonts w:ascii="Consolas" w:eastAsiaTheme="minorHAnsi" w:hAnsi="Consolas" w:cs="Consolas"/>
+          <w:color w:val="008000"/>
+          <w:sz w:val="19"/>
+          <w:szCs w:val="19"/>
+          <w:lang w:val="en-US" w:eastAsia="en-US"/>
+        </w:rPr>
+        <w:t>About</w:t>
+      </w:r>
+      <w:proofErr w:type="gramEnd"/>
+      <w:r>
+        <w:rPr>
+          <w:rFonts w:ascii="Consolas" w:eastAsiaTheme="minorHAnsi" w:hAnsi="Consolas" w:cs="Consolas"/>
+          <w:color w:val="008000"/>
+          <w:sz w:val="19"/>
+          <w:szCs w:val="19"/>
+          <w:lang w:val="en-US" w:eastAsia="en-US"/>
+        </w:rPr>
+        <w:t xml:space="preserve"> link</w:t>
       </w:r>
     </w:p>
     <w:p>
@@ -35522,7 +36007,29 @@
           <w:szCs w:val="19"/>
           <w:lang w:val="en-US" w:eastAsia="en-US"/>
         </w:rPr>
-        <w:t xml:space="preserve">            IWebElement LinkAbout = Browser.FindElement(By.PartialLinkText(</w:t>
+        <w:t xml:space="preserve">            IWebElement LinkAbout = </w:t>
+      </w:r>
+      <w:proofErr w:type="gramStart"/>
+      <w:r>
+        <w:rPr>
+          <w:rFonts w:ascii="Consolas" w:eastAsiaTheme="minorHAnsi" w:hAnsi="Consolas" w:cs="Consolas"/>
+          <w:color w:val="000000"/>
+          <w:sz w:val="19"/>
+          <w:szCs w:val="19"/>
+          <w:lang w:val="en-US" w:eastAsia="en-US"/>
+        </w:rPr>
+        <w:t>Browser.FindElement(</w:t>
+      </w:r>
+      <w:proofErr w:type="gramEnd"/>
+      <w:r>
+        <w:rPr>
+          <w:rFonts w:ascii="Consolas" w:eastAsiaTheme="minorHAnsi" w:hAnsi="Consolas" w:cs="Consolas"/>
+          <w:color w:val="000000"/>
+          <w:sz w:val="19"/>
+          <w:szCs w:val="19"/>
+          <w:lang w:val="en-US" w:eastAsia="en-US"/>
+        </w:rPr>
+        <w:t>By.PartialLinkText(</w:t>
       </w:r>
       <w:r>
         <w:rPr>
@@ -35576,7 +36083,29 @@
           <w:szCs w:val="19"/>
           <w:lang w:val="en-US" w:eastAsia="en-US"/>
         </w:rPr>
-        <w:t>//Clicking on element with About link</w:t>
+        <w:t xml:space="preserve">//Clicking on element with </w:t>
+      </w:r>
+      <w:proofErr w:type="gramStart"/>
+      <w:r>
+        <w:rPr>
+          <w:rFonts w:ascii="Consolas" w:eastAsiaTheme="minorHAnsi" w:hAnsi="Consolas" w:cs="Consolas"/>
+          <w:color w:val="008000"/>
+          <w:sz w:val="19"/>
+          <w:szCs w:val="19"/>
+          <w:lang w:val="en-US" w:eastAsia="en-US"/>
+        </w:rPr>
+        <w:t>About</w:t>
+      </w:r>
+      <w:proofErr w:type="gramEnd"/>
+      <w:r>
+        <w:rPr>
+          <w:rFonts w:ascii="Consolas" w:eastAsiaTheme="minorHAnsi" w:hAnsi="Consolas" w:cs="Consolas"/>
+          <w:color w:val="008000"/>
+          <w:sz w:val="19"/>
+          <w:szCs w:val="19"/>
+          <w:lang w:val="en-US" w:eastAsia="en-US"/>
+        </w:rPr>
+        <w:t xml:space="preserve"> link</w:t>
       </w:r>
     </w:p>
     <w:p>
@@ -35600,7 +36129,29 @@
           <w:szCs w:val="19"/>
           <w:lang w:val="en-US" w:eastAsia="en-US"/>
         </w:rPr>
-        <w:t xml:space="preserve">            LinkAbout.Click();</w:t>
+        <w:t xml:space="preserve">            </w:t>
+      </w:r>
+      <w:proofErr w:type="gramStart"/>
+      <w:r>
+        <w:rPr>
+          <w:rFonts w:ascii="Consolas" w:eastAsiaTheme="minorHAnsi" w:hAnsi="Consolas" w:cs="Consolas"/>
+          <w:color w:val="000000"/>
+          <w:sz w:val="19"/>
+          <w:szCs w:val="19"/>
+          <w:lang w:val="en-US" w:eastAsia="en-US"/>
+        </w:rPr>
+        <w:t>LinkAbout.Click(</w:t>
+      </w:r>
+      <w:proofErr w:type="gramEnd"/>
+      <w:r>
+        <w:rPr>
+          <w:rFonts w:ascii="Consolas" w:eastAsiaTheme="minorHAnsi" w:hAnsi="Consolas" w:cs="Consolas"/>
+          <w:color w:val="000000"/>
+          <w:sz w:val="19"/>
+          <w:szCs w:val="19"/>
+          <w:lang w:val="en-US" w:eastAsia="en-US"/>
+        </w:rPr>
+        <w:t>);</w:t>
       </w:r>
     </w:p>
     <w:p>
@@ -35658,7 +36209,29 @@
           <w:szCs w:val="19"/>
           <w:lang w:val="en-US" w:eastAsia="en-US"/>
         </w:rPr>
-        <w:t xml:space="preserve">            IWebElement LinkServices = Browser.FindElement(By.PartialLinkText(</w:t>
+        <w:t xml:space="preserve">            IWebElement LinkServices = </w:t>
+      </w:r>
+      <w:proofErr w:type="gramStart"/>
+      <w:r>
+        <w:rPr>
+          <w:rFonts w:ascii="Consolas" w:eastAsiaTheme="minorHAnsi" w:hAnsi="Consolas" w:cs="Consolas"/>
+          <w:color w:val="000000"/>
+          <w:sz w:val="19"/>
+          <w:szCs w:val="19"/>
+          <w:lang w:val="en-US" w:eastAsia="en-US"/>
+        </w:rPr>
+        <w:t>Browser.FindElement(</w:t>
+      </w:r>
+      <w:proofErr w:type="gramEnd"/>
+      <w:r>
+        <w:rPr>
+          <w:rFonts w:ascii="Consolas" w:eastAsiaTheme="minorHAnsi" w:hAnsi="Consolas" w:cs="Consolas"/>
+          <w:color w:val="000000"/>
+          <w:sz w:val="19"/>
+          <w:szCs w:val="19"/>
+          <w:lang w:val="en-US" w:eastAsia="en-US"/>
+        </w:rPr>
+        <w:t>By.PartialLinkText(</w:t>
       </w:r>
       <w:r>
         <w:rPr>
@@ -35736,7 +36309,29 @@
           <w:szCs w:val="19"/>
           <w:lang w:val="en-US" w:eastAsia="en-US"/>
         </w:rPr>
-        <w:t xml:space="preserve">            LinkServices.Click();</w:t>
+        <w:t xml:space="preserve">            </w:t>
+      </w:r>
+      <w:proofErr w:type="gramStart"/>
+      <w:r>
+        <w:rPr>
+          <w:rFonts w:ascii="Consolas" w:eastAsiaTheme="minorHAnsi" w:hAnsi="Consolas" w:cs="Consolas"/>
+          <w:color w:val="000000"/>
+          <w:sz w:val="19"/>
+          <w:szCs w:val="19"/>
+          <w:lang w:val="en-US" w:eastAsia="en-US"/>
+        </w:rPr>
+        <w:t>LinkServices.Click(</w:t>
+      </w:r>
+      <w:proofErr w:type="gramEnd"/>
+      <w:r>
+        <w:rPr>
+          <w:rFonts w:ascii="Consolas" w:eastAsiaTheme="minorHAnsi" w:hAnsi="Consolas" w:cs="Consolas"/>
+          <w:color w:val="000000"/>
+          <w:sz w:val="19"/>
+          <w:szCs w:val="19"/>
+          <w:lang w:val="en-US" w:eastAsia="en-US"/>
+        </w:rPr>
+        <w:t>);</w:t>
       </w:r>
     </w:p>
     <w:p>
@@ -35794,7 +36389,29 @@
           <w:szCs w:val="19"/>
           <w:lang w:val="en-US" w:eastAsia="en-US"/>
         </w:rPr>
-        <w:t xml:space="preserve">            IWebElement LinkFilms = Browser.FindElement(By.PartialLinkText(</w:t>
+        <w:t xml:space="preserve">            IWebElement LinkFilms = </w:t>
+      </w:r>
+      <w:proofErr w:type="gramStart"/>
+      <w:r>
+        <w:rPr>
+          <w:rFonts w:ascii="Consolas" w:eastAsiaTheme="minorHAnsi" w:hAnsi="Consolas" w:cs="Consolas"/>
+          <w:color w:val="000000"/>
+          <w:sz w:val="19"/>
+          <w:szCs w:val="19"/>
+          <w:lang w:val="en-US" w:eastAsia="en-US"/>
+        </w:rPr>
+        <w:t>Browser.FindElement(</w:t>
+      </w:r>
+      <w:proofErr w:type="gramEnd"/>
+      <w:r>
+        <w:rPr>
+          <w:rFonts w:ascii="Consolas" w:eastAsiaTheme="minorHAnsi" w:hAnsi="Consolas" w:cs="Consolas"/>
+          <w:color w:val="000000"/>
+          <w:sz w:val="19"/>
+          <w:szCs w:val="19"/>
+          <w:lang w:val="en-US" w:eastAsia="en-US"/>
+        </w:rPr>
+        <w:t>By.PartialLinkText(</w:t>
       </w:r>
       <w:r>
         <w:rPr>
@@ -35872,7 +36489,29 @@
           <w:szCs w:val="19"/>
           <w:lang w:val="en-US" w:eastAsia="en-US"/>
         </w:rPr>
-        <w:t xml:space="preserve">            LinkFilms.Click();</w:t>
+        <w:t xml:space="preserve">            </w:t>
+      </w:r>
+      <w:proofErr w:type="gramStart"/>
+      <w:r>
+        <w:rPr>
+          <w:rFonts w:ascii="Consolas" w:eastAsiaTheme="minorHAnsi" w:hAnsi="Consolas" w:cs="Consolas"/>
+          <w:color w:val="000000"/>
+          <w:sz w:val="19"/>
+          <w:szCs w:val="19"/>
+          <w:lang w:val="en-US" w:eastAsia="en-US"/>
+        </w:rPr>
+        <w:t>LinkFilms.Click(</w:t>
+      </w:r>
+      <w:proofErr w:type="gramEnd"/>
+      <w:r>
+        <w:rPr>
+          <w:rFonts w:ascii="Consolas" w:eastAsiaTheme="minorHAnsi" w:hAnsi="Consolas" w:cs="Consolas"/>
+          <w:color w:val="000000"/>
+          <w:sz w:val="19"/>
+          <w:szCs w:val="19"/>
+          <w:lang w:val="en-US" w:eastAsia="en-US"/>
+        </w:rPr>
+        <w:t>);</w:t>
       </w:r>
     </w:p>
     <w:p>
@@ -36001,6 +36640,7 @@
         </w:rPr>
         <w:t xml:space="preserve">        </w:t>
       </w:r>
+      <w:proofErr w:type="gramStart"/>
       <w:r>
         <w:rPr>
           <w:rFonts w:ascii="Consolas" w:eastAsiaTheme="minorHAnsi" w:hAnsi="Consolas" w:cs="Consolas"/>
@@ -36011,6 +36651,7 @@
         </w:rPr>
         <w:t>public</w:t>
       </w:r>
+      <w:proofErr w:type="gramEnd"/>
       <w:r>
         <w:rPr>
           <w:rFonts w:ascii="Consolas" w:eastAsiaTheme="minorHAnsi" w:hAnsi="Consolas" w:cs="Consolas"/>
@@ -36121,7 +36762,29 @@
           <w:szCs w:val="19"/>
           <w:lang w:val="en-US" w:eastAsia="en-US"/>
         </w:rPr>
-        <w:t xml:space="preserve">            IWebElement LinkOrder = Browser.FindElement(By.PartialLinkText(</w:t>
+        <w:t xml:space="preserve">            IWebElement LinkOrder = </w:t>
+      </w:r>
+      <w:proofErr w:type="gramStart"/>
+      <w:r>
+        <w:rPr>
+          <w:rFonts w:ascii="Consolas" w:eastAsiaTheme="minorHAnsi" w:hAnsi="Consolas" w:cs="Consolas"/>
+          <w:color w:val="000000"/>
+          <w:sz w:val="19"/>
+          <w:szCs w:val="19"/>
+          <w:lang w:val="en-US" w:eastAsia="en-US"/>
+        </w:rPr>
+        <w:t>Browser.FindElement(</w:t>
+      </w:r>
+      <w:proofErr w:type="gramEnd"/>
+      <w:r>
+        <w:rPr>
+          <w:rFonts w:ascii="Consolas" w:eastAsiaTheme="minorHAnsi" w:hAnsi="Consolas" w:cs="Consolas"/>
+          <w:color w:val="000000"/>
+          <w:sz w:val="19"/>
+          <w:szCs w:val="19"/>
+          <w:lang w:val="en-US" w:eastAsia="en-US"/>
+        </w:rPr>
+        <w:t>By.PartialLinkText(</w:t>
       </w:r>
       <w:r>
         <w:rPr>
@@ -36199,7 +36862,29 @@
           <w:szCs w:val="19"/>
           <w:lang w:val="en-US" w:eastAsia="en-US"/>
         </w:rPr>
-        <w:t xml:space="preserve">            LinkOrder.Click();</w:t>
+        <w:t xml:space="preserve">            </w:t>
+      </w:r>
+      <w:proofErr w:type="gramStart"/>
+      <w:r>
+        <w:rPr>
+          <w:rFonts w:ascii="Consolas" w:eastAsiaTheme="minorHAnsi" w:hAnsi="Consolas" w:cs="Consolas"/>
+          <w:color w:val="000000"/>
+          <w:sz w:val="19"/>
+          <w:szCs w:val="19"/>
+          <w:lang w:val="en-US" w:eastAsia="en-US"/>
+        </w:rPr>
+        <w:t>LinkOrder.Click(</w:t>
+      </w:r>
+      <w:proofErr w:type="gramEnd"/>
+      <w:r>
+        <w:rPr>
+          <w:rFonts w:ascii="Consolas" w:eastAsiaTheme="minorHAnsi" w:hAnsi="Consolas" w:cs="Consolas"/>
+          <w:color w:val="000000"/>
+          <w:sz w:val="19"/>
+          <w:szCs w:val="19"/>
+          <w:lang w:val="en-US" w:eastAsia="en-US"/>
+        </w:rPr>
+        <w:t>);</w:t>
       </w:r>
     </w:p>
     <w:p>
@@ -36257,7 +36942,29 @@
           <w:szCs w:val="19"/>
           <w:lang w:val="en-US" w:eastAsia="en-US"/>
         </w:rPr>
-        <w:t xml:space="preserve">            IWebElement FIO = Browser.FindElement( By.Name (</w:t>
+        <w:t xml:space="preserve">            IWebElement FIO = </w:t>
+      </w:r>
+      <w:proofErr w:type="gramStart"/>
+      <w:r>
+        <w:rPr>
+          <w:rFonts w:ascii="Consolas" w:eastAsiaTheme="minorHAnsi" w:hAnsi="Consolas" w:cs="Consolas"/>
+          <w:color w:val="000000"/>
+          <w:sz w:val="19"/>
+          <w:szCs w:val="19"/>
+          <w:lang w:val="en-US" w:eastAsia="en-US"/>
+        </w:rPr>
+        <w:t>Browser.FindElement(</w:t>
+      </w:r>
+      <w:proofErr w:type="gramEnd"/>
+      <w:r>
+        <w:rPr>
+          <w:rFonts w:ascii="Consolas" w:eastAsiaTheme="minorHAnsi" w:hAnsi="Consolas" w:cs="Consolas"/>
+          <w:color w:val="000000"/>
+          <w:sz w:val="19"/>
+          <w:szCs w:val="19"/>
+          <w:lang w:val="en-US" w:eastAsia="en-US"/>
+        </w:rPr>
+        <w:t xml:space="preserve"> By.Name (</w:t>
       </w:r>
       <w:r>
         <w:rPr>
@@ -36335,8 +37042,20 @@
           <w:szCs w:val="19"/>
           <w:lang w:val="en-US" w:eastAsia="en-US"/>
         </w:rPr>
-        <w:t xml:space="preserve">            FIO.SendKeys(</w:t>
-      </w:r>
+        <w:t xml:space="preserve">            </w:t>
+      </w:r>
+      <w:proofErr w:type="gramStart"/>
+      <w:r>
+        <w:rPr>
+          <w:rFonts w:ascii="Consolas" w:eastAsiaTheme="minorHAnsi" w:hAnsi="Consolas" w:cs="Consolas"/>
+          <w:color w:val="000000"/>
+          <w:sz w:val="19"/>
+          <w:szCs w:val="19"/>
+          <w:lang w:val="en-US" w:eastAsia="en-US"/>
+        </w:rPr>
+        <w:t>FIO.SendKeys(</w:t>
+      </w:r>
+      <w:proofErr w:type="gramEnd"/>
       <w:r>
         <w:rPr>
           <w:rFonts w:ascii="Consolas" w:eastAsiaTheme="minorHAnsi" w:hAnsi="Consolas" w:cs="Consolas"/>
@@ -36413,7 +37132,29 @@
           <w:szCs w:val="19"/>
           <w:lang w:val="en-US" w:eastAsia="en-US"/>
         </w:rPr>
-        <w:t xml:space="preserve">            IWebElement Phone = Browser.FindElement(By.Name(</w:t>
+        <w:t xml:space="preserve">            IWebElement Phone = </w:t>
+      </w:r>
+      <w:proofErr w:type="gramStart"/>
+      <w:r>
+        <w:rPr>
+          <w:rFonts w:ascii="Consolas" w:eastAsiaTheme="minorHAnsi" w:hAnsi="Consolas" w:cs="Consolas"/>
+          <w:color w:val="000000"/>
+          <w:sz w:val="19"/>
+          <w:szCs w:val="19"/>
+          <w:lang w:val="en-US" w:eastAsia="en-US"/>
+        </w:rPr>
+        <w:t>Browser.FindElement(</w:t>
+      </w:r>
+      <w:proofErr w:type="gramEnd"/>
+      <w:r>
+        <w:rPr>
+          <w:rFonts w:ascii="Consolas" w:eastAsiaTheme="minorHAnsi" w:hAnsi="Consolas" w:cs="Consolas"/>
+          <w:color w:val="000000"/>
+          <w:sz w:val="19"/>
+          <w:szCs w:val="19"/>
+          <w:lang w:val="en-US" w:eastAsia="en-US"/>
+        </w:rPr>
+        <w:t>By.Name(</w:t>
       </w:r>
       <w:r>
         <w:rPr>
@@ -36491,8 +37232,20 @@
           <w:szCs w:val="19"/>
           <w:lang w:val="en-US" w:eastAsia="en-US"/>
         </w:rPr>
-        <w:t xml:space="preserve">            Phone.SendKeys(</w:t>
-      </w:r>
+        <w:t xml:space="preserve">            </w:t>
+      </w:r>
+      <w:proofErr w:type="gramStart"/>
+      <w:r>
+        <w:rPr>
+          <w:rFonts w:ascii="Consolas" w:eastAsiaTheme="minorHAnsi" w:hAnsi="Consolas" w:cs="Consolas"/>
+          <w:color w:val="000000"/>
+          <w:sz w:val="19"/>
+          <w:szCs w:val="19"/>
+          <w:lang w:val="en-US" w:eastAsia="en-US"/>
+        </w:rPr>
+        <w:t>Phone.SendKeys(</w:t>
+      </w:r>
+      <w:proofErr w:type="gramEnd"/>
       <w:r>
         <w:rPr>
           <w:rFonts w:ascii="Consolas" w:eastAsiaTheme="minorHAnsi" w:hAnsi="Consolas" w:cs="Consolas"/>
@@ -36569,7 +37322,29 @@
           <w:szCs w:val="19"/>
           <w:lang w:val="en-US" w:eastAsia="en-US"/>
         </w:rPr>
-        <w:t xml:space="preserve">            IWebElement Call_time = Browser.FindElement(By.Name(</w:t>
+        <w:t xml:space="preserve">            IWebElement Call_time = </w:t>
+      </w:r>
+      <w:proofErr w:type="gramStart"/>
+      <w:r>
+        <w:rPr>
+          <w:rFonts w:ascii="Consolas" w:eastAsiaTheme="minorHAnsi" w:hAnsi="Consolas" w:cs="Consolas"/>
+          <w:color w:val="000000"/>
+          <w:sz w:val="19"/>
+          <w:szCs w:val="19"/>
+          <w:lang w:val="en-US" w:eastAsia="en-US"/>
+        </w:rPr>
+        <w:t>Browser.FindElement(</w:t>
+      </w:r>
+      <w:proofErr w:type="gramEnd"/>
+      <w:r>
+        <w:rPr>
+          <w:rFonts w:ascii="Consolas" w:eastAsiaTheme="minorHAnsi" w:hAnsi="Consolas" w:cs="Consolas"/>
+          <w:color w:val="000000"/>
+          <w:sz w:val="19"/>
+          <w:szCs w:val="19"/>
+          <w:lang w:val="en-US" w:eastAsia="en-US"/>
+        </w:rPr>
+        <w:t>By.Name(</w:t>
       </w:r>
       <w:r>
         <w:rPr>
@@ -36647,7 +37422,29 @@
           <w:szCs w:val="19"/>
           <w:lang w:val="en-US" w:eastAsia="en-US"/>
         </w:rPr>
-        <w:t xml:space="preserve">            Call_time.Click();</w:t>
+        <w:t xml:space="preserve">            Call_</w:t>
+      </w:r>
+      <w:proofErr w:type="gramStart"/>
+      <w:r>
+        <w:rPr>
+          <w:rFonts w:ascii="Consolas" w:eastAsiaTheme="minorHAnsi" w:hAnsi="Consolas" w:cs="Consolas"/>
+          <w:color w:val="000000"/>
+          <w:sz w:val="19"/>
+          <w:szCs w:val="19"/>
+          <w:lang w:val="en-US" w:eastAsia="en-US"/>
+        </w:rPr>
+        <w:t>time.Click(</w:t>
+      </w:r>
+      <w:proofErr w:type="gramEnd"/>
+      <w:r>
+        <w:rPr>
+          <w:rFonts w:ascii="Consolas" w:eastAsiaTheme="minorHAnsi" w:hAnsi="Consolas" w:cs="Consolas"/>
+          <w:color w:val="000000"/>
+          <w:sz w:val="19"/>
+          <w:szCs w:val="19"/>
+          <w:lang w:val="en-US" w:eastAsia="en-US"/>
+        </w:rPr>
+        <w:t>);</w:t>
       </w:r>
     </w:p>
     <w:p>
@@ -36705,7 +37502,29 @@
           <w:szCs w:val="19"/>
           <w:lang w:val="en-US" w:eastAsia="en-US"/>
         </w:rPr>
-        <w:t xml:space="preserve">            IWebElement Call_time_Variants = Browser.FindElement(By.CssSelector (</w:t>
+        <w:t xml:space="preserve">            IWebElement Call_time_Variants = </w:t>
+      </w:r>
+      <w:proofErr w:type="gramStart"/>
+      <w:r>
+        <w:rPr>
+          <w:rFonts w:ascii="Consolas" w:eastAsiaTheme="minorHAnsi" w:hAnsi="Consolas" w:cs="Consolas"/>
+          <w:color w:val="000000"/>
+          <w:sz w:val="19"/>
+          <w:szCs w:val="19"/>
+          <w:lang w:val="en-US" w:eastAsia="en-US"/>
+        </w:rPr>
+        <w:t>Browser.FindElement(</w:t>
+      </w:r>
+      <w:proofErr w:type="gramEnd"/>
+      <w:r>
+        <w:rPr>
+          <w:rFonts w:ascii="Consolas" w:eastAsiaTheme="minorHAnsi" w:hAnsi="Consolas" w:cs="Consolas"/>
+          <w:color w:val="000000"/>
+          <w:sz w:val="19"/>
+          <w:szCs w:val="19"/>
+          <w:lang w:val="en-US" w:eastAsia="en-US"/>
+        </w:rPr>
+        <w:t>By.CssSelector (</w:t>
       </w:r>
       <w:r>
         <w:rPr>
@@ -36783,7 +37602,29 @@
           <w:szCs w:val="19"/>
           <w:lang w:val="en-US" w:eastAsia="en-US"/>
         </w:rPr>
-        <w:t xml:space="preserve">            Call_time_Variants.Click();</w:t>
+        <w:t xml:space="preserve">            Call_time_</w:t>
+      </w:r>
+      <w:proofErr w:type="gramStart"/>
+      <w:r>
+        <w:rPr>
+          <w:rFonts w:ascii="Consolas" w:eastAsiaTheme="minorHAnsi" w:hAnsi="Consolas" w:cs="Consolas"/>
+          <w:color w:val="000000"/>
+          <w:sz w:val="19"/>
+          <w:szCs w:val="19"/>
+          <w:lang w:val="en-US" w:eastAsia="en-US"/>
+        </w:rPr>
+        <w:t>Variants.Click(</w:t>
+      </w:r>
+      <w:proofErr w:type="gramEnd"/>
+      <w:r>
+        <w:rPr>
+          <w:rFonts w:ascii="Consolas" w:eastAsiaTheme="minorHAnsi" w:hAnsi="Consolas" w:cs="Consolas"/>
+          <w:color w:val="000000"/>
+          <w:sz w:val="19"/>
+          <w:szCs w:val="19"/>
+          <w:lang w:val="en-US" w:eastAsia="en-US"/>
+        </w:rPr>
+        <w:t>);</w:t>
       </w:r>
     </w:p>
     <w:p>
@@ -36841,7 +37682,29 @@
           <w:szCs w:val="19"/>
           <w:lang w:val="en-US" w:eastAsia="en-US"/>
         </w:rPr>
-        <w:t xml:space="preserve">            IWebElement email = Browser.FindElement(By.Name(</w:t>
+        <w:t xml:space="preserve">            IWebElement email = </w:t>
+      </w:r>
+      <w:proofErr w:type="gramStart"/>
+      <w:r>
+        <w:rPr>
+          <w:rFonts w:ascii="Consolas" w:eastAsiaTheme="minorHAnsi" w:hAnsi="Consolas" w:cs="Consolas"/>
+          <w:color w:val="000000"/>
+          <w:sz w:val="19"/>
+          <w:szCs w:val="19"/>
+          <w:lang w:val="en-US" w:eastAsia="en-US"/>
+        </w:rPr>
+        <w:t>Browser.FindElement(</w:t>
+      </w:r>
+      <w:proofErr w:type="gramEnd"/>
+      <w:r>
+        <w:rPr>
+          <w:rFonts w:ascii="Consolas" w:eastAsiaTheme="minorHAnsi" w:hAnsi="Consolas" w:cs="Consolas"/>
+          <w:color w:val="000000"/>
+          <w:sz w:val="19"/>
+          <w:szCs w:val="19"/>
+          <w:lang w:val="en-US" w:eastAsia="en-US"/>
+        </w:rPr>
+        <w:t>By.Name(</w:t>
       </w:r>
       <w:r>
         <w:rPr>
@@ -36919,8 +37782,20 @@
           <w:szCs w:val="19"/>
           <w:lang w:val="en-US" w:eastAsia="en-US"/>
         </w:rPr>
-        <w:t xml:space="preserve">            email.SendKeys(</w:t>
-      </w:r>
+        <w:t xml:space="preserve">            </w:t>
+      </w:r>
+      <w:proofErr w:type="gramStart"/>
+      <w:r>
+        <w:rPr>
+          <w:rFonts w:ascii="Consolas" w:eastAsiaTheme="minorHAnsi" w:hAnsi="Consolas" w:cs="Consolas"/>
+          <w:color w:val="000000"/>
+          <w:sz w:val="19"/>
+          <w:szCs w:val="19"/>
+          <w:lang w:val="en-US" w:eastAsia="en-US"/>
+        </w:rPr>
+        <w:t>email.SendKeys(</w:t>
+      </w:r>
+      <w:proofErr w:type="gramEnd"/>
       <w:r>
         <w:rPr>
           <w:rFonts w:ascii="Consolas" w:eastAsiaTheme="minorHAnsi" w:hAnsi="Consolas" w:cs="Consolas"/>
@@ -36997,7 +37872,29 @@
           <w:szCs w:val="19"/>
           <w:lang w:val="en-US" w:eastAsia="en-US"/>
         </w:rPr>
-        <w:t xml:space="preserve">            IWebElement date = Browser.FindElement(By.Name(</w:t>
+        <w:t xml:space="preserve">            IWebElement date = </w:t>
+      </w:r>
+      <w:proofErr w:type="gramStart"/>
+      <w:r>
+        <w:rPr>
+          <w:rFonts w:ascii="Consolas" w:eastAsiaTheme="minorHAnsi" w:hAnsi="Consolas" w:cs="Consolas"/>
+          <w:color w:val="000000"/>
+          <w:sz w:val="19"/>
+          <w:szCs w:val="19"/>
+          <w:lang w:val="en-US" w:eastAsia="en-US"/>
+        </w:rPr>
+        <w:t>Browser.FindElement(</w:t>
+      </w:r>
+      <w:proofErr w:type="gramEnd"/>
+      <w:r>
+        <w:rPr>
+          <w:rFonts w:ascii="Consolas" w:eastAsiaTheme="minorHAnsi" w:hAnsi="Consolas" w:cs="Consolas"/>
+          <w:color w:val="000000"/>
+          <w:sz w:val="19"/>
+          <w:szCs w:val="19"/>
+          <w:lang w:val="en-US" w:eastAsia="en-US"/>
+        </w:rPr>
+        <w:t>By.Name(</w:t>
       </w:r>
       <w:r>
         <w:rPr>
@@ -37075,8 +37972,20 @@
           <w:szCs w:val="19"/>
           <w:lang w:val="en-US" w:eastAsia="en-US"/>
         </w:rPr>
-        <w:t xml:space="preserve">            date.SendKeys(</w:t>
-      </w:r>
+        <w:t xml:space="preserve">            </w:t>
+      </w:r>
+      <w:proofErr w:type="gramStart"/>
+      <w:r>
+        <w:rPr>
+          <w:rFonts w:ascii="Consolas" w:eastAsiaTheme="minorHAnsi" w:hAnsi="Consolas" w:cs="Consolas"/>
+          <w:color w:val="000000"/>
+          <w:sz w:val="19"/>
+          <w:szCs w:val="19"/>
+          <w:lang w:val="en-US" w:eastAsia="en-US"/>
+        </w:rPr>
+        <w:t>date.SendKeys(</w:t>
+      </w:r>
+      <w:proofErr w:type="gramEnd"/>
       <w:r>
         <w:rPr>
           <w:rFonts w:ascii="Consolas" w:eastAsiaTheme="minorHAnsi" w:hAnsi="Consolas" w:cs="Consolas"/>
@@ -37153,7 +38062,29 @@
           <w:szCs w:val="19"/>
           <w:lang w:val="en-US" w:eastAsia="en-US"/>
         </w:rPr>
-        <w:t xml:space="preserve">            IWebElement comment = Browser.FindElement(By.Name(</w:t>
+        <w:t xml:space="preserve">            IWebElement comment = </w:t>
+      </w:r>
+      <w:proofErr w:type="gramStart"/>
+      <w:r>
+        <w:rPr>
+          <w:rFonts w:ascii="Consolas" w:eastAsiaTheme="minorHAnsi" w:hAnsi="Consolas" w:cs="Consolas"/>
+          <w:color w:val="000000"/>
+          <w:sz w:val="19"/>
+          <w:szCs w:val="19"/>
+          <w:lang w:val="en-US" w:eastAsia="en-US"/>
+        </w:rPr>
+        <w:t>Browser.FindElement(</w:t>
+      </w:r>
+      <w:proofErr w:type="gramEnd"/>
+      <w:r>
+        <w:rPr>
+          <w:rFonts w:ascii="Consolas" w:eastAsiaTheme="minorHAnsi" w:hAnsi="Consolas" w:cs="Consolas"/>
+          <w:color w:val="000000"/>
+          <w:sz w:val="19"/>
+          <w:szCs w:val="19"/>
+          <w:lang w:val="en-US" w:eastAsia="en-US"/>
+        </w:rPr>
+        <w:t>By.Name(</w:t>
       </w:r>
       <w:r>
         <w:rPr>
@@ -37232,8 +38163,20 @@
           <w:lang w:val="en-US" w:eastAsia="en-US"/>
         </w:rPr>
         <w:lastRenderedPageBreak/>
-        <w:t xml:space="preserve">            comment.SendKeys(</w:t>
-      </w:r>
+        <w:t xml:space="preserve">            </w:t>
+      </w:r>
+      <w:proofErr w:type="gramStart"/>
+      <w:r>
+        <w:rPr>
+          <w:rFonts w:ascii="Consolas" w:eastAsiaTheme="minorHAnsi" w:hAnsi="Consolas" w:cs="Consolas"/>
+          <w:color w:val="000000"/>
+          <w:sz w:val="19"/>
+          <w:szCs w:val="19"/>
+          <w:lang w:val="en-US" w:eastAsia="en-US"/>
+        </w:rPr>
+        <w:t>comment.SendKeys(</w:t>
+      </w:r>
+      <w:proofErr w:type="gramEnd"/>
       <w:r>
         <w:rPr>
           <w:rFonts w:ascii="Consolas" w:eastAsiaTheme="minorHAnsi" w:hAnsi="Consolas" w:cs="Consolas"/>
@@ -37574,7 +38517,29 @@
           <w:szCs w:val="19"/>
           <w:lang w:val="en-US" w:eastAsia="en-US"/>
         </w:rPr>
-        <w:t xml:space="preserve">            IWebElement checkbox = Browser.FindElement(By.Name(</w:t>
+        <w:t xml:space="preserve">            IWebElement checkbox = </w:t>
+      </w:r>
+      <w:proofErr w:type="gramStart"/>
+      <w:r>
+        <w:rPr>
+          <w:rFonts w:ascii="Consolas" w:eastAsiaTheme="minorHAnsi" w:hAnsi="Consolas" w:cs="Consolas"/>
+          <w:color w:val="000000"/>
+          <w:sz w:val="19"/>
+          <w:szCs w:val="19"/>
+          <w:lang w:val="en-US" w:eastAsia="en-US"/>
+        </w:rPr>
+        <w:t>Browser.FindElement(</w:t>
+      </w:r>
+      <w:proofErr w:type="gramEnd"/>
+      <w:r>
+        <w:rPr>
+          <w:rFonts w:ascii="Consolas" w:eastAsiaTheme="minorHAnsi" w:hAnsi="Consolas" w:cs="Consolas"/>
+          <w:color w:val="000000"/>
+          <w:sz w:val="19"/>
+          <w:szCs w:val="19"/>
+          <w:lang w:val="en-US" w:eastAsia="en-US"/>
+        </w:rPr>
+        <w:t>By.Name(</w:t>
       </w:r>
       <w:r>
         <w:rPr>
@@ -37652,7 +38617,29 @@
           <w:szCs w:val="19"/>
           <w:lang w:val="en-US" w:eastAsia="en-US"/>
         </w:rPr>
-        <w:t xml:space="preserve">            checkbox.Click();</w:t>
+        <w:t xml:space="preserve">            </w:t>
+      </w:r>
+      <w:proofErr w:type="gramStart"/>
+      <w:r>
+        <w:rPr>
+          <w:rFonts w:ascii="Consolas" w:eastAsiaTheme="minorHAnsi" w:hAnsi="Consolas" w:cs="Consolas"/>
+          <w:color w:val="000000"/>
+          <w:sz w:val="19"/>
+          <w:szCs w:val="19"/>
+          <w:lang w:val="en-US" w:eastAsia="en-US"/>
+        </w:rPr>
+        <w:t>checkbox.Click(</w:t>
+      </w:r>
+      <w:proofErr w:type="gramEnd"/>
+      <w:r>
+        <w:rPr>
+          <w:rFonts w:ascii="Consolas" w:eastAsiaTheme="minorHAnsi" w:hAnsi="Consolas" w:cs="Consolas"/>
+          <w:color w:val="000000"/>
+          <w:sz w:val="19"/>
+          <w:szCs w:val="19"/>
+          <w:lang w:val="en-US" w:eastAsia="en-US"/>
+        </w:rPr>
+        <w:t>);</w:t>
       </w:r>
     </w:p>
     <w:p>
@@ -37710,7 +38697,29 @@
           <w:szCs w:val="19"/>
           <w:lang w:val="en-US" w:eastAsia="en-US"/>
         </w:rPr>
-        <w:t xml:space="preserve">            IWebElement Submit = Browser.FindElement(By.Name(</w:t>
+        <w:t xml:space="preserve">            IWebElement Submit = </w:t>
+      </w:r>
+      <w:proofErr w:type="gramStart"/>
+      <w:r>
+        <w:rPr>
+          <w:rFonts w:ascii="Consolas" w:eastAsiaTheme="minorHAnsi" w:hAnsi="Consolas" w:cs="Consolas"/>
+          <w:color w:val="000000"/>
+          <w:sz w:val="19"/>
+          <w:szCs w:val="19"/>
+          <w:lang w:val="en-US" w:eastAsia="en-US"/>
+        </w:rPr>
+        <w:t>Browser.FindElement(</w:t>
+      </w:r>
+      <w:proofErr w:type="gramEnd"/>
+      <w:r>
+        <w:rPr>
+          <w:rFonts w:ascii="Consolas" w:eastAsiaTheme="minorHAnsi" w:hAnsi="Consolas" w:cs="Consolas"/>
+          <w:color w:val="000000"/>
+          <w:sz w:val="19"/>
+          <w:szCs w:val="19"/>
+          <w:lang w:val="en-US" w:eastAsia="en-US"/>
+        </w:rPr>
+        <w:t>By.Name(</w:t>
       </w:r>
       <w:r>
         <w:rPr>
@@ -37790,15 +38799,27 @@
         </w:rPr>
         <w:t xml:space="preserve">            </w:t>
       </w:r>
-      <w:r>
-        <w:rPr>
-          <w:rFonts w:ascii="Consolas" w:eastAsiaTheme="minorHAnsi" w:hAnsi="Consolas" w:cs="Consolas"/>
-          <w:color w:val="008000"/>
-          <w:sz w:val="19"/>
-          <w:szCs w:val="19"/>
-          <w:lang w:val="en-US" w:eastAsia="en-US"/>
-        </w:rPr>
-        <w:t>//Submit.Click();</w:t>
+      <w:proofErr w:type="gramStart"/>
+      <w:r>
+        <w:rPr>
+          <w:rFonts w:ascii="Consolas" w:eastAsiaTheme="minorHAnsi" w:hAnsi="Consolas" w:cs="Consolas"/>
+          <w:color w:val="000000"/>
+          <w:sz w:val="19"/>
+          <w:szCs w:val="19"/>
+          <w:lang w:val="en-US" w:eastAsia="en-US"/>
+        </w:rPr>
+        <w:t>Submit.Click(</w:t>
+      </w:r>
+      <w:proofErr w:type="gramEnd"/>
+      <w:r>
+        <w:rPr>
+          <w:rFonts w:ascii="Consolas" w:eastAsiaTheme="minorHAnsi" w:hAnsi="Consolas" w:cs="Consolas"/>
+          <w:color w:val="000000"/>
+          <w:sz w:val="19"/>
+          <w:szCs w:val="19"/>
+          <w:lang w:val="en-US" w:eastAsia="en-US"/>
+        </w:rPr>
+        <w:t>);</w:t>
       </w:r>
     </w:p>
     <w:p>
@@ -37925,6 +38946,7 @@
         </w:rPr>
         <w:t xml:space="preserve">        </w:t>
       </w:r>
+      <w:proofErr w:type="gramStart"/>
       <w:r>
         <w:rPr>
           <w:rFonts w:ascii="Consolas" w:eastAsiaTheme="minorHAnsi" w:hAnsi="Consolas" w:cs="Consolas"/>
@@ -37935,6 +38957,7 @@
         </w:rPr>
         <w:t>public</w:t>
       </w:r>
+      <w:proofErr w:type="gramEnd"/>
       <w:r>
         <w:rPr>
           <w:rFonts w:ascii="Consolas" w:eastAsiaTheme="minorHAnsi" w:hAnsi="Consolas" w:cs="Consolas"/>
@@ -38021,7 +39044,29 @@
           <w:szCs w:val="19"/>
           <w:lang w:val="en-US" w:eastAsia="en-US"/>
         </w:rPr>
-        <w:t>//Finding element with About link</w:t>
+        <w:t xml:space="preserve">//Finding element with </w:t>
+      </w:r>
+      <w:proofErr w:type="gramStart"/>
+      <w:r>
+        <w:rPr>
+          <w:rFonts w:ascii="Consolas" w:eastAsiaTheme="minorHAnsi" w:hAnsi="Consolas" w:cs="Consolas"/>
+          <w:color w:val="008000"/>
+          <w:sz w:val="19"/>
+          <w:szCs w:val="19"/>
+          <w:lang w:val="en-US" w:eastAsia="en-US"/>
+        </w:rPr>
+        <w:t>About</w:t>
+      </w:r>
+      <w:proofErr w:type="gramEnd"/>
+      <w:r>
+        <w:rPr>
+          <w:rFonts w:ascii="Consolas" w:eastAsiaTheme="minorHAnsi" w:hAnsi="Consolas" w:cs="Consolas"/>
+          <w:color w:val="008000"/>
+          <w:sz w:val="19"/>
+          <w:szCs w:val="19"/>
+          <w:lang w:val="en-US" w:eastAsia="en-US"/>
+        </w:rPr>
+        <w:t xml:space="preserve"> link</w:t>
       </w:r>
     </w:p>
     <w:p>
@@ -38045,7 +39090,29 @@
           <w:szCs w:val="19"/>
           <w:lang w:val="en-US" w:eastAsia="en-US"/>
         </w:rPr>
-        <w:t xml:space="preserve">            IWebElement LinkAbout = Browser.FindElement(By.PartialLinkText(</w:t>
+        <w:t xml:space="preserve">            IWebElement LinkAbout = </w:t>
+      </w:r>
+      <w:proofErr w:type="gramStart"/>
+      <w:r>
+        <w:rPr>
+          <w:rFonts w:ascii="Consolas" w:eastAsiaTheme="minorHAnsi" w:hAnsi="Consolas" w:cs="Consolas"/>
+          <w:color w:val="000000"/>
+          <w:sz w:val="19"/>
+          <w:szCs w:val="19"/>
+          <w:lang w:val="en-US" w:eastAsia="en-US"/>
+        </w:rPr>
+        <w:t>Browser.FindElement(</w:t>
+      </w:r>
+      <w:proofErr w:type="gramEnd"/>
+      <w:r>
+        <w:rPr>
+          <w:rFonts w:ascii="Consolas" w:eastAsiaTheme="minorHAnsi" w:hAnsi="Consolas" w:cs="Consolas"/>
+          <w:color w:val="000000"/>
+          <w:sz w:val="19"/>
+          <w:szCs w:val="19"/>
+          <w:lang w:val="en-US" w:eastAsia="en-US"/>
+        </w:rPr>
+        <w:t>By.PartialLinkText(</w:t>
       </w:r>
       <w:r>
         <w:rPr>
@@ -38099,7 +39166,29 @@
           <w:szCs w:val="19"/>
           <w:lang w:val="en-US" w:eastAsia="en-US"/>
         </w:rPr>
-        <w:t>//Clicking on element with About link</w:t>
+        <w:t xml:space="preserve">//Clicking on element with </w:t>
+      </w:r>
+      <w:proofErr w:type="gramStart"/>
+      <w:r>
+        <w:rPr>
+          <w:rFonts w:ascii="Consolas" w:eastAsiaTheme="minorHAnsi" w:hAnsi="Consolas" w:cs="Consolas"/>
+          <w:color w:val="008000"/>
+          <w:sz w:val="19"/>
+          <w:szCs w:val="19"/>
+          <w:lang w:val="en-US" w:eastAsia="en-US"/>
+        </w:rPr>
+        <w:t>About</w:t>
+      </w:r>
+      <w:proofErr w:type="gramEnd"/>
+      <w:r>
+        <w:rPr>
+          <w:rFonts w:ascii="Consolas" w:eastAsiaTheme="minorHAnsi" w:hAnsi="Consolas" w:cs="Consolas"/>
+          <w:color w:val="008000"/>
+          <w:sz w:val="19"/>
+          <w:szCs w:val="19"/>
+          <w:lang w:val="en-US" w:eastAsia="en-US"/>
+        </w:rPr>
+        <w:t xml:space="preserve"> link</w:t>
       </w:r>
     </w:p>
     <w:p>
@@ -38123,7 +39212,29 @@
           <w:szCs w:val="19"/>
           <w:lang w:val="en-US" w:eastAsia="en-US"/>
         </w:rPr>
-        <w:t xml:space="preserve">            LinkAbout.Click();</w:t>
+        <w:t xml:space="preserve">            </w:t>
+      </w:r>
+      <w:proofErr w:type="gramStart"/>
+      <w:r>
+        <w:rPr>
+          <w:rFonts w:ascii="Consolas" w:eastAsiaTheme="minorHAnsi" w:hAnsi="Consolas" w:cs="Consolas"/>
+          <w:color w:val="000000"/>
+          <w:sz w:val="19"/>
+          <w:szCs w:val="19"/>
+          <w:lang w:val="en-US" w:eastAsia="en-US"/>
+        </w:rPr>
+        <w:t>LinkAbout.Click(</w:t>
+      </w:r>
+      <w:proofErr w:type="gramEnd"/>
+      <w:r>
+        <w:rPr>
+          <w:rFonts w:ascii="Consolas" w:eastAsiaTheme="minorHAnsi" w:hAnsi="Consolas" w:cs="Consolas"/>
+          <w:color w:val="000000"/>
+          <w:sz w:val="19"/>
+          <w:szCs w:val="19"/>
+          <w:lang w:val="en-US" w:eastAsia="en-US"/>
+        </w:rPr>
+        <w:t>);</w:t>
       </w:r>
     </w:p>
     <w:p>
@@ -38181,7 +39292,29 @@
           <w:szCs w:val="19"/>
           <w:lang w:val="en-US" w:eastAsia="en-US"/>
         </w:rPr>
-        <w:t xml:space="preserve">            IWebElement LinkFeedback = Browser.FindElement(By.PartialLinkText(</w:t>
+        <w:t xml:space="preserve">            IWebElement LinkFeedback = </w:t>
+      </w:r>
+      <w:proofErr w:type="gramStart"/>
+      <w:r>
+        <w:rPr>
+          <w:rFonts w:ascii="Consolas" w:eastAsiaTheme="minorHAnsi" w:hAnsi="Consolas" w:cs="Consolas"/>
+          <w:color w:val="000000"/>
+          <w:sz w:val="19"/>
+          <w:szCs w:val="19"/>
+          <w:lang w:val="en-US" w:eastAsia="en-US"/>
+        </w:rPr>
+        <w:t>Browser.FindElement(</w:t>
+      </w:r>
+      <w:proofErr w:type="gramEnd"/>
+      <w:r>
+        <w:rPr>
+          <w:rFonts w:ascii="Consolas" w:eastAsiaTheme="minorHAnsi" w:hAnsi="Consolas" w:cs="Consolas"/>
+          <w:color w:val="000000"/>
+          <w:sz w:val="19"/>
+          <w:szCs w:val="19"/>
+          <w:lang w:val="en-US" w:eastAsia="en-US"/>
+        </w:rPr>
+        <w:t>By.PartialLinkText(</w:t>
       </w:r>
       <w:r>
         <w:rPr>
@@ -38259,7 +39392,29 @@
           <w:szCs w:val="19"/>
           <w:lang w:val="en-US" w:eastAsia="en-US"/>
         </w:rPr>
-        <w:t xml:space="preserve">            LinkFeedback.Click();</w:t>
+        <w:t xml:space="preserve">            </w:t>
+      </w:r>
+      <w:proofErr w:type="gramStart"/>
+      <w:r>
+        <w:rPr>
+          <w:rFonts w:ascii="Consolas" w:eastAsiaTheme="minorHAnsi" w:hAnsi="Consolas" w:cs="Consolas"/>
+          <w:color w:val="000000"/>
+          <w:sz w:val="19"/>
+          <w:szCs w:val="19"/>
+          <w:lang w:val="en-US" w:eastAsia="en-US"/>
+        </w:rPr>
+        <w:t>LinkFeedback.Click(</w:t>
+      </w:r>
+      <w:proofErr w:type="gramEnd"/>
+      <w:r>
+        <w:rPr>
+          <w:rFonts w:ascii="Consolas" w:eastAsiaTheme="minorHAnsi" w:hAnsi="Consolas" w:cs="Consolas"/>
+          <w:color w:val="000000"/>
+          <w:sz w:val="19"/>
+          <w:szCs w:val="19"/>
+          <w:lang w:val="en-US" w:eastAsia="en-US"/>
+        </w:rPr>
+        <w:t>);</w:t>
       </w:r>
     </w:p>
     <w:p>
@@ -38317,7 +39472,29 @@
           <w:szCs w:val="19"/>
           <w:lang w:val="en-US" w:eastAsia="en-US"/>
         </w:rPr>
-        <w:t xml:space="preserve">            IWebElement FIO = Browser.FindElement(By.Name(</w:t>
+        <w:t xml:space="preserve">            IWebElement FIO = </w:t>
+      </w:r>
+      <w:proofErr w:type="gramStart"/>
+      <w:r>
+        <w:rPr>
+          <w:rFonts w:ascii="Consolas" w:eastAsiaTheme="minorHAnsi" w:hAnsi="Consolas" w:cs="Consolas"/>
+          <w:color w:val="000000"/>
+          <w:sz w:val="19"/>
+          <w:szCs w:val="19"/>
+          <w:lang w:val="en-US" w:eastAsia="en-US"/>
+        </w:rPr>
+        <w:t>Browser.FindElement(</w:t>
+      </w:r>
+      <w:proofErr w:type="gramEnd"/>
+      <w:r>
+        <w:rPr>
+          <w:rFonts w:ascii="Consolas" w:eastAsiaTheme="minorHAnsi" w:hAnsi="Consolas" w:cs="Consolas"/>
+          <w:color w:val="000000"/>
+          <w:sz w:val="19"/>
+          <w:szCs w:val="19"/>
+          <w:lang w:val="en-US" w:eastAsia="en-US"/>
+        </w:rPr>
+        <w:t>By.Name(</w:t>
       </w:r>
       <w:r>
         <w:rPr>
@@ -38395,8 +39572,20 @@
           <w:szCs w:val="19"/>
           <w:lang w:val="en-US" w:eastAsia="en-US"/>
         </w:rPr>
-        <w:t xml:space="preserve">            FIO.SendKeys(</w:t>
-      </w:r>
+        <w:t xml:space="preserve">            </w:t>
+      </w:r>
+      <w:proofErr w:type="gramStart"/>
+      <w:r>
+        <w:rPr>
+          <w:rFonts w:ascii="Consolas" w:eastAsiaTheme="minorHAnsi" w:hAnsi="Consolas" w:cs="Consolas"/>
+          <w:color w:val="000000"/>
+          <w:sz w:val="19"/>
+          <w:szCs w:val="19"/>
+          <w:lang w:val="en-US" w:eastAsia="en-US"/>
+        </w:rPr>
+        <w:t>FIO.SendKeys(</w:t>
+      </w:r>
+      <w:proofErr w:type="gramEnd"/>
       <w:r>
         <w:rPr>
           <w:rFonts w:ascii="Consolas" w:eastAsiaTheme="minorHAnsi" w:hAnsi="Consolas" w:cs="Consolas"/>
@@ -38473,7 +39662,29 @@
           <w:szCs w:val="19"/>
           <w:lang w:val="en-US" w:eastAsia="en-US"/>
         </w:rPr>
-        <w:t xml:space="preserve">            IWebElement Phone = Browser.FindElement(By.Name(</w:t>
+        <w:t xml:space="preserve">            IWebElement Phone = </w:t>
+      </w:r>
+      <w:proofErr w:type="gramStart"/>
+      <w:r>
+        <w:rPr>
+          <w:rFonts w:ascii="Consolas" w:eastAsiaTheme="minorHAnsi" w:hAnsi="Consolas" w:cs="Consolas"/>
+          <w:color w:val="000000"/>
+          <w:sz w:val="19"/>
+          <w:szCs w:val="19"/>
+          <w:lang w:val="en-US" w:eastAsia="en-US"/>
+        </w:rPr>
+        <w:t>Browser.FindElement(</w:t>
+      </w:r>
+      <w:proofErr w:type="gramEnd"/>
+      <w:r>
+        <w:rPr>
+          <w:rFonts w:ascii="Consolas" w:eastAsiaTheme="minorHAnsi" w:hAnsi="Consolas" w:cs="Consolas"/>
+          <w:color w:val="000000"/>
+          <w:sz w:val="19"/>
+          <w:szCs w:val="19"/>
+          <w:lang w:val="en-US" w:eastAsia="en-US"/>
+        </w:rPr>
+        <w:t>By.Name(</w:t>
       </w:r>
       <w:r>
         <w:rPr>
@@ -38551,8 +39762,20 @@
           <w:szCs w:val="19"/>
           <w:lang w:val="en-US" w:eastAsia="en-US"/>
         </w:rPr>
-        <w:t xml:space="preserve">            Phone.SendKeys(</w:t>
-      </w:r>
+        <w:t xml:space="preserve">            </w:t>
+      </w:r>
+      <w:proofErr w:type="gramStart"/>
+      <w:r>
+        <w:rPr>
+          <w:rFonts w:ascii="Consolas" w:eastAsiaTheme="minorHAnsi" w:hAnsi="Consolas" w:cs="Consolas"/>
+          <w:color w:val="000000"/>
+          <w:sz w:val="19"/>
+          <w:szCs w:val="19"/>
+          <w:lang w:val="en-US" w:eastAsia="en-US"/>
+        </w:rPr>
+        <w:t>Phone.SendKeys(</w:t>
+      </w:r>
+      <w:proofErr w:type="gramEnd"/>
       <w:r>
         <w:rPr>
           <w:rFonts w:ascii="Consolas" w:eastAsiaTheme="minorHAnsi" w:hAnsi="Consolas" w:cs="Consolas"/>
@@ -38629,7 +39852,29 @@
           <w:szCs w:val="19"/>
           <w:lang w:val="en-US" w:eastAsia="en-US"/>
         </w:rPr>
-        <w:t xml:space="preserve">            IWebElement email = Browser.FindElement(By.Name(</w:t>
+        <w:t xml:space="preserve">            IWebElement email = </w:t>
+      </w:r>
+      <w:proofErr w:type="gramStart"/>
+      <w:r>
+        <w:rPr>
+          <w:rFonts w:ascii="Consolas" w:eastAsiaTheme="minorHAnsi" w:hAnsi="Consolas" w:cs="Consolas"/>
+          <w:color w:val="000000"/>
+          <w:sz w:val="19"/>
+          <w:szCs w:val="19"/>
+          <w:lang w:val="en-US" w:eastAsia="en-US"/>
+        </w:rPr>
+        <w:t>Browser.FindElement(</w:t>
+      </w:r>
+      <w:proofErr w:type="gramEnd"/>
+      <w:r>
+        <w:rPr>
+          <w:rFonts w:ascii="Consolas" w:eastAsiaTheme="minorHAnsi" w:hAnsi="Consolas" w:cs="Consolas"/>
+          <w:color w:val="000000"/>
+          <w:sz w:val="19"/>
+          <w:szCs w:val="19"/>
+          <w:lang w:val="en-US" w:eastAsia="en-US"/>
+        </w:rPr>
+        <w:t>By.Name(</w:t>
       </w:r>
       <w:r>
         <w:rPr>
@@ -38707,8 +39952,20 @@
           <w:szCs w:val="19"/>
           <w:lang w:val="en-US" w:eastAsia="en-US"/>
         </w:rPr>
-        <w:t xml:space="preserve">            email.SendKeys(</w:t>
-      </w:r>
+        <w:t xml:space="preserve">            </w:t>
+      </w:r>
+      <w:proofErr w:type="gramStart"/>
+      <w:r>
+        <w:rPr>
+          <w:rFonts w:ascii="Consolas" w:eastAsiaTheme="minorHAnsi" w:hAnsi="Consolas" w:cs="Consolas"/>
+          <w:color w:val="000000"/>
+          <w:sz w:val="19"/>
+          <w:szCs w:val="19"/>
+          <w:lang w:val="en-US" w:eastAsia="en-US"/>
+        </w:rPr>
+        <w:t>email.SendKeys(</w:t>
+      </w:r>
+      <w:proofErr w:type="gramEnd"/>
       <w:r>
         <w:rPr>
           <w:rFonts w:ascii="Consolas" w:eastAsiaTheme="minorHAnsi" w:hAnsi="Consolas" w:cs="Consolas"/>
@@ -38785,7 +40042,29 @@
           <w:szCs w:val="19"/>
           <w:lang w:val="en-US" w:eastAsia="en-US"/>
         </w:rPr>
-        <w:t xml:space="preserve">            IWebElement checkbox = Browser.FindElement(By.Name(</w:t>
+        <w:t xml:space="preserve">            IWebElement checkbox = </w:t>
+      </w:r>
+      <w:proofErr w:type="gramStart"/>
+      <w:r>
+        <w:rPr>
+          <w:rFonts w:ascii="Consolas" w:eastAsiaTheme="minorHAnsi" w:hAnsi="Consolas" w:cs="Consolas"/>
+          <w:color w:val="000000"/>
+          <w:sz w:val="19"/>
+          <w:szCs w:val="19"/>
+          <w:lang w:val="en-US" w:eastAsia="en-US"/>
+        </w:rPr>
+        <w:t>Browser.FindElement(</w:t>
+      </w:r>
+      <w:proofErr w:type="gramEnd"/>
+      <w:r>
+        <w:rPr>
+          <w:rFonts w:ascii="Consolas" w:eastAsiaTheme="minorHAnsi" w:hAnsi="Consolas" w:cs="Consolas"/>
+          <w:color w:val="000000"/>
+          <w:sz w:val="19"/>
+          <w:szCs w:val="19"/>
+          <w:lang w:val="en-US" w:eastAsia="en-US"/>
+        </w:rPr>
+        <w:t>By.Name(</w:t>
       </w:r>
       <w:r>
         <w:rPr>
@@ -38863,7 +40142,29 @@
           <w:szCs w:val="19"/>
           <w:lang w:val="en-US" w:eastAsia="en-US"/>
         </w:rPr>
-        <w:t xml:space="preserve">            checkbox.Click();</w:t>
+        <w:t xml:space="preserve">            </w:t>
+      </w:r>
+      <w:proofErr w:type="gramStart"/>
+      <w:r>
+        <w:rPr>
+          <w:rFonts w:ascii="Consolas" w:eastAsiaTheme="minorHAnsi" w:hAnsi="Consolas" w:cs="Consolas"/>
+          <w:color w:val="000000"/>
+          <w:sz w:val="19"/>
+          <w:szCs w:val="19"/>
+          <w:lang w:val="en-US" w:eastAsia="en-US"/>
+        </w:rPr>
+        <w:t>checkbox.Click(</w:t>
+      </w:r>
+      <w:proofErr w:type="gramEnd"/>
+      <w:r>
+        <w:rPr>
+          <w:rFonts w:ascii="Consolas" w:eastAsiaTheme="minorHAnsi" w:hAnsi="Consolas" w:cs="Consolas"/>
+          <w:color w:val="000000"/>
+          <w:sz w:val="19"/>
+          <w:szCs w:val="19"/>
+          <w:lang w:val="en-US" w:eastAsia="en-US"/>
+        </w:rPr>
+        <w:t>);</w:t>
       </w:r>
     </w:p>
     <w:p>
@@ -38921,7 +40222,29 @@
           <w:szCs w:val="19"/>
           <w:lang w:val="en-US" w:eastAsia="en-US"/>
         </w:rPr>
-        <w:t xml:space="preserve">            IWebElement Feedback = Browser.FindElement(By.Name(</w:t>
+        <w:t xml:space="preserve">            IWebElement Feedback = </w:t>
+      </w:r>
+      <w:proofErr w:type="gramStart"/>
+      <w:r>
+        <w:rPr>
+          <w:rFonts w:ascii="Consolas" w:eastAsiaTheme="minorHAnsi" w:hAnsi="Consolas" w:cs="Consolas"/>
+          <w:color w:val="000000"/>
+          <w:sz w:val="19"/>
+          <w:szCs w:val="19"/>
+          <w:lang w:val="en-US" w:eastAsia="en-US"/>
+        </w:rPr>
+        <w:t>Browser.FindElement(</w:t>
+      </w:r>
+      <w:proofErr w:type="gramEnd"/>
+      <w:r>
+        <w:rPr>
+          <w:rFonts w:ascii="Consolas" w:eastAsiaTheme="minorHAnsi" w:hAnsi="Consolas" w:cs="Consolas"/>
+          <w:color w:val="000000"/>
+          <w:sz w:val="19"/>
+          <w:szCs w:val="19"/>
+          <w:lang w:val="en-US" w:eastAsia="en-US"/>
+        </w:rPr>
+        <w:t>By.Name(</w:t>
       </w:r>
       <w:r>
         <w:rPr>
@@ -39061,6 +40384,7 @@
         </w:rPr>
         <w:t xml:space="preserve">            </w:t>
       </w:r>
+      <w:proofErr w:type="gramStart"/>
       <w:r>
         <w:rPr>
           <w:rFonts w:ascii="Consolas" w:eastAsiaTheme="minorHAnsi" w:hAnsi="Consolas" w:cs="Consolas"/>
@@ -39101,6 +40425,7 @@
         </w:rPr>
         <w:t>(</w:t>
       </w:r>
+      <w:proofErr w:type="gramEnd"/>
       <w:r>
         <w:rPr>
           <w:rFonts w:ascii="Consolas" w:eastAsiaTheme="minorHAnsi" w:hAnsi="Consolas" w:cs="Consolas"/>
@@ -39301,7 +40626,29 @@
           <w:szCs w:val="19"/>
           <w:lang w:val="en-US" w:eastAsia="en-US"/>
         </w:rPr>
-        <w:t xml:space="preserve">            IWebElement Submit = Browser.FindElement(By.Name(</w:t>
+        <w:t xml:space="preserve">            IWebElement Submit = </w:t>
+      </w:r>
+      <w:proofErr w:type="gramStart"/>
+      <w:r>
+        <w:rPr>
+          <w:rFonts w:ascii="Consolas" w:eastAsiaTheme="minorHAnsi" w:hAnsi="Consolas" w:cs="Consolas"/>
+          <w:color w:val="000000"/>
+          <w:sz w:val="19"/>
+          <w:szCs w:val="19"/>
+          <w:lang w:val="en-US" w:eastAsia="en-US"/>
+        </w:rPr>
+        <w:t>Browser.FindElement(</w:t>
+      </w:r>
+      <w:proofErr w:type="gramEnd"/>
+      <w:r>
+        <w:rPr>
+          <w:rFonts w:ascii="Consolas" w:eastAsiaTheme="minorHAnsi" w:hAnsi="Consolas" w:cs="Consolas"/>
+          <w:color w:val="000000"/>
+          <w:sz w:val="19"/>
+          <w:szCs w:val="19"/>
+          <w:lang w:val="en-US" w:eastAsia="en-US"/>
+        </w:rPr>
+        <w:t>By.Name(</w:t>
       </w:r>
       <w:r>
         <w:rPr>
@@ -39381,15 +40728,27 @@
         </w:rPr>
         <w:t xml:space="preserve">            </w:t>
       </w:r>
-      <w:r>
-        <w:rPr>
-          <w:rFonts w:ascii="Consolas" w:eastAsiaTheme="minorHAnsi" w:hAnsi="Consolas" w:cs="Consolas"/>
-          <w:color w:val="008000"/>
-          <w:sz w:val="19"/>
-          <w:szCs w:val="19"/>
-          <w:lang w:val="en-US" w:eastAsia="en-US"/>
-        </w:rPr>
-        <w:t>//Submit.Click();</w:t>
+      <w:proofErr w:type="gramStart"/>
+      <w:r>
+        <w:rPr>
+          <w:rFonts w:ascii="Consolas" w:eastAsiaTheme="minorHAnsi" w:hAnsi="Consolas" w:cs="Consolas"/>
+          <w:color w:val="000000"/>
+          <w:sz w:val="19"/>
+          <w:szCs w:val="19"/>
+          <w:lang w:val="en-US" w:eastAsia="en-US"/>
+        </w:rPr>
+        <w:t>Submit.Click(</w:t>
+      </w:r>
+      <w:proofErr w:type="gramEnd"/>
+      <w:r>
+        <w:rPr>
+          <w:rFonts w:ascii="Consolas" w:eastAsiaTheme="minorHAnsi" w:hAnsi="Consolas" w:cs="Consolas"/>
+          <w:color w:val="000000"/>
+          <w:sz w:val="19"/>
+          <w:szCs w:val="19"/>
+          <w:lang w:val="en-US" w:eastAsia="en-US"/>
+        </w:rPr>
+        <w:t>);</w:t>
       </w:r>
     </w:p>
     <w:p>
@@ -39525,6 +40884,7 @@
         </w:rPr>
         <w:t xml:space="preserve">        </w:t>
       </w:r>
+      <w:proofErr w:type="gramStart"/>
       <w:r>
         <w:rPr>
           <w:rFonts w:ascii="Consolas" w:eastAsiaTheme="minorHAnsi" w:hAnsi="Consolas" w:cs="Consolas"/>
@@ -39535,6 +40895,7 @@
         </w:rPr>
         <w:t>public</w:t>
       </w:r>
+      <w:proofErr w:type="gramEnd"/>
       <w:r>
         <w:rPr>
           <w:rFonts w:ascii="Consolas" w:eastAsiaTheme="minorHAnsi" w:hAnsi="Consolas" w:cs="Consolas"/>
@@ -39646,7 +41007,29 @@
           <w:lang w:val="en-US" w:eastAsia="en-US"/>
         </w:rPr>
         <w:lastRenderedPageBreak/>
-        <w:t xml:space="preserve">            IWebElement LinkContacts = Browser.FindElement(By.PartialLinkText(</w:t>
+        <w:t xml:space="preserve">            IWebElement LinkContacts = </w:t>
+      </w:r>
+      <w:proofErr w:type="gramStart"/>
+      <w:r>
+        <w:rPr>
+          <w:rFonts w:ascii="Consolas" w:eastAsiaTheme="minorHAnsi" w:hAnsi="Consolas" w:cs="Consolas"/>
+          <w:color w:val="000000"/>
+          <w:sz w:val="19"/>
+          <w:szCs w:val="19"/>
+          <w:lang w:val="en-US" w:eastAsia="en-US"/>
+        </w:rPr>
+        <w:t>Browser.FindElement(</w:t>
+      </w:r>
+      <w:proofErr w:type="gramEnd"/>
+      <w:r>
+        <w:rPr>
+          <w:rFonts w:ascii="Consolas" w:eastAsiaTheme="minorHAnsi" w:hAnsi="Consolas" w:cs="Consolas"/>
+          <w:color w:val="000000"/>
+          <w:sz w:val="19"/>
+          <w:szCs w:val="19"/>
+          <w:lang w:val="en-US" w:eastAsia="en-US"/>
+        </w:rPr>
+        <w:t>By.PartialLinkText(</w:t>
       </w:r>
       <w:r>
         <w:rPr>
@@ -39724,7 +41107,29 @@
           <w:szCs w:val="19"/>
           <w:lang w:val="en-US" w:eastAsia="en-US"/>
         </w:rPr>
-        <w:t xml:space="preserve">            LinkContacts.Click();</w:t>
+        <w:t xml:space="preserve">            </w:t>
+      </w:r>
+      <w:proofErr w:type="gramStart"/>
+      <w:r>
+        <w:rPr>
+          <w:rFonts w:ascii="Consolas" w:eastAsiaTheme="minorHAnsi" w:hAnsi="Consolas" w:cs="Consolas"/>
+          <w:color w:val="000000"/>
+          <w:sz w:val="19"/>
+          <w:szCs w:val="19"/>
+          <w:lang w:val="en-US" w:eastAsia="en-US"/>
+        </w:rPr>
+        <w:t>LinkContacts.Click(</w:t>
+      </w:r>
+      <w:proofErr w:type="gramEnd"/>
+      <w:r>
+        <w:rPr>
+          <w:rFonts w:ascii="Consolas" w:eastAsiaTheme="minorHAnsi" w:hAnsi="Consolas" w:cs="Consolas"/>
+          <w:color w:val="000000"/>
+          <w:sz w:val="19"/>
+          <w:szCs w:val="19"/>
+          <w:lang w:val="en-US" w:eastAsia="en-US"/>
+        </w:rPr>
+        <w:t>);</w:t>
       </w:r>
     </w:p>
     <w:p>
@@ -39782,7 +41187,29 @@
           <w:szCs w:val="19"/>
           <w:lang w:val="en-US" w:eastAsia="en-US"/>
         </w:rPr>
-        <w:t xml:space="preserve">            IWebElement FIO = Browser.FindElement(By.Name(</w:t>
+        <w:t xml:space="preserve">            IWebElement FIO = </w:t>
+      </w:r>
+      <w:proofErr w:type="gramStart"/>
+      <w:r>
+        <w:rPr>
+          <w:rFonts w:ascii="Consolas" w:eastAsiaTheme="minorHAnsi" w:hAnsi="Consolas" w:cs="Consolas"/>
+          <w:color w:val="000000"/>
+          <w:sz w:val="19"/>
+          <w:szCs w:val="19"/>
+          <w:lang w:val="en-US" w:eastAsia="en-US"/>
+        </w:rPr>
+        <w:t>Browser.FindElement(</w:t>
+      </w:r>
+      <w:proofErr w:type="gramEnd"/>
+      <w:r>
+        <w:rPr>
+          <w:rFonts w:ascii="Consolas" w:eastAsiaTheme="minorHAnsi" w:hAnsi="Consolas" w:cs="Consolas"/>
+          <w:color w:val="000000"/>
+          <w:sz w:val="19"/>
+          <w:szCs w:val="19"/>
+          <w:lang w:val="en-US" w:eastAsia="en-US"/>
+        </w:rPr>
+        <w:t>By.Name(</w:t>
       </w:r>
       <w:r>
         <w:rPr>
@@ -39860,8 +41287,20 @@
           <w:szCs w:val="19"/>
           <w:lang w:val="en-US" w:eastAsia="en-US"/>
         </w:rPr>
-        <w:t xml:space="preserve">            FIO.SendKeys(</w:t>
-      </w:r>
+        <w:t xml:space="preserve">            </w:t>
+      </w:r>
+      <w:proofErr w:type="gramStart"/>
+      <w:r>
+        <w:rPr>
+          <w:rFonts w:ascii="Consolas" w:eastAsiaTheme="minorHAnsi" w:hAnsi="Consolas" w:cs="Consolas"/>
+          <w:color w:val="000000"/>
+          <w:sz w:val="19"/>
+          <w:szCs w:val="19"/>
+          <w:lang w:val="en-US" w:eastAsia="en-US"/>
+        </w:rPr>
+        <w:t>FIO.SendKeys(</w:t>
+      </w:r>
+      <w:proofErr w:type="gramEnd"/>
       <w:r>
         <w:rPr>
           <w:rFonts w:ascii="Consolas" w:eastAsiaTheme="minorHAnsi" w:hAnsi="Consolas" w:cs="Consolas"/>
@@ -39938,7 +41377,29 @@
           <w:szCs w:val="19"/>
           <w:lang w:val="en-US" w:eastAsia="en-US"/>
         </w:rPr>
-        <w:t xml:space="preserve">            IWebElement email = Browser.FindElement(By.Name(</w:t>
+        <w:t xml:space="preserve">            IWebElement email = </w:t>
+      </w:r>
+      <w:proofErr w:type="gramStart"/>
+      <w:r>
+        <w:rPr>
+          <w:rFonts w:ascii="Consolas" w:eastAsiaTheme="minorHAnsi" w:hAnsi="Consolas" w:cs="Consolas"/>
+          <w:color w:val="000000"/>
+          <w:sz w:val="19"/>
+          <w:szCs w:val="19"/>
+          <w:lang w:val="en-US" w:eastAsia="en-US"/>
+        </w:rPr>
+        <w:t>Browser.FindElement(</w:t>
+      </w:r>
+      <w:proofErr w:type="gramEnd"/>
+      <w:r>
+        <w:rPr>
+          <w:rFonts w:ascii="Consolas" w:eastAsiaTheme="minorHAnsi" w:hAnsi="Consolas" w:cs="Consolas"/>
+          <w:color w:val="000000"/>
+          <w:sz w:val="19"/>
+          <w:szCs w:val="19"/>
+          <w:lang w:val="en-US" w:eastAsia="en-US"/>
+        </w:rPr>
+        <w:t>By.Name(</w:t>
       </w:r>
       <w:r>
         <w:rPr>
@@ -40016,8 +41477,20 @@
           <w:szCs w:val="19"/>
           <w:lang w:val="en-US" w:eastAsia="en-US"/>
         </w:rPr>
-        <w:t xml:space="preserve">            email.SendKeys(</w:t>
-      </w:r>
+        <w:t xml:space="preserve">            </w:t>
+      </w:r>
+      <w:proofErr w:type="gramStart"/>
+      <w:r>
+        <w:rPr>
+          <w:rFonts w:ascii="Consolas" w:eastAsiaTheme="minorHAnsi" w:hAnsi="Consolas" w:cs="Consolas"/>
+          <w:color w:val="000000"/>
+          <w:sz w:val="19"/>
+          <w:szCs w:val="19"/>
+          <w:lang w:val="en-US" w:eastAsia="en-US"/>
+        </w:rPr>
+        <w:t>email.SendKeys(</w:t>
+      </w:r>
+      <w:proofErr w:type="gramEnd"/>
       <w:r>
         <w:rPr>
           <w:rFonts w:ascii="Consolas" w:eastAsiaTheme="minorHAnsi" w:hAnsi="Consolas" w:cs="Consolas"/>
@@ -40094,7 +41567,29 @@
           <w:szCs w:val="19"/>
           <w:lang w:val="en-US" w:eastAsia="en-US"/>
         </w:rPr>
-        <w:t xml:space="preserve">            IWebElement comment = Browser.FindElement(By.Name(</w:t>
+        <w:t xml:space="preserve">            IWebElement comment = </w:t>
+      </w:r>
+      <w:proofErr w:type="gramStart"/>
+      <w:r>
+        <w:rPr>
+          <w:rFonts w:ascii="Consolas" w:eastAsiaTheme="minorHAnsi" w:hAnsi="Consolas" w:cs="Consolas"/>
+          <w:color w:val="000000"/>
+          <w:sz w:val="19"/>
+          <w:szCs w:val="19"/>
+          <w:lang w:val="en-US" w:eastAsia="en-US"/>
+        </w:rPr>
+        <w:t>Browser.FindElement(</w:t>
+      </w:r>
+      <w:proofErr w:type="gramEnd"/>
+      <w:r>
+        <w:rPr>
+          <w:rFonts w:ascii="Consolas" w:eastAsiaTheme="minorHAnsi" w:hAnsi="Consolas" w:cs="Consolas"/>
+          <w:color w:val="000000"/>
+          <w:sz w:val="19"/>
+          <w:szCs w:val="19"/>
+          <w:lang w:val="en-US" w:eastAsia="en-US"/>
+        </w:rPr>
+        <w:t>By.Name(</w:t>
       </w:r>
       <w:r>
         <w:rPr>
@@ -40172,8 +41667,20 @@
           <w:szCs w:val="19"/>
           <w:lang w:val="en-US" w:eastAsia="en-US"/>
         </w:rPr>
-        <w:t xml:space="preserve">            comment.SendKeys(</w:t>
-      </w:r>
+        <w:t xml:space="preserve">            </w:t>
+      </w:r>
+      <w:proofErr w:type="gramStart"/>
+      <w:r>
+        <w:rPr>
+          <w:rFonts w:ascii="Consolas" w:eastAsiaTheme="minorHAnsi" w:hAnsi="Consolas" w:cs="Consolas"/>
+          <w:color w:val="000000"/>
+          <w:sz w:val="19"/>
+          <w:szCs w:val="19"/>
+          <w:lang w:val="en-US" w:eastAsia="en-US"/>
+        </w:rPr>
+        <w:t>comment.SendKeys(</w:t>
+      </w:r>
+      <w:proofErr w:type="gramEnd"/>
       <w:r>
         <w:rPr>
           <w:rFonts w:ascii="Consolas" w:eastAsiaTheme="minorHAnsi" w:hAnsi="Consolas" w:cs="Consolas"/>
@@ -40514,7 +42021,29 @@
           <w:szCs w:val="19"/>
           <w:lang w:val="en-US" w:eastAsia="en-US"/>
         </w:rPr>
-        <w:t xml:space="preserve">            IWebElement Send = Browser.FindElement(By.Name(</w:t>
+        <w:t xml:space="preserve">            IWebElement Send = </w:t>
+      </w:r>
+      <w:proofErr w:type="gramStart"/>
+      <w:r>
+        <w:rPr>
+          <w:rFonts w:ascii="Consolas" w:eastAsiaTheme="minorHAnsi" w:hAnsi="Consolas" w:cs="Consolas"/>
+          <w:color w:val="000000"/>
+          <w:sz w:val="19"/>
+          <w:szCs w:val="19"/>
+          <w:lang w:val="en-US" w:eastAsia="en-US"/>
+        </w:rPr>
+        <w:t>Browser.FindElement(</w:t>
+      </w:r>
+      <w:proofErr w:type="gramEnd"/>
+      <w:r>
+        <w:rPr>
+          <w:rFonts w:ascii="Consolas" w:eastAsiaTheme="minorHAnsi" w:hAnsi="Consolas" w:cs="Consolas"/>
+          <w:color w:val="000000"/>
+          <w:sz w:val="19"/>
+          <w:szCs w:val="19"/>
+          <w:lang w:val="en-US" w:eastAsia="en-US"/>
+        </w:rPr>
+        <w:t>By.Name(</w:t>
       </w:r>
       <w:r>
         <w:rPr>
@@ -40594,15 +42123,27 @@
         </w:rPr>
         <w:t xml:space="preserve">            </w:t>
       </w:r>
-      <w:r>
-        <w:rPr>
-          <w:rFonts w:ascii="Consolas" w:eastAsiaTheme="minorHAnsi" w:hAnsi="Consolas" w:cs="Consolas"/>
-          <w:color w:val="008000"/>
-          <w:sz w:val="19"/>
-          <w:szCs w:val="19"/>
-          <w:lang w:val="en-US" w:eastAsia="en-US"/>
-        </w:rPr>
-        <w:t>//Send.Click();</w:t>
+      <w:proofErr w:type="gramStart"/>
+      <w:r>
+        <w:rPr>
+          <w:rFonts w:ascii="Consolas" w:eastAsiaTheme="minorHAnsi" w:hAnsi="Consolas" w:cs="Consolas"/>
+          <w:color w:val="000000"/>
+          <w:sz w:val="19"/>
+          <w:szCs w:val="19"/>
+          <w:lang w:val="en-US" w:eastAsia="en-US"/>
+        </w:rPr>
+        <w:t>Send.Click(</w:t>
+      </w:r>
+      <w:proofErr w:type="gramEnd"/>
+      <w:r>
+        <w:rPr>
+          <w:rFonts w:ascii="Consolas" w:eastAsiaTheme="minorHAnsi" w:hAnsi="Consolas" w:cs="Consolas"/>
+          <w:color w:val="000000"/>
+          <w:sz w:val="19"/>
+          <w:szCs w:val="19"/>
+          <w:lang w:val="en-US" w:eastAsia="en-US"/>
+        </w:rPr>
+        <w:t>);</w:t>
       </w:r>
     </w:p>
     <w:p>
@@ -40738,6 +42279,7 @@
         </w:rPr>
         <w:t xml:space="preserve">        </w:t>
       </w:r>
+      <w:proofErr w:type="gramStart"/>
       <w:r>
         <w:rPr>
           <w:rFonts w:ascii="Consolas" w:eastAsiaTheme="minorHAnsi" w:hAnsi="Consolas" w:cs="Consolas"/>
@@ -40748,6 +42290,7 @@
         </w:rPr>
         <w:t>public</w:t>
       </w:r>
+      <w:proofErr w:type="gramEnd"/>
       <w:r>
         <w:rPr>
           <w:rFonts w:ascii="Consolas" w:eastAsiaTheme="minorHAnsi" w:hAnsi="Consolas" w:cs="Consolas"/>
@@ -40858,7 +42401,29 @@
           <w:szCs w:val="19"/>
           <w:lang w:val="en-US" w:eastAsia="en-US"/>
         </w:rPr>
-        <w:t xml:space="preserve">            IWebElement LinkFilms = Browser.FindElement(By.PartialLinkText(</w:t>
+        <w:t xml:space="preserve">            IWebElement LinkFilms = </w:t>
+      </w:r>
+      <w:proofErr w:type="gramStart"/>
+      <w:r>
+        <w:rPr>
+          <w:rFonts w:ascii="Consolas" w:eastAsiaTheme="minorHAnsi" w:hAnsi="Consolas" w:cs="Consolas"/>
+          <w:color w:val="000000"/>
+          <w:sz w:val="19"/>
+          <w:szCs w:val="19"/>
+          <w:lang w:val="en-US" w:eastAsia="en-US"/>
+        </w:rPr>
+        <w:t>Browser.FindElement(</w:t>
+      </w:r>
+      <w:proofErr w:type="gramEnd"/>
+      <w:r>
+        <w:rPr>
+          <w:rFonts w:ascii="Consolas" w:eastAsiaTheme="minorHAnsi" w:hAnsi="Consolas" w:cs="Consolas"/>
+          <w:color w:val="000000"/>
+          <w:sz w:val="19"/>
+          <w:szCs w:val="19"/>
+          <w:lang w:val="en-US" w:eastAsia="en-US"/>
+        </w:rPr>
+        <w:t>By.PartialLinkText(</w:t>
       </w:r>
       <w:r>
         <w:rPr>
@@ -40936,7 +42501,29 @@
           <w:szCs w:val="19"/>
           <w:lang w:val="en-US" w:eastAsia="en-US"/>
         </w:rPr>
-        <w:t xml:space="preserve">            LinkFilms.Click();</w:t>
+        <w:t xml:space="preserve">            </w:t>
+      </w:r>
+      <w:proofErr w:type="gramStart"/>
+      <w:r>
+        <w:rPr>
+          <w:rFonts w:ascii="Consolas" w:eastAsiaTheme="minorHAnsi" w:hAnsi="Consolas" w:cs="Consolas"/>
+          <w:color w:val="000000"/>
+          <w:sz w:val="19"/>
+          <w:szCs w:val="19"/>
+          <w:lang w:val="en-US" w:eastAsia="en-US"/>
+        </w:rPr>
+        <w:t>LinkFilms.Click(</w:t>
+      </w:r>
+      <w:proofErr w:type="gramEnd"/>
+      <w:r>
+        <w:rPr>
+          <w:rFonts w:ascii="Consolas" w:eastAsiaTheme="minorHAnsi" w:hAnsi="Consolas" w:cs="Consolas"/>
+          <w:color w:val="000000"/>
+          <w:sz w:val="19"/>
+          <w:szCs w:val="19"/>
+          <w:lang w:val="en-US" w:eastAsia="en-US"/>
+        </w:rPr>
+        <w:t>);</w:t>
       </w:r>
     </w:p>
     <w:p>
@@ -40994,7 +42581,29 @@
           <w:szCs w:val="19"/>
           <w:lang w:val="en-US" w:eastAsia="en-US"/>
         </w:rPr>
-        <w:t xml:space="preserve">            IWebElement LinkArthouse = Browser.FindElement(By.PartialLinkText(</w:t>
+        <w:t xml:space="preserve">            IWebElement LinkArthouse = </w:t>
+      </w:r>
+      <w:proofErr w:type="gramStart"/>
+      <w:r>
+        <w:rPr>
+          <w:rFonts w:ascii="Consolas" w:eastAsiaTheme="minorHAnsi" w:hAnsi="Consolas" w:cs="Consolas"/>
+          <w:color w:val="000000"/>
+          <w:sz w:val="19"/>
+          <w:szCs w:val="19"/>
+          <w:lang w:val="en-US" w:eastAsia="en-US"/>
+        </w:rPr>
+        <w:t>Browser.FindElement(</w:t>
+      </w:r>
+      <w:proofErr w:type="gramEnd"/>
+      <w:r>
+        <w:rPr>
+          <w:rFonts w:ascii="Consolas" w:eastAsiaTheme="minorHAnsi" w:hAnsi="Consolas" w:cs="Consolas"/>
+          <w:color w:val="000000"/>
+          <w:sz w:val="19"/>
+          <w:szCs w:val="19"/>
+          <w:lang w:val="en-US" w:eastAsia="en-US"/>
+        </w:rPr>
+        <w:t>By.PartialLinkText(</w:t>
       </w:r>
       <w:r>
         <w:rPr>
@@ -41072,7 +42681,29 @@
           <w:szCs w:val="19"/>
           <w:lang w:val="en-US" w:eastAsia="en-US"/>
         </w:rPr>
-        <w:t xml:space="preserve">            LinkArthouse.Click();</w:t>
+        <w:t xml:space="preserve">            </w:t>
+      </w:r>
+      <w:proofErr w:type="gramStart"/>
+      <w:r>
+        <w:rPr>
+          <w:rFonts w:ascii="Consolas" w:eastAsiaTheme="minorHAnsi" w:hAnsi="Consolas" w:cs="Consolas"/>
+          <w:color w:val="000000"/>
+          <w:sz w:val="19"/>
+          <w:szCs w:val="19"/>
+          <w:lang w:val="en-US" w:eastAsia="en-US"/>
+        </w:rPr>
+        <w:t>LinkArthouse.Click(</w:t>
+      </w:r>
+      <w:proofErr w:type="gramEnd"/>
+      <w:r>
+        <w:rPr>
+          <w:rFonts w:ascii="Consolas" w:eastAsiaTheme="minorHAnsi" w:hAnsi="Consolas" w:cs="Consolas"/>
+          <w:color w:val="000000"/>
+          <w:sz w:val="19"/>
+          <w:szCs w:val="19"/>
+          <w:lang w:val="en-US" w:eastAsia="en-US"/>
+        </w:rPr>
+        <w:t>);</w:t>
       </w:r>
     </w:p>
     <w:p>
@@ -41208,7 +42839,29 @@
           <w:szCs w:val="19"/>
           <w:lang w:val="en-US" w:eastAsia="en-US"/>
         </w:rPr>
-        <w:t xml:space="preserve">            LinkBTBRToCart.Click();</w:t>
+        <w:t xml:space="preserve">            </w:t>
+      </w:r>
+      <w:proofErr w:type="gramStart"/>
+      <w:r>
+        <w:rPr>
+          <w:rFonts w:ascii="Consolas" w:eastAsiaTheme="minorHAnsi" w:hAnsi="Consolas" w:cs="Consolas"/>
+          <w:color w:val="000000"/>
+          <w:sz w:val="19"/>
+          <w:szCs w:val="19"/>
+          <w:lang w:val="en-US" w:eastAsia="en-US"/>
+        </w:rPr>
+        <w:t>LinkBTBRToCart.Click(</w:t>
+      </w:r>
+      <w:proofErr w:type="gramEnd"/>
+      <w:r>
+        <w:rPr>
+          <w:rFonts w:ascii="Consolas" w:eastAsiaTheme="minorHAnsi" w:hAnsi="Consolas" w:cs="Consolas"/>
+          <w:color w:val="000000"/>
+          <w:sz w:val="19"/>
+          <w:szCs w:val="19"/>
+          <w:lang w:val="en-US" w:eastAsia="en-US"/>
+        </w:rPr>
+        <w:t>);</w:t>
       </w:r>
     </w:p>
     <w:p>
@@ -41266,7 +42919,29 @@
           <w:szCs w:val="19"/>
           <w:lang w:val="en-US" w:eastAsia="en-US"/>
         </w:rPr>
-        <w:t xml:space="preserve">            System.Threading.Thread.Sleep(2000);</w:t>
+        <w:t xml:space="preserve">            </w:t>
+      </w:r>
+      <w:proofErr w:type="gramStart"/>
+      <w:r>
+        <w:rPr>
+          <w:rFonts w:ascii="Consolas" w:eastAsiaTheme="minorHAnsi" w:hAnsi="Consolas" w:cs="Consolas"/>
+          <w:color w:val="000000"/>
+          <w:sz w:val="19"/>
+          <w:szCs w:val="19"/>
+          <w:lang w:val="en-US" w:eastAsia="en-US"/>
+        </w:rPr>
+        <w:t>System.Threading.Thread.Sleep(</w:t>
+      </w:r>
+      <w:proofErr w:type="gramEnd"/>
+      <w:r>
+        <w:rPr>
+          <w:rFonts w:ascii="Consolas" w:eastAsiaTheme="minorHAnsi" w:hAnsi="Consolas" w:cs="Consolas"/>
+          <w:color w:val="000000"/>
+          <w:sz w:val="19"/>
+          <w:szCs w:val="19"/>
+          <w:lang w:val="en-US" w:eastAsia="en-US"/>
+        </w:rPr>
+        <w:t>2000);</w:t>
       </w:r>
     </w:p>
     <w:p>
@@ -41324,7 +42999,29 @@
           <w:szCs w:val="19"/>
           <w:lang w:val="en-US" w:eastAsia="en-US"/>
         </w:rPr>
-        <w:t xml:space="preserve">            IWebElement LinkContinue = Browser.FindElement(By.Id(</w:t>
+        <w:t xml:space="preserve">            IWebElement LinkContinue = </w:t>
+      </w:r>
+      <w:proofErr w:type="gramStart"/>
+      <w:r>
+        <w:rPr>
+          <w:rFonts w:ascii="Consolas" w:eastAsiaTheme="minorHAnsi" w:hAnsi="Consolas" w:cs="Consolas"/>
+          <w:color w:val="000000"/>
+          <w:sz w:val="19"/>
+          <w:szCs w:val="19"/>
+          <w:lang w:val="en-US" w:eastAsia="en-US"/>
+        </w:rPr>
+        <w:t>Browser.FindElement(</w:t>
+      </w:r>
+      <w:proofErr w:type="gramEnd"/>
+      <w:r>
+        <w:rPr>
+          <w:rFonts w:ascii="Consolas" w:eastAsiaTheme="minorHAnsi" w:hAnsi="Consolas" w:cs="Consolas"/>
+          <w:color w:val="000000"/>
+          <w:sz w:val="19"/>
+          <w:szCs w:val="19"/>
+          <w:lang w:val="en-US" w:eastAsia="en-US"/>
+        </w:rPr>
+        <w:t>By.Id(</w:t>
       </w:r>
       <w:r>
         <w:rPr>
@@ -41402,7 +43099,29 @@
           <w:szCs w:val="19"/>
           <w:lang w:val="en-US" w:eastAsia="en-US"/>
         </w:rPr>
-        <w:t xml:space="preserve">            LinkContinue.Click();</w:t>
+        <w:t xml:space="preserve">            </w:t>
+      </w:r>
+      <w:proofErr w:type="gramStart"/>
+      <w:r>
+        <w:rPr>
+          <w:rFonts w:ascii="Consolas" w:eastAsiaTheme="minorHAnsi" w:hAnsi="Consolas" w:cs="Consolas"/>
+          <w:color w:val="000000"/>
+          <w:sz w:val="19"/>
+          <w:szCs w:val="19"/>
+          <w:lang w:val="en-US" w:eastAsia="en-US"/>
+        </w:rPr>
+        <w:t>LinkContinue.Click(</w:t>
+      </w:r>
+      <w:proofErr w:type="gramEnd"/>
+      <w:r>
+        <w:rPr>
+          <w:rFonts w:ascii="Consolas" w:eastAsiaTheme="minorHAnsi" w:hAnsi="Consolas" w:cs="Consolas"/>
+          <w:color w:val="000000"/>
+          <w:sz w:val="19"/>
+          <w:szCs w:val="19"/>
+          <w:lang w:val="en-US" w:eastAsia="en-US"/>
+        </w:rPr>
+        <w:t>);</w:t>
       </w:r>
     </w:p>
     <w:p>
@@ -41460,7 +43179,29 @@
           <w:szCs w:val="19"/>
           <w:lang w:val="en-US" w:eastAsia="en-US"/>
         </w:rPr>
-        <w:t xml:space="preserve">            System.Threading.Thread.Sleep(2000);</w:t>
+        <w:t xml:space="preserve">            </w:t>
+      </w:r>
+      <w:proofErr w:type="gramStart"/>
+      <w:r>
+        <w:rPr>
+          <w:rFonts w:ascii="Consolas" w:eastAsiaTheme="minorHAnsi" w:hAnsi="Consolas" w:cs="Consolas"/>
+          <w:color w:val="000000"/>
+          <w:sz w:val="19"/>
+          <w:szCs w:val="19"/>
+          <w:lang w:val="en-US" w:eastAsia="en-US"/>
+        </w:rPr>
+        <w:t>System.Threading.Thread.Sleep(</w:t>
+      </w:r>
+      <w:proofErr w:type="gramEnd"/>
+      <w:r>
+        <w:rPr>
+          <w:rFonts w:ascii="Consolas" w:eastAsiaTheme="minorHAnsi" w:hAnsi="Consolas" w:cs="Consolas"/>
+          <w:color w:val="000000"/>
+          <w:sz w:val="19"/>
+          <w:szCs w:val="19"/>
+          <w:lang w:val="en-US" w:eastAsia="en-US"/>
+        </w:rPr>
+        <w:t>2000);</w:t>
       </w:r>
     </w:p>
     <w:p>
@@ -41518,7 +43259,29 @@
           <w:szCs w:val="19"/>
           <w:lang w:val="en-US" w:eastAsia="en-US"/>
         </w:rPr>
-        <w:t xml:space="preserve">            IWebElement LinkFilmGays = Browser.FindElement(By.PartialLinkText(</w:t>
+        <w:t xml:space="preserve">            IWebElement LinkFilmGays = </w:t>
+      </w:r>
+      <w:proofErr w:type="gramStart"/>
+      <w:r>
+        <w:rPr>
+          <w:rFonts w:ascii="Consolas" w:eastAsiaTheme="minorHAnsi" w:hAnsi="Consolas" w:cs="Consolas"/>
+          <w:color w:val="000000"/>
+          <w:sz w:val="19"/>
+          <w:szCs w:val="19"/>
+          <w:lang w:val="en-US" w:eastAsia="en-US"/>
+        </w:rPr>
+        <w:t>Browser.FindElement(</w:t>
+      </w:r>
+      <w:proofErr w:type="gramEnd"/>
+      <w:r>
+        <w:rPr>
+          <w:rFonts w:ascii="Consolas" w:eastAsiaTheme="minorHAnsi" w:hAnsi="Consolas" w:cs="Consolas"/>
+          <w:color w:val="000000"/>
+          <w:sz w:val="19"/>
+          <w:szCs w:val="19"/>
+          <w:lang w:val="en-US" w:eastAsia="en-US"/>
+        </w:rPr>
+        <w:t>By.PartialLinkText(</w:t>
       </w:r>
       <w:r>
         <w:rPr>
@@ -41596,7 +43359,29 @@
           <w:szCs w:val="19"/>
           <w:lang w:val="en-US" w:eastAsia="en-US"/>
         </w:rPr>
-        <w:t xml:space="preserve">            LinkFilmGays.Click();</w:t>
+        <w:t xml:space="preserve">            </w:t>
+      </w:r>
+      <w:proofErr w:type="gramStart"/>
+      <w:r>
+        <w:rPr>
+          <w:rFonts w:ascii="Consolas" w:eastAsiaTheme="minorHAnsi" w:hAnsi="Consolas" w:cs="Consolas"/>
+          <w:color w:val="000000"/>
+          <w:sz w:val="19"/>
+          <w:szCs w:val="19"/>
+          <w:lang w:val="en-US" w:eastAsia="en-US"/>
+        </w:rPr>
+        <w:t>LinkFilmGays.Click(</w:t>
+      </w:r>
+      <w:proofErr w:type="gramEnd"/>
+      <w:r>
+        <w:rPr>
+          <w:rFonts w:ascii="Consolas" w:eastAsiaTheme="minorHAnsi" w:hAnsi="Consolas" w:cs="Consolas"/>
+          <w:color w:val="000000"/>
+          <w:sz w:val="19"/>
+          <w:szCs w:val="19"/>
+          <w:lang w:val="en-US" w:eastAsia="en-US"/>
+        </w:rPr>
+        <w:t>);</w:t>
       </w:r>
     </w:p>
     <w:p>
@@ -41709,7 +43494,29 @@
           <w:szCs w:val="19"/>
           <w:lang w:val="en-US" w:eastAsia="en-US"/>
         </w:rPr>
-        <w:t>//Clicking on element with Gays link - adding to cart</w:t>
+        <w:t xml:space="preserve">//Clicking on element with </w:t>
+      </w:r>
+      <w:proofErr w:type="gramStart"/>
+      <w:r>
+        <w:rPr>
+          <w:rFonts w:ascii="Consolas" w:eastAsiaTheme="minorHAnsi" w:hAnsi="Consolas" w:cs="Consolas"/>
+          <w:color w:val="008000"/>
+          <w:sz w:val="19"/>
+          <w:szCs w:val="19"/>
+          <w:lang w:val="en-US" w:eastAsia="en-US"/>
+        </w:rPr>
+        <w:t>Gays</w:t>
+      </w:r>
+      <w:proofErr w:type="gramEnd"/>
+      <w:r>
+        <w:rPr>
+          <w:rFonts w:ascii="Consolas" w:eastAsiaTheme="minorHAnsi" w:hAnsi="Consolas" w:cs="Consolas"/>
+          <w:color w:val="008000"/>
+          <w:sz w:val="19"/>
+          <w:szCs w:val="19"/>
+          <w:lang w:val="en-US" w:eastAsia="en-US"/>
+        </w:rPr>
+        <w:t xml:space="preserve"> link - adding to cart</w:t>
       </w:r>
     </w:p>
     <w:p>
@@ -41733,7 +43540,29 @@
           <w:szCs w:val="19"/>
           <w:lang w:val="en-US" w:eastAsia="en-US"/>
         </w:rPr>
-        <w:t xml:space="preserve">            LinkGaysToCart.Click();</w:t>
+        <w:t xml:space="preserve">            </w:t>
+      </w:r>
+      <w:proofErr w:type="gramStart"/>
+      <w:r>
+        <w:rPr>
+          <w:rFonts w:ascii="Consolas" w:eastAsiaTheme="minorHAnsi" w:hAnsi="Consolas" w:cs="Consolas"/>
+          <w:color w:val="000000"/>
+          <w:sz w:val="19"/>
+          <w:szCs w:val="19"/>
+          <w:lang w:val="en-US" w:eastAsia="en-US"/>
+        </w:rPr>
+        <w:t>LinkGaysToCart.Click(</w:t>
+      </w:r>
+      <w:proofErr w:type="gramEnd"/>
+      <w:r>
+        <w:rPr>
+          <w:rFonts w:ascii="Consolas" w:eastAsiaTheme="minorHAnsi" w:hAnsi="Consolas" w:cs="Consolas"/>
+          <w:color w:val="000000"/>
+          <w:sz w:val="19"/>
+          <w:szCs w:val="19"/>
+          <w:lang w:val="en-US" w:eastAsia="en-US"/>
+        </w:rPr>
+        <w:t>);</w:t>
       </w:r>
     </w:p>
     <w:p>
@@ -41791,7 +43620,29 @@
           <w:szCs w:val="19"/>
           <w:lang w:val="en-US" w:eastAsia="en-US"/>
         </w:rPr>
-        <w:t xml:space="preserve">            System.Threading.Thread.Sleep(2000);</w:t>
+        <w:t xml:space="preserve">            </w:t>
+      </w:r>
+      <w:proofErr w:type="gramStart"/>
+      <w:r>
+        <w:rPr>
+          <w:rFonts w:ascii="Consolas" w:eastAsiaTheme="minorHAnsi" w:hAnsi="Consolas" w:cs="Consolas"/>
+          <w:color w:val="000000"/>
+          <w:sz w:val="19"/>
+          <w:szCs w:val="19"/>
+          <w:lang w:val="en-US" w:eastAsia="en-US"/>
+        </w:rPr>
+        <w:t>System.Threading.Thread.Sleep(</w:t>
+      </w:r>
+      <w:proofErr w:type="gramEnd"/>
+      <w:r>
+        <w:rPr>
+          <w:rFonts w:ascii="Consolas" w:eastAsiaTheme="minorHAnsi" w:hAnsi="Consolas" w:cs="Consolas"/>
+          <w:color w:val="000000"/>
+          <w:sz w:val="19"/>
+          <w:szCs w:val="19"/>
+          <w:lang w:val="en-US" w:eastAsia="en-US"/>
+        </w:rPr>
+        <w:t>2000);</w:t>
       </w:r>
     </w:p>
     <w:p>
@@ -41849,7 +43700,29 @@
           <w:szCs w:val="19"/>
           <w:lang w:val="en-US" w:eastAsia="en-US"/>
         </w:rPr>
-        <w:t xml:space="preserve">            IWebElement LinkToCart = Browser.FindElement(By.PartialLinkText(</w:t>
+        <w:t xml:space="preserve">            IWebElement LinkToCart = </w:t>
+      </w:r>
+      <w:proofErr w:type="gramStart"/>
+      <w:r>
+        <w:rPr>
+          <w:rFonts w:ascii="Consolas" w:eastAsiaTheme="minorHAnsi" w:hAnsi="Consolas" w:cs="Consolas"/>
+          <w:color w:val="000000"/>
+          <w:sz w:val="19"/>
+          <w:szCs w:val="19"/>
+          <w:lang w:val="en-US" w:eastAsia="en-US"/>
+        </w:rPr>
+        <w:t>Browser.FindElement(</w:t>
+      </w:r>
+      <w:proofErr w:type="gramEnd"/>
+      <w:r>
+        <w:rPr>
+          <w:rFonts w:ascii="Consolas" w:eastAsiaTheme="minorHAnsi" w:hAnsi="Consolas" w:cs="Consolas"/>
+          <w:color w:val="000000"/>
+          <w:sz w:val="19"/>
+          <w:szCs w:val="19"/>
+          <w:lang w:val="en-US" w:eastAsia="en-US"/>
+        </w:rPr>
+        <w:t>By.PartialLinkText(</w:t>
       </w:r>
       <w:r>
         <w:rPr>
@@ -41927,7 +43800,29 @@
           <w:szCs w:val="19"/>
           <w:lang w:val="en-US" w:eastAsia="en-US"/>
         </w:rPr>
-        <w:t xml:space="preserve">            LinkToCart.Click();</w:t>
+        <w:t xml:space="preserve">            </w:t>
+      </w:r>
+      <w:proofErr w:type="gramStart"/>
+      <w:r>
+        <w:rPr>
+          <w:rFonts w:ascii="Consolas" w:eastAsiaTheme="minorHAnsi" w:hAnsi="Consolas" w:cs="Consolas"/>
+          <w:color w:val="000000"/>
+          <w:sz w:val="19"/>
+          <w:szCs w:val="19"/>
+          <w:lang w:val="en-US" w:eastAsia="en-US"/>
+        </w:rPr>
+        <w:t>LinkToCart.Click(</w:t>
+      </w:r>
+      <w:proofErr w:type="gramEnd"/>
+      <w:r>
+        <w:rPr>
+          <w:rFonts w:ascii="Consolas" w:eastAsiaTheme="minorHAnsi" w:hAnsi="Consolas" w:cs="Consolas"/>
+          <w:color w:val="000000"/>
+          <w:sz w:val="19"/>
+          <w:szCs w:val="19"/>
+          <w:lang w:val="en-US" w:eastAsia="en-US"/>
+        </w:rPr>
+        <w:t>);</w:t>
       </w:r>
     </w:p>
     <w:p>
@@ -41985,7 +43880,29 @@
           <w:szCs w:val="19"/>
           <w:lang w:val="en-US" w:eastAsia="en-US"/>
         </w:rPr>
-        <w:t xml:space="preserve">            IWebElement ButtonAddGays = Browser.FindElement(By.XPath(</w:t>
+        <w:t xml:space="preserve">            IWebElement ButtonAddGays = </w:t>
+      </w:r>
+      <w:proofErr w:type="gramStart"/>
+      <w:r>
+        <w:rPr>
+          <w:rFonts w:ascii="Consolas" w:eastAsiaTheme="minorHAnsi" w:hAnsi="Consolas" w:cs="Consolas"/>
+          <w:color w:val="000000"/>
+          <w:sz w:val="19"/>
+          <w:szCs w:val="19"/>
+          <w:lang w:val="en-US" w:eastAsia="en-US"/>
+        </w:rPr>
+        <w:t>Browser.FindElement(</w:t>
+      </w:r>
+      <w:proofErr w:type="gramEnd"/>
+      <w:r>
+        <w:rPr>
+          <w:rFonts w:ascii="Consolas" w:eastAsiaTheme="minorHAnsi" w:hAnsi="Consolas" w:cs="Consolas"/>
+          <w:color w:val="000000"/>
+          <w:sz w:val="19"/>
+          <w:szCs w:val="19"/>
+          <w:lang w:val="en-US" w:eastAsia="en-US"/>
+        </w:rPr>
+        <w:t>By.XPath(</w:t>
       </w:r>
       <w:r>
         <w:rPr>
@@ -42063,7 +43980,29 @@
           <w:szCs w:val="19"/>
           <w:lang w:val="en-US" w:eastAsia="en-US"/>
         </w:rPr>
-        <w:t xml:space="preserve">            ButtonAddGays.Click();</w:t>
+        <w:t xml:space="preserve">            </w:t>
+      </w:r>
+      <w:proofErr w:type="gramStart"/>
+      <w:r>
+        <w:rPr>
+          <w:rFonts w:ascii="Consolas" w:eastAsiaTheme="minorHAnsi" w:hAnsi="Consolas" w:cs="Consolas"/>
+          <w:color w:val="000000"/>
+          <w:sz w:val="19"/>
+          <w:szCs w:val="19"/>
+          <w:lang w:val="en-US" w:eastAsia="en-US"/>
+        </w:rPr>
+        <w:t>ButtonAddGays.Click(</w:t>
+      </w:r>
+      <w:proofErr w:type="gramEnd"/>
+      <w:r>
+        <w:rPr>
+          <w:rFonts w:ascii="Consolas" w:eastAsiaTheme="minorHAnsi" w:hAnsi="Consolas" w:cs="Consolas"/>
+          <w:color w:val="000000"/>
+          <w:sz w:val="19"/>
+          <w:szCs w:val="19"/>
+          <w:lang w:val="en-US" w:eastAsia="en-US"/>
+        </w:rPr>
+        <w:t>);</w:t>
       </w:r>
     </w:p>
     <w:p>
@@ -42121,7 +44060,29 @@
           <w:szCs w:val="19"/>
           <w:lang w:val="en-US" w:eastAsia="en-US"/>
         </w:rPr>
-        <w:t xml:space="preserve">            ButtonAddGays.Click();</w:t>
+        <w:t xml:space="preserve">            </w:t>
+      </w:r>
+      <w:proofErr w:type="gramStart"/>
+      <w:r>
+        <w:rPr>
+          <w:rFonts w:ascii="Consolas" w:eastAsiaTheme="minorHAnsi" w:hAnsi="Consolas" w:cs="Consolas"/>
+          <w:color w:val="000000"/>
+          <w:sz w:val="19"/>
+          <w:szCs w:val="19"/>
+          <w:lang w:val="en-US" w:eastAsia="en-US"/>
+        </w:rPr>
+        <w:t>ButtonAddGays.Click(</w:t>
+      </w:r>
+      <w:proofErr w:type="gramEnd"/>
+      <w:r>
+        <w:rPr>
+          <w:rFonts w:ascii="Consolas" w:eastAsiaTheme="minorHAnsi" w:hAnsi="Consolas" w:cs="Consolas"/>
+          <w:color w:val="000000"/>
+          <w:sz w:val="19"/>
+          <w:szCs w:val="19"/>
+          <w:lang w:val="en-US" w:eastAsia="en-US"/>
+        </w:rPr>
+        <w:t>);</w:t>
       </w:r>
     </w:p>
     <w:p>
@@ -42179,7 +44140,29 @@
           <w:szCs w:val="19"/>
           <w:lang w:val="en-US" w:eastAsia="en-US"/>
         </w:rPr>
-        <w:t xml:space="preserve">            ButtonAddGays.Click();</w:t>
+        <w:t xml:space="preserve">            </w:t>
+      </w:r>
+      <w:proofErr w:type="gramStart"/>
+      <w:r>
+        <w:rPr>
+          <w:rFonts w:ascii="Consolas" w:eastAsiaTheme="minorHAnsi" w:hAnsi="Consolas" w:cs="Consolas"/>
+          <w:color w:val="000000"/>
+          <w:sz w:val="19"/>
+          <w:szCs w:val="19"/>
+          <w:lang w:val="en-US" w:eastAsia="en-US"/>
+        </w:rPr>
+        <w:t>ButtonAddGays.Click(</w:t>
+      </w:r>
+      <w:proofErr w:type="gramEnd"/>
+      <w:r>
+        <w:rPr>
+          <w:rFonts w:ascii="Consolas" w:eastAsiaTheme="minorHAnsi" w:hAnsi="Consolas" w:cs="Consolas"/>
+          <w:color w:val="000000"/>
+          <w:sz w:val="19"/>
+          <w:szCs w:val="19"/>
+          <w:lang w:val="en-US" w:eastAsia="en-US"/>
+        </w:rPr>
+        <w:t>);</w:t>
       </w:r>
     </w:p>
     <w:p>
@@ -42237,7 +44220,29 @@
           <w:szCs w:val="19"/>
           <w:lang w:val="en-US" w:eastAsia="en-US"/>
         </w:rPr>
-        <w:t xml:space="preserve">            ButtonAddGays.Click();</w:t>
+        <w:t xml:space="preserve">            </w:t>
+      </w:r>
+      <w:proofErr w:type="gramStart"/>
+      <w:r>
+        <w:rPr>
+          <w:rFonts w:ascii="Consolas" w:eastAsiaTheme="minorHAnsi" w:hAnsi="Consolas" w:cs="Consolas"/>
+          <w:color w:val="000000"/>
+          <w:sz w:val="19"/>
+          <w:szCs w:val="19"/>
+          <w:lang w:val="en-US" w:eastAsia="en-US"/>
+        </w:rPr>
+        <w:t>ButtonAddGays.Click(</w:t>
+      </w:r>
+      <w:proofErr w:type="gramEnd"/>
+      <w:r>
+        <w:rPr>
+          <w:rFonts w:ascii="Consolas" w:eastAsiaTheme="minorHAnsi" w:hAnsi="Consolas" w:cs="Consolas"/>
+          <w:color w:val="000000"/>
+          <w:sz w:val="19"/>
+          <w:szCs w:val="19"/>
+          <w:lang w:val="en-US" w:eastAsia="en-US"/>
+        </w:rPr>
+        <w:t>);</w:t>
       </w:r>
     </w:p>
     <w:p>
@@ -42295,7 +44300,29 @@
           <w:szCs w:val="19"/>
           <w:lang w:val="en-US" w:eastAsia="en-US"/>
         </w:rPr>
-        <w:t xml:space="preserve">            System.Threading.Thread.Sleep(5000);</w:t>
+        <w:t xml:space="preserve">            </w:t>
+      </w:r>
+      <w:proofErr w:type="gramStart"/>
+      <w:r>
+        <w:rPr>
+          <w:rFonts w:ascii="Consolas" w:eastAsiaTheme="minorHAnsi" w:hAnsi="Consolas" w:cs="Consolas"/>
+          <w:color w:val="000000"/>
+          <w:sz w:val="19"/>
+          <w:szCs w:val="19"/>
+          <w:lang w:val="en-US" w:eastAsia="en-US"/>
+        </w:rPr>
+        <w:t>System.Threading.Thread.Sleep(</w:t>
+      </w:r>
+      <w:proofErr w:type="gramEnd"/>
+      <w:r>
+        <w:rPr>
+          <w:rFonts w:ascii="Consolas" w:eastAsiaTheme="minorHAnsi" w:hAnsi="Consolas" w:cs="Consolas"/>
+          <w:color w:val="000000"/>
+          <w:sz w:val="19"/>
+          <w:szCs w:val="19"/>
+          <w:lang w:val="en-US" w:eastAsia="en-US"/>
+        </w:rPr>
+        <w:t>5000);</w:t>
       </w:r>
     </w:p>
     <w:p>
@@ -42353,7 +44380,29 @@
           <w:szCs w:val="19"/>
           <w:lang w:val="en-US" w:eastAsia="en-US"/>
         </w:rPr>
-        <w:t xml:space="preserve">            IWebElement ButtonOrderTickets = Browser.FindElement(By.PartialLinkText(</w:t>
+        <w:t xml:space="preserve">            IWebElement ButtonOrderTickets = </w:t>
+      </w:r>
+      <w:proofErr w:type="gramStart"/>
+      <w:r>
+        <w:rPr>
+          <w:rFonts w:ascii="Consolas" w:eastAsiaTheme="minorHAnsi" w:hAnsi="Consolas" w:cs="Consolas"/>
+          <w:color w:val="000000"/>
+          <w:sz w:val="19"/>
+          <w:szCs w:val="19"/>
+          <w:lang w:val="en-US" w:eastAsia="en-US"/>
+        </w:rPr>
+        <w:t>Browser.FindElement(</w:t>
+      </w:r>
+      <w:proofErr w:type="gramEnd"/>
+      <w:r>
+        <w:rPr>
+          <w:rFonts w:ascii="Consolas" w:eastAsiaTheme="minorHAnsi" w:hAnsi="Consolas" w:cs="Consolas"/>
+          <w:color w:val="000000"/>
+          <w:sz w:val="19"/>
+          <w:szCs w:val="19"/>
+          <w:lang w:val="en-US" w:eastAsia="en-US"/>
+        </w:rPr>
+        <w:t>By.PartialLinkText(</w:t>
       </w:r>
       <w:r>
         <w:rPr>
@@ -42431,7 +44480,29 @@
           <w:szCs w:val="19"/>
           <w:lang w:val="en-US" w:eastAsia="en-US"/>
         </w:rPr>
-        <w:t xml:space="preserve">            ButtonOrderTickets.Click();</w:t>
+        <w:t xml:space="preserve">            </w:t>
+      </w:r>
+      <w:proofErr w:type="gramStart"/>
+      <w:r>
+        <w:rPr>
+          <w:rFonts w:ascii="Consolas" w:eastAsiaTheme="minorHAnsi" w:hAnsi="Consolas" w:cs="Consolas"/>
+          <w:color w:val="000000"/>
+          <w:sz w:val="19"/>
+          <w:szCs w:val="19"/>
+          <w:lang w:val="en-US" w:eastAsia="en-US"/>
+        </w:rPr>
+        <w:t>ButtonOrderTickets.Click(</w:t>
+      </w:r>
+      <w:proofErr w:type="gramEnd"/>
+      <w:r>
+        <w:rPr>
+          <w:rFonts w:ascii="Consolas" w:eastAsiaTheme="minorHAnsi" w:hAnsi="Consolas" w:cs="Consolas"/>
+          <w:color w:val="000000"/>
+          <w:sz w:val="19"/>
+          <w:szCs w:val="19"/>
+          <w:lang w:val="en-US" w:eastAsia="en-US"/>
+        </w:rPr>
+        <w:t>);</w:t>
       </w:r>
     </w:p>
     <w:p>
@@ -42489,7 +44560,29 @@
           <w:szCs w:val="19"/>
           <w:lang w:val="en-US" w:eastAsia="en-US"/>
         </w:rPr>
-        <w:t xml:space="preserve">            IWebElement FieldFIO = Browser.FindElement(By.Name(</w:t>
+        <w:t xml:space="preserve">            IWebElement FieldFIO = </w:t>
+      </w:r>
+      <w:proofErr w:type="gramStart"/>
+      <w:r>
+        <w:rPr>
+          <w:rFonts w:ascii="Consolas" w:eastAsiaTheme="minorHAnsi" w:hAnsi="Consolas" w:cs="Consolas"/>
+          <w:color w:val="000000"/>
+          <w:sz w:val="19"/>
+          <w:szCs w:val="19"/>
+          <w:lang w:val="en-US" w:eastAsia="en-US"/>
+        </w:rPr>
+        <w:t>Browser.FindElement(</w:t>
+      </w:r>
+      <w:proofErr w:type="gramEnd"/>
+      <w:r>
+        <w:rPr>
+          <w:rFonts w:ascii="Consolas" w:eastAsiaTheme="minorHAnsi" w:hAnsi="Consolas" w:cs="Consolas"/>
+          <w:color w:val="000000"/>
+          <w:sz w:val="19"/>
+          <w:szCs w:val="19"/>
+          <w:lang w:val="en-US" w:eastAsia="en-US"/>
+        </w:rPr>
+        <w:t>By.Name(</w:t>
       </w:r>
       <w:r>
         <w:rPr>
@@ -42567,8 +44660,20 @@
           <w:szCs w:val="19"/>
           <w:lang w:val="en-US" w:eastAsia="en-US"/>
         </w:rPr>
-        <w:t xml:space="preserve">            FieldFIO.SendKeys(</w:t>
-      </w:r>
+        <w:t xml:space="preserve">            </w:t>
+      </w:r>
+      <w:proofErr w:type="gramStart"/>
+      <w:r>
+        <w:rPr>
+          <w:rFonts w:ascii="Consolas" w:eastAsiaTheme="minorHAnsi" w:hAnsi="Consolas" w:cs="Consolas"/>
+          <w:color w:val="000000"/>
+          <w:sz w:val="19"/>
+          <w:szCs w:val="19"/>
+          <w:lang w:val="en-US" w:eastAsia="en-US"/>
+        </w:rPr>
+        <w:t>FieldFIO.SendKeys(</w:t>
+      </w:r>
+      <w:proofErr w:type="gramEnd"/>
       <w:r>
         <w:rPr>
           <w:rFonts w:ascii="Consolas" w:eastAsiaTheme="minorHAnsi" w:hAnsi="Consolas" w:cs="Consolas"/>
@@ -42645,7 +44750,29 @@
           <w:szCs w:val="19"/>
           <w:lang w:val="en-US" w:eastAsia="en-US"/>
         </w:rPr>
-        <w:t xml:space="preserve">            IWebElement FieldPhone = Browser.FindElement(By.Name(</w:t>
+        <w:t xml:space="preserve">            IWebElement FieldPhone = </w:t>
+      </w:r>
+      <w:proofErr w:type="gramStart"/>
+      <w:r>
+        <w:rPr>
+          <w:rFonts w:ascii="Consolas" w:eastAsiaTheme="minorHAnsi" w:hAnsi="Consolas" w:cs="Consolas"/>
+          <w:color w:val="000000"/>
+          <w:sz w:val="19"/>
+          <w:szCs w:val="19"/>
+          <w:lang w:val="en-US" w:eastAsia="en-US"/>
+        </w:rPr>
+        <w:t>Browser.FindElement(</w:t>
+      </w:r>
+      <w:proofErr w:type="gramEnd"/>
+      <w:r>
+        <w:rPr>
+          <w:rFonts w:ascii="Consolas" w:eastAsiaTheme="minorHAnsi" w:hAnsi="Consolas" w:cs="Consolas"/>
+          <w:color w:val="000000"/>
+          <w:sz w:val="19"/>
+          <w:szCs w:val="19"/>
+          <w:lang w:val="en-US" w:eastAsia="en-US"/>
+        </w:rPr>
+        <w:t>By.Name(</w:t>
       </w:r>
       <w:r>
         <w:rPr>
@@ -42723,8 +44850,20 @@
           <w:szCs w:val="19"/>
           <w:lang w:val="en-US" w:eastAsia="en-US"/>
         </w:rPr>
-        <w:t xml:space="preserve">            FieldPhone.SendKeys(</w:t>
-      </w:r>
+        <w:t xml:space="preserve">            </w:t>
+      </w:r>
+      <w:proofErr w:type="gramStart"/>
+      <w:r>
+        <w:rPr>
+          <w:rFonts w:ascii="Consolas" w:eastAsiaTheme="minorHAnsi" w:hAnsi="Consolas" w:cs="Consolas"/>
+          <w:color w:val="000000"/>
+          <w:sz w:val="19"/>
+          <w:szCs w:val="19"/>
+          <w:lang w:val="en-US" w:eastAsia="en-US"/>
+        </w:rPr>
+        <w:t>FieldPhone.SendKeys(</w:t>
+      </w:r>
+      <w:proofErr w:type="gramEnd"/>
       <w:r>
         <w:rPr>
           <w:rFonts w:ascii="Consolas" w:eastAsiaTheme="minorHAnsi" w:hAnsi="Consolas" w:cs="Consolas"/>
@@ -42801,7 +44940,29 @@
           <w:szCs w:val="19"/>
           <w:lang w:val="en-US" w:eastAsia="en-US"/>
         </w:rPr>
-        <w:t xml:space="preserve">            IWebElement FieldEmail = Browser.FindElement(By.Name(</w:t>
+        <w:t xml:space="preserve">            IWebElement FieldEmail = </w:t>
+      </w:r>
+      <w:proofErr w:type="gramStart"/>
+      <w:r>
+        <w:rPr>
+          <w:rFonts w:ascii="Consolas" w:eastAsiaTheme="minorHAnsi" w:hAnsi="Consolas" w:cs="Consolas"/>
+          <w:color w:val="000000"/>
+          <w:sz w:val="19"/>
+          <w:szCs w:val="19"/>
+          <w:lang w:val="en-US" w:eastAsia="en-US"/>
+        </w:rPr>
+        <w:t>Browser.FindElement(</w:t>
+      </w:r>
+      <w:proofErr w:type="gramEnd"/>
+      <w:r>
+        <w:rPr>
+          <w:rFonts w:ascii="Consolas" w:eastAsiaTheme="minorHAnsi" w:hAnsi="Consolas" w:cs="Consolas"/>
+          <w:color w:val="000000"/>
+          <w:sz w:val="19"/>
+          <w:szCs w:val="19"/>
+          <w:lang w:val="en-US" w:eastAsia="en-US"/>
+        </w:rPr>
+        <w:t>By.Name(</w:t>
       </w:r>
       <w:r>
         <w:rPr>
@@ -42879,8 +45040,20 @@
           <w:szCs w:val="19"/>
           <w:lang w:val="en-US" w:eastAsia="en-US"/>
         </w:rPr>
-        <w:t xml:space="preserve">            FieldEmail.SendKeys(</w:t>
-      </w:r>
+        <w:t xml:space="preserve">            </w:t>
+      </w:r>
+      <w:proofErr w:type="gramStart"/>
+      <w:r>
+        <w:rPr>
+          <w:rFonts w:ascii="Consolas" w:eastAsiaTheme="minorHAnsi" w:hAnsi="Consolas" w:cs="Consolas"/>
+          <w:color w:val="000000"/>
+          <w:sz w:val="19"/>
+          <w:szCs w:val="19"/>
+          <w:lang w:val="en-US" w:eastAsia="en-US"/>
+        </w:rPr>
+        <w:t>FieldEmail.SendKeys(</w:t>
+      </w:r>
+      <w:proofErr w:type="gramEnd"/>
       <w:r>
         <w:rPr>
           <w:rFonts w:ascii="Consolas" w:eastAsiaTheme="minorHAnsi" w:hAnsi="Consolas" w:cs="Consolas"/>
@@ -43035,7 +45208,29 @@
           <w:szCs w:val="19"/>
           <w:lang w:val="en-US" w:eastAsia="en-US"/>
         </w:rPr>
-        <w:t xml:space="preserve">            RadioButtonCash.Click();</w:t>
+        <w:t xml:space="preserve">            </w:t>
+      </w:r>
+      <w:proofErr w:type="gramStart"/>
+      <w:r>
+        <w:rPr>
+          <w:rFonts w:ascii="Consolas" w:eastAsiaTheme="minorHAnsi" w:hAnsi="Consolas" w:cs="Consolas"/>
+          <w:color w:val="000000"/>
+          <w:sz w:val="19"/>
+          <w:szCs w:val="19"/>
+          <w:lang w:val="en-US" w:eastAsia="en-US"/>
+        </w:rPr>
+        <w:t>RadioButtonCash.Click(</w:t>
+      </w:r>
+      <w:proofErr w:type="gramEnd"/>
+      <w:r>
+        <w:rPr>
+          <w:rFonts w:ascii="Consolas" w:eastAsiaTheme="minorHAnsi" w:hAnsi="Consolas" w:cs="Consolas"/>
+          <w:color w:val="000000"/>
+          <w:sz w:val="19"/>
+          <w:szCs w:val="19"/>
+          <w:lang w:val="en-US" w:eastAsia="en-US"/>
+        </w:rPr>
+        <w:t>);</w:t>
       </w:r>
     </w:p>
     <w:p>
@@ -43171,7 +45366,29 @@
           <w:szCs w:val="19"/>
           <w:lang w:val="en-US" w:eastAsia="en-US"/>
         </w:rPr>
-        <w:t xml:space="preserve">            RadioButtonDelivery.Click();</w:t>
+        <w:t xml:space="preserve">            </w:t>
+      </w:r>
+      <w:proofErr w:type="gramStart"/>
+      <w:r>
+        <w:rPr>
+          <w:rFonts w:ascii="Consolas" w:eastAsiaTheme="minorHAnsi" w:hAnsi="Consolas" w:cs="Consolas"/>
+          <w:color w:val="000000"/>
+          <w:sz w:val="19"/>
+          <w:szCs w:val="19"/>
+          <w:lang w:val="en-US" w:eastAsia="en-US"/>
+        </w:rPr>
+        <w:t>RadioButtonDelivery.Click(</w:t>
+      </w:r>
+      <w:proofErr w:type="gramEnd"/>
+      <w:r>
+        <w:rPr>
+          <w:rFonts w:ascii="Consolas" w:eastAsiaTheme="minorHAnsi" w:hAnsi="Consolas" w:cs="Consolas"/>
+          <w:color w:val="000000"/>
+          <w:sz w:val="19"/>
+          <w:szCs w:val="19"/>
+          <w:lang w:val="en-US" w:eastAsia="en-US"/>
+        </w:rPr>
+        <w:t>);</w:t>
       </w:r>
     </w:p>
     <w:p>
@@ -43229,7 +45446,29 @@
           <w:szCs w:val="19"/>
           <w:lang w:val="en-US" w:eastAsia="en-US"/>
         </w:rPr>
-        <w:t xml:space="preserve">            IWebElement Address = Browser.FindElement(By.Name(</w:t>
+        <w:t xml:space="preserve">            IWebElement Address = </w:t>
+      </w:r>
+      <w:proofErr w:type="gramStart"/>
+      <w:r>
+        <w:rPr>
+          <w:rFonts w:ascii="Consolas" w:eastAsiaTheme="minorHAnsi" w:hAnsi="Consolas" w:cs="Consolas"/>
+          <w:color w:val="000000"/>
+          <w:sz w:val="19"/>
+          <w:szCs w:val="19"/>
+          <w:lang w:val="en-US" w:eastAsia="en-US"/>
+        </w:rPr>
+        <w:t>Browser.FindElement(</w:t>
+      </w:r>
+      <w:proofErr w:type="gramEnd"/>
+      <w:r>
+        <w:rPr>
+          <w:rFonts w:ascii="Consolas" w:eastAsiaTheme="minorHAnsi" w:hAnsi="Consolas" w:cs="Consolas"/>
+          <w:color w:val="000000"/>
+          <w:sz w:val="19"/>
+          <w:szCs w:val="19"/>
+          <w:lang w:val="en-US" w:eastAsia="en-US"/>
+        </w:rPr>
+        <w:t>By.Name(</w:t>
       </w:r>
       <w:r>
         <w:rPr>
@@ -43307,8 +45546,20 @@
           <w:szCs w:val="19"/>
           <w:lang w:val="en-US" w:eastAsia="en-US"/>
         </w:rPr>
-        <w:t xml:space="preserve">            Address.SendKeys(</w:t>
-      </w:r>
+        <w:t xml:space="preserve">            </w:t>
+      </w:r>
+      <w:proofErr w:type="gramStart"/>
+      <w:r>
+        <w:rPr>
+          <w:rFonts w:ascii="Consolas" w:eastAsiaTheme="minorHAnsi" w:hAnsi="Consolas" w:cs="Consolas"/>
+          <w:color w:val="000000"/>
+          <w:sz w:val="19"/>
+          <w:szCs w:val="19"/>
+          <w:lang w:val="en-US" w:eastAsia="en-US"/>
+        </w:rPr>
+        <w:t>Address.SendKeys(</w:t>
+      </w:r>
+      <w:proofErr w:type="gramEnd"/>
       <w:r>
         <w:rPr>
           <w:rFonts w:ascii="Consolas" w:eastAsiaTheme="minorHAnsi" w:hAnsi="Consolas" w:cs="Consolas"/>
@@ -43385,7 +45636,29 @@
           <w:szCs w:val="19"/>
           <w:lang w:val="en-US" w:eastAsia="en-US"/>
         </w:rPr>
-        <w:t xml:space="preserve">            IWebElement TicketOrderComment = Browser.FindElement(By.Name(</w:t>
+        <w:t xml:space="preserve">            IWebElement TicketOrderComment = </w:t>
+      </w:r>
+      <w:proofErr w:type="gramStart"/>
+      <w:r>
+        <w:rPr>
+          <w:rFonts w:ascii="Consolas" w:eastAsiaTheme="minorHAnsi" w:hAnsi="Consolas" w:cs="Consolas"/>
+          <w:color w:val="000000"/>
+          <w:sz w:val="19"/>
+          <w:szCs w:val="19"/>
+          <w:lang w:val="en-US" w:eastAsia="en-US"/>
+        </w:rPr>
+        <w:t>Browser.FindElement(</w:t>
+      </w:r>
+      <w:proofErr w:type="gramEnd"/>
+      <w:r>
+        <w:rPr>
+          <w:rFonts w:ascii="Consolas" w:eastAsiaTheme="minorHAnsi" w:hAnsi="Consolas" w:cs="Consolas"/>
+          <w:color w:val="000000"/>
+          <w:sz w:val="19"/>
+          <w:szCs w:val="19"/>
+          <w:lang w:val="en-US" w:eastAsia="en-US"/>
+        </w:rPr>
+        <w:t>By.Name(</w:t>
       </w:r>
       <w:r>
         <w:rPr>
@@ -43463,8 +45736,20 @@
           <w:szCs w:val="19"/>
           <w:lang w:val="en-US" w:eastAsia="en-US"/>
         </w:rPr>
-        <w:t xml:space="preserve">            TicketOrderComment.SendKeys(</w:t>
-      </w:r>
+        <w:t xml:space="preserve">            </w:t>
+      </w:r>
+      <w:proofErr w:type="gramStart"/>
+      <w:r>
+        <w:rPr>
+          <w:rFonts w:ascii="Consolas" w:eastAsiaTheme="minorHAnsi" w:hAnsi="Consolas" w:cs="Consolas"/>
+          <w:color w:val="000000"/>
+          <w:sz w:val="19"/>
+          <w:szCs w:val="19"/>
+          <w:lang w:val="en-US" w:eastAsia="en-US"/>
+        </w:rPr>
+        <w:t>TicketOrderComment.SendKeys(</w:t>
+      </w:r>
+      <w:proofErr w:type="gramEnd"/>
       <w:r>
         <w:rPr>
           <w:rFonts w:ascii="Consolas" w:eastAsiaTheme="minorHAnsi" w:hAnsi="Consolas" w:cs="Consolas"/>
@@ -43542,7 +45827,29 @@
           <w:szCs w:val="19"/>
           <w:lang w:val="en-US" w:eastAsia="en-US"/>
         </w:rPr>
-        <w:t xml:space="preserve">            IWebElement ButtonSend = Browser.FindElement(By.XPath(</w:t>
+        <w:t xml:space="preserve">            IWebElement ButtonSend = </w:t>
+      </w:r>
+      <w:proofErr w:type="gramStart"/>
+      <w:r>
+        <w:rPr>
+          <w:rFonts w:ascii="Consolas" w:eastAsiaTheme="minorHAnsi" w:hAnsi="Consolas" w:cs="Consolas"/>
+          <w:color w:val="000000"/>
+          <w:sz w:val="19"/>
+          <w:szCs w:val="19"/>
+          <w:lang w:val="en-US" w:eastAsia="en-US"/>
+        </w:rPr>
+        <w:t>Browser.FindElement(</w:t>
+      </w:r>
+      <w:proofErr w:type="gramEnd"/>
+      <w:r>
+        <w:rPr>
+          <w:rFonts w:ascii="Consolas" w:eastAsiaTheme="minorHAnsi" w:hAnsi="Consolas" w:cs="Consolas"/>
+          <w:color w:val="000000"/>
+          <w:sz w:val="19"/>
+          <w:szCs w:val="19"/>
+          <w:lang w:val="en-US" w:eastAsia="en-US"/>
+        </w:rPr>
+        <w:t>By.XPath(</w:t>
       </w:r>
       <w:r>
         <w:rPr>
@@ -43622,15 +45929,27 @@
         </w:rPr>
         <w:t xml:space="preserve">            </w:t>
       </w:r>
-      <w:r>
-        <w:rPr>
-          <w:rFonts w:ascii="Consolas" w:eastAsiaTheme="minorHAnsi" w:hAnsi="Consolas" w:cs="Consolas"/>
-          <w:color w:val="008000"/>
-          <w:sz w:val="19"/>
-          <w:szCs w:val="19"/>
-          <w:lang w:val="en-US" w:eastAsia="en-US"/>
-        </w:rPr>
-        <w:t>//ButtonSend.Click();</w:t>
+      <w:proofErr w:type="gramStart"/>
+      <w:r>
+        <w:rPr>
+          <w:rFonts w:ascii="Consolas" w:eastAsiaTheme="minorHAnsi" w:hAnsi="Consolas" w:cs="Consolas"/>
+          <w:color w:val="000000"/>
+          <w:sz w:val="19"/>
+          <w:szCs w:val="19"/>
+          <w:lang w:val="en-US" w:eastAsia="en-US"/>
+        </w:rPr>
+        <w:t>ButtonSend.Click(</w:t>
+      </w:r>
+      <w:proofErr w:type="gramEnd"/>
+      <w:r>
+        <w:rPr>
+          <w:rFonts w:ascii="Consolas" w:eastAsiaTheme="minorHAnsi" w:hAnsi="Consolas" w:cs="Consolas"/>
+          <w:color w:val="000000"/>
+          <w:sz w:val="19"/>
+          <w:szCs w:val="19"/>
+          <w:lang w:val="en-US" w:eastAsia="en-US"/>
+        </w:rPr>
+        <w:t>);</w:t>
       </w:r>
     </w:p>
     <w:p>
@@ -43746,6 +46065,7 @@
         </w:rPr>
         <w:t xml:space="preserve">        </w:t>
       </w:r>
+      <w:proofErr w:type="gramStart"/>
       <w:r>
         <w:rPr>
           <w:rFonts w:ascii="Consolas" w:eastAsiaTheme="minorHAnsi" w:hAnsi="Consolas" w:cs="Consolas"/>
@@ -43756,6 +46076,7 @@
         </w:rPr>
         <w:t>public</w:t>
       </w:r>
+      <w:proofErr w:type="gramEnd"/>
       <w:r>
         <w:rPr>
           <w:rFonts w:ascii="Consolas" w:eastAsiaTheme="minorHAnsi" w:hAnsi="Consolas" w:cs="Consolas"/>
@@ -43866,7 +46187,29 @@
           <w:szCs w:val="19"/>
           <w:lang w:val="en-US" w:eastAsia="en-US"/>
         </w:rPr>
-        <w:t xml:space="preserve">            IWebElement InputPassword = Browser.FindElement(By.Id(</w:t>
+        <w:t xml:space="preserve">            IWebElement InputPassword = </w:t>
+      </w:r>
+      <w:proofErr w:type="gramStart"/>
+      <w:r>
+        <w:rPr>
+          <w:rFonts w:ascii="Consolas" w:eastAsiaTheme="minorHAnsi" w:hAnsi="Consolas" w:cs="Consolas"/>
+          <w:color w:val="000000"/>
+          <w:sz w:val="19"/>
+          <w:szCs w:val="19"/>
+          <w:lang w:val="en-US" w:eastAsia="en-US"/>
+        </w:rPr>
+        <w:t>Browser.FindElement(</w:t>
+      </w:r>
+      <w:proofErr w:type="gramEnd"/>
+      <w:r>
+        <w:rPr>
+          <w:rFonts w:ascii="Consolas" w:eastAsiaTheme="minorHAnsi" w:hAnsi="Consolas" w:cs="Consolas"/>
+          <w:color w:val="000000"/>
+          <w:sz w:val="19"/>
+          <w:szCs w:val="19"/>
+          <w:lang w:val="en-US" w:eastAsia="en-US"/>
+        </w:rPr>
+        <w:t>By.Id(</w:t>
       </w:r>
       <w:r>
         <w:rPr>
@@ -43944,8 +46287,20 @@
           <w:szCs w:val="19"/>
           <w:lang w:val="en-US" w:eastAsia="en-US"/>
         </w:rPr>
-        <w:t xml:space="preserve">            InputPassword.SendKeys(</w:t>
-      </w:r>
+        <w:t xml:space="preserve">            </w:t>
+      </w:r>
+      <w:proofErr w:type="gramStart"/>
+      <w:r>
+        <w:rPr>
+          <w:rFonts w:ascii="Consolas" w:eastAsiaTheme="minorHAnsi" w:hAnsi="Consolas" w:cs="Consolas"/>
+          <w:color w:val="000000"/>
+          <w:sz w:val="19"/>
+          <w:szCs w:val="19"/>
+          <w:lang w:val="en-US" w:eastAsia="en-US"/>
+        </w:rPr>
+        <w:t>InputPassword.SendKeys(</w:t>
+      </w:r>
+      <w:proofErr w:type="gramEnd"/>
       <w:r>
         <w:rPr>
           <w:rFonts w:ascii="Consolas" w:eastAsiaTheme="minorHAnsi" w:hAnsi="Consolas" w:cs="Consolas"/>
@@ -44022,7 +46377,29 @@
           <w:szCs w:val="19"/>
           <w:lang w:val="en-US" w:eastAsia="en-US"/>
         </w:rPr>
-        <w:t xml:space="preserve">            IWebElement LinkFilmGays = Browser.FindElement(By.PartialLinkText(</w:t>
+        <w:t xml:space="preserve">            IWebElement LinkFilmGays = </w:t>
+      </w:r>
+      <w:proofErr w:type="gramStart"/>
+      <w:r>
+        <w:rPr>
+          <w:rFonts w:ascii="Consolas" w:eastAsiaTheme="minorHAnsi" w:hAnsi="Consolas" w:cs="Consolas"/>
+          <w:color w:val="000000"/>
+          <w:sz w:val="19"/>
+          <w:szCs w:val="19"/>
+          <w:lang w:val="en-US" w:eastAsia="en-US"/>
+        </w:rPr>
+        <w:t>Browser.FindElement(</w:t>
+      </w:r>
+      <w:proofErr w:type="gramEnd"/>
+      <w:r>
+        <w:rPr>
+          <w:rFonts w:ascii="Consolas" w:eastAsiaTheme="minorHAnsi" w:hAnsi="Consolas" w:cs="Consolas"/>
+          <w:color w:val="000000"/>
+          <w:sz w:val="19"/>
+          <w:szCs w:val="19"/>
+          <w:lang w:val="en-US" w:eastAsia="en-US"/>
+        </w:rPr>
+        <w:t>By.PartialLinkText(</w:t>
       </w:r>
       <w:r>
         <w:rPr>
@@ -44100,7 +46477,29 @@
           <w:szCs w:val="19"/>
           <w:lang w:val="en-US" w:eastAsia="en-US"/>
         </w:rPr>
-        <w:t xml:space="preserve">            LinkFilmGays.Click();</w:t>
+        <w:t xml:space="preserve">            </w:t>
+      </w:r>
+      <w:proofErr w:type="gramStart"/>
+      <w:r>
+        <w:rPr>
+          <w:rFonts w:ascii="Consolas" w:eastAsiaTheme="minorHAnsi" w:hAnsi="Consolas" w:cs="Consolas"/>
+          <w:color w:val="000000"/>
+          <w:sz w:val="19"/>
+          <w:szCs w:val="19"/>
+          <w:lang w:val="en-US" w:eastAsia="en-US"/>
+        </w:rPr>
+        <w:t>LinkFilmGays.Click(</w:t>
+      </w:r>
+      <w:proofErr w:type="gramEnd"/>
+      <w:r>
+        <w:rPr>
+          <w:rFonts w:ascii="Consolas" w:eastAsiaTheme="minorHAnsi" w:hAnsi="Consolas" w:cs="Consolas"/>
+          <w:color w:val="000000"/>
+          <w:sz w:val="19"/>
+          <w:szCs w:val="19"/>
+          <w:lang w:val="en-US" w:eastAsia="en-US"/>
+        </w:rPr>
+        <w:t>);</w:t>
       </w:r>
     </w:p>
     <w:p>
@@ -44158,7 +46557,29 @@
           <w:szCs w:val="19"/>
           <w:lang w:val="en-US" w:eastAsia="en-US"/>
         </w:rPr>
-        <w:t xml:space="preserve">            IWebElement ButtonNewReview = Browser.FindElement(By.XPath(</w:t>
+        <w:t xml:space="preserve">            IWebElement ButtonNewReview = </w:t>
+      </w:r>
+      <w:proofErr w:type="gramStart"/>
+      <w:r>
+        <w:rPr>
+          <w:rFonts w:ascii="Consolas" w:eastAsiaTheme="minorHAnsi" w:hAnsi="Consolas" w:cs="Consolas"/>
+          <w:color w:val="000000"/>
+          <w:sz w:val="19"/>
+          <w:szCs w:val="19"/>
+          <w:lang w:val="en-US" w:eastAsia="en-US"/>
+        </w:rPr>
+        <w:t>Browser.FindElement(</w:t>
+      </w:r>
+      <w:proofErr w:type="gramEnd"/>
+      <w:r>
+        <w:rPr>
+          <w:rFonts w:ascii="Consolas" w:eastAsiaTheme="minorHAnsi" w:hAnsi="Consolas" w:cs="Consolas"/>
+          <w:color w:val="000000"/>
+          <w:sz w:val="19"/>
+          <w:szCs w:val="19"/>
+          <w:lang w:val="en-US" w:eastAsia="en-US"/>
+        </w:rPr>
+        <w:t>By.XPath(</w:t>
       </w:r>
       <w:r>
         <w:rPr>
@@ -44236,7 +46657,29 @@
           <w:szCs w:val="19"/>
           <w:lang w:val="en-US" w:eastAsia="en-US"/>
         </w:rPr>
-        <w:t xml:space="preserve">            ButtonNewReview.Click();</w:t>
+        <w:t xml:space="preserve">            </w:t>
+      </w:r>
+      <w:proofErr w:type="gramStart"/>
+      <w:r>
+        <w:rPr>
+          <w:rFonts w:ascii="Consolas" w:eastAsiaTheme="minorHAnsi" w:hAnsi="Consolas" w:cs="Consolas"/>
+          <w:color w:val="000000"/>
+          <w:sz w:val="19"/>
+          <w:szCs w:val="19"/>
+          <w:lang w:val="en-US" w:eastAsia="en-US"/>
+        </w:rPr>
+        <w:t>ButtonNewReview.Click(</w:t>
+      </w:r>
+      <w:proofErr w:type="gramEnd"/>
+      <w:r>
+        <w:rPr>
+          <w:rFonts w:ascii="Consolas" w:eastAsiaTheme="minorHAnsi" w:hAnsi="Consolas" w:cs="Consolas"/>
+          <w:color w:val="000000"/>
+          <w:sz w:val="19"/>
+          <w:szCs w:val="19"/>
+          <w:lang w:val="en-US" w:eastAsia="en-US"/>
+        </w:rPr>
+        <w:t>);</w:t>
       </w:r>
     </w:p>
     <w:p>
@@ -44294,7 +46737,29 @@
           <w:szCs w:val="19"/>
           <w:lang w:val="en-US" w:eastAsia="en-US"/>
         </w:rPr>
-        <w:t xml:space="preserve">            IWebElement FieldFIO = Browser.FindElement(By.Name(</w:t>
+        <w:t xml:space="preserve">            IWebElement FieldFIO = </w:t>
+      </w:r>
+      <w:proofErr w:type="gramStart"/>
+      <w:r>
+        <w:rPr>
+          <w:rFonts w:ascii="Consolas" w:eastAsiaTheme="minorHAnsi" w:hAnsi="Consolas" w:cs="Consolas"/>
+          <w:color w:val="000000"/>
+          <w:sz w:val="19"/>
+          <w:szCs w:val="19"/>
+          <w:lang w:val="en-US" w:eastAsia="en-US"/>
+        </w:rPr>
+        <w:t>Browser.FindElement(</w:t>
+      </w:r>
+      <w:proofErr w:type="gramEnd"/>
+      <w:r>
+        <w:rPr>
+          <w:rFonts w:ascii="Consolas" w:eastAsiaTheme="minorHAnsi" w:hAnsi="Consolas" w:cs="Consolas"/>
+          <w:color w:val="000000"/>
+          <w:sz w:val="19"/>
+          <w:szCs w:val="19"/>
+          <w:lang w:val="en-US" w:eastAsia="en-US"/>
+        </w:rPr>
+        <w:t>By.Name(</w:t>
       </w:r>
       <w:r>
         <w:rPr>
@@ -44372,8 +46837,20 @@
           <w:szCs w:val="19"/>
           <w:lang w:val="en-US" w:eastAsia="en-US"/>
         </w:rPr>
-        <w:t xml:space="preserve">            FieldFIO.SendKeys(</w:t>
-      </w:r>
+        <w:t xml:space="preserve">            </w:t>
+      </w:r>
+      <w:proofErr w:type="gramStart"/>
+      <w:r>
+        <w:rPr>
+          <w:rFonts w:ascii="Consolas" w:eastAsiaTheme="minorHAnsi" w:hAnsi="Consolas" w:cs="Consolas"/>
+          <w:color w:val="000000"/>
+          <w:sz w:val="19"/>
+          <w:szCs w:val="19"/>
+          <w:lang w:val="en-US" w:eastAsia="en-US"/>
+        </w:rPr>
+        <w:t>FieldFIO.SendKeys(</w:t>
+      </w:r>
+      <w:proofErr w:type="gramEnd"/>
       <w:r>
         <w:rPr>
           <w:rFonts w:ascii="Consolas" w:eastAsiaTheme="minorHAnsi" w:hAnsi="Consolas" w:cs="Consolas"/>
@@ -44450,7 +46927,29 @@
           <w:szCs w:val="19"/>
           <w:lang w:val="en-US" w:eastAsia="en-US"/>
         </w:rPr>
-        <w:t xml:space="preserve">            IWebElement FieldEmail = Browser.FindElement(By.Name(</w:t>
+        <w:t xml:space="preserve">            IWebElement FieldEmail = </w:t>
+      </w:r>
+      <w:proofErr w:type="gramStart"/>
+      <w:r>
+        <w:rPr>
+          <w:rFonts w:ascii="Consolas" w:eastAsiaTheme="minorHAnsi" w:hAnsi="Consolas" w:cs="Consolas"/>
+          <w:color w:val="000000"/>
+          <w:sz w:val="19"/>
+          <w:szCs w:val="19"/>
+          <w:lang w:val="en-US" w:eastAsia="en-US"/>
+        </w:rPr>
+        <w:t>Browser.FindElement(</w:t>
+      </w:r>
+      <w:proofErr w:type="gramEnd"/>
+      <w:r>
+        <w:rPr>
+          <w:rFonts w:ascii="Consolas" w:eastAsiaTheme="minorHAnsi" w:hAnsi="Consolas" w:cs="Consolas"/>
+          <w:color w:val="000000"/>
+          <w:sz w:val="19"/>
+          <w:szCs w:val="19"/>
+          <w:lang w:val="en-US" w:eastAsia="en-US"/>
+        </w:rPr>
+        <w:t>By.Name(</w:t>
       </w:r>
       <w:r>
         <w:rPr>
@@ -44528,8 +47027,20 @@
           <w:szCs w:val="19"/>
           <w:lang w:val="en-US" w:eastAsia="en-US"/>
         </w:rPr>
-        <w:t xml:space="preserve">            FieldEmail.SendKeys(</w:t>
-      </w:r>
+        <w:t xml:space="preserve">            </w:t>
+      </w:r>
+      <w:proofErr w:type="gramStart"/>
+      <w:r>
+        <w:rPr>
+          <w:rFonts w:ascii="Consolas" w:eastAsiaTheme="minorHAnsi" w:hAnsi="Consolas" w:cs="Consolas"/>
+          <w:color w:val="000000"/>
+          <w:sz w:val="19"/>
+          <w:szCs w:val="19"/>
+          <w:lang w:val="en-US" w:eastAsia="en-US"/>
+        </w:rPr>
+        <w:t>FieldEmail.SendKeys(</w:t>
+      </w:r>
+      <w:proofErr w:type="gramEnd"/>
       <w:r>
         <w:rPr>
           <w:rFonts w:ascii="Consolas" w:eastAsiaTheme="minorHAnsi" w:hAnsi="Consolas" w:cs="Consolas"/>
@@ -44606,7 +47117,29 @@
           <w:szCs w:val="19"/>
           <w:lang w:val="en-US" w:eastAsia="en-US"/>
         </w:rPr>
-        <w:t xml:space="preserve">            IWebElement ButtonOneStar = Browser.FindElement(By.XPath(</w:t>
+        <w:t xml:space="preserve">            IWebElement ButtonOneStar = </w:t>
+      </w:r>
+      <w:proofErr w:type="gramStart"/>
+      <w:r>
+        <w:rPr>
+          <w:rFonts w:ascii="Consolas" w:eastAsiaTheme="minorHAnsi" w:hAnsi="Consolas" w:cs="Consolas"/>
+          <w:color w:val="000000"/>
+          <w:sz w:val="19"/>
+          <w:szCs w:val="19"/>
+          <w:lang w:val="en-US" w:eastAsia="en-US"/>
+        </w:rPr>
+        <w:t>Browser.FindElement(</w:t>
+      </w:r>
+      <w:proofErr w:type="gramEnd"/>
+      <w:r>
+        <w:rPr>
+          <w:rFonts w:ascii="Consolas" w:eastAsiaTheme="minorHAnsi" w:hAnsi="Consolas" w:cs="Consolas"/>
+          <w:color w:val="000000"/>
+          <w:sz w:val="19"/>
+          <w:szCs w:val="19"/>
+          <w:lang w:val="en-US" w:eastAsia="en-US"/>
+        </w:rPr>
+        <w:t>By.XPath(</w:t>
       </w:r>
       <w:r>
         <w:rPr>
@@ -44684,7 +47217,29 @@
           <w:szCs w:val="19"/>
           <w:lang w:val="en-US" w:eastAsia="en-US"/>
         </w:rPr>
-        <w:t xml:space="preserve">            ButtonOneStar.Click();</w:t>
+        <w:t xml:space="preserve">            </w:t>
+      </w:r>
+      <w:proofErr w:type="gramStart"/>
+      <w:r>
+        <w:rPr>
+          <w:rFonts w:ascii="Consolas" w:eastAsiaTheme="minorHAnsi" w:hAnsi="Consolas" w:cs="Consolas"/>
+          <w:color w:val="000000"/>
+          <w:sz w:val="19"/>
+          <w:szCs w:val="19"/>
+          <w:lang w:val="en-US" w:eastAsia="en-US"/>
+        </w:rPr>
+        <w:t>ButtonOneStar.Click(</w:t>
+      </w:r>
+      <w:proofErr w:type="gramEnd"/>
+      <w:r>
+        <w:rPr>
+          <w:rFonts w:ascii="Consolas" w:eastAsiaTheme="minorHAnsi" w:hAnsi="Consolas" w:cs="Consolas"/>
+          <w:color w:val="000000"/>
+          <w:sz w:val="19"/>
+          <w:szCs w:val="19"/>
+          <w:lang w:val="en-US" w:eastAsia="en-US"/>
+        </w:rPr>
+        <w:t>);</w:t>
       </w:r>
     </w:p>
     <w:p>
@@ -44820,7 +47375,29 @@
           <w:szCs w:val="19"/>
           <w:lang w:val="en-US" w:eastAsia="en-US"/>
         </w:rPr>
-        <w:t xml:space="preserve">            RadioButtonMoreThanOneYear.Click();</w:t>
+        <w:t xml:space="preserve">            </w:t>
+      </w:r>
+      <w:proofErr w:type="gramStart"/>
+      <w:r>
+        <w:rPr>
+          <w:rFonts w:ascii="Consolas" w:eastAsiaTheme="minorHAnsi" w:hAnsi="Consolas" w:cs="Consolas"/>
+          <w:color w:val="000000"/>
+          <w:sz w:val="19"/>
+          <w:szCs w:val="19"/>
+          <w:lang w:val="en-US" w:eastAsia="en-US"/>
+        </w:rPr>
+        <w:t>RadioButtonMoreThanOneYear.Click(</w:t>
+      </w:r>
+      <w:proofErr w:type="gramEnd"/>
+      <w:r>
+        <w:rPr>
+          <w:rFonts w:ascii="Consolas" w:eastAsiaTheme="minorHAnsi" w:hAnsi="Consolas" w:cs="Consolas"/>
+          <w:color w:val="000000"/>
+          <w:sz w:val="19"/>
+          <w:szCs w:val="19"/>
+          <w:lang w:val="en-US" w:eastAsia="en-US"/>
+        </w:rPr>
+        <w:t>);</w:t>
       </w:r>
     </w:p>
     <w:p>
@@ -44878,7 +47455,29 @@
           <w:szCs w:val="19"/>
           <w:lang w:val="en-US" w:eastAsia="en-US"/>
         </w:rPr>
-        <w:t xml:space="preserve">            IWebElement FieldPros = Browser.FindElement(By.Name(</w:t>
+        <w:t xml:space="preserve">            IWebElement FieldPros = </w:t>
+      </w:r>
+      <w:proofErr w:type="gramStart"/>
+      <w:r>
+        <w:rPr>
+          <w:rFonts w:ascii="Consolas" w:eastAsiaTheme="minorHAnsi" w:hAnsi="Consolas" w:cs="Consolas"/>
+          <w:color w:val="000000"/>
+          <w:sz w:val="19"/>
+          <w:szCs w:val="19"/>
+          <w:lang w:val="en-US" w:eastAsia="en-US"/>
+        </w:rPr>
+        <w:t>Browser.FindElement(</w:t>
+      </w:r>
+      <w:proofErr w:type="gramEnd"/>
+      <w:r>
+        <w:rPr>
+          <w:rFonts w:ascii="Consolas" w:eastAsiaTheme="minorHAnsi" w:hAnsi="Consolas" w:cs="Consolas"/>
+          <w:color w:val="000000"/>
+          <w:sz w:val="19"/>
+          <w:szCs w:val="19"/>
+          <w:lang w:val="en-US" w:eastAsia="en-US"/>
+        </w:rPr>
+        <w:t>By.Name(</w:t>
       </w:r>
       <w:r>
         <w:rPr>
@@ -44956,8 +47555,20 @@
           <w:szCs w:val="19"/>
           <w:lang w:val="en-US" w:eastAsia="en-US"/>
         </w:rPr>
-        <w:t xml:space="preserve">            FieldPros.SendKeys(</w:t>
-      </w:r>
+        <w:t xml:space="preserve">            </w:t>
+      </w:r>
+      <w:proofErr w:type="gramStart"/>
+      <w:r>
+        <w:rPr>
+          <w:rFonts w:ascii="Consolas" w:eastAsiaTheme="minorHAnsi" w:hAnsi="Consolas" w:cs="Consolas"/>
+          <w:color w:val="000000"/>
+          <w:sz w:val="19"/>
+          <w:szCs w:val="19"/>
+          <w:lang w:val="en-US" w:eastAsia="en-US"/>
+        </w:rPr>
+        <w:t>FieldPros.SendKeys(</w:t>
+      </w:r>
+      <w:proofErr w:type="gramEnd"/>
       <w:r>
         <w:rPr>
           <w:rFonts w:ascii="Consolas" w:eastAsiaTheme="minorHAnsi" w:hAnsi="Consolas" w:cs="Consolas"/>
@@ -45034,7 +47645,29 @@
           <w:szCs w:val="19"/>
           <w:lang w:val="en-US" w:eastAsia="en-US"/>
         </w:rPr>
-        <w:t xml:space="preserve">            IWebElement FieldCons = Browser.FindElement(By.Name(</w:t>
+        <w:t xml:space="preserve">            IWebElement FieldCons = </w:t>
+      </w:r>
+      <w:proofErr w:type="gramStart"/>
+      <w:r>
+        <w:rPr>
+          <w:rFonts w:ascii="Consolas" w:eastAsiaTheme="minorHAnsi" w:hAnsi="Consolas" w:cs="Consolas"/>
+          <w:color w:val="000000"/>
+          <w:sz w:val="19"/>
+          <w:szCs w:val="19"/>
+          <w:lang w:val="en-US" w:eastAsia="en-US"/>
+        </w:rPr>
+        <w:t>Browser.FindElement(</w:t>
+      </w:r>
+      <w:proofErr w:type="gramEnd"/>
+      <w:r>
+        <w:rPr>
+          <w:rFonts w:ascii="Consolas" w:eastAsiaTheme="minorHAnsi" w:hAnsi="Consolas" w:cs="Consolas"/>
+          <w:color w:val="000000"/>
+          <w:sz w:val="19"/>
+          <w:szCs w:val="19"/>
+          <w:lang w:val="en-US" w:eastAsia="en-US"/>
+        </w:rPr>
+        <w:t>By.Name(</w:t>
       </w:r>
       <w:r>
         <w:rPr>
@@ -45112,8 +47745,20 @@
           <w:szCs w:val="19"/>
           <w:lang w:val="en-US" w:eastAsia="en-US"/>
         </w:rPr>
-        <w:t xml:space="preserve">            FieldCons.SendKeys(</w:t>
-      </w:r>
+        <w:t xml:space="preserve">            </w:t>
+      </w:r>
+      <w:proofErr w:type="gramStart"/>
+      <w:r>
+        <w:rPr>
+          <w:rFonts w:ascii="Consolas" w:eastAsiaTheme="minorHAnsi" w:hAnsi="Consolas" w:cs="Consolas"/>
+          <w:color w:val="000000"/>
+          <w:sz w:val="19"/>
+          <w:szCs w:val="19"/>
+          <w:lang w:val="en-US" w:eastAsia="en-US"/>
+        </w:rPr>
+        <w:t>FieldCons.SendKeys(</w:t>
+      </w:r>
+      <w:proofErr w:type="gramEnd"/>
       <w:r>
         <w:rPr>
           <w:rFonts w:ascii="Consolas" w:eastAsiaTheme="minorHAnsi" w:hAnsi="Consolas" w:cs="Consolas"/>
@@ -45190,7 +47835,29 @@
           <w:szCs w:val="19"/>
           <w:lang w:val="en-US" w:eastAsia="en-US"/>
         </w:rPr>
-        <w:t xml:space="preserve">            IWebElement FieldComment = Browser.FindElement(By.Name(</w:t>
+        <w:t xml:space="preserve">            IWebElement FieldComment = </w:t>
+      </w:r>
+      <w:proofErr w:type="gramStart"/>
+      <w:r>
+        <w:rPr>
+          <w:rFonts w:ascii="Consolas" w:eastAsiaTheme="minorHAnsi" w:hAnsi="Consolas" w:cs="Consolas"/>
+          <w:color w:val="000000"/>
+          <w:sz w:val="19"/>
+          <w:szCs w:val="19"/>
+          <w:lang w:val="en-US" w:eastAsia="en-US"/>
+        </w:rPr>
+        <w:t>Browser.FindElement(</w:t>
+      </w:r>
+      <w:proofErr w:type="gramEnd"/>
+      <w:r>
+        <w:rPr>
+          <w:rFonts w:ascii="Consolas" w:eastAsiaTheme="minorHAnsi" w:hAnsi="Consolas" w:cs="Consolas"/>
+          <w:color w:val="000000"/>
+          <w:sz w:val="19"/>
+          <w:szCs w:val="19"/>
+          <w:lang w:val="en-US" w:eastAsia="en-US"/>
+        </w:rPr>
+        <w:t>By.Name(</w:t>
       </w:r>
       <w:r>
         <w:rPr>
@@ -45268,8 +47935,20 @@
           <w:szCs w:val="19"/>
           <w:lang w:val="en-US" w:eastAsia="en-US"/>
         </w:rPr>
-        <w:t xml:space="preserve">            FieldComment.SendKeys(</w:t>
-      </w:r>
+        <w:t xml:space="preserve">            </w:t>
+      </w:r>
+      <w:proofErr w:type="gramStart"/>
+      <w:r>
+        <w:rPr>
+          <w:rFonts w:ascii="Consolas" w:eastAsiaTheme="minorHAnsi" w:hAnsi="Consolas" w:cs="Consolas"/>
+          <w:color w:val="000000"/>
+          <w:sz w:val="19"/>
+          <w:szCs w:val="19"/>
+          <w:lang w:val="en-US" w:eastAsia="en-US"/>
+        </w:rPr>
+        <w:t>FieldComment.SendKeys(</w:t>
+      </w:r>
+      <w:proofErr w:type="gramEnd"/>
       <w:r>
         <w:rPr>
           <w:rFonts w:ascii="Consolas" w:eastAsiaTheme="minorHAnsi" w:hAnsi="Consolas" w:cs="Consolas"/>
@@ -45390,7 +48069,29 @@
           <w:szCs w:val="19"/>
           <w:lang w:val="en-US" w:eastAsia="en-US"/>
         </w:rPr>
-        <w:t xml:space="preserve">            IWebElement ButtonAddReview = Browser.FindElement(By.Name(</w:t>
+        <w:t xml:space="preserve">            IWebElement ButtonAddReview = </w:t>
+      </w:r>
+      <w:proofErr w:type="gramStart"/>
+      <w:r>
+        <w:rPr>
+          <w:rFonts w:ascii="Consolas" w:eastAsiaTheme="minorHAnsi" w:hAnsi="Consolas" w:cs="Consolas"/>
+          <w:color w:val="000000"/>
+          <w:sz w:val="19"/>
+          <w:szCs w:val="19"/>
+          <w:lang w:val="en-US" w:eastAsia="en-US"/>
+        </w:rPr>
+        <w:t>Browser.FindElement(</w:t>
+      </w:r>
+      <w:proofErr w:type="gramEnd"/>
+      <w:r>
+        <w:rPr>
+          <w:rFonts w:ascii="Consolas" w:eastAsiaTheme="minorHAnsi" w:hAnsi="Consolas" w:cs="Consolas"/>
+          <w:color w:val="000000"/>
+          <w:sz w:val="19"/>
+          <w:szCs w:val="19"/>
+          <w:lang w:val="en-US" w:eastAsia="en-US"/>
+        </w:rPr>
+        <w:t>By.Name(</w:t>
       </w:r>
       <w:r>
         <w:rPr>
@@ -45470,15 +48171,27 @@
         </w:rPr>
         <w:t xml:space="preserve">            </w:t>
       </w:r>
-      <w:r>
-        <w:rPr>
-          <w:rFonts w:ascii="Consolas" w:eastAsiaTheme="minorHAnsi" w:hAnsi="Consolas" w:cs="Consolas"/>
-          <w:color w:val="008000"/>
-          <w:sz w:val="19"/>
-          <w:szCs w:val="19"/>
-          <w:lang w:val="en-US" w:eastAsia="en-US"/>
-        </w:rPr>
-        <w:t>//ButtonAddReview.Click();</w:t>
+      <w:proofErr w:type="gramStart"/>
+      <w:r>
+        <w:rPr>
+          <w:rFonts w:ascii="Consolas" w:eastAsiaTheme="minorHAnsi" w:hAnsi="Consolas" w:cs="Consolas"/>
+          <w:color w:val="000000"/>
+          <w:sz w:val="19"/>
+          <w:szCs w:val="19"/>
+          <w:lang w:val="en-US" w:eastAsia="en-US"/>
+        </w:rPr>
+        <w:t>ButtonAddReview.Click(</w:t>
+      </w:r>
+      <w:proofErr w:type="gramEnd"/>
+      <w:r>
+        <w:rPr>
+          <w:rFonts w:ascii="Consolas" w:eastAsiaTheme="minorHAnsi" w:hAnsi="Consolas" w:cs="Consolas"/>
+          <w:color w:val="000000"/>
+          <w:sz w:val="19"/>
+          <w:szCs w:val="19"/>
+          <w:lang w:val="en-US" w:eastAsia="en-US"/>
+        </w:rPr>
+        <w:t>);</w:t>
       </w:r>
     </w:p>
     <w:p>
@@ -45518,6 +48231,8 @@
           <w:lang w:val="en-US" w:eastAsia="en-US"/>
         </w:rPr>
       </w:pPr>
+      <w:bookmarkStart w:id="14" w:name="_GoBack"/>
+      <w:bookmarkEnd w:id="14"/>
     </w:p>
     <w:p>
       <w:pPr>
@@ -45566,6 +48281,7 @@
         </w:rPr>
         <w:t xml:space="preserve">        </w:t>
       </w:r>
+      <w:proofErr w:type="gramStart"/>
       <w:r>
         <w:rPr>
           <w:rFonts w:ascii="Consolas" w:eastAsiaTheme="minorHAnsi" w:hAnsi="Consolas" w:cs="Consolas"/>
@@ -45576,6 +48292,7 @@
         </w:rPr>
         <w:t>public</w:t>
       </w:r>
+      <w:proofErr w:type="gramEnd"/>
       <w:r>
         <w:rPr>
           <w:rFonts w:ascii="Consolas" w:eastAsiaTheme="minorHAnsi" w:hAnsi="Consolas" w:cs="Consolas"/>
@@ -45686,7 +48403,29 @@
           <w:szCs w:val="19"/>
           <w:lang w:val="en-US" w:eastAsia="en-US"/>
         </w:rPr>
-        <w:t xml:space="preserve">            System.Threading.Thread.Sleep(3000);</w:t>
+        <w:t xml:space="preserve">            </w:t>
+      </w:r>
+      <w:proofErr w:type="gramStart"/>
+      <w:r>
+        <w:rPr>
+          <w:rFonts w:ascii="Consolas" w:eastAsiaTheme="minorHAnsi" w:hAnsi="Consolas" w:cs="Consolas"/>
+          <w:color w:val="000000"/>
+          <w:sz w:val="19"/>
+          <w:szCs w:val="19"/>
+          <w:lang w:val="en-US" w:eastAsia="en-US"/>
+        </w:rPr>
+        <w:t>System.Threading.Thread.Sleep(</w:t>
+      </w:r>
+      <w:proofErr w:type="gramEnd"/>
+      <w:r>
+        <w:rPr>
+          <w:rFonts w:ascii="Consolas" w:eastAsiaTheme="minorHAnsi" w:hAnsi="Consolas" w:cs="Consolas"/>
+          <w:color w:val="000000"/>
+          <w:sz w:val="19"/>
+          <w:szCs w:val="19"/>
+          <w:lang w:val="en-US" w:eastAsia="en-US"/>
+        </w:rPr>
+        <w:t>3000);</w:t>
       </w:r>
     </w:p>
     <w:p>
@@ -45744,7 +48483,29 @@
           <w:szCs w:val="19"/>
           <w:lang w:val="en-US" w:eastAsia="en-US"/>
         </w:rPr>
-        <w:t xml:space="preserve">            Browser.Quit();</w:t>
+        <w:t xml:space="preserve">            </w:t>
+      </w:r>
+      <w:proofErr w:type="gramStart"/>
+      <w:r>
+        <w:rPr>
+          <w:rFonts w:ascii="Consolas" w:eastAsiaTheme="minorHAnsi" w:hAnsi="Consolas" w:cs="Consolas"/>
+          <w:color w:val="000000"/>
+          <w:sz w:val="19"/>
+          <w:szCs w:val="19"/>
+          <w:lang w:val="en-US" w:eastAsia="en-US"/>
+        </w:rPr>
+        <w:t>Browser.Quit(</w:t>
+      </w:r>
+      <w:proofErr w:type="gramEnd"/>
+      <w:r>
+        <w:rPr>
+          <w:rFonts w:ascii="Consolas" w:eastAsiaTheme="minorHAnsi" w:hAnsi="Consolas" w:cs="Consolas"/>
+          <w:color w:val="000000"/>
+          <w:sz w:val="19"/>
+          <w:szCs w:val="19"/>
+          <w:lang w:val="en-US" w:eastAsia="en-US"/>
+        </w:rPr>
+        <w:t>);</w:t>
       </w:r>
     </w:p>
     <w:p>
@@ -45876,7 +48637,7 @@
           <w:rPr>
             <w:noProof/>
           </w:rPr>
-          <w:t>16</w:t>
+          <w:t>49</w:t>
         </w:r>
         <w:r>
           <w:fldChar w:fldCharType="end"/>
@@ -48083,7 +50844,7 @@
 </file>
 
 <file path=customXml/itemProps1.xml><?xml version="1.0" encoding="utf-8"?>
-<ds:datastoreItem xmlns:ds="http://schemas.openxmlformats.org/officeDocument/2006/customXml" ds:itemID="{4FA45CE6-B5CC-44BE-921B-479BBCBC98D9}">
+<ds:datastoreItem xmlns:ds="http://schemas.openxmlformats.org/officeDocument/2006/customXml" ds:itemID="{B9B9696E-D64A-48A9-BE13-33F14EF46922}">
   <ds:schemaRefs>
     <ds:schemaRef ds:uri="http://schemas.openxmlformats.org/officeDocument/2006/bibliography"/>
   </ds:schemaRefs>

</xml_diff>